<commit_message>
feat: 🎸 Forms 3/11
</commit_message>
<xml_diff>
--- a/src/lib/template.docx
+++ b/src/lib/template.docx
@@ -682,7 +682,27 @@
           <w:spacing w:val="0"/>
           <w:lang w:val="en-US"/>
         </w:rPr>
-        <w:t>{title}</w:t>
+        <w:t>{</w:t>
+      </w:r>
+      <w:r>
+        <w:rPr>
+          <w:b/>
+          <w:bCs/>
+          <w:color w:val="auto"/>
+          <w:spacing w:val="0"/>
+          <w:lang w:val="en-US"/>
+        </w:rPr>
+        <w:t>discipline</w:t>
+      </w:r>
+      <w:r>
+        <w:rPr>
+          <w:b/>
+          <w:bCs/>
+          <w:color w:val="auto"/>
+          <w:spacing w:val="0"/>
+          <w:lang w:val="en-US"/>
+        </w:rPr>
+        <w:t>}</w:t>
       </w:r>
       <w:r>
         <w:rPr>
@@ -1042,12 +1062,6 @@
         <w:gridCol w:w="992"/>
       </w:tblGrid>
       <w:tr>
-        <w:tblPrEx>
-          <w:tblCellMar>
-            <w:top w:w="0" w:type="dxa"/>
-            <w:bottom w:w="0" w:type="dxa"/>
-          </w:tblCellMar>
-        </w:tblPrEx>
         <w:trPr>
           <w:trHeight w:hRule="exact" w:val="719"/>
         </w:trPr>
@@ -1502,12 +1516,6 @@
         </w:tc>
       </w:tr>
       <w:tr>
-        <w:tblPrEx>
-          <w:tblCellMar>
-            <w:top w:w="0" w:type="dxa"/>
-            <w:bottom w:w="0" w:type="dxa"/>
-          </w:tblCellMar>
-        </w:tblPrEx>
         <w:trPr>
           <w:trHeight w:val="440"/>
         </w:trPr>
@@ -1998,12 +2006,6 @@
         </w:tc>
       </w:tr>
       <w:tr>
-        <w:tblPrEx>
-          <w:tblCellMar>
-            <w:top w:w="0" w:type="dxa"/>
-            <w:bottom w:w="0" w:type="dxa"/>
-          </w:tblCellMar>
-        </w:tblPrEx>
         <w:trPr>
           <w:trHeight w:val="440"/>
         </w:trPr>
@@ -3705,7 +3707,7 @@
                 <w:szCs w:val="24"/>
                 <w:lang w:val="en-US"/>
               </w:rPr>
-              <w:t>title</w:t>
+              <w:t>discipline</w:t>
             </w:r>
             <w:r>
               <w:rPr>
@@ -5748,7 +5750,29 @@
           <w:szCs w:val="28"/>
           <w:lang w:val="en-US"/>
         </w:rPr>
-        <w:t>{title}</w:t>
+        <w:t>{</w:t>
+      </w:r>
+      <w:r>
+        <w:rPr>
+          <w:b/>
+          <w:bCs/>
+          <w:spacing w:val="2"/>
+          <w:sz w:val="28"/>
+          <w:szCs w:val="28"/>
+          <w:lang w:val="en-US"/>
+        </w:rPr>
+        <w:t>discipline</w:t>
+      </w:r>
+      <w:r>
+        <w:rPr>
+          <w:b/>
+          <w:bCs/>
+          <w:spacing w:val="2"/>
+          <w:sz w:val="28"/>
+          <w:szCs w:val="28"/>
+          <w:lang w:val="en-US"/>
+        </w:rPr>
+        <w:t>}</w:t>
       </w:r>
       <w:r>
         <w:rPr>
@@ -6531,57 +6555,60 @@
     </w:p>
     <w:p>
       <w:pPr>
+        <w:shd w:val="clear" w:color="auto" w:fill="FFFFFF"/>
         <w:ind w:firstLine="720"/>
-        <w:rPr>
-          <w:sz w:val="28"/>
-          <w:szCs w:val="28"/>
-        </w:rPr>
-      </w:pPr>
-      <w:r>
+        <w:jc w:val="both"/>
         <w:rPr>
           <w:b/>
           <w:bCs/>
-          <w:i/>
-          <w:spacing w:val="-4"/>
-          <w:sz w:val="28"/>
-          <w:szCs w:val="28"/>
-        </w:rPr>
-        <w:t>Змістовий модуль 1.</w:t>
-      </w:r>
+          <w:spacing w:val="2"/>
+          <w:sz w:val="28"/>
+          <w:szCs w:val="28"/>
+          <w:lang w:val="en-US"/>
+        </w:rPr>
+      </w:pPr>
       <w:r>
         <w:rPr>
           <w:b/>
           <w:bCs/>
-          <w:spacing w:val="-4"/>
-          <w:sz w:val="28"/>
-          <w:szCs w:val="28"/>
-        </w:rPr>
-        <w:t xml:space="preserve"> </w:t>
-      </w:r>
-      <w:r>
-        <w:rPr>
-          <w:b/>
-          <w:color w:val="000000"/>
-          <w:sz w:val="30"/>
-          <w:szCs w:val="30"/>
-        </w:rPr>
-        <w:t>Інженерні основи програмного забезпечення</w:t>
+          <w:spacing w:val="2"/>
+          <w:sz w:val="28"/>
+          <w:szCs w:val="28"/>
+          <w:lang w:val="en-US"/>
+        </w:rPr>
+        <w:t>{#</w:t>
       </w:r>
       <w:r>
         <w:rPr>
           <w:b/>
           <w:bCs/>
-          <w:spacing w:val="-4"/>
-          <w:sz w:val="28"/>
-          <w:szCs w:val="28"/>
-        </w:rPr>
-        <w:t>.</w:t>
+          <w:spacing w:val="2"/>
+          <w:sz w:val="28"/>
+          <w:szCs w:val="28"/>
+          <w:lang w:val="en-US"/>
+        </w:rPr>
+        <w:t>topics</w:t>
+      </w:r>
+      <w:r>
+        <w:rPr>
+          <w:b/>
+          <w:bCs/>
+          <w:spacing w:val="2"/>
+          <w:sz w:val="28"/>
+          <w:szCs w:val="28"/>
+          <w:lang w:val="en-US"/>
+        </w:rPr>
+        <w:t>}</w:t>
       </w:r>
     </w:p>
     <w:p>
       <w:pPr>
+        <w:pStyle w:val="af"/>
+        <w:numPr>
+          <w:ilvl w:val="1"/>
+          <w:numId w:val="18"/>
+        </w:numPr>
         <w:shd w:val="clear" w:color="auto" w:fill="FFFFFF"/>
-        <w:ind w:firstLine="720"/>
         <w:rPr>
           <w:b/>
           <w:bCs/>
@@ -6597,8 +6624,9 @@
           <w:spacing w:val="-1"/>
           <w:sz w:val="28"/>
           <w:szCs w:val="28"/>
-        </w:rPr>
-        <w:t xml:space="preserve">Тема 1. </w:t>
+          <w:lang w:val="en-US"/>
+        </w:rPr>
+        <w:t>{title}</w:t>
       </w:r>
       <w:r>
         <w:rPr>
@@ -6608,35 +6636,7 @@
           <w:sz w:val="28"/>
           <w:szCs w:val="28"/>
         </w:rPr>
-        <w:t>Вступ</w:t>
-      </w:r>
-      <w:r>
-        <w:rPr>
-          <w:b/>
-          <w:bCs/>
-          <w:spacing w:val="-1"/>
-          <w:sz w:val="28"/>
-          <w:szCs w:val="28"/>
-        </w:rPr>
         <w:t>.</w:t>
-      </w:r>
-    </w:p>
-    <w:p>
-      <w:pPr>
-        <w:shd w:val="clear" w:color="auto" w:fill="FFFFFF"/>
-        <w:ind w:firstLine="720"/>
-        <w:jc w:val="both"/>
-        <w:rPr>
-          <w:sz w:val="28"/>
-          <w:szCs w:val="28"/>
-        </w:rPr>
-      </w:pPr>
-      <w:r>
-        <w:rPr>
-          <w:sz w:val="28"/>
-          <w:szCs w:val="28"/>
-        </w:rPr>
-        <w:t>Особливості індустрії ІТ в Україні та роль в ній програмної інженерії. Світові тенденції розвитку ПІ. Мета, завдання та предмет програмної інженерії. Структура курсу. Характеристика змістовних та залікових модулів.</w:t>
       </w:r>
     </w:p>
     <w:p>
@@ -6644,130 +6644,34 @@
         <w:ind w:firstLine="709"/>
         <w:jc w:val="both"/>
         <w:rPr>
-          <w:bCs/>
-          <w:sz w:val="28"/>
-          <w:szCs w:val="28"/>
+          <w:sz w:val="28"/>
+          <w:szCs w:val="28"/>
+          <w:lang w:val="en-US"/>
         </w:rPr>
       </w:pPr>
       <w:r>
         <w:rPr>
-          <w:bCs/>
-          <w:sz w:val="28"/>
-          <w:szCs w:val="28"/>
-        </w:rPr>
-        <w:t xml:space="preserve">Література: </w:t>
-      </w:r>
-      <w:r>
-        <w:rPr>
-          <w:bCs/>
-          <w:sz w:val="28"/>
-          <w:szCs w:val="28"/>
-          <w:lang w:val="ru-RU"/>
-        </w:rPr>
-        <w:t>2</w:t>
-      </w:r>
-      <w:r>
-        <w:rPr>
-          <w:bCs/>
-          <w:sz w:val="28"/>
-          <w:szCs w:val="28"/>
-        </w:rPr>
-        <w:t>.</w:t>
-      </w:r>
-    </w:p>
-    <w:p>
-      <w:pPr>
-        <w:shd w:val="clear" w:color="auto" w:fill="FFFFFF"/>
-        <w:ind w:firstLine="720"/>
-        <w:rPr>
-          <w:b/>
-          <w:bCs/>
-          <w:spacing w:val="-1"/>
-          <w:sz w:val="28"/>
-          <w:szCs w:val="28"/>
-        </w:rPr>
-      </w:pPr>
-      <w:r>
-        <w:rPr>
-          <w:b/>
-          <w:bCs/>
-          <w:spacing w:val="-1"/>
-          <w:sz w:val="28"/>
-          <w:szCs w:val="28"/>
-        </w:rPr>
-        <w:t xml:space="preserve">Тема 2. </w:t>
-      </w:r>
-      <w:r>
-        <w:rPr>
-          <w:b/>
-          <w:bCs/>
-          <w:spacing w:val="-1"/>
-          <w:sz w:val="28"/>
-          <w:szCs w:val="28"/>
-        </w:rPr>
-        <w:t>Основи комп</w:t>
-      </w:r>
-      <w:r>
-        <w:rPr>
-          <w:b/>
-          <w:bCs/>
-          <w:spacing w:val="-1"/>
-          <w:sz w:val="28"/>
-          <w:szCs w:val="28"/>
-          <w:lang w:val="ru-RU"/>
-        </w:rPr>
-        <w:t>’</w:t>
-      </w:r>
-      <w:r>
-        <w:rPr>
-          <w:b/>
-          <w:bCs/>
-          <w:spacing w:val="-1"/>
-          <w:sz w:val="28"/>
-          <w:szCs w:val="28"/>
-        </w:rPr>
-        <w:t>ютингу</w:t>
-      </w:r>
-      <w:r>
-        <w:rPr>
-          <w:b/>
-          <w:bCs/>
-          <w:spacing w:val="-1"/>
-          <w:sz w:val="28"/>
-          <w:szCs w:val="28"/>
-        </w:rPr>
-        <w:t>.</w:t>
-      </w:r>
-    </w:p>
-    <w:p>
-      <w:pPr>
-        <w:shd w:val="clear" w:color="auto" w:fill="FFFFFF"/>
-        <w:ind w:firstLine="720"/>
-        <w:jc w:val="both"/>
-        <w:rPr>
-          <w:bCs/>
-          <w:spacing w:val="-1"/>
-          <w:sz w:val="28"/>
-          <w:szCs w:val="28"/>
-        </w:rPr>
-      </w:pPr>
-      <w:r>
-        <w:rPr>
-          <w:bCs/>
-          <w:spacing w:val="-1"/>
-          <w:sz w:val="28"/>
-          <w:szCs w:val="28"/>
-        </w:rPr>
-        <w:t xml:space="preserve">Основні поняття інформатики. Основи кодування інформації. </w:t>
-      </w:r>
-      <w:r>
-        <w:rPr>
-          <w:bCs/>
-          <w:spacing w:val="-1"/>
-          <w:sz w:val="28"/>
-          <w:szCs w:val="28"/>
-        </w:rPr>
-        <w:t xml:space="preserve">Вимірювання інформації. Системи числення. Основи архітектури та функціонування ПК. </w:t>
+          <w:sz w:val="28"/>
+          <w:szCs w:val="28"/>
+          <w:lang w:val="en-US"/>
+        </w:rPr>
+        <w:t>{</w:t>
+      </w:r>
+      <w:r>
+        <w:rPr>
+          <w:sz w:val="28"/>
+          <w:szCs w:val="28"/>
+          <w:lang w:val="en-US"/>
+        </w:rPr>
+        <w:t>description</w:t>
+      </w:r>
+      <w:r>
+        <w:rPr>
+          <w:sz w:val="28"/>
+          <w:szCs w:val="28"/>
+          <w:lang w:val="en-US"/>
+        </w:rPr>
+        <w:t>}</w:t>
       </w:r>
     </w:p>
     <w:p>
@@ -6786,23 +6690,16 @@
           <w:sz w:val="28"/>
           <w:szCs w:val="28"/>
         </w:rPr>
-        <w:t>Література: 1, 8</w:t>
+        <w:t xml:space="preserve">Література: </w:t>
       </w:r>
       <w:r>
         <w:rPr>
           <w:bCs/>
           <w:sz w:val="28"/>
           <w:szCs w:val="28"/>
-        </w:rPr>
-        <w:t xml:space="preserve">, </w:t>
-      </w:r>
-      <w:r>
-        <w:rPr>
-          <w:bCs/>
-          <w:sz w:val="28"/>
-          <w:szCs w:val="28"/>
-        </w:rPr>
-        <w:t>10</w:t>
+          <w:lang w:val="en-US"/>
+        </w:rPr>
+        <w:t>{lit}</w:t>
       </w:r>
       <w:r>
         <w:rPr>
@@ -6815,1504 +6712,74 @@
     </w:p>
     <w:p>
       <w:pPr>
+        <w:pStyle w:val="af"/>
         <w:shd w:val="clear" w:color="auto" w:fill="FFFFFF"/>
-        <w:ind w:firstLine="720"/>
+        <w:ind w:left="360" w:firstLine="360"/>
+        <w:jc w:val="both"/>
         <w:rPr>
           <w:b/>
           <w:bCs/>
-          <w:spacing w:val="-1"/>
-          <w:sz w:val="28"/>
-          <w:szCs w:val="28"/>
+          <w:spacing w:val="2"/>
+          <w:sz w:val="28"/>
+          <w:szCs w:val="28"/>
+          <w:lang w:val="en-US"/>
         </w:rPr>
       </w:pPr>
       <w:r>
         <w:rPr>
           <w:b/>
           <w:bCs/>
-          <w:spacing w:val="-1"/>
-          <w:sz w:val="28"/>
-          <w:szCs w:val="28"/>
-        </w:rPr>
-        <w:t>Те</w:t>
+          <w:spacing w:val="2"/>
+          <w:sz w:val="28"/>
+          <w:szCs w:val="28"/>
+          <w:lang w:val="en-US"/>
+        </w:rPr>
+        <w:t>{</w:t>
       </w:r>
       <w:r>
         <w:rPr>
           <w:b/>
           <w:bCs/>
-          <w:spacing w:val="-1"/>
-          <w:sz w:val="28"/>
-          <w:szCs w:val="28"/>
-        </w:rPr>
-        <w:t xml:space="preserve">ма </w:t>
+          <w:spacing w:val="2"/>
+          <w:sz w:val="28"/>
+          <w:szCs w:val="28"/>
+          <w:lang w:val="en-US"/>
+        </w:rPr>
+        <w:t>/</w:t>
       </w:r>
       <w:r>
         <w:rPr>
           <w:b/>
           <w:bCs/>
-          <w:spacing w:val="-1"/>
-          <w:sz w:val="28"/>
-          <w:szCs w:val="28"/>
-        </w:rPr>
-        <w:t>3</w:t>
+          <w:spacing w:val="2"/>
+          <w:sz w:val="28"/>
+          <w:szCs w:val="28"/>
+          <w:lang w:val="en-US"/>
+        </w:rPr>
+        <w:t>topics</w:t>
       </w:r>
       <w:r>
         <w:rPr>
           <w:b/>
           <w:bCs/>
-          <w:spacing w:val="-1"/>
-          <w:sz w:val="28"/>
-          <w:szCs w:val="28"/>
-        </w:rPr>
-        <w:t xml:space="preserve">. </w:t>
-      </w:r>
-      <w:r>
-        <w:rPr>
-          <w:b/>
-          <w:bCs/>
-          <w:spacing w:val="-1"/>
-          <w:sz w:val="28"/>
-          <w:szCs w:val="28"/>
-        </w:rPr>
-        <w:t>Базові поняття</w:t>
-      </w:r>
-      <w:r>
-        <w:rPr>
-          <w:b/>
-          <w:bCs/>
-          <w:spacing w:val="-1"/>
-          <w:sz w:val="28"/>
-          <w:szCs w:val="28"/>
-        </w:rPr>
-        <w:t xml:space="preserve"> </w:t>
-      </w:r>
-      <w:r>
-        <w:rPr>
-          <w:b/>
-          <w:bCs/>
-          <w:spacing w:val="-1"/>
-          <w:sz w:val="28"/>
-          <w:szCs w:val="28"/>
-        </w:rPr>
-        <w:t>програмної інженерії.</w:t>
+          <w:spacing w:val="2"/>
+          <w:sz w:val="28"/>
+          <w:szCs w:val="28"/>
+          <w:lang w:val="en-US"/>
+        </w:rPr>
+        <w:t>}</w:t>
       </w:r>
     </w:p>
     <w:p>
       <w:pPr>
-        <w:shd w:val="clear" w:color="auto" w:fill="FFFFFF"/>
-        <w:ind w:firstLine="720"/>
+        <w:ind w:firstLine="709"/>
         <w:jc w:val="both"/>
         <w:rPr>
           <w:sz w:val="28"/>
           <w:szCs w:val="28"/>
+          <w:lang w:val="ru-RU"/>
         </w:rPr>
       </w:pPr>
-      <w:r>
-        <w:rPr>
-          <w:sz w:val="28"/>
-          <w:szCs w:val="28"/>
-        </w:rPr>
-        <w:t>Поняття програмного забезпечення. Роль комп’ютерних наук у програмній інженерії. Структура витрат на</w:t>
-      </w:r>
-      <w:r>
-        <w:rPr>
-          <w:sz w:val="28"/>
-          <w:szCs w:val="28"/>
-        </w:rPr>
-        <w:t xml:space="preserve"> створення ПЗ. Основні проблеми</w:t>
-      </w:r>
-      <w:r>
-        <w:rPr>
-          <w:sz w:val="28"/>
-          <w:szCs w:val="28"/>
-        </w:rPr>
-        <w:t xml:space="preserve">, які розв’язують фахівці по ПЗ. Професійні та етичні вимоги до фахівців по ПЗ. </w:t>
-      </w:r>
-    </w:p>
-    <w:p>
-      <w:pPr>
-        <w:shd w:val="clear" w:color="auto" w:fill="FFFFFF"/>
-        <w:ind w:firstLine="720"/>
-        <w:jc w:val="both"/>
-        <w:rPr>
-          <w:sz w:val="28"/>
-          <w:szCs w:val="28"/>
-        </w:rPr>
-      </w:pPr>
-      <w:r>
-        <w:rPr>
-          <w:bCs/>
-          <w:sz w:val="28"/>
-          <w:szCs w:val="28"/>
-        </w:rPr>
-        <w:t>Література: 1, 2</w:t>
-      </w:r>
-      <w:r>
-        <w:rPr>
-          <w:bCs/>
-          <w:sz w:val="28"/>
-          <w:szCs w:val="28"/>
-        </w:rPr>
-        <w:t>.</w:t>
-      </w:r>
-    </w:p>
-    <w:p>
-      <w:pPr>
-        <w:shd w:val="clear" w:color="auto" w:fill="FFFFFF"/>
-        <w:ind w:firstLine="720"/>
-        <w:jc w:val="both"/>
-        <w:rPr>
-          <w:b/>
-          <w:color w:val="000000"/>
-          <w:sz w:val="30"/>
-          <w:szCs w:val="30"/>
-          <w:lang w:val="ru-RU"/>
-        </w:rPr>
-      </w:pPr>
-      <w:r>
-        <w:rPr>
-          <w:b/>
-          <w:bCs/>
-          <w:i/>
-          <w:spacing w:val="-4"/>
-          <w:sz w:val="28"/>
-          <w:szCs w:val="28"/>
-        </w:rPr>
-        <w:t xml:space="preserve">Змістовий модуль </w:t>
-      </w:r>
-      <w:r>
-        <w:rPr>
-          <w:b/>
-          <w:bCs/>
-          <w:i/>
-          <w:spacing w:val="-4"/>
-          <w:sz w:val="28"/>
-          <w:szCs w:val="28"/>
-          <w:lang w:val="ru-RU"/>
-        </w:rPr>
-        <w:t>2</w:t>
-      </w:r>
-      <w:r>
-        <w:rPr>
-          <w:b/>
-          <w:bCs/>
-          <w:i/>
-          <w:spacing w:val="-4"/>
-          <w:sz w:val="28"/>
-          <w:szCs w:val="28"/>
-        </w:rPr>
-        <w:t>.</w:t>
-      </w:r>
-      <w:r>
-        <w:rPr>
-          <w:b/>
-          <w:sz w:val="28"/>
-          <w:szCs w:val="28"/>
-        </w:rPr>
-        <w:t xml:space="preserve"> </w:t>
-      </w:r>
-      <w:r>
-        <w:rPr>
-          <w:b/>
-          <w:color w:val="000000"/>
-          <w:sz w:val="30"/>
-          <w:szCs w:val="30"/>
-        </w:rPr>
-        <w:t>Основи моделювання</w:t>
-      </w:r>
-      <w:r>
-        <w:rPr>
-          <w:b/>
-          <w:color w:val="000000"/>
-          <w:sz w:val="30"/>
-          <w:szCs w:val="30"/>
-        </w:rPr>
-        <w:t>.</w:t>
-      </w:r>
-    </w:p>
-    <w:p>
-      <w:pPr>
-        <w:shd w:val="clear" w:color="auto" w:fill="FFFFFF"/>
-        <w:ind w:firstLine="720"/>
-        <w:rPr>
-          <w:b/>
-          <w:bCs/>
-          <w:sz w:val="28"/>
-          <w:szCs w:val="28"/>
-        </w:rPr>
-      </w:pPr>
-      <w:r>
-        <w:rPr>
-          <w:b/>
-          <w:bCs/>
-          <w:sz w:val="28"/>
-          <w:szCs w:val="28"/>
-        </w:rPr>
-        <w:t xml:space="preserve">Тема </w:t>
-      </w:r>
-      <w:r>
-        <w:rPr>
-          <w:b/>
-          <w:bCs/>
-          <w:sz w:val="28"/>
-          <w:szCs w:val="28"/>
-          <w:lang w:val="ru-RU"/>
-        </w:rPr>
-        <w:t>4</w:t>
-      </w:r>
-      <w:r>
-        <w:rPr>
-          <w:b/>
-          <w:bCs/>
-          <w:sz w:val="28"/>
-          <w:szCs w:val="28"/>
-        </w:rPr>
-        <w:t xml:space="preserve">. </w:t>
-      </w:r>
-      <w:r>
-        <w:rPr>
-          <w:b/>
-          <w:bCs/>
-          <w:sz w:val="28"/>
-          <w:szCs w:val="28"/>
-        </w:rPr>
-        <w:t>Основи моделювання.</w:t>
-      </w:r>
-    </w:p>
-    <w:p>
-      <w:pPr>
-        <w:shd w:val="clear" w:color="auto" w:fill="FFFFFF"/>
-        <w:ind w:firstLine="720"/>
-        <w:jc w:val="both"/>
-        <w:rPr>
-          <w:bCs/>
-          <w:sz w:val="28"/>
-          <w:szCs w:val="28"/>
-        </w:rPr>
-      </w:pPr>
-      <w:r>
-        <w:rPr>
-          <w:bCs/>
-          <w:sz w:val="28"/>
-          <w:szCs w:val="28"/>
-        </w:rPr>
-        <w:t xml:space="preserve">Поняття моделі. Властивості та типи моделей. Основні етапи та типи моделювання. </w:t>
-      </w:r>
-    </w:p>
-    <w:p>
-      <w:pPr>
-        <w:shd w:val="clear" w:color="auto" w:fill="FFFFFF"/>
-        <w:ind w:firstLine="720"/>
-        <w:jc w:val="both"/>
-        <w:rPr>
-          <w:sz w:val="28"/>
-          <w:szCs w:val="28"/>
-        </w:rPr>
-      </w:pPr>
-      <w:r>
-        <w:rPr>
-          <w:bCs/>
-          <w:sz w:val="28"/>
-          <w:szCs w:val="28"/>
-        </w:rPr>
-        <w:t>Література: 4, 6</w:t>
-      </w:r>
-      <w:r>
-        <w:rPr>
-          <w:bCs/>
-          <w:sz w:val="28"/>
-          <w:szCs w:val="28"/>
-        </w:rPr>
-        <w:t>.</w:t>
-      </w:r>
-    </w:p>
-    <w:p>
-      <w:pPr>
-        <w:shd w:val="clear" w:color="auto" w:fill="FFFFFF"/>
-        <w:ind w:firstLine="720"/>
-        <w:jc w:val="both"/>
-        <w:rPr>
-          <w:color w:val="000000"/>
-          <w:sz w:val="30"/>
-          <w:szCs w:val="30"/>
-          <w:lang w:val="ru-RU"/>
-        </w:rPr>
-      </w:pPr>
-      <w:r>
-        <w:rPr>
-          <w:b/>
-          <w:bCs/>
-          <w:i/>
-          <w:spacing w:val="-4"/>
-          <w:sz w:val="28"/>
-          <w:szCs w:val="28"/>
-        </w:rPr>
-        <w:t xml:space="preserve">Змістовий модуль </w:t>
-      </w:r>
-      <w:r>
-        <w:rPr>
-          <w:b/>
-          <w:bCs/>
-          <w:i/>
-          <w:spacing w:val="-4"/>
-          <w:sz w:val="28"/>
-          <w:szCs w:val="28"/>
-          <w:lang w:val="ru-RU"/>
-        </w:rPr>
-        <w:t>3</w:t>
-      </w:r>
-      <w:r>
-        <w:rPr>
-          <w:b/>
-          <w:bCs/>
-          <w:i/>
-          <w:spacing w:val="-4"/>
-          <w:sz w:val="28"/>
-          <w:szCs w:val="28"/>
-        </w:rPr>
-        <w:t>.</w:t>
-      </w:r>
-      <w:r>
-        <w:rPr>
-          <w:b/>
-          <w:bCs/>
-          <w:spacing w:val="-4"/>
-          <w:sz w:val="28"/>
-          <w:szCs w:val="28"/>
-          <w:lang w:val="ru-RU"/>
-        </w:rPr>
-        <w:t xml:space="preserve"> </w:t>
-      </w:r>
-      <w:r>
-        <w:rPr>
-          <w:b/>
-          <w:color w:val="000000"/>
-          <w:sz w:val="30"/>
-          <w:szCs w:val="30"/>
-        </w:rPr>
-        <w:t>Технології розробки ПЗ</w:t>
-      </w:r>
-      <w:r>
-        <w:rPr>
-          <w:b/>
-          <w:color w:val="000000"/>
-          <w:sz w:val="30"/>
-          <w:szCs w:val="30"/>
-        </w:rPr>
-        <w:t>.</w:t>
-      </w:r>
-    </w:p>
-    <w:p>
-      <w:pPr>
-        <w:shd w:val="clear" w:color="auto" w:fill="FFFFFF"/>
-        <w:ind w:firstLine="720"/>
-        <w:rPr>
-          <w:sz w:val="28"/>
-          <w:szCs w:val="28"/>
-        </w:rPr>
-      </w:pPr>
-      <w:r>
-        <w:rPr>
-          <w:b/>
-          <w:bCs/>
-          <w:sz w:val="28"/>
-          <w:szCs w:val="28"/>
-        </w:rPr>
-        <w:t xml:space="preserve">Тема </w:t>
-      </w:r>
-      <w:r>
-        <w:rPr>
-          <w:b/>
-          <w:bCs/>
-          <w:sz w:val="28"/>
-          <w:szCs w:val="28"/>
-          <w:lang w:val="ru-RU"/>
-        </w:rPr>
-        <w:t>5</w:t>
-      </w:r>
-      <w:r>
-        <w:rPr>
-          <w:b/>
-          <w:bCs/>
-          <w:sz w:val="28"/>
-          <w:szCs w:val="28"/>
-        </w:rPr>
-        <w:t xml:space="preserve">. Особливості </w:t>
-      </w:r>
-      <w:r>
-        <w:rPr>
-          <w:b/>
-          <w:bCs/>
-          <w:spacing w:val="-1"/>
-          <w:sz w:val="28"/>
-          <w:szCs w:val="28"/>
-        </w:rPr>
-        <w:t>процесів створення ПЗ</w:t>
-      </w:r>
-      <w:r>
-        <w:rPr>
-          <w:b/>
-          <w:bCs/>
-          <w:sz w:val="28"/>
-          <w:szCs w:val="28"/>
-        </w:rPr>
-        <w:t>.</w:t>
-      </w:r>
-    </w:p>
-    <w:p>
-      <w:pPr>
-        <w:shd w:val="clear" w:color="auto" w:fill="FFFFFF"/>
-        <w:ind w:firstLine="720"/>
-        <w:jc w:val="both"/>
-        <w:rPr>
-          <w:sz w:val="28"/>
-          <w:szCs w:val="28"/>
-        </w:rPr>
-      </w:pPr>
-      <w:r>
-        <w:rPr>
-          <w:sz w:val="28"/>
-          <w:szCs w:val="28"/>
-        </w:rPr>
-        <w:t xml:space="preserve">Поняття  життєвого циклу програмної системи (ЖЦ ПС). </w:t>
-      </w:r>
-      <w:r>
-        <w:rPr>
-          <w:sz w:val="28"/>
-          <w:szCs w:val="28"/>
-        </w:rPr>
-        <w:t xml:space="preserve">Типи процесів </w:t>
-      </w:r>
-      <w:r>
-        <w:rPr>
-          <w:sz w:val="28"/>
-          <w:szCs w:val="28"/>
-        </w:rPr>
-        <w:t>ЖЦ ПС</w:t>
-      </w:r>
-      <w:r>
-        <w:rPr>
-          <w:sz w:val="28"/>
-          <w:szCs w:val="28"/>
-        </w:rPr>
-        <w:t xml:space="preserve">. </w:t>
-      </w:r>
-      <w:r>
-        <w:rPr>
-          <w:sz w:val="28"/>
-          <w:szCs w:val="28"/>
-        </w:rPr>
-        <w:t>Поняття моделі ЖЦ ПС.</w:t>
-      </w:r>
-      <w:r>
-        <w:rPr>
-          <w:sz w:val="28"/>
-          <w:szCs w:val="28"/>
-        </w:rPr>
-        <w:t xml:space="preserve"> Каскадна модель.</w:t>
-      </w:r>
-      <w:r>
-        <w:rPr>
-          <w:sz w:val="28"/>
-          <w:szCs w:val="28"/>
-        </w:rPr>
-        <w:t xml:space="preserve"> Інкрементна модель.</w:t>
-      </w:r>
-      <w:r>
-        <w:rPr>
-          <w:sz w:val="28"/>
-          <w:szCs w:val="28"/>
-        </w:rPr>
-        <w:t xml:space="preserve"> </w:t>
-      </w:r>
-      <w:r>
-        <w:rPr>
-          <w:sz w:val="28"/>
-          <w:szCs w:val="28"/>
-        </w:rPr>
-        <w:t xml:space="preserve">Спіральна модель. </w:t>
-      </w:r>
-      <w:r>
-        <w:rPr>
-          <w:sz w:val="28"/>
-          <w:szCs w:val="28"/>
-        </w:rPr>
-        <w:t xml:space="preserve">Еволютивна модель. Особливості формальної розробки </w:t>
-      </w:r>
-      <w:r>
-        <w:rPr>
-          <w:sz w:val="28"/>
-          <w:szCs w:val="28"/>
-        </w:rPr>
-        <w:lastRenderedPageBreak/>
-        <w:t>систем. Особливості специфікації ПЗ. Характеристика основних методів розробки ПЗ.</w:t>
-      </w:r>
-      <w:r>
-        <w:rPr>
-          <w:sz w:val="28"/>
-          <w:szCs w:val="28"/>
-        </w:rPr>
-        <w:t xml:space="preserve"> Технологія </w:t>
-      </w:r>
-      <w:r>
-        <w:rPr>
-          <w:sz w:val="28"/>
-          <w:szCs w:val="28"/>
-          <w:lang w:val="en-US"/>
-        </w:rPr>
-        <w:t>Agile</w:t>
-      </w:r>
-      <w:r>
-        <w:rPr>
-          <w:sz w:val="28"/>
-          <w:szCs w:val="28"/>
-          <w:lang w:val="ru-RU"/>
-        </w:rPr>
-        <w:t>.</w:t>
-      </w:r>
-    </w:p>
-    <w:p>
-      <w:pPr>
-        <w:shd w:val="clear" w:color="auto" w:fill="FFFFFF"/>
-        <w:jc w:val="both"/>
-        <w:rPr>
-          <w:sz w:val="28"/>
-          <w:szCs w:val="28"/>
-        </w:rPr>
-      </w:pPr>
-      <w:r>
-        <w:rPr>
-          <w:bCs/>
-          <w:sz w:val="28"/>
-          <w:szCs w:val="28"/>
-        </w:rPr>
-        <w:t xml:space="preserve">Література: 1, </w:t>
-      </w:r>
-      <w:r>
-        <w:rPr>
-          <w:bCs/>
-          <w:sz w:val="28"/>
-          <w:szCs w:val="28"/>
-        </w:rPr>
-        <w:t>8</w:t>
-      </w:r>
-      <w:r>
-        <w:rPr>
-          <w:bCs/>
-          <w:sz w:val="28"/>
-          <w:szCs w:val="28"/>
-        </w:rPr>
-        <w:t>.</w:t>
-      </w:r>
-    </w:p>
-    <w:p>
-      <w:pPr>
-        <w:shd w:val="clear" w:color="auto" w:fill="FFFFFF"/>
-        <w:ind w:firstLine="720"/>
-        <w:rPr>
-          <w:b/>
-          <w:color w:val="000000"/>
-          <w:sz w:val="30"/>
-          <w:szCs w:val="30"/>
-          <w:lang w:val="ru-RU"/>
-        </w:rPr>
-      </w:pPr>
-      <w:r>
-        <w:rPr>
-          <w:b/>
-          <w:bCs/>
-          <w:i/>
-          <w:spacing w:val="-4"/>
-          <w:sz w:val="28"/>
-          <w:szCs w:val="28"/>
-        </w:rPr>
-        <w:t xml:space="preserve">Змістовий модуль </w:t>
-      </w:r>
-      <w:r>
-        <w:rPr>
-          <w:b/>
-          <w:bCs/>
-          <w:i/>
-          <w:spacing w:val="-4"/>
-          <w:sz w:val="28"/>
-          <w:szCs w:val="28"/>
-          <w:lang w:val="ru-RU"/>
-        </w:rPr>
-        <w:t>4</w:t>
-      </w:r>
-      <w:r>
-        <w:rPr>
-          <w:b/>
-          <w:bCs/>
-          <w:i/>
-          <w:spacing w:val="-4"/>
-          <w:sz w:val="28"/>
-          <w:szCs w:val="28"/>
-        </w:rPr>
-        <w:t>.</w:t>
-      </w:r>
-      <w:r>
-        <w:rPr>
-          <w:sz w:val="28"/>
-          <w:szCs w:val="28"/>
-        </w:rPr>
-        <w:t xml:space="preserve"> </w:t>
-      </w:r>
-      <w:r>
-        <w:rPr>
-          <w:b/>
-          <w:color w:val="000000"/>
-          <w:sz w:val="30"/>
-          <w:szCs w:val="30"/>
-        </w:rPr>
-        <w:t>Основи інженерії вимог до ПЗ</w:t>
-      </w:r>
-      <w:r>
-        <w:rPr>
-          <w:b/>
-          <w:color w:val="000000"/>
-          <w:sz w:val="30"/>
-          <w:szCs w:val="30"/>
-        </w:rPr>
-        <w:t>.</w:t>
-      </w:r>
-    </w:p>
-    <w:p>
-      <w:pPr>
-        <w:shd w:val="clear" w:color="auto" w:fill="FFFFFF"/>
-        <w:ind w:firstLine="720"/>
-        <w:rPr>
-          <w:sz w:val="28"/>
-          <w:szCs w:val="28"/>
-        </w:rPr>
-      </w:pPr>
-      <w:r>
-        <w:rPr>
-          <w:b/>
-          <w:bCs/>
-          <w:sz w:val="28"/>
-          <w:szCs w:val="28"/>
-        </w:rPr>
-        <w:t>Тема 6</w:t>
-      </w:r>
-      <w:r>
-        <w:rPr>
-          <w:b/>
-          <w:bCs/>
-          <w:sz w:val="28"/>
-          <w:szCs w:val="28"/>
-        </w:rPr>
-        <w:t xml:space="preserve">. </w:t>
-      </w:r>
-      <w:r>
-        <w:rPr>
-          <w:b/>
-          <w:bCs/>
-          <w:sz w:val="28"/>
-          <w:szCs w:val="28"/>
-        </w:rPr>
-        <w:t>Основи інженерії вимог</w:t>
-      </w:r>
-      <w:r>
-        <w:rPr>
-          <w:b/>
-          <w:bCs/>
-          <w:sz w:val="28"/>
-          <w:szCs w:val="28"/>
-        </w:rPr>
-        <w:t>.</w:t>
-      </w:r>
-    </w:p>
-    <w:p>
-      <w:pPr>
-        <w:shd w:val="clear" w:color="auto" w:fill="FFFFFF"/>
-        <w:ind w:firstLine="720"/>
-        <w:jc w:val="both"/>
-        <w:rPr>
-          <w:sz w:val="28"/>
-          <w:szCs w:val="28"/>
-        </w:rPr>
-      </w:pPr>
-      <w:r>
-        <w:rPr>
-          <w:sz w:val="28"/>
-          <w:szCs w:val="28"/>
-        </w:rPr>
-        <w:t xml:space="preserve">Інженерія </w:t>
-      </w:r>
-      <w:r>
-        <w:rPr>
-          <w:sz w:val="28"/>
-          <w:szCs w:val="28"/>
-        </w:rPr>
-        <w:t>вимог –</w:t>
-      </w:r>
-      <w:r>
-        <w:rPr>
-          <w:sz w:val="28"/>
-          <w:szCs w:val="28"/>
-        </w:rPr>
-        <w:t xml:space="preserve"> як процес. Функціональні та не функціональні вимоги. Вимоги предметної області. Вимоги користувачів. Системні вимоги. Специфікації вимог. Концептуальне моделювання проблеми. Поняття про проблемні галузі-домени та їх онтології. Обєктно-орієнтована інженерія </w:t>
-      </w:r>
-      <w:r>
-        <w:rPr>
-          <w:sz w:val="28"/>
-          <w:szCs w:val="28"/>
-        </w:rPr>
-        <w:t>вимог. Методи</w:t>
-      </w:r>
-      <w:r>
-        <w:rPr>
-          <w:sz w:val="28"/>
-          <w:szCs w:val="28"/>
-        </w:rPr>
-        <w:t xml:space="preserve"> інженерії вимог. Інженерія вимог С. Леєра та С. Меллора. Метод інженерії вимог І. Джекобсона. Моделі аналізу вимог.</w:t>
-      </w:r>
-    </w:p>
-    <w:p>
-      <w:pPr>
-        <w:shd w:val="clear" w:color="auto" w:fill="FFFFFF"/>
-        <w:ind w:firstLine="720"/>
-        <w:jc w:val="both"/>
-        <w:rPr>
-          <w:sz w:val="28"/>
-          <w:szCs w:val="28"/>
-        </w:rPr>
-      </w:pPr>
-      <w:r>
-        <w:rPr>
-          <w:bCs/>
-          <w:sz w:val="28"/>
-          <w:szCs w:val="28"/>
-        </w:rPr>
-        <w:t>Література: 4, 6</w:t>
-      </w:r>
-      <w:r>
-        <w:rPr>
-          <w:bCs/>
-          <w:sz w:val="28"/>
-          <w:szCs w:val="28"/>
-        </w:rPr>
-        <w:t>, 9</w:t>
-      </w:r>
-      <w:r>
-        <w:rPr>
-          <w:bCs/>
-          <w:sz w:val="28"/>
-          <w:szCs w:val="28"/>
-        </w:rPr>
-        <w:t>.</w:t>
-      </w:r>
-    </w:p>
-    <w:p>
-      <w:pPr>
-        <w:shd w:val="clear" w:color="auto" w:fill="FFFFFF"/>
-        <w:ind w:firstLine="720"/>
-        <w:jc w:val="both"/>
-        <w:rPr>
-          <w:b/>
-          <w:bCs/>
-          <w:sz w:val="28"/>
-          <w:szCs w:val="28"/>
-        </w:rPr>
-      </w:pPr>
-      <w:r>
-        <w:rPr>
-          <w:b/>
-          <w:bCs/>
-          <w:sz w:val="28"/>
-          <w:szCs w:val="28"/>
-        </w:rPr>
-        <w:t>Тема 7</w:t>
-      </w:r>
-      <w:r>
-        <w:rPr>
-          <w:b/>
-          <w:bCs/>
-          <w:sz w:val="28"/>
-          <w:szCs w:val="28"/>
-        </w:rPr>
-        <w:t xml:space="preserve">. </w:t>
-      </w:r>
-      <w:r>
-        <w:rPr>
-          <w:b/>
-          <w:bCs/>
-          <w:sz w:val="28"/>
-          <w:szCs w:val="28"/>
-        </w:rPr>
-        <w:t>Основи</w:t>
-      </w:r>
-      <w:r>
-        <w:rPr>
-          <w:b/>
-          <w:bCs/>
-          <w:sz w:val="28"/>
-          <w:szCs w:val="28"/>
-        </w:rPr>
-        <w:t xml:space="preserve"> моделювання поведінки систем та процесів формування вимог</w:t>
-      </w:r>
-      <w:r>
-        <w:rPr>
-          <w:b/>
-          <w:bCs/>
-          <w:sz w:val="28"/>
-          <w:szCs w:val="28"/>
-        </w:rPr>
-        <w:t>.</w:t>
-      </w:r>
-    </w:p>
-    <w:p>
-      <w:pPr>
-        <w:shd w:val="clear" w:color="auto" w:fill="FFFFFF"/>
-        <w:ind w:firstLine="720"/>
-        <w:jc w:val="both"/>
-        <w:rPr>
-          <w:sz w:val="28"/>
-          <w:szCs w:val="28"/>
-        </w:rPr>
-      </w:pPr>
-      <w:r>
-        <w:rPr>
-          <w:sz w:val="28"/>
-          <w:szCs w:val="28"/>
-        </w:rPr>
-        <w:t xml:space="preserve">Моделі системного оточення. Моделі поведінки. Поняття про моделі даних та кінцевих автоматів. Об’єктні та наслідкові моделі. </w:t>
-      </w:r>
-      <w:r>
-        <w:rPr>
-          <w:sz w:val="28"/>
-          <w:szCs w:val="28"/>
-        </w:rPr>
-        <w:t>Особливості засобів моделювання.</w:t>
-      </w:r>
-    </w:p>
-    <w:p>
-      <w:pPr>
-        <w:shd w:val="clear" w:color="auto" w:fill="FFFFFF"/>
-        <w:ind w:firstLine="720"/>
-        <w:jc w:val="both"/>
-        <w:rPr>
-          <w:sz w:val="28"/>
-          <w:szCs w:val="28"/>
-        </w:rPr>
-      </w:pPr>
-      <w:r>
-        <w:rPr>
-          <w:bCs/>
-          <w:sz w:val="28"/>
-          <w:szCs w:val="28"/>
-        </w:rPr>
-        <w:t>Література: 4, 6, 8</w:t>
-      </w:r>
-      <w:r>
-        <w:rPr>
-          <w:bCs/>
-          <w:sz w:val="28"/>
-          <w:szCs w:val="28"/>
-        </w:rPr>
-        <w:t>.</w:t>
-      </w:r>
-    </w:p>
-    <w:p>
-      <w:pPr>
-        <w:shd w:val="clear" w:color="auto" w:fill="FFFFFF"/>
-        <w:ind w:firstLine="720"/>
-        <w:jc w:val="both"/>
-        <w:rPr>
-          <w:b/>
-          <w:sz w:val="28"/>
-          <w:szCs w:val="28"/>
-        </w:rPr>
-      </w:pPr>
-      <w:r>
-        <w:rPr>
-          <w:b/>
-          <w:bCs/>
-          <w:i/>
-          <w:sz w:val="28"/>
-          <w:szCs w:val="28"/>
-        </w:rPr>
-        <w:t xml:space="preserve">Змістовий модуль </w:t>
-      </w:r>
-      <w:r>
-        <w:rPr>
-          <w:b/>
-          <w:bCs/>
-          <w:i/>
-          <w:sz w:val="28"/>
-          <w:szCs w:val="28"/>
-          <w:lang w:val="ru-RU"/>
-        </w:rPr>
-        <w:t>5</w:t>
-      </w:r>
-      <w:r>
-        <w:rPr>
-          <w:b/>
-          <w:bCs/>
-          <w:i/>
-          <w:sz w:val="28"/>
-          <w:szCs w:val="28"/>
-        </w:rPr>
-        <w:t>.</w:t>
-      </w:r>
-      <w:r>
-        <w:rPr>
-          <w:b/>
-          <w:bCs/>
-          <w:sz w:val="28"/>
-          <w:szCs w:val="28"/>
-        </w:rPr>
-        <w:t xml:space="preserve"> </w:t>
-      </w:r>
-      <w:r>
-        <w:rPr>
-          <w:b/>
-          <w:color w:val="000000"/>
-          <w:sz w:val="30"/>
-          <w:szCs w:val="30"/>
-        </w:rPr>
-        <w:t>Письмова комунікація</w:t>
-      </w:r>
-      <w:r>
-        <w:rPr>
-          <w:b/>
-          <w:color w:val="000000"/>
-          <w:sz w:val="30"/>
-          <w:szCs w:val="30"/>
-        </w:rPr>
-        <w:t>.</w:t>
-      </w:r>
-    </w:p>
-    <w:p>
-      <w:pPr>
-        <w:shd w:val="clear" w:color="auto" w:fill="FFFFFF"/>
-        <w:ind w:firstLine="720"/>
-        <w:jc w:val="both"/>
-        <w:rPr>
-          <w:sz w:val="28"/>
-          <w:szCs w:val="28"/>
-        </w:rPr>
-      </w:pPr>
-      <w:r>
-        <w:rPr>
-          <w:b/>
-          <w:bCs/>
-          <w:sz w:val="28"/>
-          <w:szCs w:val="28"/>
-        </w:rPr>
-        <w:t>Тема 8</w:t>
-      </w:r>
-      <w:r>
-        <w:rPr>
-          <w:b/>
-          <w:bCs/>
-          <w:sz w:val="28"/>
-          <w:szCs w:val="28"/>
-        </w:rPr>
-        <w:t xml:space="preserve">. </w:t>
-      </w:r>
-      <w:r>
-        <w:rPr>
-          <w:b/>
-          <w:bCs/>
-          <w:sz w:val="28"/>
-          <w:szCs w:val="28"/>
-        </w:rPr>
-        <w:t>Особливості тестування програм та систем</w:t>
-      </w:r>
-      <w:r>
-        <w:rPr>
-          <w:b/>
-          <w:bCs/>
-          <w:sz w:val="28"/>
-          <w:szCs w:val="28"/>
-        </w:rPr>
-        <w:t>.</w:t>
-      </w:r>
-    </w:p>
-    <w:p>
-      <w:pPr>
-        <w:shd w:val="clear" w:color="auto" w:fill="FFFFFF"/>
-        <w:ind w:firstLine="720"/>
-        <w:jc w:val="both"/>
-        <w:rPr>
-          <w:sz w:val="28"/>
-          <w:szCs w:val="28"/>
-        </w:rPr>
-      </w:pPr>
-      <w:r>
-        <w:rPr>
-          <w:sz w:val="28"/>
-          <w:szCs w:val="28"/>
-        </w:rPr>
-        <w:t>Методи генерування програм. Статичні та динамічні методи тестування програм. Функціональне тестування. Методи доведення правильності програм. Об’єкти тестування. Класифікація відмов та помилок. Джерела помилок.</w:t>
-      </w:r>
-      <w:r>
-        <w:rPr>
-          <w:sz w:val="28"/>
-          <w:szCs w:val="28"/>
-          <w:lang w:val="ru-RU"/>
-        </w:rPr>
-        <w:t xml:space="preserve"> </w:t>
-      </w:r>
-      <w:r>
-        <w:rPr>
-          <w:sz w:val="28"/>
-          <w:szCs w:val="28"/>
-        </w:rPr>
-        <w:t>Особливості процесу тестування. Поняття про автоматизоване тестування.</w:t>
-      </w:r>
-    </w:p>
-    <w:p>
-      <w:pPr>
-        <w:shd w:val="clear" w:color="auto" w:fill="FFFFFF"/>
-        <w:ind w:firstLine="720"/>
-        <w:jc w:val="both"/>
-        <w:rPr>
-          <w:sz w:val="28"/>
-          <w:szCs w:val="28"/>
-        </w:rPr>
-      </w:pPr>
-      <w:r>
-        <w:rPr>
-          <w:bCs/>
-          <w:sz w:val="28"/>
-          <w:szCs w:val="28"/>
-        </w:rPr>
-        <w:t>Література: 5</w:t>
-      </w:r>
-      <w:r>
-        <w:rPr>
-          <w:bCs/>
-          <w:sz w:val="28"/>
-          <w:szCs w:val="28"/>
-        </w:rPr>
-        <w:t>.</w:t>
-      </w:r>
-    </w:p>
-    <w:p>
-      <w:pPr>
-        <w:shd w:val="clear" w:color="auto" w:fill="FFFFFF"/>
-        <w:ind w:firstLine="720"/>
-        <w:jc w:val="both"/>
-        <w:rPr>
-          <w:sz w:val="28"/>
-          <w:szCs w:val="28"/>
-        </w:rPr>
-      </w:pPr>
-      <w:r>
-        <w:rPr>
-          <w:b/>
-          <w:bCs/>
-          <w:sz w:val="28"/>
-          <w:szCs w:val="28"/>
-        </w:rPr>
-        <w:t>Тема 9</w:t>
-      </w:r>
-      <w:r>
-        <w:rPr>
-          <w:b/>
-          <w:bCs/>
-          <w:sz w:val="28"/>
-          <w:szCs w:val="28"/>
-        </w:rPr>
-        <w:t xml:space="preserve">. </w:t>
-      </w:r>
-      <w:r>
-        <w:rPr>
-          <w:b/>
-          <w:bCs/>
-          <w:sz w:val="28"/>
-          <w:szCs w:val="28"/>
-        </w:rPr>
-        <w:t>Особливості забезпечення якості ПЗ</w:t>
-      </w:r>
-      <w:r>
-        <w:rPr>
-          <w:b/>
-          <w:bCs/>
-          <w:sz w:val="28"/>
-          <w:szCs w:val="28"/>
-        </w:rPr>
-        <w:t>.</w:t>
-      </w:r>
-    </w:p>
-    <w:p>
-      <w:pPr>
-        <w:shd w:val="clear" w:color="auto" w:fill="FFFFFF"/>
-        <w:ind w:firstLine="720"/>
-        <w:jc w:val="both"/>
-        <w:rPr>
-          <w:sz w:val="28"/>
-          <w:szCs w:val="28"/>
-        </w:rPr>
-      </w:pPr>
-      <w:r>
-        <w:rPr>
-          <w:sz w:val="28"/>
-          <w:szCs w:val="28"/>
-        </w:rPr>
-        <w:t>Поняття про якість ПЗ. Критерії якості ПЗ. Аналіз процесів досягнення якості ПЗ. Моделі якості ПЗ.</w:t>
-      </w:r>
-      <w:r>
-        <w:rPr>
-          <w:sz w:val="28"/>
-          <w:szCs w:val="28"/>
-        </w:rPr>
-        <w:t xml:space="preserve"> </w:t>
-      </w:r>
-      <w:r>
-        <w:rPr>
-          <w:sz w:val="28"/>
-          <w:szCs w:val="28"/>
-        </w:rPr>
-        <w:t>Поняття про функціональність,</w:t>
-      </w:r>
-      <w:r>
-        <w:rPr>
-          <w:sz w:val="28"/>
-          <w:szCs w:val="28"/>
-        </w:rPr>
-        <w:t xml:space="preserve"> надійність</w:t>
-      </w:r>
-      <w:r>
-        <w:rPr>
-          <w:sz w:val="28"/>
-          <w:szCs w:val="28"/>
-        </w:rPr>
-        <w:t>,</w:t>
-      </w:r>
-      <w:r>
-        <w:rPr>
-          <w:sz w:val="28"/>
-          <w:szCs w:val="28"/>
-        </w:rPr>
-        <w:t xml:space="preserve"> </w:t>
-      </w:r>
-      <w:r>
-        <w:rPr>
-          <w:sz w:val="28"/>
-          <w:szCs w:val="28"/>
-        </w:rPr>
-        <w:t>супроводжуваність</w:t>
-      </w:r>
-      <w:r>
-        <w:rPr>
-          <w:sz w:val="28"/>
-          <w:szCs w:val="28"/>
-        </w:rPr>
-        <w:t xml:space="preserve"> </w:t>
-      </w:r>
-      <w:r>
-        <w:rPr>
-          <w:sz w:val="28"/>
-          <w:szCs w:val="28"/>
-        </w:rPr>
-        <w:t>та ефективність ПЗ. Метрики якості та їх аналіз. Стандарти підтримки якості ПЗ. Методи оцінки надійності. Експериментальні методи оцінки надійності та якості ПЗ.</w:t>
-      </w:r>
-    </w:p>
-    <w:p>
-      <w:pPr>
-        <w:shd w:val="clear" w:color="auto" w:fill="FFFFFF"/>
-        <w:ind w:firstLine="720"/>
-        <w:jc w:val="both"/>
-        <w:rPr>
-          <w:sz w:val="28"/>
-          <w:szCs w:val="28"/>
-          <w:lang w:val="ru-RU"/>
-        </w:rPr>
-      </w:pPr>
-      <w:r>
-        <w:rPr>
-          <w:bCs/>
-          <w:sz w:val="28"/>
-          <w:szCs w:val="28"/>
-        </w:rPr>
-        <w:t xml:space="preserve">Література: </w:t>
-      </w:r>
-      <w:r>
-        <w:rPr>
-          <w:bCs/>
-          <w:sz w:val="28"/>
-          <w:szCs w:val="28"/>
-        </w:rPr>
-        <w:t>2, 5, 11</w:t>
-      </w:r>
-      <w:r>
-        <w:rPr>
-          <w:bCs/>
-          <w:sz w:val="28"/>
-          <w:szCs w:val="28"/>
-        </w:rPr>
-        <w:t>.</w:t>
-      </w:r>
-    </w:p>
-    <w:p>
-      <w:pPr>
-        <w:shd w:val="clear" w:color="auto" w:fill="FFFFFF"/>
-        <w:ind w:firstLine="720"/>
-        <w:jc w:val="both"/>
-        <w:rPr>
-          <w:b/>
-          <w:bCs/>
-          <w:sz w:val="28"/>
-          <w:szCs w:val="28"/>
-        </w:rPr>
-      </w:pPr>
-      <w:r>
-        <w:rPr>
-          <w:b/>
-          <w:bCs/>
-          <w:sz w:val="28"/>
-          <w:szCs w:val="28"/>
-        </w:rPr>
-        <w:t>Тема 1</w:t>
-      </w:r>
-      <w:r>
-        <w:rPr>
-          <w:b/>
-          <w:bCs/>
-          <w:sz w:val="28"/>
-          <w:szCs w:val="28"/>
-          <w:lang w:val="ru-RU"/>
-        </w:rPr>
-        <w:t>0</w:t>
-      </w:r>
-      <w:r>
-        <w:rPr>
-          <w:b/>
-          <w:bCs/>
-          <w:sz w:val="28"/>
-          <w:szCs w:val="28"/>
-        </w:rPr>
-        <w:t>.</w:t>
-      </w:r>
-      <w:r>
-        <w:rPr>
-          <w:b/>
-          <w:bCs/>
-          <w:sz w:val="28"/>
-          <w:szCs w:val="28"/>
-          <w:lang w:val="ru-RU"/>
-        </w:rPr>
-        <w:t xml:space="preserve"> </w:t>
-      </w:r>
-      <w:r>
-        <w:rPr>
-          <w:b/>
-          <w:bCs/>
-          <w:sz w:val="28"/>
-          <w:szCs w:val="28"/>
-        </w:rPr>
-        <w:t>Поняття про процеси у</w:t>
-      </w:r>
-      <w:r>
-        <w:rPr>
-          <w:b/>
-          <w:bCs/>
-          <w:sz w:val="28"/>
-          <w:szCs w:val="28"/>
-        </w:rPr>
-        <w:t>правління програмними проектами.</w:t>
-      </w:r>
-    </w:p>
-    <w:p>
-      <w:pPr>
-        <w:shd w:val="clear" w:color="auto" w:fill="FFFFFF"/>
-        <w:ind w:firstLine="720"/>
-        <w:jc w:val="both"/>
-        <w:rPr>
-          <w:sz w:val="28"/>
-          <w:szCs w:val="28"/>
-        </w:rPr>
-      </w:pPr>
-      <w:r>
-        <w:rPr>
-          <w:sz w:val="28"/>
-          <w:szCs w:val="28"/>
-        </w:rPr>
-        <w:t>Особливості аналізу стану проекту. Планування. Поняття про ризики проекту. Оцінювання проекту.</w:t>
-      </w:r>
-    </w:p>
-    <w:p>
-      <w:pPr>
-        <w:shd w:val="clear" w:color="auto" w:fill="FFFFFF"/>
-        <w:ind w:firstLine="720"/>
-        <w:jc w:val="both"/>
-        <w:rPr>
-          <w:sz w:val="28"/>
-          <w:szCs w:val="28"/>
-        </w:rPr>
-      </w:pPr>
-      <w:r>
-        <w:rPr>
-          <w:bCs/>
-          <w:sz w:val="28"/>
-          <w:szCs w:val="28"/>
-        </w:rPr>
-        <w:t>Література: 1, 2,</w:t>
-      </w:r>
-      <w:r>
-        <w:rPr>
-          <w:bCs/>
-          <w:sz w:val="28"/>
-          <w:szCs w:val="28"/>
-        </w:rPr>
-        <w:t xml:space="preserve"> 11</w:t>
-      </w:r>
-      <w:r>
-        <w:rPr>
-          <w:bCs/>
-          <w:sz w:val="28"/>
-          <w:szCs w:val="28"/>
-        </w:rPr>
-        <w:t>.</w:t>
-      </w:r>
-    </w:p>
-    <w:p>
-      <w:pPr>
-        <w:shd w:val="clear" w:color="auto" w:fill="FFFFFF"/>
-        <w:ind w:firstLine="720"/>
-        <w:jc w:val="both"/>
-        <w:rPr>
-          <w:b/>
-          <w:bCs/>
-          <w:sz w:val="28"/>
-          <w:szCs w:val="28"/>
-        </w:rPr>
-      </w:pPr>
-      <w:r>
-        <w:rPr>
-          <w:b/>
-          <w:bCs/>
-          <w:sz w:val="28"/>
-          <w:szCs w:val="28"/>
-        </w:rPr>
-        <w:t>Тема 1</w:t>
-      </w:r>
-      <w:r>
-        <w:rPr>
-          <w:b/>
-          <w:bCs/>
-          <w:sz w:val="28"/>
-          <w:szCs w:val="28"/>
-          <w:lang w:val="ru-RU"/>
-        </w:rPr>
-        <w:t>1</w:t>
-      </w:r>
-      <w:r>
-        <w:rPr>
-          <w:b/>
-          <w:bCs/>
-          <w:sz w:val="28"/>
-          <w:szCs w:val="28"/>
-        </w:rPr>
-        <w:t>.</w:t>
-      </w:r>
-      <w:r>
-        <w:rPr>
-          <w:b/>
-          <w:bCs/>
-          <w:sz w:val="28"/>
-          <w:szCs w:val="28"/>
-        </w:rPr>
-        <w:t xml:space="preserve"> </w:t>
-      </w:r>
-      <w:r>
-        <w:rPr>
-          <w:b/>
-          <w:bCs/>
-          <w:sz w:val="28"/>
-          <w:szCs w:val="28"/>
-        </w:rPr>
-        <w:t>Групові комунікації в програмній інженерії</w:t>
-      </w:r>
-      <w:r>
-        <w:rPr>
-          <w:b/>
-          <w:bCs/>
-          <w:sz w:val="28"/>
-          <w:szCs w:val="28"/>
-        </w:rPr>
-        <w:t>.</w:t>
-      </w:r>
-    </w:p>
-    <w:p>
-      <w:pPr>
-        <w:shd w:val="clear" w:color="auto" w:fill="FFFFFF"/>
-        <w:ind w:firstLine="720"/>
-        <w:jc w:val="both"/>
-        <w:rPr>
-          <w:sz w:val="28"/>
-          <w:szCs w:val="28"/>
-        </w:rPr>
-      </w:pPr>
-      <w:r>
-        <w:rPr>
-          <w:sz w:val="28"/>
-          <w:szCs w:val="28"/>
-        </w:rPr>
-        <w:t>Особливості розподілу обов’язків в проекті.</w:t>
-      </w:r>
-      <w:r>
-        <w:rPr>
-          <w:sz w:val="28"/>
-          <w:szCs w:val="28"/>
-          <w:lang w:val="ru-RU"/>
-        </w:rPr>
-        <w:t xml:space="preserve"> </w:t>
-      </w:r>
-      <w:r>
-        <w:rPr>
-          <w:sz w:val="28"/>
-          <w:szCs w:val="28"/>
-        </w:rPr>
-        <w:t>Персональна відповідальність. Роль комунікацій у проекті.</w:t>
-      </w:r>
-    </w:p>
-    <w:p>
-      <w:pPr>
-        <w:shd w:val="clear" w:color="auto" w:fill="FFFFFF"/>
-        <w:ind w:firstLine="720"/>
-        <w:jc w:val="both"/>
-        <w:rPr>
-          <w:sz w:val="28"/>
-          <w:szCs w:val="28"/>
-          <w:lang w:val="ru-RU"/>
-        </w:rPr>
-      </w:pPr>
-      <w:r>
-        <w:rPr>
-          <w:bCs/>
-          <w:sz w:val="28"/>
-          <w:szCs w:val="28"/>
-        </w:rPr>
-        <w:t xml:space="preserve">Література: </w:t>
-      </w:r>
-      <w:r>
-        <w:rPr>
-          <w:bCs/>
-          <w:sz w:val="28"/>
-          <w:szCs w:val="28"/>
-        </w:rPr>
-        <w:t xml:space="preserve">6, 7, </w:t>
-      </w:r>
-      <w:r>
-        <w:rPr>
-          <w:bCs/>
-          <w:sz w:val="28"/>
-          <w:szCs w:val="28"/>
-        </w:rPr>
-        <w:t>11</w:t>
-      </w:r>
-      <w:r>
-        <w:rPr>
-          <w:bCs/>
-          <w:sz w:val="28"/>
-          <w:szCs w:val="28"/>
-        </w:rPr>
-        <w:t>.</w:t>
-      </w:r>
     </w:p>
     <w:p>
       <w:pPr>
@@ -9645,7 +8112,16 @@
                 <w:sz w:val="24"/>
                 <w:szCs w:val="24"/>
               </w:rPr>
-              <w:t>Особливості процесів створення ПЗ</w:t>
+              <w:t xml:space="preserve">Особливості процесів створення </w:t>
+            </w:r>
+            <w:r>
+              <w:rPr>
+                <w:spacing w:val="-1"/>
+                <w:sz w:val="24"/>
+                <w:szCs w:val="24"/>
+              </w:rPr>
+              <w:lastRenderedPageBreak/>
+              <w:t>ПЗ</w:t>
             </w:r>
             <w:r>
               <w:rPr>
@@ -9678,6 +8154,7 @@
                 <w:szCs w:val="23"/>
                 <w:lang w:val="en-US"/>
               </w:rPr>
+              <w:lastRenderedPageBreak/>
               <w:t>6</w:t>
             </w:r>
           </w:p>
@@ -9772,7 +8249,16 @@
                 <w:szCs w:val="24"/>
                 <w:lang w:eastAsia="uk-UA"/>
               </w:rPr>
-              <w:t xml:space="preserve">Тестування </w:t>
+              <w:t>Тестуван</w:t>
+            </w:r>
+            <w:r>
+              <w:rPr>
+                <w:sz w:val="24"/>
+                <w:szCs w:val="24"/>
+                <w:lang w:eastAsia="uk-UA"/>
+              </w:rPr>
+              <w:lastRenderedPageBreak/>
+              <w:t xml:space="preserve">ня </w:t>
             </w:r>
             <w:r>
               <w:rPr>
@@ -9831,6 +8317,7 @@
                 <w:sz w:val="24"/>
                 <w:szCs w:val="24"/>
               </w:rPr>
+              <w:lastRenderedPageBreak/>
               <w:t>Змістовий модуль 4. Основи інженерії вимог до ПЗ.</w:t>
             </w:r>
           </w:p>
@@ -12235,7 +10722,6 @@
                 <w:sz w:val="24"/>
                 <w:szCs w:val="24"/>
               </w:rPr>
-              <w:lastRenderedPageBreak/>
               <w:t xml:space="preserve">Тема </w:t>
             </w:r>
             <w:r>
@@ -13837,6 +12323,7 @@
                 <w:sz w:val="24"/>
                 <w:szCs w:val="24"/>
               </w:rPr>
+              <w:lastRenderedPageBreak/>
               <w:t xml:space="preserve">Разом </w:t>
             </w:r>
           </w:p>
@@ -15725,6 +14212,7 @@
           <w:sz w:val="28"/>
           <w:szCs w:val="28"/>
         </w:rPr>
+        <w:lastRenderedPageBreak/>
         <w:t xml:space="preserve">6. </w:t>
       </w:r>
       <w:r>
@@ -25450,7 +23938,6 @@
           <w:sz w:val="28"/>
           <w:szCs w:val="28"/>
         </w:rPr>
-        <w:lastRenderedPageBreak/>
         <w:t xml:space="preserve"> - оцінювання результатів КПІЗ;</w:t>
       </w:r>
     </w:p>
@@ -25924,6 +24411,7 @@
                 <w:sz w:val="24"/>
                 <w:szCs w:val="24"/>
               </w:rPr>
+              <w:lastRenderedPageBreak/>
               <w:softHyphen/>
             </w:r>
             <w:r>
@@ -29788,6 +28276,98 @@
     </w:lvl>
   </w:abstractNum>
   <w:abstractNum w:abstractNumId="12" w15:restartNumberingAfterBreak="0">
+    <w:nsid w:val="38141785"/>
+    <w:multiLevelType w:val="hybridMultilevel"/>
+    <w:tmpl w:val="841225D6"/>
+    <w:lvl w:ilvl="0" w:tplc="75C0D584">
+      <w:start w:val="1"/>
+      <w:numFmt w:val="decimal"/>
+      <w:lvlText w:val="Тема %1."/>
+      <w:lvlJc w:val="left"/>
+      <w:pPr>
+        <w:ind w:left="1440" w:hanging="360"/>
+      </w:pPr>
+      <w:rPr>
+        <w:rFonts w:hint="default"/>
+      </w:rPr>
+    </w:lvl>
+    <w:lvl w:ilvl="1" w:tplc="75C0D584">
+      <w:start w:val="1"/>
+      <w:numFmt w:val="decimal"/>
+      <w:lvlText w:val="Тема %2."/>
+      <w:lvlJc w:val="left"/>
+      <w:pPr>
+        <w:ind w:left="1440" w:hanging="360"/>
+      </w:pPr>
+      <w:rPr>
+        <w:rFonts w:hint="default"/>
+      </w:rPr>
+    </w:lvl>
+    <w:lvl w:ilvl="2" w:tplc="0422001B" w:tentative="1">
+      <w:start w:val="1"/>
+      <w:numFmt w:val="lowerRoman"/>
+      <w:lvlText w:val="%3."/>
+      <w:lvlJc w:val="right"/>
+      <w:pPr>
+        <w:ind w:left="2160" w:hanging="180"/>
+      </w:pPr>
+    </w:lvl>
+    <w:lvl w:ilvl="3" w:tplc="0422000F" w:tentative="1">
+      <w:start w:val="1"/>
+      <w:numFmt w:val="decimal"/>
+      <w:lvlText w:val="%4."/>
+      <w:lvlJc w:val="left"/>
+      <w:pPr>
+        <w:ind w:left="2880" w:hanging="360"/>
+      </w:pPr>
+    </w:lvl>
+    <w:lvl w:ilvl="4" w:tplc="04220019" w:tentative="1">
+      <w:start w:val="1"/>
+      <w:numFmt w:val="lowerLetter"/>
+      <w:lvlText w:val="%5."/>
+      <w:lvlJc w:val="left"/>
+      <w:pPr>
+        <w:ind w:left="3600" w:hanging="360"/>
+      </w:pPr>
+    </w:lvl>
+    <w:lvl w:ilvl="5" w:tplc="0422001B" w:tentative="1">
+      <w:start w:val="1"/>
+      <w:numFmt w:val="lowerRoman"/>
+      <w:lvlText w:val="%6."/>
+      <w:lvlJc w:val="right"/>
+      <w:pPr>
+        <w:ind w:left="4320" w:hanging="180"/>
+      </w:pPr>
+    </w:lvl>
+    <w:lvl w:ilvl="6" w:tplc="0422000F" w:tentative="1">
+      <w:start w:val="1"/>
+      <w:numFmt w:val="decimal"/>
+      <w:lvlText w:val="%7."/>
+      <w:lvlJc w:val="left"/>
+      <w:pPr>
+        <w:ind w:left="5040" w:hanging="360"/>
+      </w:pPr>
+    </w:lvl>
+    <w:lvl w:ilvl="7" w:tplc="04220019" w:tentative="1">
+      <w:start w:val="1"/>
+      <w:numFmt w:val="lowerLetter"/>
+      <w:lvlText w:val="%8."/>
+      <w:lvlJc w:val="left"/>
+      <w:pPr>
+        <w:ind w:left="5760" w:hanging="360"/>
+      </w:pPr>
+    </w:lvl>
+    <w:lvl w:ilvl="8" w:tplc="0422001B" w:tentative="1">
+      <w:start w:val="1"/>
+      <w:numFmt w:val="lowerRoman"/>
+      <w:lvlText w:val="%9."/>
+      <w:lvlJc w:val="right"/>
+      <w:pPr>
+        <w:ind w:left="6480" w:hanging="180"/>
+      </w:pPr>
+    </w:lvl>
+  </w:abstractNum>
+  <w:abstractNum w:abstractNumId="13" w15:restartNumberingAfterBreak="0">
     <w:nsid w:val="4877432D"/>
     <w:multiLevelType w:val="multilevel"/>
     <w:tmpl w:val="7C8EED6A"/>
@@ -30017,7 +28597,7 @@
       </w:rPr>
     </w:lvl>
   </w:abstractNum>
-  <w:abstractNum w:abstractNumId="13" w15:restartNumberingAfterBreak="0">
+  <w:abstractNum w:abstractNumId="14" w15:restartNumberingAfterBreak="0">
     <w:nsid w:val="7BC92207"/>
     <w:multiLevelType w:val="hybridMultilevel"/>
     <w:tmpl w:val="2E1C5562"/>
@@ -30138,7 +28718,7 @@
       </w:pPr>
     </w:lvl>
   </w:abstractNum>
-  <w:abstractNum w:abstractNumId="14" w15:restartNumberingAfterBreak="0">
+  <w:abstractNum w:abstractNumId="15" w15:restartNumberingAfterBreak="0">
     <w:nsid w:val="7CDB218F"/>
     <w:multiLevelType w:val="multilevel"/>
     <w:tmpl w:val="6464B790"/>
@@ -30336,7 +28916,7 @@
     <w:abstractNumId w:val="8"/>
   </w:num>
   <w:num w:numId="5" w16cid:durableId="937562557">
-    <w:abstractNumId w:val="13"/>
+    <w:abstractNumId w:val="14"/>
   </w:num>
   <w:num w:numId="6" w16cid:durableId="1154225941">
     <w:abstractNumId w:val="2"/>
@@ -30348,7 +28928,7 @@
     <w:abstractNumId w:val="4"/>
   </w:num>
   <w:num w:numId="9" w16cid:durableId="373967672">
-    <w:abstractNumId w:val="12"/>
+    <w:abstractNumId w:val="13"/>
   </w:num>
   <w:num w:numId="10" w16cid:durableId="1548225861">
     <w:abstractNumId w:val="6"/>
@@ -30360,7 +28940,7 @@
     <w:abstractNumId w:val="10"/>
   </w:num>
   <w:num w:numId="13" w16cid:durableId="345131850">
-    <w:abstractNumId w:val="14"/>
+    <w:abstractNumId w:val="15"/>
   </w:num>
   <w:num w:numId="14" w16cid:durableId="592519746">
     <w:abstractNumId w:val="7"/>
@@ -30373,6 +28953,9 @@
   </w:num>
   <w:num w:numId="17" w16cid:durableId="414283739">
     <w:abstractNumId w:val="11"/>
+  </w:num>
+  <w:num w:numId="18" w16cid:durableId="1600798558">
+    <w:abstractNumId w:val="12"/>
   </w:num>
   <w:numIdMacAtCleanup w:val="7"/>
 </w:numbering>
@@ -30674,7 +29257,7 @@
   <w:style w:type="paragraph" w:default="1" w:styleId="a">
     <w:name w:val="Normal"/>
     <w:qFormat/>
-    <w:rsid w:val="00467E28"/>
+    <w:rsid w:val="0036159F"/>
     <w:pPr>
       <w:widowControl w:val="0"/>
       <w:autoSpaceDE w:val="0"/>

</xml_diff>

<commit_message>
feat: 🎸 Form 5/11
</commit_message>
<xml_diff>
--- a/src/lib/template.docx
+++ b/src/lib/template.docx
@@ -809,15 +809,7 @@
           <w:szCs w:val="24"/>
           <w:lang w:val="en-US" w:eastAsia="en-US"/>
         </w:rPr>
-        <w:t xml:space="preserve">} </w:t>
-      </w:r>
-      <w:r>
-        <w:rPr>
-          <w:sz w:val="28"/>
-          <w:szCs w:val="24"/>
-          <w:lang w:val="en-US" w:eastAsia="en-US"/>
-        </w:rPr>
-        <w:t>“</w:t>
+        <w:t>} “</w:t>
       </w:r>
       <w:r>
         <w:rPr>
@@ -2799,6 +2791,12 @@
       </w:r>
       <w:r>
         <w:rPr>
+          <w:lang w:val="en-US"/>
+        </w:rPr>
+        <w:t>“</w:t>
+      </w:r>
+      <w:r>
+        <w:rPr>
           <w:sz w:val="28"/>
           <w:szCs w:val="24"/>
           <w:lang w:val="en-US" w:eastAsia="en-US"/>
@@ -2819,18 +2817,7 @@
           <w:szCs w:val="24"/>
           <w:lang w:val="en-US" w:eastAsia="en-US"/>
         </w:rPr>
-        <w:t xml:space="preserve">} </w:t>
-      </w:r>
-      <w:r>
-        <w:t>с</w:t>
-      </w:r>
-      <w:r>
-        <w:rPr>
-          <w:spacing w:val="3"/>
-          <w:sz w:val="28"/>
-          <w:szCs w:val="28"/>
-        </w:rPr>
-        <w:t xml:space="preserve">пеціальності </w:t>
+        <w:t>}</w:t>
       </w:r>
       <w:r>
         <w:rPr>
@@ -2838,7 +2825,7 @@
           <w:szCs w:val="24"/>
           <w:lang w:val="en-US" w:eastAsia="en-US"/>
         </w:rPr>
-        <w:t>{</w:t>
+        <w:t>”</w:t>
       </w:r>
       <w:r>
         <w:rPr>
@@ -2846,7 +2833,27 @@
           <w:szCs w:val="24"/>
           <w:lang w:val="en-US" w:eastAsia="en-US"/>
         </w:rPr>
-        <w:t>specialty</w:t>
+        <w:t xml:space="preserve"> </w:t>
+      </w:r>
+      <w:r>
+        <w:t>с</w:t>
+      </w:r>
+      <w:r>
+        <w:rPr>
+          <w:spacing w:val="3"/>
+          <w:sz w:val="28"/>
+          <w:szCs w:val="28"/>
+        </w:rPr>
+        <w:t xml:space="preserve">пеціальності </w:t>
+      </w:r>
+      <w:r>
+        <w:rPr>
+          <w:spacing w:val="3"/>
+          <w:sz w:val="28"/>
+          <w:szCs w:val="28"/>
+          <w:lang w:val="en-US"/>
+        </w:rPr>
+        <w:t>“</w:t>
       </w:r>
       <w:r>
         <w:rPr>
@@ -2854,7 +2861,39 @@
           <w:szCs w:val="24"/>
           <w:lang w:val="en-US" w:eastAsia="en-US"/>
         </w:rPr>
-        <w:t xml:space="preserve">}, </w:t>
+        <w:t>{</w:t>
+      </w:r>
+      <w:r>
+        <w:rPr>
+          <w:sz w:val="28"/>
+          <w:szCs w:val="24"/>
+          <w:lang w:val="en-US" w:eastAsia="en-US"/>
+        </w:rPr>
+        <w:t>profession</w:t>
+      </w:r>
+      <w:r>
+        <w:rPr>
+          <w:sz w:val="28"/>
+          <w:szCs w:val="24"/>
+          <w:lang w:val="en-US" w:eastAsia="en-US"/>
+        </w:rPr>
+        <w:t>}</w:t>
+      </w:r>
+      <w:r>
+        <w:rPr>
+          <w:sz w:val="28"/>
+          <w:szCs w:val="24"/>
+          <w:lang w:val="en-US" w:eastAsia="en-US"/>
+        </w:rPr>
+        <w:t>”</w:t>
+      </w:r>
+      <w:r>
+        <w:rPr>
+          <w:sz w:val="28"/>
+          <w:szCs w:val="24"/>
+          <w:lang w:val="en-US" w:eastAsia="en-US"/>
+        </w:rPr>
+        <w:t xml:space="preserve">, </w:t>
       </w:r>
       <w:r>
         <w:t>затвердженої вченою р</w:t>
@@ -5211,7 +5250,33 @@
                 <w:szCs w:val="24"/>
                 <w:lang w:val="en-US"/>
               </w:rPr>
-              <w:t>hours_all</w:t>
+              <w:t>hours</w:t>
+            </w:r>
+            <w:r>
+              <w:rPr>
+                <w:spacing w:val="1"/>
+                <w:sz w:val="24"/>
+                <w:szCs w:val="24"/>
+              </w:rPr>
+              <w:t>_</w:t>
+            </w:r>
+            <w:r>
+              <w:rPr>
+                <w:spacing w:val="1"/>
+                <w:sz w:val="24"/>
+                <w:szCs w:val="24"/>
+                <w:lang w:val="en-US"/>
+              </w:rPr>
+              <w:t>day</w:t>
+            </w:r>
+            <w:r>
+              <w:rPr>
+                <w:spacing w:val="1"/>
+                <w:sz w:val="24"/>
+                <w:szCs w:val="24"/>
+                <w:lang w:val="en-US"/>
+              </w:rPr>
+              <w:t>_all</w:t>
             </w:r>
             <w:r>
               <w:rPr>
@@ -7351,6 +7416,14 @@
                 <w:szCs w:val="26"/>
                 <w:lang w:val="en-US"/>
               </w:rPr>
+              <w:t>_day</w:t>
+            </w:r>
+            <w:r>
+              <w:rPr>
+                <w:sz w:val="24"/>
+                <w:szCs w:val="26"/>
+                <w:lang w:val="en-US"/>
+              </w:rPr>
               <w:t>}</w:t>
             </w:r>
           </w:p>
@@ -7391,6 +7464,14 @@
                 <w:szCs w:val="26"/>
                 <w:lang w:val="en-US"/>
               </w:rPr>
+              <w:t>_day</w:t>
+            </w:r>
+            <w:r>
+              <w:rPr>
+                <w:sz w:val="24"/>
+                <w:szCs w:val="26"/>
+                <w:lang w:val="en-US"/>
+              </w:rPr>
               <w:t>}</w:t>
             </w:r>
           </w:p>
@@ -7431,6 +7512,14 @@
                 <w:szCs w:val="26"/>
                 <w:lang w:val="en-US"/>
               </w:rPr>
+              <w:t>_day</w:t>
+            </w:r>
+            <w:r>
+              <w:rPr>
+                <w:sz w:val="24"/>
+                <w:szCs w:val="26"/>
+                <w:lang w:val="en-US"/>
+              </w:rPr>
               <w:t>}</w:t>
             </w:r>
           </w:p>
@@ -7463,6 +7552,14 @@
                 <w:lang w:val="en-US"/>
               </w:rPr>
               <w:t>individual</w:t>
+            </w:r>
+            <w:r>
+              <w:rPr>
+                <w:sz w:val="24"/>
+                <w:szCs w:val="26"/>
+                <w:lang w:val="en-US"/>
+              </w:rPr>
+              <w:t>_day</w:t>
             </w:r>
             <w:r>
               <w:rPr>
@@ -7506,6 +7603,14 @@
                 <w:lang w:val="en-US"/>
               </w:rPr>
               <w:t>control</w:t>
+            </w:r>
+            <w:r>
+              <w:rPr>
+                <w:sz w:val="24"/>
+                <w:szCs w:val="26"/>
+                <w:lang w:val="en-US"/>
+              </w:rPr>
+              <w:t>_day</w:t>
             </w:r>
             <w:r>
               <w:rPr>
@@ -7636,8 +7741,26 @@
             <w:r>
               <w:rPr>
                 <w:sz w:val="24"/>
-              </w:rPr>
-              <w:t>4</w:t>
+                <w:szCs w:val="24"/>
+                <w:lang w:val="en-US"/>
+              </w:rPr>
+              <w:t>{</w:t>
+            </w:r>
+            <w:r>
+              <w:rPr>
+                <w:sz w:val="24"/>
+                <w:szCs w:val="24"/>
+                <w:lang w:val="en-US"/>
+              </w:rPr>
+              <w:t>hours_day_training</w:t>
+            </w:r>
+            <w:r>
+              <w:rPr>
+                <w:sz w:val="24"/>
+                <w:szCs w:val="24"/>
+                <w:lang w:val="en-US"/>
+              </w:rPr>
+              <w:t>}</w:t>
             </w:r>
           </w:p>
         </w:tc>
@@ -7738,17 +7861,42 @@
             <w:r>
               <w:rPr>
                 <w:sz w:val="24"/>
-                <w:szCs w:val="24"/>
-              </w:rPr>
-              <w:t>3</w:t>
-            </w:r>
-            <w:r>
-              <w:rPr>
-                <w:sz w:val="24"/>
-                <w:szCs w:val="24"/>
-                <w:lang w:val="en-US"/>
-              </w:rPr>
-              <w:t>0</w:t>
+                <w:szCs w:val="26"/>
+                <w:lang w:val="en-US"/>
+              </w:rPr>
+              <w:t>{</w:t>
+            </w:r>
+            <w:r>
+              <w:rPr>
+                <w:sz w:val="24"/>
+                <w:szCs w:val="26"/>
+                <w:lang w:val="en-US"/>
+              </w:rPr>
+              <w:t>lec</w:t>
+            </w:r>
+            <w:r>
+              <w:rPr>
+                <w:sz w:val="24"/>
+                <w:szCs w:val="26"/>
+                <w:lang w:val="en-US"/>
+              </w:rPr>
+              <w:t>_day</w:t>
+            </w:r>
+            <w:r>
+              <w:rPr>
+                <w:sz w:val="24"/>
+                <w:szCs w:val="26"/>
+                <w:lang w:val="en-US"/>
+              </w:rPr>
+              <w:t>_sum</w:t>
+            </w:r>
+            <w:r>
+              <w:rPr>
+                <w:sz w:val="24"/>
+                <w:szCs w:val="26"/>
+                <w:lang w:val="en-US"/>
+              </w:rPr>
+              <w:t>}</w:t>
             </w:r>
           </w:p>
         </w:tc>
@@ -7763,13 +7911,29 @@
               <w:jc w:val="center"/>
               <w:rPr>
                 <w:sz w:val="24"/>
-              </w:rPr>
-            </w:pPr>
-            <w:r>
-              <w:rPr>
-                <w:sz w:val="24"/>
-              </w:rPr>
-              <w:t>30</w:t>
+                <w:lang w:val="en-US"/>
+              </w:rPr>
+            </w:pPr>
+            <w:r>
+              <w:rPr>
+                <w:sz w:val="24"/>
+                <w:lang w:val="en-US"/>
+              </w:rPr>
+              <w:t>{</w:t>
+            </w:r>
+            <w:r>
+              <w:rPr>
+                <w:sz w:val="24"/>
+                <w:lang w:val="en-US"/>
+              </w:rPr>
+              <w:t>prac_day_sum</w:t>
+            </w:r>
+            <w:r>
+              <w:rPr>
+                <w:sz w:val="24"/>
+                <w:lang w:val="en-US"/>
+              </w:rPr>
+              <w:t>}</w:t>
             </w:r>
           </w:p>
         </w:tc>
@@ -7784,14 +7948,29 @@
               <w:jc w:val="center"/>
               <w:rPr>
                 <w:sz w:val="24"/>
-              </w:rPr>
-            </w:pPr>
-            <w:r>
-              <w:rPr>
-                <w:sz w:val="24"/>
-                <w:lang w:val="ru-RU"/>
-              </w:rPr>
-              <w:t>86</w:t>
+                <w:lang w:val="en-US"/>
+              </w:rPr>
+            </w:pPr>
+            <w:r>
+              <w:rPr>
+                <w:sz w:val="24"/>
+                <w:lang w:val="en-US"/>
+              </w:rPr>
+              <w:t>{</w:t>
+            </w:r>
+            <w:r>
+              <w:rPr>
+                <w:sz w:val="24"/>
+                <w:lang w:val="en-US"/>
+              </w:rPr>
+              <w:t>srs_day_sum</w:t>
+            </w:r>
+            <w:r>
+              <w:rPr>
+                <w:sz w:val="24"/>
+                <w:lang w:val="en-US"/>
+              </w:rPr>
+              <w:t>}</w:t>
             </w:r>
           </w:p>
         </w:tc>
@@ -7812,9 +7991,23 @@
             <w:r>
               <w:rPr>
                 <w:sz w:val="24"/>
-                <w:lang w:val="ru-RU"/>
-              </w:rPr>
-              <w:t>4</w:t>
+                <w:lang w:val="en-US"/>
+              </w:rPr>
+              <w:t>{</w:t>
+            </w:r>
+            <w:r>
+              <w:rPr>
+                <w:sz w:val="24"/>
+                <w:lang w:val="en-US"/>
+              </w:rPr>
+              <w:t>individual_day_sum</w:t>
+            </w:r>
+            <w:r>
+              <w:rPr>
+                <w:sz w:val="24"/>
+                <w:lang w:val="en-US"/>
+              </w:rPr>
+              <w:t>}</w:t>
             </w:r>
           </w:p>
         </w:tc>
@@ -7845,6 +8038,967 @@
       <w:pPr>
         <w:shd w:val="clear" w:color="auto" w:fill="FFFFFF"/>
         <w:ind w:firstLine="720"/>
+        <w:rPr>
+          <w:sz w:val="28"/>
+          <w:szCs w:val="28"/>
+          <w:lang w:val="ru-RU"/>
+        </w:rPr>
+      </w:pPr>
+      <w:r>
+        <w:rPr>
+          <w:sz w:val="28"/>
+          <w:szCs w:val="28"/>
+          <w:lang w:val="ru-RU"/>
+        </w:rPr>
+        <w:t>(</w:t>
+      </w:r>
+      <w:r>
+        <w:rPr>
+          <w:sz w:val="28"/>
+          <w:szCs w:val="28"/>
+          <w:lang w:val="ru-RU"/>
+        </w:rPr>
+        <w:t>заочна</w:t>
+      </w:r>
+      <w:r>
+        <w:rPr>
+          <w:sz w:val="28"/>
+          <w:szCs w:val="28"/>
+          <w:lang w:val="ru-RU"/>
+        </w:rPr>
+        <w:t xml:space="preserve"> форма навчання)</w:t>
+      </w:r>
+    </w:p>
+    <w:tbl>
+      <w:tblPr>
+        <w:tblW w:w="9781" w:type="dxa"/>
+        <w:tblInd w:w="-102" w:type="dxa"/>
+        <w:tblLayout w:type="fixed"/>
+        <w:tblCellMar>
+          <w:left w:w="40" w:type="dxa"/>
+          <w:right w:w="40" w:type="dxa"/>
+        </w:tblCellMar>
+        <w:tblLook w:val="0000" w:firstRow="0" w:lastRow="0" w:firstColumn="0" w:lastColumn="0" w:noHBand="0" w:noVBand="0"/>
+      </w:tblPr>
+      <w:tblGrid>
+        <w:gridCol w:w="34"/>
+        <w:gridCol w:w="4644"/>
+        <w:gridCol w:w="900"/>
+        <w:gridCol w:w="900"/>
+        <w:gridCol w:w="1080"/>
+        <w:gridCol w:w="1002"/>
+        <w:gridCol w:w="1221"/>
+      </w:tblGrid>
+      <w:tr>
+        <w:trPr>
+          <w:cantSplit/>
+          <w:trHeight w:val="22"/>
+        </w:trPr>
+        <w:tc>
+          <w:tcPr>
+            <w:tcW w:w="4678" w:type="dxa"/>
+            <w:gridSpan w:val="2"/>
+            <w:tcBorders>
+              <w:top w:val="single" w:sz="6" w:space="0" w:color="auto"/>
+              <w:left w:val="single" w:sz="6" w:space="0" w:color="auto"/>
+              <w:right w:val="single" w:sz="6" w:space="0" w:color="auto"/>
+            </w:tcBorders>
+            <w:shd w:val="clear" w:color="auto" w:fill="FFFFFF"/>
+            <w:vAlign w:val="center"/>
+          </w:tcPr>
+          <w:p>
+            <w:pPr>
+              <w:rPr>
+                <w:sz w:val="24"/>
+                <w:szCs w:val="24"/>
+              </w:rPr>
+            </w:pPr>
+          </w:p>
+        </w:tc>
+        <w:tc>
+          <w:tcPr>
+            <w:tcW w:w="5103" w:type="dxa"/>
+            <w:gridSpan w:val="5"/>
+            <w:tcBorders>
+              <w:top w:val="single" w:sz="6" w:space="0" w:color="auto"/>
+              <w:left w:val="single" w:sz="6" w:space="0" w:color="auto"/>
+              <w:bottom w:val="single" w:sz="6" w:space="0" w:color="auto"/>
+              <w:right w:val="single" w:sz="6" w:space="0" w:color="auto"/>
+            </w:tcBorders>
+            <w:shd w:val="clear" w:color="auto" w:fill="FFFFFF"/>
+            <w:vAlign w:val="center"/>
+          </w:tcPr>
+          <w:p>
+            <w:pPr>
+              <w:shd w:val="clear" w:color="auto" w:fill="FFFFFF"/>
+              <w:ind w:left="1811"/>
+              <w:rPr>
+                <w:spacing w:val="-3"/>
+                <w:sz w:val="24"/>
+                <w:szCs w:val="26"/>
+              </w:rPr>
+            </w:pPr>
+            <w:r>
+              <w:rPr>
+                <w:spacing w:val="-3"/>
+                <w:sz w:val="24"/>
+                <w:szCs w:val="26"/>
+              </w:rPr>
+              <w:t>Кількість годин</w:t>
+            </w:r>
+          </w:p>
+        </w:tc>
+      </w:tr>
+      <w:tr>
+        <w:tblPrEx>
+          <w:tblBorders>
+            <w:top w:val="single" w:sz="4" w:space="0" w:color="auto"/>
+            <w:left w:val="single" w:sz="4" w:space="0" w:color="auto"/>
+            <w:bottom w:val="single" w:sz="4" w:space="0" w:color="auto"/>
+            <w:right w:val="single" w:sz="4" w:space="0" w:color="auto"/>
+            <w:insideH w:val="single" w:sz="4" w:space="0" w:color="auto"/>
+            <w:insideV w:val="single" w:sz="4" w:space="0" w:color="auto"/>
+          </w:tblBorders>
+          <w:tblCellMar>
+            <w:left w:w="108" w:type="dxa"/>
+            <w:right w:w="108" w:type="dxa"/>
+          </w:tblCellMar>
+        </w:tblPrEx>
+        <w:trPr>
+          <w:gridBefore w:val="1"/>
+          <w:wBefore w:w="34" w:type="dxa"/>
+          <w:trHeight w:val="760"/>
+        </w:trPr>
+        <w:tc>
+          <w:tcPr>
+            <w:tcW w:w="4644" w:type="dxa"/>
+          </w:tcPr>
+          <w:p>
+            <w:pPr>
+              <w:tabs>
+                <w:tab w:val="left" w:pos="709"/>
+              </w:tabs>
+              <w:jc w:val="both"/>
+              <w:rPr>
+                <w:bCs/>
+                <w:color w:val="000000"/>
+                <w:sz w:val="28"/>
+                <w:szCs w:val="28"/>
+              </w:rPr>
+            </w:pPr>
+          </w:p>
+        </w:tc>
+        <w:tc>
+          <w:tcPr>
+            <w:tcW w:w="900" w:type="dxa"/>
+          </w:tcPr>
+          <w:p>
+            <w:pPr>
+              <w:tabs>
+                <w:tab w:val="left" w:pos="709"/>
+              </w:tabs>
+              <w:jc w:val="both"/>
+              <w:rPr>
+                <w:bCs/>
+                <w:color w:val="000000"/>
+              </w:rPr>
+            </w:pPr>
+            <w:r>
+              <w:rPr>
+                <w:bCs/>
+                <w:color w:val="000000"/>
+              </w:rPr>
+              <w:t>Лекції</w:t>
+            </w:r>
+          </w:p>
+        </w:tc>
+        <w:tc>
+          <w:tcPr>
+            <w:tcW w:w="900" w:type="dxa"/>
+          </w:tcPr>
+          <w:p>
+            <w:pPr>
+              <w:tabs>
+                <w:tab w:val="left" w:pos="709"/>
+              </w:tabs>
+              <w:jc w:val="both"/>
+              <w:rPr>
+                <w:bCs/>
+                <w:color w:val="000000"/>
+              </w:rPr>
+            </w:pPr>
+            <w:r>
+              <w:rPr>
+                <w:bCs/>
+                <w:color w:val="000000"/>
+              </w:rPr>
+              <w:t>Прак-</w:t>
+            </w:r>
+          </w:p>
+          <w:p>
+            <w:pPr>
+              <w:tabs>
+                <w:tab w:val="left" w:pos="709"/>
+              </w:tabs>
+              <w:jc w:val="both"/>
+              <w:rPr>
+                <w:bCs/>
+                <w:color w:val="000000"/>
+              </w:rPr>
+            </w:pPr>
+            <w:r>
+              <w:rPr>
+                <w:bCs/>
+                <w:color w:val="000000"/>
+              </w:rPr>
+              <w:t>тичні заняття</w:t>
+            </w:r>
+          </w:p>
+        </w:tc>
+        <w:tc>
+          <w:tcPr>
+            <w:tcW w:w="1080" w:type="dxa"/>
+          </w:tcPr>
+          <w:p>
+            <w:pPr>
+              <w:tabs>
+                <w:tab w:val="left" w:pos="709"/>
+              </w:tabs>
+              <w:jc w:val="both"/>
+              <w:rPr>
+                <w:bCs/>
+                <w:color w:val="000000"/>
+              </w:rPr>
+            </w:pPr>
+            <w:r>
+              <w:rPr>
+                <w:bCs/>
+                <w:color w:val="000000"/>
+              </w:rPr>
+              <w:t>Самостій-на робота</w:t>
+            </w:r>
+          </w:p>
+        </w:tc>
+        <w:tc>
+          <w:tcPr>
+            <w:tcW w:w="1002" w:type="dxa"/>
+          </w:tcPr>
+          <w:p>
+            <w:pPr>
+              <w:tabs>
+                <w:tab w:val="left" w:pos="709"/>
+              </w:tabs>
+              <w:jc w:val="both"/>
+              <w:rPr>
+                <w:bCs/>
+                <w:color w:val="000000"/>
+              </w:rPr>
+            </w:pPr>
+            <w:r>
+              <w:rPr>
+                <w:bCs/>
+                <w:color w:val="000000"/>
+              </w:rPr>
+              <w:t>Індиві-</w:t>
+            </w:r>
+          </w:p>
+          <w:p>
+            <w:pPr>
+              <w:tabs>
+                <w:tab w:val="left" w:pos="709"/>
+              </w:tabs>
+              <w:jc w:val="both"/>
+              <w:rPr>
+                <w:bCs/>
+                <w:color w:val="000000"/>
+              </w:rPr>
+            </w:pPr>
+            <w:r>
+              <w:rPr>
+                <w:bCs/>
+                <w:color w:val="000000"/>
+              </w:rPr>
+              <w:t>дуальна робота</w:t>
+            </w:r>
+          </w:p>
+        </w:tc>
+        <w:tc>
+          <w:tcPr>
+            <w:tcW w:w="1221" w:type="dxa"/>
+          </w:tcPr>
+          <w:p>
+            <w:pPr>
+              <w:tabs>
+                <w:tab w:val="left" w:pos="709"/>
+              </w:tabs>
+              <w:jc w:val="both"/>
+              <w:rPr>
+                <w:bCs/>
+                <w:color w:val="000000"/>
+              </w:rPr>
+            </w:pPr>
+            <w:r>
+              <w:rPr>
+                <w:bCs/>
+                <w:color w:val="000000"/>
+              </w:rPr>
+              <w:t>Контрольні заходи</w:t>
+            </w:r>
+          </w:p>
+        </w:tc>
+      </w:tr>
+      <w:tr>
+        <w:tblPrEx>
+          <w:tblBorders>
+            <w:top w:val="single" w:sz="4" w:space="0" w:color="auto"/>
+            <w:left w:val="single" w:sz="4" w:space="0" w:color="auto"/>
+            <w:bottom w:val="single" w:sz="4" w:space="0" w:color="auto"/>
+            <w:right w:val="single" w:sz="4" w:space="0" w:color="auto"/>
+            <w:insideH w:val="single" w:sz="4" w:space="0" w:color="auto"/>
+            <w:insideV w:val="single" w:sz="4" w:space="0" w:color="auto"/>
+          </w:tblBorders>
+          <w:tblCellMar>
+            <w:left w:w="108" w:type="dxa"/>
+            <w:right w:w="108" w:type="dxa"/>
+          </w:tblCellMar>
+        </w:tblPrEx>
+        <w:trPr>
+          <w:gridBefore w:val="1"/>
+          <w:wBefore w:w="34" w:type="dxa"/>
+          <w:trHeight w:val="415"/>
+        </w:trPr>
+        <w:tc>
+          <w:tcPr>
+            <w:tcW w:w="4644" w:type="dxa"/>
+            <w:vAlign w:val="center"/>
+          </w:tcPr>
+          <w:p>
+            <w:pPr>
+              <w:shd w:val="clear" w:color="auto" w:fill="FFFFFF"/>
+              <w:spacing w:line="277" w:lineRule="exact"/>
+              <w:ind w:left="11" w:hanging="11"/>
+              <w:rPr>
+                <w:spacing w:val="-1"/>
+                <w:sz w:val="24"/>
+                <w:szCs w:val="24"/>
+              </w:rPr>
+            </w:pPr>
+            <w:r>
+              <w:rPr>
+                <w:spacing w:val="-1"/>
+                <w:sz w:val="24"/>
+                <w:szCs w:val="24"/>
+              </w:rPr>
+              <w:t>{#topics}</w:t>
+            </w:r>
+            <w:r>
+              <w:rPr>
+                <w:spacing w:val="-1"/>
+                <w:sz w:val="24"/>
+                <w:szCs w:val="24"/>
+                <w:lang w:val="en-US"/>
+              </w:rPr>
+              <w:t>{title}</w:t>
+            </w:r>
+            <w:r>
+              <w:rPr>
+                <w:spacing w:val="-1"/>
+                <w:sz w:val="24"/>
+                <w:szCs w:val="24"/>
+              </w:rPr>
+              <w:t xml:space="preserve"> </w:t>
+            </w:r>
+          </w:p>
+        </w:tc>
+        <w:tc>
+          <w:tcPr>
+            <w:tcW w:w="900" w:type="dxa"/>
+            <w:vAlign w:val="center"/>
+          </w:tcPr>
+          <w:p>
+            <w:pPr>
+              <w:shd w:val="clear" w:color="auto" w:fill="FFFFFF"/>
+              <w:jc w:val="center"/>
+              <w:rPr>
+                <w:sz w:val="24"/>
+                <w:lang w:val="en-US"/>
+              </w:rPr>
+            </w:pPr>
+            <w:r>
+              <w:rPr>
+                <w:sz w:val="24"/>
+                <w:szCs w:val="26"/>
+                <w:lang w:val="en-US"/>
+              </w:rPr>
+              <w:t>{</w:t>
+            </w:r>
+            <w:r>
+              <w:rPr>
+                <w:sz w:val="24"/>
+                <w:szCs w:val="26"/>
+                <w:lang w:val="en-US"/>
+              </w:rPr>
+              <w:t>lec</w:t>
+            </w:r>
+            <w:r>
+              <w:rPr>
+                <w:sz w:val="24"/>
+                <w:szCs w:val="26"/>
+                <w:lang w:val="en-US"/>
+              </w:rPr>
+              <w:t>_</w:t>
+            </w:r>
+            <w:r>
+              <w:rPr>
+                <w:sz w:val="24"/>
+                <w:szCs w:val="26"/>
+                <w:lang w:val="en-US"/>
+              </w:rPr>
+              <w:t>ext</w:t>
+            </w:r>
+            <w:r>
+              <w:rPr>
+                <w:sz w:val="24"/>
+                <w:szCs w:val="26"/>
+                <w:lang w:val="en-US"/>
+              </w:rPr>
+              <w:t>}</w:t>
+            </w:r>
+          </w:p>
+        </w:tc>
+        <w:tc>
+          <w:tcPr>
+            <w:tcW w:w="900" w:type="dxa"/>
+            <w:vAlign w:val="center"/>
+          </w:tcPr>
+          <w:p>
+            <w:pPr>
+              <w:shd w:val="clear" w:color="auto" w:fill="FFFFFF"/>
+              <w:jc w:val="center"/>
+              <w:rPr>
+                <w:sz w:val="24"/>
+                <w:lang w:val="en-US"/>
+              </w:rPr>
+            </w:pPr>
+            <w:r>
+              <w:rPr>
+                <w:sz w:val="24"/>
+                <w:szCs w:val="26"/>
+                <w:lang w:val="en-US"/>
+              </w:rPr>
+              <w:t>{</w:t>
+            </w:r>
+            <w:r>
+              <w:rPr>
+                <w:sz w:val="24"/>
+                <w:szCs w:val="26"/>
+                <w:lang w:val="en-US"/>
+              </w:rPr>
+              <w:t>prac</w:t>
+            </w:r>
+            <w:r>
+              <w:rPr>
+                <w:sz w:val="24"/>
+                <w:szCs w:val="26"/>
+                <w:lang w:val="en-US"/>
+              </w:rPr>
+              <w:t>_</w:t>
+            </w:r>
+            <w:r>
+              <w:rPr>
+                <w:sz w:val="24"/>
+                <w:szCs w:val="26"/>
+                <w:lang w:val="en-US"/>
+              </w:rPr>
+              <w:t>ext</w:t>
+            </w:r>
+            <w:r>
+              <w:rPr>
+                <w:sz w:val="24"/>
+                <w:szCs w:val="26"/>
+                <w:lang w:val="en-US"/>
+              </w:rPr>
+              <w:t>}</w:t>
+            </w:r>
+          </w:p>
+        </w:tc>
+        <w:tc>
+          <w:tcPr>
+            <w:tcW w:w="1080" w:type="dxa"/>
+            <w:vAlign w:val="center"/>
+          </w:tcPr>
+          <w:p>
+            <w:pPr>
+              <w:shd w:val="clear" w:color="auto" w:fill="FFFFFF"/>
+              <w:jc w:val="center"/>
+              <w:rPr>
+                <w:sz w:val="24"/>
+                <w:lang w:val="en-US"/>
+              </w:rPr>
+            </w:pPr>
+            <w:r>
+              <w:rPr>
+                <w:sz w:val="24"/>
+                <w:szCs w:val="26"/>
+                <w:lang w:val="en-US"/>
+              </w:rPr>
+              <w:t>{</w:t>
+            </w:r>
+            <w:r>
+              <w:rPr>
+                <w:sz w:val="24"/>
+                <w:szCs w:val="26"/>
+                <w:lang w:val="en-US"/>
+              </w:rPr>
+              <w:t>srs</w:t>
+            </w:r>
+            <w:r>
+              <w:rPr>
+                <w:sz w:val="24"/>
+                <w:szCs w:val="26"/>
+                <w:lang w:val="en-US"/>
+              </w:rPr>
+              <w:t>_</w:t>
+            </w:r>
+            <w:r>
+              <w:rPr>
+                <w:sz w:val="24"/>
+                <w:szCs w:val="26"/>
+                <w:lang w:val="en-US"/>
+              </w:rPr>
+              <w:t>ext</w:t>
+            </w:r>
+            <w:r>
+              <w:rPr>
+                <w:sz w:val="24"/>
+                <w:szCs w:val="26"/>
+                <w:lang w:val="en-US"/>
+              </w:rPr>
+              <w:t>}</w:t>
+            </w:r>
+          </w:p>
+        </w:tc>
+        <w:tc>
+          <w:tcPr>
+            <w:tcW w:w="1002" w:type="dxa"/>
+            <w:vAlign w:val="center"/>
+          </w:tcPr>
+          <w:p>
+            <w:pPr>
+              <w:shd w:val="clear" w:color="auto" w:fill="FFFFFF"/>
+              <w:jc w:val="center"/>
+              <w:rPr>
+                <w:sz w:val="24"/>
+              </w:rPr>
+            </w:pPr>
+            <w:r>
+              <w:rPr>
+                <w:sz w:val="24"/>
+                <w:szCs w:val="26"/>
+                <w:lang w:val="en-US"/>
+              </w:rPr>
+              <w:t>{</w:t>
+            </w:r>
+            <w:r>
+              <w:rPr>
+                <w:sz w:val="24"/>
+                <w:szCs w:val="26"/>
+                <w:lang w:val="en-US"/>
+              </w:rPr>
+              <w:t>individual</w:t>
+            </w:r>
+            <w:r>
+              <w:rPr>
+                <w:sz w:val="24"/>
+                <w:szCs w:val="26"/>
+                <w:lang w:val="en-US"/>
+              </w:rPr>
+              <w:t>_</w:t>
+            </w:r>
+            <w:r>
+              <w:rPr>
+                <w:sz w:val="24"/>
+                <w:szCs w:val="26"/>
+                <w:lang w:val="en-US"/>
+              </w:rPr>
+              <w:t>ext</w:t>
+            </w:r>
+            <w:r>
+              <w:rPr>
+                <w:sz w:val="24"/>
+                <w:szCs w:val="26"/>
+                <w:lang w:val="en-US"/>
+              </w:rPr>
+              <w:t>}</w:t>
+            </w:r>
+          </w:p>
+        </w:tc>
+        <w:tc>
+          <w:tcPr>
+            <w:tcW w:w="1221" w:type="dxa"/>
+          </w:tcPr>
+          <w:p>
+            <w:pPr>
+              <w:tabs>
+                <w:tab w:val="left" w:pos="709"/>
+              </w:tabs>
+              <w:jc w:val="both"/>
+              <w:rPr>
+                <w:bCs/>
+                <w:color w:val="000000"/>
+                <w:sz w:val="28"/>
+                <w:szCs w:val="28"/>
+              </w:rPr>
+            </w:pPr>
+            <w:r>
+              <w:rPr>
+                <w:sz w:val="24"/>
+                <w:szCs w:val="26"/>
+                <w:lang w:val="en-US"/>
+              </w:rPr>
+              <w:t>{</w:t>
+            </w:r>
+            <w:r>
+              <w:rPr>
+                <w:sz w:val="24"/>
+                <w:szCs w:val="26"/>
+                <w:lang w:val="en-US"/>
+              </w:rPr>
+              <w:t>control</w:t>
+            </w:r>
+            <w:r>
+              <w:rPr>
+                <w:sz w:val="24"/>
+                <w:szCs w:val="26"/>
+                <w:lang w:val="en-US"/>
+              </w:rPr>
+              <w:t>_</w:t>
+            </w:r>
+            <w:r>
+              <w:rPr>
+                <w:sz w:val="24"/>
+                <w:szCs w:val="26"/>
+                <w:lang w:val="en-US"/>
+              </w:rPr>
+              <w:t>ext</w:t>
+            </w:r>
+            <w:r>
+              <w:rPr>
+                <w:sz w:val="24"/>
+                <w:szCs w:val="26"/>
+                <w:lang w:val="en-US"/>
+              </w:rPr>
+              <w:t>}</w:t>
+            </w:r>
+            <w:r>
+              <w:rPr>
+                <w:spacing w:val="-1"/>
+                <w:sz w:val="24"/>
+                <w:szCs w:val="24"/>
+              </w:rPr>
+              <w:t>{</w:t>
+            </w:r>
+            <w:r>
+              <w:rPr>
+                <w:spacing w:val="-1"/>
+                <w:sz w:val="24"/>
+                <w:szCs w:val="24"/>
+                <w:lang w:val="en-US"/>
+              </w:rPr>
+              <w:t>/</w:t>
+            </w:r>
+            <w:r>
+              <w:rPr>
+                <w:spacing w:val="-1"/>
+                <w:sz w:val="24"/>
+                <w:szCs w:val="24"/>
+              </w:rPr>
+              <w:t>topics}</w:t>
+            </w:r>
+          </w:p>
+        </w:tc>
+      </w:tr>
+      <w:tr>
+        <w:tblPrEx>
+          <w:tblBorders>
+            <w:top w:val="single" w:sz="4" w:space="0" w:color="auto"/>
+            <w:left w:val="single" w:sz="4" w:space="0" w:color="auto"/>
+            <w:bottom w:val="single" w:sz="4" w:space="0" w:color="auto"/>
+            <w:right w:val="single" w:sz="4" w:space="0" w:color="auto"/>
+            <w:insideH w:val="single" w:sz="4" w:space="0" w:color="auto"/>
+            <w:insideV w:val="single" w:sz="4" w:space="0" w:color="auto"/>
+          </w:tblBorders>
+          <w:tblCellMar>
+            <w:left w:w="108" w:type="dxa"/>
+            <w:right w:w="108" w:type="dxa"/>
+          </w:tblCellMar>
+        </w:tblPrEx>
+        <w:trPr>
+          <w:gridBefore w:val="1"/>
+          <w:wBefore w:w="34" w:type="dxa"/>
+        </w:trPr>
+        <w:tc>
+          <w:tcPr>
+            <w:tcW w:w="4644" w:type="dxa"/>
+            <w:vAlign w:val="center"/>
+          </w:tcPr>
+          <w:p>
+            <w:pPr>
+              <w:shd w:val="clear" w:color="auto" w:fill="FFFFFF"/>
+              <w:spacing w:line="277" w:lineRule="exact"/>
+              <w:ind w:left="11" w:hanging="11"/>
+              <w:rPr>
+                <w:spacing w:val="-1"/>
+                <w:sz w:val="24"/>
+                <w:szCs w:val="24"/>
+              </w:rPr>
+            </w:pPr>
+            <w:r>
+              <w:rPr>
+                <w:spacing w:val="-1"/>
+                <w:sz w:val="24"/>
+                <w:szCs w:val="24"/>
+              </w:rPr>
+              <w:t xml:space="preserve">Разом </w:t>
+            </w:r>
+          </w:p>
+        </w:tc>
+        <w:tc>
+          <w:tcPr>
+            <w:tcW w:w="900" w:type="dxa"/>
+            <w:vAlign w:val="center"/>
+          </w:tcPr>
+          <w:p>
+            <w:pPr>
+              <w:shd w:val="clear" w:color="auto" w:fill="FFFFFF"/>
+              <w:jc w:val="center"/>
+              <w:rPr>
+                <w:sz w:val="24"/>
+                <w:lang w:val="en-US"/>
+              </w:rPr>
+            </w:pPr>
+            <w:r>
+              <w:rPr>
+                <w:sz w:val="24"/>
+                <w:szCs w:val="26"/>
+                <w:lang w:val="en-US"/>
+              </w:rPr>
+              <w:t>{</w:t>
+            </w:r>
+            <w:r>
+              <w:rPr>
+                <w:sz w:val="24"/>
+                <w:szCs w:val="26"/>
+                <w:lang w:val="en-US"/>
+              </w:rPr>
+              <w:t>lec</w:t>
+            </w:r>
+            <w:r>
+              <w:rPr>
+                <w:sz w:val="24"/>
+                <w:szCs w:val="26"/>
+                <w:lang w:val="en-US"/>
+              </w:rPr>
+              <w:t>_</w:t>
+            </w:r>
+            <w:r>
+              <w:rPr>
+                <w:sz w:val="24"/>
+                <w:szCs w:val="26"/>
+                <w:lang w:val="en-US"/>
+              </w:rPr>
+              <w:t>ext</w:t>
+            </w:r>
+            <w:r>
+              <w:rPr>
+                <w:sz w:val="24"/>
+                <w:szCs w:val="26"/>
+                <w:lang w:val="en-US"/>
+              </w:rPr>
+              <w:t>_sum}</w:t>
+            </w:r>
+          </w:p>
+        </w:tc>
+        <w:tc>
+          <w:tcPr>
+            <w:tcW w:w="900" w:type="dxa"/>
+            <w:vAlign w:val="center"/>
+          </w:tcPr>
+          <w:p>
+            <w:pPr>
+              <w:shd w:val="clear" w:color="auto" w:fill="FFFFFF"/>
+              <w:jc w:val="center"/>
+              <w:rPr>
+                <w:sz w:val="24"/>
+                <w:lang w:val="en-US"/>
+              </w:rPr>
+            </w:pPr>
+            <w:r>
+              <w:rPr>
+                <w:sz w:val="24"/>
+                <w:lang w:val="en-US"/>
+              </w:rPr>
+              <w:t>{</w:t>
+            </w:r>
+            <w:r>
+              <w:rPr>
+                <w:sz w:val="24"/>
+                <w:lang w:val="en-US"/>
+              </w:rPr>
+              <w:t>prac_</w:t>
+            </w:r>
+            <w:r>
+              <w:rPr>
+                <w:sz w:val="24"/>
+                <w:lang w:val="en-US"/>
+              </w:rPr>
+              <w:t>ext</w:t>
+            </w:r>
+            <w:r>
+              <w:rPr>
+                <w:sz w:val="24"/>
+                <w:lang w:val="en-US"/>
+              </w:rPr>
+              <w:t>_sum</w:t>
+            </w:r>
+            <w:r>
+              <w:rPr>
+                <w:sz w:val="24"/>
+                <w:lang w:val="en-US"/>
+              </w:rPr>
+              <w:t>}</w:t>
+            </w:r>
+          </w:p>
+        </w:tc>
+        <w:tc>
+          <w:tcPr>
+            <w:tcW w:w="1080" w:type="dxa"/>
+            <w:vAlign w:val="center"/>
+          </w:tcPr>
+          <w:p>
+            <w:pPr>
+              <w:shd w:val="clear" w:color="auto" w:fill="FFFFFF"/>
+              <w:jc w:val="center"/>
+              <w:rPr>
+                <w:sz w:val="24"/>
+                <w:lang w:val="en-US"/>
+              </w:rPr>
+            </w:pPr>
+            <w:r>
+              <w:rPr>
+                <w:sz w:val="24"/>
+                <w:lang w:val="en-US"/>
+              </w:rPr>
+              <w:t>{</w:t>
+            </w:r>
+            <w:r>
+              <w:rPr>
+                <w:sz w:val="24"/>
+                <w:lang w:val="en-US"/>
+              </w:rPr>
+              <w:t>srs_</w:t>
+            </w:r>
+            <w:r>
+              <w:rPr>
+                <w:sz w:val="24"/>
+                <w:lang w:val="en-US"/>
+              </w:rPr>
+              <w:t>ext</w:t>
+            </w:r>
+            <w:r>
+              <w:rPr>
+                <w:sz w:val="24"/>
+                <w:lang w:val="en-US"/>
+              </w:rPr>
+              <w:t>_sum</w:t>
+            </w:r>
+            <w:r>
+              <w:rPr>
+                <w:sz w:val="24"/>
+                <w:lang w:val="en-US"/>
+              </w:rPr>
+              <w:t>}</w:t>
+            </w:r>
+          </w:p>
+        </w:tc>
+        <w:tc>
+          <w:tcPr>
+            <w:tcW w:w="1002" w:type="dxa"/>
+            <w:vAlign w:val="center"/>
+          </w:tcPr>
+          <w:p>
+            <w:pPr>
+              <w:shd w:val="clear" w:color="auto" w:fill="FFFFFF"/>
+              <w:jc w:val="center"/>
+              <w:rPr>
+                <w:sz w:val="24"/>
+                <w:lang w:val="ru-RU"/>
+              </w:rPr>
+            </w:pPr>
+            <w:r>
+              <w:rPr>
+                <w:sz w:val="24"/>
+                <w:lang w:val="en-US"/>
+              </w:rPr>
+              <w:t>{</w:t>
+            </w:r>
+            <w:r>
+              <w:rPr>
+                <w:sz w:val="24"/>
+                <w:lang w:val="en-US"/>
+              </w:rPr>
+              <w:t>individual_</w:t>
+            </w:r>
+            <w:r>
+              <w:rPr>
+                <w:sz w:val="24"/>
+                <w:lang w:val="en-US"/>
+              </w:rPr>
+              <w:t>ext</w:t>
+            </w:r>
+            <w:r>
+              <w:rPr>
+                <w:sz w:val="24"/>
+                <w:lang w:val="en-US"/>
+              </w:rPr>
+              <w:t>_sum</w:t>
+            </w:r>
+            <w:r>
+              <w:rPr>
+                <w:sz w:val="24"/>
+                <w:lang w:val="en-US"/>
+              </w:rPr>
+              <w:t>}</w:t>
+            </w:r>
+          </w:p>
+        </w:tc>
+        <w:tc>
+          <w:tcPr>
+            <w:tcW w:w="1221" w:type="dxa"/>
+          </w:tcPr>
+          <w:p>
+            <w:pPr>
+              <w:tabs>
+                <w:tab w:val="left" w:pos="709"/>
+              </w:tabs>
+              <w:jc w:val="both"/>
+              <w:rPr>
+                <w:b/>
+                <w:bCs/>
+                <w:color w:val="000000"/>
+                <w:sz w:val="28"/>
+                <w:szCs w:val="28"/>
+              </w:rPr>
+            </w:pPr>
+          </w:p>
+        </w:tc>
+      </w:tr>
+    </w:tbl>
+    <w:p/>
+    <w:p>
+      <w:pPr>
+        <w:shd w:val="clear" w:color="auto" w:fill="FFFFFF"/>
+        <w:ind w:firstLine="720"/>
         <w:jc w:val="center"/>
         <w:rPr>
           <w:b/>
@@ -7976,6 +9130,45 @@
           <w:szCs w:val="28"/>
         </w:rPr>
         <w:t xml:space="preserve"> год.)</w:t>
+      </w:r>
+    </w:p>
+    <w:p>
+      <w:pPr>
+        <w:shd w:val="clear" w:color="auto" w:fill="FFFFFF"/>
+        <w:ind w:firstLine="720"/>
+        <w:jc w:val="center"/>
+        <w:rPr>
+          <w:b/>
+          <w:bCs/>
+          <w:spacing w:val="-3"/>
+          <w:sz w:val="28"/>
+          <w:szCs w:val="28"/>
+        </w:rPr>
+      </w:pPr>
+      <w:r>
+        <w:rPr>
+          <w:spacing w:val="-1"/>
+          <w:sz w:val="24"/>
+          <w:szCs w:val="24"/>
+        </w:rPr>
+        <w:t>{#</w:t>
+      </w:r>
+      <w:r>
+        <w:rPr>
+          <w:spacing w:val="-1"/>
+          <w:sz w:val="24"/>
+          <w:szCs w:val="24"/>
+          <w:lang w:val="en-US"/>
+        </w:rPr>
+        <w:t>labs</w:t>
+      </w:r>
+      <w:r>
+        <w:rPr>
+          <w:spacing w:val="-1"/>
+          <w:sz w:val="24"/>
+          <w:szCs w:val="24"/>
+        </w:rPr>
+        <w:t>}</w:t>
       </w:r>
     </w:p>
     <w:p>
@@ -8021,6 +9214,7 @@
         <w:rPr>
           <w:sz w:val="28"/>
           <w:szCs w:val="28"/>
+          <w:lang w:val="en-US"/>
         </w:rPr>
       </w:pPr>
       <w:r>
@@ -8035,44 +9229,9 @@
         <w:rPr>
           <w:sz w:val="28"/>
           <w:szCs w:val="28"/>
-        </w:rPr>
-        <w:t xml:space="preserve">Ознайомлення з сучасними середовищами розробки програмного забезпечення </w:t>
-      </w:r>
-      <w:r>
-        <w:rPr>
-          <w:sz w:val="28"/>
-          <w:szCs w:val="28"/>
-        </w:rPr>
-        <w:t>(</w:t>
-      </w:r>
-      <w:r>
-        <w:rPr>
-          <w:sz w:val="28"/>
-          <w:szCs w:val="28"/>
-          <w:lang w:val="ru-RU"/>
-        </w:rPr>
-        <w:t>6/1</w:t>
-      </w:r>
-      <w:r>
-        <w:rPr>
-          <w:sz w:val="28"/>
-          <w:szCs w:val="28"/>
-        </w:rPr>
-        <w:t xml:space="preserve"> </w:t>
-      </w:r>
-      <w:r>
-        <w:rPr>
-          <w:sz w:val="28"/>
-          <w:szCs w:val="28"/>
-        </w:rPr>
-        <w:t>год</w:t>
-      </w:r>
-      <w:r>
-        <w:rPr>
-          <w:sz w:val="28"/>
-          <w:szCs w:val="28"/>
-        </w:rPr>
-        <w:t>.)</w:t>
+          <w:lang w:val="en-US"/>
+        </w:rPr>
+        <w:t>{title}</w:t>
       </w:r>
     </w:p>
     <w:p>
@@ -8089,6 +9248,7 @@
         <w:rPr>
           <w:sz w:val="28"/>
           <w:szCs w:val="28"/>
+          <w:lang w:val="en-US"/>
         </w:rPr>
       </w:pPr>
       <w:r>
@@ -8109,15 +9269,9 @@
         <w:rPr>
           <w:sz w:val="28"/>
           <w:szCs w:val="28"/>
-        </w:rPr>
-        <w:t>Дослідження можливостей сучасних засобів розробки ПЗ</w:t>
-      </w:r>
-      <w:r>
-        <w:rPr>
-          <w:sz w:val="28"/>
-          <w:szCs w:val="28"/>
-        </w:rPr>
-        <w:t>.</w:t>
+          <w:lang w:val="en-US"/>
+        </w:rPr>
+        <w:t>{goal}</w:t>
       </w:r>
     </w:p>
     <w:p>
@@ -8132,16 +9286,17 @@
         <w:ind w:firstLine="567"/>
         <w:jc w:val="both"/>
         <w:rPr>
-          <w:sz w:val="28"/>
-          <w:szCs w:val="28"/>
-        </w:rPr>
-      </w:pPr>
-      <w:r>
-        <w:rPr>
           <w:bCs/>
           <w:sz w:val="28"/>
           <w:szCs w:val="28"/>
         </w:rPr>
+      </w:pPr>
+      <w:r>
+        <w:rPr>
+          <w:bCs/>
+          <w:sz w:val="28"/>
+          <w:szCs w:val="28"/>
+        </w:rPr>
         <w:t xml:space="preserve">Література: </w:t>
       </w:r>
       <w:r>
@@ -8149,8 +9304,9 @@
           <w:bCs/>
           <w:sz w:val="28"/>
           <w:szCs w:val="28"/>
-        </w:rPr>
-        <w:t>8</w:t>
+          <w:lang w:val="en-US"/>
+        </w:rPr>
+        <w:t>{lit}</w:t>
       </w:r>
       <w:r>
         <w:rPr>
@@ -8163,699 +9319,50 @@
     </w:p>
     <w:p>
       <w:pPr>
-        <w:widowControl/>
-        <w:numPr>
-          <w:ilvl w:val="0"/>
-          <w:numId w:val="5"/>
-        </w:numPr>
-        <w:tabs>
-          <w:tab w:val="left" w:pos="2996"/>
-        </w:tabs>
-        <w:autoSpaceDE/>
-        <w:autoSpaceDN/>
-        <w:adjustRightInd/>
-        <w:ind w:left="0" w:firstLine="567"/>
-        <w:jc w:val="both"/>
-        <w:rPr>
-          <w:sz w:val="28"/>
-          <w:szCs w:val="28"/>
-        </w:rPr>
-      </w:pPr>
-    </w:p>
-    <w:p>
-      <w:pPr>
-        <w:widowControl/>
-        <w:tabs>
-          <w:tab w:val="left" w:pos="2996"/>
-        </w:tabs>
-        <w:autoSpaceDE/>
-        <w:autoSpaceDN/>
-        <w:adjustRightInd/>
-        <w:ind w:firstLine="567"/>
-        <w:jc w:val="both"/>
-        <w:rPr>
-          <w:sz w:val="28"/>
-          <w:szCs w:val="28"/>
-        </w:rPr>
-      </w:pPr>
-      <w:r>
-        <w:rPr>
-          <w:sz w:val="28"/>
-          <w:szCs w:val="28"/>
-          <w:lang w:val="ru-RU"/>
-        </w:rPr>
-        <w:t xml:space="preserve">Тема: </w:t>
-      </w:r>
-      <w:r>
-        <w:rPr>
-          <w:sz w:val="28"/>
-          <w:szCs w:val="28"/>
-        </w:rPr>
-        <w:t>Дослідження методів програмної інженерії</w:t>
-      </w:r>
-      <w:r>
-        <w:rPr>
-          <w:sz w:val="28"/>
-          <w:szCs w:val="28"/>
-        </w:rPr>
-        <w:t>.</w:t>
-      </w:r>
-      <w:r>
-        <w:rPr>
-          <w:sz w:val="28"/>
-          <w:szCs w:val="28"/>
-        </w:rPr>
-        <w:t xml:space="preserve"> </w:t>
-      </w:r>
-      <w:r>
-        <w:rPr>
-          <w:sz w:val="28"/>
-          <w:szCs w:val="28"/>
-        </w:rPr>
-        <w:t>(</w:t>
-      </w:r>
-      <w:r>
-        <w:rPr>
-          <w:sz w:val="28"/>
-          <w:szCs w:val="28"/>
-          <w:lang w:val="ru-RU"/>
-        </w:rPr>
-        <w:t>6/-</w:t>
-      </w:r>
-      <w:r>
-        <w:rPr>
-          <w:sz w:val="28"/>
-          <w:szCs w:val="28"/>
-          <w:lang w:val="ru-RU"/>
-        </w:rPr>
-        <w:t> </w:t>
-      </w:r>
-      <w:r>
-        <w:rPr>
-          <w:sz w:val="28"/>
-          <w:szCs w:val="28"/>
-        </w:rPr>
-        <w:t>год</w:t>
-      </w:r>
-      <w:r>
-        <w:rPr>
-          <w:sz w:val="28"/>
-          <w:szCs w:val="28"/>
-        </w:rPr>
-        <w:t>.)</w:t>
-      </w:r>
-    </w:p>
-    <w:p>
-      <w:pPr>
-        <w:ind w:firstLine="567"/>
-        <w:jc w:val="both"/>
-        <w:rPr>
-          <w:i/>
-          <w:sz w:val="28"/>
-          <w:szCs w:val="28"/>
-        </w:rPr>
-      </w:pPr>
-      <w:r>
-        <w:rPr>
-          <w:sz w:val="28"/>
-          <w:szCs w:val="28"/>
-        </w:rPr>
-        <w:lastRenderedPageBreak/>
-        <w:t>Мета:</w:t>
-      </w:r>
-      <w:r>
-        <w:rPr>
-          <w:i/>
-          <w:sz w:val="28"/>
-          <w:szCs w:val="28"/>
-        </w:rPr>
-        <w:t xml:space="preserve"> </w:t>
-      </w:r>
-      <w:r>
-        <w:rPr>
-          <w:sz w:val="28"/>
-          <w:szCs w:val="28"/>
-        </w:rPr>
-        <w:t>Дослідити особливості модульного та структурного програмування, навчитися створювати та використовувати власні бібліотеки функцій</w:t>
-      </w:r>
-      <w:r>
-        <w:rPr>
-          <w:sz w:val="28"/>
-          <w:szCs w:val="28"/>
-        </w:rPr>
-        <w:t>.</w:t>
-      </w:r>
-      <w:r>
-        <w:rPr>
-          <w:i/>
-          <w:sz w:val="28"/>
-          <w:szCs w:val="28"/>
-        </w:rPr>
-        <w:t xml:space="preserve"> </w:t>
-      </w:r>
-    </w:p>
-    <w:p>
-      <w:pPr>
-        <w:ind w:firstLine="567"/>
-        <w:jc w:val="both"/>
-        <w:rPr>
+        <w:shd w:val="clear" w:color="auto" w:fill="FFFFFF"/>
+        <w:ind w:firstLine="720"/>
+        <w:jc w:val="center"/>
+        <w:rPr>
+          <w:b/>
           <w:bCs/>
-          <w:sz w:val="28"/>
-          <w:szCs w:val="28"/>
-        </w:rPr>
-      </w:pPr>
-      <w:r>
-        <w:rPr>
-          <w:bCs/>
-          <w:sz w:val="28"/>
-          <w:szCs w:val="28"/>
-        </w:rPr>
-        <w:t xml:space="preserve">Література: </w:t>
-      </w:r>
-      <w:r>
-        <w:rPr>
-          <w:bCs/>
-          <w:sz w:val="28"/>
-          <w:szCs w:val="28"/>
-        </w:rPr>
-        <w:t>1, 2, 7, 8</w:t>
-      </w:r>
-      <w:r>
-        <w:rPr>
-          <w:bCs/>
-          <w:sz w:val="28"/>
-          <w:szCs w:val="28"/>
-        </w:rPr>
-        <w:t>.</w:t>
-      </w:r>
-    </w:p>
-    <w:p>
-      <w:pPr>
-        <w:widowControl/>
-        <w:numPr>
-          <w:ilvl w:val="0"/>
-          <w:numId w:val="5"/>
-        </w:numPr>
-        <w:tabs>
-          <w:tab w:val="left" w:pos="2996"/>
-        </w:tabs>
-        <w:autoSpaceDE/>
-        <w:autoSpaceDN/>
-        <w:adjustRightInd/>
-        <w:ind w:left="0" w:firstLine="567"/>
-        <w:jc w:val="both"/>
-        <w:rPr>
-          <w:sz w:val="28"/>
-          <w:szCs w:val="28"/>
-        </w:rPr>
-      </w:pPr>
-    </w:p>
-    <w:p>
-      <w:pPr>
-        <w:widowControl/>
-        <w:tabs>
-          <w:tab w:val="left" w:pos="2996"/>
-        </w:tabs>
-        <w:autoSpaceDE/>
-        <w:autoSpaceDN/>
-        <w:adjustRightInd/>
-        <w:ind w:firstLine="567"/>
-        <w:jc w:val="both"/>
-        <w:rPr>
-          <w:sz w:val="28"/>
-          <w:szCs w:val="28"/>
-        </w:rPr>
-      </w:pPr>
-      <w:r>
-        <w:rPr>
-          <w:sz w:val="28"/>
-          <w:szCs w:val="28"/>
-          <w:lang w:val="ru-RU"/>
-        </w:rPr>
-        <w:t xml:space="preserve">Тема: </w:t>
-      </w:r>
-      <w:r>
-        <w:rPr>
-          <w:sz w:val="28"/>
-          <w:szCs w:val="28"/>
-        </w:rPr>
-        <w:t>Дослідже</w:t>
-      </w:r>
-      <w:r>
-        <w:rPr>
-          <w:sz w:val="28"/>
-          <w:szCs w:val="28"/>
-        </w:rPr>
-        <w:t>ння методів оптимізації програмного коду</w:t>
-      </w:r>
-      <w:r>
-        <w:rPr>
-          <w:sz w:val="28"/>
-          <w:szCs w:val="28"/>
-        </w:rPr>
-        <w:t>. (</w:t>
-      </w:r>
-      <w:r>
-        <w:rPr>
-          <w:sz w:val="28"/>
-          <w:szCs w:val="28"/>
-          <w:lang w:val="ru-RU"/>
-        </w:rPr>
-        <w:t>6</w:t>
-      </w:r>
-      <w:r>
-        <w:rPr>
-          <w:sz w:val="28"/>
-          <w:szCs w:val="28"/>
-          <w:lang w:val="ru-RU"/>
-        </w:rPr>
-        <w:t>/-</w:t>
-      </w:r>
-      <w:r>
-        <w:rPr>
-          <w:sz w:val="28"/>
-          <w:szCs w:val="28"/>
-          <w:lang w:val="ru-RU"/>
-        </w:rPr>
-        <w:t> </w:t>
-      </w:r>
-      <w:r>
-        <w:rPr>
-          <w:sz w:val="28"/>
-          <w:szCs w:val="28"/>
-        </w:rPr>
-        <w:t>год.)</w:t>
-      </w:r>
-    </w:p>
-    <w:p>
-      <w:pPr>
-        <w:ind w:firstLine="567"/>
-        <w:jc w:val="both"/>
-        <w:rPr>
-          <w:sz w:val="28"/>
-          <w:szCs w:val="28"/>
-        </w:rPr>
-      </w:pPr>
-      <w:r>
-        <w:rPr>
-          <w:sz w:val="28"/>
-          <w:szCs w:val="28"/>
-        </w:rPr>
-        <w:t>Мета:</w:t>
-      </w:r>
-      <w:r>
-        <w:rPr>
-          <w:i/>
-          <w:sz w:val="28"/>
-          <w:szCs w:val="28"/>
-        </w:rPr>
-        <w:t xml:space="preserve"> </w:t>
-      </w:r>
-      <w:r>
-        <w:rPr>
-          <w:sz w:val="28"/>
-          <w:szCs w:val="28"/>
-        </w:rPr>
-        <w:t xml:space="preserve">Дослідити особливості </w:t>
-      </w:r>
-      <w:r>
-        <w:rPr>
-          <w:sz w:val="28"/>
-          <w:szCs w:val="28"/>
-        </w:rPr>
-        <w:t>методів оптимізації програмного коду.</w:t>
-      </w:r>
-    </w:p>
-    <w:p>
-      <w:pPr>
-        <w:ind w:firstLine="567"/>
-        <w:jc w:val="both"/>
-        <w:rPr>
-          <w:sz w:val="28"/>
-          <w:szCs w:val="28"/>
-        </w:rPr>
-      </w:pPr>
-      <w:r>
-        <w:rPr>
-          <w:bCs/>
-          <w:sz w:val="28"/>
-          <w:szCs w:val="28"/>
-        </w:rPr>
-        <w:t>Література: 4, 6, 9</w:t>
-      </w:r>
-      <w:r>
-        <w:rPr>
-          <w:bCs/>
-          <w:sz w:val="28"/>
-          <w:szCs w:val="28"/>
-        </w:rPr>
-        <w:t>.</w:t>
-      </w:r>
-    </w:p>
-    <w:p>
-      <w:pPr>
-        <w:widowControl/>
-        <w:numPr>
-          <w:ilvl w:val="0"/>
-          <w:numId w:val="5"/>
-        </w:numPr>
-        <w:tabs>
-          <w:tab w:val="left" w:pos="2996"/>
-        </w:tabs>
-        <w:autoSpaceDE/>
-        <w:autoSpaceDN/>
-        <w:adjustRightInd/>
-        <w:ind w:left="0" w:firstLine="567"/>
-        <w:jc w:val="both"/>
-        <w:rPr>
-          <w:sz w:val="28"/>
-          <w:szCs w:val="28"/>
-        </w:rPr>
-      </w:pPr>
-    </w:p>
-    <w:p>
-      <w:pPr>
-        <w:widowControl/>
-        <w:tabs>
-          <w:tab w:val="left" w:pos="2996"/>
-        </w:tabs>
-        <w:autoSpaceDE/>
-        <w:autoSpaceDN/>
-        <w:adjustRightInd/>
-        <w:ind w:firstLine="567"/>
-        <w:jc w:val="both"/>
-        <w:rPr>
-          <w:sz w:val="28"/>
-          <w:szCs w:val="28"/>
-        </w:rPr>
-      </w:pPr>
-      <w:r>
-        <w:rPr>
-          <w:sz w:val="28"/>
-          <w:szCs w:val="28"/>
-          <w:lang w:val="ru-RU"/>
-        </w:rPr>
-        <w:t xml:space="preserve">Тема: </w:t>
-      </w:r>
-      <w:r>
-        <w:rPr>
-          <w:sz w:val="28"/>
-          <w:szCs w:val="28"/>
-        </w:rPr>
-        <w:t>Дослідження особливостей проектування ПЗ</w:t>
-      </w:r>
-      <w:r>
-        <w:rPr>
-          <w:sz w:val="28"/>
-          <w:szCs w:val="28"/>
-        </w:rPr>
-        <w:t>. (</w:t>
-      </w:r>
-      <w:r>
-        <w:rPr>
-          <w:sz w:val="28"/>
-          <w:szCs w:val="28"/>
-          <w:lang w:val="ru-RU"/>
-        </w:rPr>
-        <w:t>6/</w:t>
-      </w:r>
-      <w:r>
-        <w:rPr>
-          <w:sz w:val="28"/>
-          <w:szCs w:val="28"/>
-          <w:lang w:val="ru-RU"/>
-        </w:rPr>
-        <w:t xml:space="preserve">1 </w:t>
-      </w:r>
-      <w:r>
-        <w:rPr>
-          <w:sz w:val="28"/>
-          <w:szCs w:val="28"/>
-        </w:rPr>
-        <w:t>год.)</w:t>
-      </w:r>
-    </w:p>
-    <w:p>
-      <w:pPr>
-        <w:ind w:firstLine="567"/>
-        <w:jc w:val="both"/>
-        <w:rPr>
-          <w:sz w:val="28"/>
-          <w:szCs w:val="28"/>
-        </w:rPr>
-      </w:pPr>
-      <w:r>
-        <w:rPr>
-          <w:sz w:val="28"/>
-          <w:szCs w:val="28"/>
-        </w:rPr>
-        <w:t>Мета:</w:t>
-      </w:r>
-      <w:r>
-        <w:rPr>
-          <w:i/>
-          <w:sz w:val="28"/>
-          <w:szCs w:val="28"/>
-        </w:rPr>
-        <w:t xml:space="preserve"> </w:t>
-      </w:r>
-      <w:r>
-        <w:rPr>
-          <w:sz w:val="28"/>
-          <w:szCs w:val="28"/>
-        </w:rPr>
-        <w:t>Дослідити особливості проектування ПЗ</w:t>
-      </w:r>
-      <w:r>
-        <w:rPr>
-          <w:sz w:val="28"/>
-          <w:szCs w:val="28"/>
-        </w:rPr>
-        <w:t>.</w:t>
-      </w:r>
-    </w:p>
-    <w:p>
-      <w:pPr>
-        <w:ind w:firstLine="567"/>
-        <w:jc w:val="both"/>
-        <w:rPr>
-          <w:sz w:val="28"/>
-          <w:szCs w:val="28"/>
-        </w:rPr>
-      </w:pPr>
-      <w:r>
-        <w:rPr>
-          <w:bCs/>
-          <w:sz w:val="28"/>
-          <w:szCs w:val="28"/>
-        </w:rPr>
-        <w:t>Література: 4, 6, 9</w:t>
-      </w:r>
-      <w:r>
-        <w:rPr>
-          <w:bCs/>
-          <w:sz w:val="28"/>
-          <w:szCs w:val="28"/>
-        </w:rPr>
-        <w:t>.</w:t>
-      </w:r>
-    </w:p>
-    <w:p>
-      <w:pPr>
-        <w:widowControl/>
-        <w:numPr>
-          <w:ilvl w:val="0"/>
-          <w:numId w:val="5"/>
-        </w:numPr>
-        <w:tabs>
-          <w:tab w:val="left" w:pos="2996"/>
-        </w:tabs>
-        <w:autoSpaceDE/>
-        <w:autoSpaceDN/>
-        <w:adjustRightInd/>
-        <w:ind w:left="0" w:firstLine="567"/>
-        <w:jc w:val="both"/>
-        <w:rPr>
-          <w:sz w:val="28"/>
-          <w:szCs w:val="28"/>
-        </w:rPr>
-      </w:pPr>
-    </w:p>
-    <w:p>
-      <w:pPr>
-        <w:widowControl/>
-        <w:tabs>
-          <w:tab w:val="left" w:pos="2996"/>
-        </w:tabs>
-        <w:autoSpaceDE/>
-        <w:autoSpaceDN/>
-        <w:adjustRightInd/>
-        <w:ind w:firstLine="567"/>
-        <w:jc w:val="both"/>
-        <w:rPr>
-          <w:sz w:val="28"/>
-          <w:szCs w:val="28"/>
-        </w:rPr>
-      </w:pPr>
-      <w:r>
-        <w:rPr>
-          <w:sz w:val="28"/>
-          <w:szCs w:val="28"/>
-          <w:lang w:val="ru-RU"/>
-        </w:rPr>
-        <w:t xml:space="preserve">Тема: </w:t>
-      </w:r>
-      <w:r>
-        <w:rPr>
-          <w:sz w:val="28"/>
-          <w:szCs w:val="28"/>
-        </w:rPr>
-        <w:t>Тестування додатків методами білої та чорної скриньки. Техніки тест-дизайну: к</w:t>
-      </w:r>
-      <w:r>
-        <w:rPr>
-          <w:sz w:val="28"/>
-          <w:szCs w:val="28"/>
-        </w:rPr>
-        <w:t>ласи еквівалентності та граничні значення</w:t>
-      </w:r>
-      <w:r>
-        <w:rPr>
-          <w:sz w:val="28"/>
-          <w:szCs w:val="28"/>
-        </w:rPr>
-        <w:t>.</w:t>
-      </w:r>
-      <w:r>
-        <w:rPr>
-          <w:sz w:val="28"/>
-          <w:szCs w:val="28"/>
-        </w:rPr>
-        <w:t xml:space="preserve"> </w:t>
-      </w:r>
-      <w:r>
-        <w:rPr>
-          <w:sz w:val="28"/>
-          <w:szCs w:val="28"/>
-        </w:rPr>
-        <w:t>(</w:t>
-      </w:r>
-      <w:r>
-        <w:rPr>
-          <w:sz w:val="28"/>
-          <w:szCs w:val="28"/>
-          <w:lang w:val="ru-RU"/>
-        </w:rPr>
-        <w:t>6</w:t>
-      </w:r>
-      <w:r>
-        <w:rPr>
-          <w:sz w:val="28"/>
-          <w:szCs w:val="28"/>
-          <w:lang w:val="ru-RU"/>
-        </w:rPr>
-        <w:t>/-</w:t>
-      </w:r>
-      <w:r>
-        <w:rPr>
-          <w:sz w:val="28"/>
-          <w:szCs w:val="28"/>
-        </w:rPr>
-        <w:t xml:space="preserve"> год</w:t>
-      </w:r>
-      <w:r>
-        <w:rPr>
-          <w:sz w:val="28"/>
-          <w:szCs w:val="28"/>
-        </w:rPr>
-        <w:t>.)</w:t>
-      </w:r>
-    </w:p>
-    <w:p>
-      <w:pPr>
-        <w:ind w:firstLine="567"/>
-        <w:jc w:val="both"/>
-        <w:rPr>
-          <w:sz w:val="28"/>
-          <w:szCs w:val="28"/>
-        </w:rPr>
-      </w:pPr>
-      <w:r>
-        <w:rPr>
-          <w:sz w:val="28"/>
-          <w:szCs w:val="28"/>
-        </w:rPr>
-        <w:t>Мета:</w:t>
-      </w:r>
-      <w:r>
-        <w:rPr>
-          <w:sz w:val="28"/>
-          <w:szCs w:val="28"/>
-        </w:rPr>
-        <w:t xml:space="preserve"> </w:t>
-      </w:r>
-      <w:r>
-        <w:rPr>
-          <w:sz w:val="28"/>
-          <w:szCs w:val="28"/>
-        </w:rPr>
-        <w:t xml:space="preserve">Навчитися проводити ручне тестування </w:t>
-      </w:r>
-      <w:r>
-        <w:rPr>
-          <w:sz w:val="28"/>
-          <w:szCs w:val="28"/>
+          <w:spacing w:val="-3"/>
+          <w:sz w:val="28"/>
+          <w:szCs w:val="28"/>
+        </w:rPr>
+      </w:pPr>
+      <w:r>
+        <w:rPr>
+          <w:spacing w:val="-1"/>
+          <w:sz w:val="24"/>
+          <w:szCs w:val="24"/>
+        </w:rPr>
+        <w:t>{</w:t>
+      </w:r>
+      <w:r>
+        <w:rPr>
+          <w:spacing w:val="-1"/>
+          <w:sz w:val="24"/>
+          <w:szCs w:val="24"/>
           <w:lang w:val="en-US"/>
         </w:rPr>
-        <w:t>desktop</w:t>
-      </w:r>
-      <w:r>
-        <w:rPr>
-          <w:sz w:val="28"/>
-          <w:szCs w:val="28"/>
-        </w:rPr>
-        <w:t>-додатків</w:t>
-      </w:r>
-      <w:r>
-        <w:rPr>
-          <w:sz w:val="28"/>
-          <w:szCs w:val="28"/>
-        </w:rPr>
-        <w:t xml:space="preserve"> методами білої та чорної скриньки.</w:t>
-      </w:r>
-    </w:p>
-    <w:p>
-      <w:pPr>
-        <w:ind w:firstLine="567"/>
-        <w:jc w:val="both"/>
-        <w:rPr>
-          <w:sz w:val="28"/>
-          <w:szCs w:val="28"/>
-        </w:rPr>
-      </w:pPr>
-      <w:r>
-        <w:rPr>
-          <w:bCs/>
-          <w:sz w:val="28"/>
-          <w:szCs w:val="28"/>
-        </w:rPr>
-        <w:t xml:space="preserve">Література: </w:t>
-      </w:r>
-      <w:r>
-        <w:rPr>
-          <w:bCs/>
-          <w:sz w:val="28"/>
-          <w:szCs w:val="28"/>
-        </w:rPr>
-        <w:t>1, 5</w:t>
-      </w:r>
-      <w:r>
-        <w:rPr>
-          <w:bCs/>
-          <w:sz w:val="28"/>
-          <w:szCs w:val="28"/>
-        </w:rPr>
-        <w:t>.</w:t>
+        <w:t>/</w:t>
+      </w:r>
+      <w:r>
+        <w:rPr>
+          <w:spacing w:val="-1"/>
+          <w:sz w:val="24"/>
+          <w:szCs w:val="24"/>
+          <w:lang w:val="en-US"/>
+        </w:rPr>
+        <w:t>labs</w:t>
+      </w:r>
+      <w:r>
+        <w:rPr>
+          <w:spacing w:val="-1"/>
+          <w:sz w:val="24"/>
+          <w:szCs w:val="24"/>
+        </w:rPr>
+        <w:t>}</w:t>
       </w:r>
     </w:p>
     <w:p>
@@ -10482,7 +10989,6 @@
           <w:sz w:val="28"/>
           <w:szCs w:val="28"/>
         </w:rPr>
-        <w:lastRenderedPageBreak/>
         <w:t xml:space="preserve">17. </w:t>
       </w:r>
       <w:r>
@@ -10639,6 +11145,7 @@
           <w:sz w:val="28"/>
           <w:szCs w:val="28"/>
         </w:rPr>
+        <w:lastRenderedPageBreak/>
         <w:t>19</w:t>
       </w:r>
       <w:r>
@@ -18718,7 +19225,6 @@
           <w:sz w:val="28"/>
           <w:szCs w:val="28"/>
         </w:rPr>
-        <w:lastRenderedPageBreak/>
         <w:t>особливості обґрунтування вибору та проектування архітектури ПЗ;</w:t>
       </w:r>
     </w:p>
@@ -18786,7 +19292,17 @@
           <w:sz w:val="28"/>
           <w:szCs w:val="28"/>
         </w:rPr>
-        <w:t xml:space="preserve">інтегрованого середовища розробки програмних продуктів </w:t>
+        <w:t xml:space="preserve">інтегрованого середовища розробки програмних </w:t>
+      </w:r>
+      <w:r>
+        <w:rPr>
+          <w:bCs/>
+          <w:spacing w:val="3"/>
+          <w:sz w:val="28"/>
+          <w:szCs w:val="28"/>
+        </w:rPr>
+        <w:lastRenderedPageBreak/>
+        <w:t xml:space="preserve">продуктів </w:t>
       </w:r>
       <w:r>
         <w:rPr>
@@ -24647,7 +25163,7 @@
   <w:style w:type="paragraph" w:default="1" w:styleId="a">
     <w:name w:val="Normal"/>
     <w:qFormat/>
-    <w:rsid w:val="0036159F"/>
+    <w:rsid w:val="00BA05DC"/>
     <w:pPr>
       <w:widowControl w:val="0"/>
       <w:autoSpaceDE w:val="0"/>

</xml_diff>

<commit_message>
fix: 🐛 Form 6/11
</commit_message>
<xml_diff>
--- a/src/lib/template.docx
+++ b/src/lib/template.docx
@@ -268,7 +268,23 @@
                 <w:sz w:val="24"/>
                 <w:szCs w:val="24"/>
               </w:rPr>
-              <w:t>___________ Шинкарик М.І.</w:t>
+              <w:t xml:space="preserve">___________ </w:t>
+            </w:r>
+            <w:proofErr w:type="spellStart"/>
+            <w:r>
+              <w:rPr>
+                <w:sz w:val="24"/>
+                <w:szCs w:val="24"/>
+              </w:rPr>
+              <w:t>Шинкарик</w:t>
+            </w:r>
+            <w:proofErr w:type="spellEnd"/>
+            <w:r>
+              <w:rPr>
+                <w:sz w:val="24"/>
+                <w:szCs w:val="24"/>
+              </w:rPr>
+              <w:t xml:space="preserve"> М.І.</w:t>
             </w:r>
           </w:p>
         </w:tc>
@@ -301,7 +317,23 @@
                 <w:sz w:val="24"/>
                 <w:szCs w:val="24"/>
               </w:rPr>
-              <w:t>{year}</w:t>
+              <w:t>{</w:t>
+            </w:r>
+            <w:proofErr w:type="spellStart"/>
+            <w:r>
+              <w:rPr>
+                <w:sz w:val="24"/>
+                <w:szCs w:val="24"/>
+              </w:rPr>
+              <w:t>year</w:t>
+            </w:r>
+            <w:proofErr w:type="spellEnd"/>
+            <w:r>
+              <w:rPr>
+                <w:sz w:val="24"/>
+                <w:szCs w:val="24"/>
+              </w:rPr>
+              <w:t>}</w:t>
             </w:r>
             <w:r>
               <w:rPr>
@@ -336,7 +368,23 @@
                 <w:sz w:val="24"/>
                 <w:szCs w:val="24"/>
               </w:rPr>
-              <w:t>{year}</w:t>
+              <w:t>{</w:t>
+            </w:r>
+            <w:proofErr w:type="spellStart"/>
+            <w:r>
+              <w:rPr>
+                <w:sz w:val="24"/>
+                <w:szCs w:val="24"/>
+              </w:rPr>
+              <w:t>year</w:t>
+            </w:r>
+            <w:proofErr w:type="spellEnd"/>
+            <w:r>
+              <w:rPr>
+                <w:sz w:val="24"/>
+                <w:szCs w:val="24"/>
+              </w:rPr>
+              <w:t>}</w:t>
             </w:r>
             <w:r>
               <w:rPr>
@@ -519,7 +567,23 @@
                 <w:szCs w:val="24"/>
               </w:rPr>
               <w:softHyphen/>
-              <w:t>___________ Брич В.Я</w:t>
+              <w:t xml:space="preserve">___________ </w:t>
+            </w:r>
+            <w:proofErr w:type="spellStart"/>
+            <w:r>
+              <w:rPr>
+                <w:sz w:val="24"/>
+                <w:szCs w:val="24"/>
+              </w:rPr>
+              <w:t>Брич</w:t>
+            </w:r>
+            <w:proofErr w:type="spellEnd"/>
+            <w:r>
+              <w:rPr>
+                <w:sz w:val="24"/>
+                <w:szCs w:val="24"/>
+              </w:rPr>
+              <w:t xml:space="preserve"> В.Я</w:t>
             </w:r>
             <w:r>
               <w:rPr>
@@ -559,7 +623,23 @@
                 <w:sz w:val="24"/>
                 <w:szCs w:val="24"/>
               </w:rPr>
-              <w:t>{year}</w:t>
+              <w:t>{</w:t>
+            </w:r>
+            <w:proofErr w:type="spellStart"/>
+            <w:r>
+              <w:rPr>
+                <w:sz w:val="24"/>
+                <w:szCs w:val="24"/>
+              </w:rPr>
+              <w:t>year</w:t>
+            </w:r>
+            <w:proofErr w:type="spellEnd"/>
+            <w:r>
+              <w:rPr>
+                <w:sz w:val="24"/>
+                <w:szCs w:val="24"/>
+              </w:rPr>
+              <w:t>}</w:t>
             </w:r>
             <w:r>
               <w:rPr>
@@ -795,6 +875,7 @@
         </w:rPr>
         <w:t>{</w:t>
       </w:r>
+      <w:proofErr w:type="spellStart"/>
       <w:r>
         <w:rPr>
           <w:sz w:val="28"/>
@@ -803,6 +884,7 @@
         </w:rPr>
         <w:t>branch_number</w:t>
       </w:r>
+      <w:proofErr w:type="spellEnd"/>
       <w:r>
         <w:rPr>
           <w:sz w:val="28"/>
@@ -872,6 +954,7 @@
         </w:rPr>
         <w:t>{</w:t>
       </w:r>
+      <w:proofErr w:type="spellStart"/>
       <w:r>
         <w:rPr>
           <w:sz w:val="28"/>
@@ -880,6 +963,7 @@
         </w:rPr>
         <w:t>profession_number</w:t>
       </w:r>
+      <w:proofErr w:type="spellEnd"/>
       <w:r>
         <w:rPr>
           <w:sz w:val="28"/>
@@ -993,6 +1077,7 @@
         </w:rPr>
         <w:t>{</w:t>
       </w:r>
+      <w:proofErr w:type="spellStart"/>
       <w:r>
         <w:rPr>
           <w:sz w:val="28"/>
@@ -1001,6 +1086,7 @@
         </w:rPr>
         <w:t>professional_program</w:t>
       </w:r>
+      <w:proofErr w:type="spellEnd"/>
       <w:r>
         <w:rPr>
           <w:sz w:val="28"/>
@@ -1223,6 +1309,7 @@
                 <w:szCs w:val="24"/>
               </w:rPr>
             </w:pPr>
+            <w:proofErr w:type="spellStart"/>
             <w:r>
               <w:rPr>
                 <w:spacing w:val="-2"/>
@@ -1230,8 +1317,29 @@
                 <w:szCs w:val="24"/>
                 <w:lang w:val="en-US"/>
               </w:rPr>
-              <w:t>Лекції (год</w:t>
-            </w:r>
+              <w:t>Лекції</w:t>
+            </w:r>
+            <w:proofErr w:type="spellEnd"/>
+            <w:r>
+              <w:rPr>
+                <w:spacing w:val="-2"/>
+                <w:sz w:val="24"/>
+                <w:szCs w:val="24"/>
+                <w:lang w:val="en-US"/>
+              </w:rPr>
+              <w:t xml:space="preserve"> (</w:t>
+            </w:r>
+            <w:proofErr w:type="spellStart"/>
+            <w:r>
+              <w:rPr>
+                <w:spacing w:val="-2"/>
+                <w:sz w:val="24"/>
+                <w:szCs w:val="24"/>
+                <w:lang w:val="en-US"/>
+              </w:rPr>
+              <w:t>год</w:t>
+            </w:r>
+            <w:proofErr w:type="spellEnd"/>
             <w:r>
               <w:rPr>
                 <w:spacing w:val="-2"/>
@@ -1272,6 +1380,7 @@
                 <w:szCs w:val="24"/>
               </w:rPr>
             </w:pPr>
+            <w:proofErr w:type="spellStart"/>
             <w:r>
               <w:rPr>
                 <w:spacing w:val="-2"/>
@@ -1280,6 +1389,7 @@
               </w:rPr>
               <w:t>Лаб</w:t>
             </w:r>
+            <w:proofErr w:type="spellEnd"/>
             <w:r>
               <w:rPr>
                 <w:spacing w:val="-2"/>
@@ -1613,6 +1723,7 @@
             <w:r>
               <w:t xml:space="preserve"> </w:t>
             </w:r>
+            <w:proofErr w:type="spellStart"/>
             <w:r>
               <w:rPr>
                 <w:sz w:val="24"/>
@@ -1621,6 +1732,7 @@
               </w:rPr>
               <w:t>hours_day_course</w:t>
             </w:r>
+            <w:proofErr w:type="spellEnd"/>
             <w:r>
               <w:rPr>
                 <w:sz w:val="24"/>
@@ -1664,6 +1776,7 @@
             <w:r>
               <w:t xml:space="preserve"> </w:t>
             </w:r>
+            <w:proofErr w:type="spellStart"/>
             <w:r>
               <w:rPr>
                 <w:sz w:val="24"/>
@@ -1672,6 +1785,7 @@
               </w:rPr>
               <w:t>hours_day_semester</w:t>
             </w:r>
+            <w:proofErr w:type="spellEnd"/>
             <w:r>
               <w:rPr>
                 <w:sz w:val="24"/>
@@ -1715,6 +1829,7 @@
             <w:r>
               <w:t xml:space="preserve"> </w:t>
             </w:r>
+            <w:proofErr w:type="spellStart"/>
             <w:r>
               <w:rPr>
                 <w:sz w:val="24"/>
@@ -1723,6 +1838,7 @@
               </w:rPr>
               <w:t>hours_day_lectures</w:t>
             </w:r>
+            <w:proofErr w:type="spellEnd"/>
             <w:r>
               <w:rPr>
                 <w:sz w:val="24"/>
@@ -1766,6 +1882,7 @@
             <w:r>
               <w:t xml:space="preserve"> </w:t>
             </w:r>
+            <w:proofErr w:type="spellStart"/>
             <w:r>
               <w:rPr>
                 <w:sz w:val="24"/>
@@ -1774,6 +1891,7 @@
               </w:rPr>
               <w:t>hours_day_laboratory</w:t>
             </w:r>
+            <w:proofErr w:type="spellEnd"/>
             <w:r>
               <w:rPr>
                 <w:sz w:val="24"/>
@@ -1817,6 +1935,7 @@
             <w:r>
               <w:t xml:space="preserve"> </w:t>
             </w:r>
+            <w:proofErr w:type="spellStart"/>
             <w:r>
               <w:rPr>
                 <w:sz w:val="24"/>
@@ -1825,6 +1944,7 @@
               </w:rPr>
               <w:t>hours_day_irs</w:t>
             </w:r>
+            <w:proofErr w:type="spellEnd"/>
             <w:r>
               <w:rPr>
                 <w:sz w:val="24"/>
@@ -1868,6 +1988,7 @@
             <w:r>
               <w:t xml:space="preserve"> </w:t>
             </w:r>
+            <w:proofErr w:type="spellStart"/>
             <w:r>
               <w:rPr>
                 <w:sz w:val="24"/>
@@ -1876,6 +1997,7 @@
               </w:rPr>
               <w:t>hours_day_training</w:t>
             </w:r>
+            <w:proofErr w:type="spellEnd"/>
             <w:r>
               <w:rPr>
                 <w:sz w:val="24"/>
@@ -1919,6 +2041,7 @@
             <w:r>
               <w:t xml:space="preserve"> </w:t>
             </w:r>
+            <w:proofErr w:type="spellStart"/>
             <w:r>
               <w:rPr>
                 <w:sz w:val="24"/>
@@ -1927,6 +2050,7 @@
               </w:rPr>
               <w:t>hours_day_srs</w:t>
             </w:r>
+            <w:proofErr w:type="spellEnd"/>
             <w:r>
               <w:rPr>
                 <w:sz w:val="24"/>
@@ -1967,6 +2091,7 @@
               </w:rPr>
               <w:t>{</w:t>
             </w:r>
+            <w:proofErr w:type="spellStart"/>
             <w:r>
               <w:rPr>
                 <w:sz w:val="24"/>
@@ -1975,6 +2100,7 @@
               </w:rPr>
               <w:t>hours_day_all</w:t>
             </w:r>
+            <w:proofErr w:type="spellEnd"/>
             <w:r>
               <w:rPr>
                 <w:sz w:val="24"/>
@@ -2018,6 +2144,7 @@
             <w:r>
               <w:t xml:space="preserve"> </w:t>
             </w:r>
+            <w:proofErr w:type="spellStart"/>
             <w:r>
               <w:rPr>
                 <w:sz w:val="24"/>
@@ -2026,6 +2153,7 @@
               </w:rPr>
               <w:t>hours_day_test</w:t>
             </w:r>
+            <w:proofErr w:type="spellEnd"/>
             <w:r>
               <w:rPr>
                 <w:sz w:val="24"/>
@@ -2102,6 +2230,7 @@
             <w:r>
               <w:t xml:space="preserve"> </w:t>
             </w:r>
+            <w:proofErr w:type="spellStart"/>
             <w:r>
               <w:rPr>
                 <w:sz w:val="24"/>
@@ -2126,6 +2255,7 @@
               </w:rPr>
               <w:t>_course</w:t>
             </w:r>
+            <w:proofErr w:type="spellEnd"/>
             <w:r>
               <w:rPr>
                 <w:sz w:val="24"/>
@@ -2169,6 +2299,7 @@
             <w:r>
               <w:t xml:space="preserve"> </w:t>
             </w:r>
+            <w:proofErr w:type="spellStart"/>
             <w:r>
               <w:rPr>
                 <w:sz w:val="24"/>
@@ -2193,6 +2324,7 @@
               </w:rPr>
               <w:t>_semester</w:t>
             </w:r>
+            <w:proofErr w:type="spellEnd"/>
             <w:r>
               <w:rPr>
                 <w:sz w:val="24"/>
@@ -2236,6 +2368,7 @@
             <w:r>
               <w:t xml:space="preserve"> </w:t>
             </w:r>
+            <w:proofErr w:type="spellStart"/>
             <w:r>
               <w:rPr>
                 <w:sz w:val="24"/>
@@ -2260,6 +2393,7 @@
               </w:rPr>
               <w:t>_lectures</w:t>
             </w:r>
+            <w:proofErr w:type="spellEnd"/>
             <w:r>
               <w:rPr>
                 <w:sz w:val="24"/>
@@ -2303,6 +2437,7 @@
             <w:r>
               <w:t xml:space="preserve"> </w:t>
             </w:r>
+            <w:proofErr w:type="spellStart"/>
             <w:r>
               <w:rPr>
                 <w:sz w:val="24"/>
@@ -2327,6 +2462,7 @@
               </w:rPr>
               <w:t>_laboratory</w:t>
             </w:r>
+            <w:proofErr w:type="spellEnd"/>
             <w:r>
               <w:rPr>
                 <w:sz w:val="24"/>
@@ -2370,6 +2506,7 @@
             <w:r>
               <w:t xml:space="preserve"> </w:t>
             </w:r>
+            <w:proofErr w:type="spellStart"/>
             <w:r>
               <w:rPr>
                 <w:sz w:val="24"/>
@@ -2394,6 +2531,7 @@
               </w:rPr>
               <w:t>_irs</w:t>
             </w:r>
+            <w:proofErr w:type="spellEnd"/>
             <w:r>
               <w:rPr>
                 <w:sz w:val="24"/>
@@ -2437,6 +2575,7 @@
             <w:r>
               <w:t xml:space="preserve"> </w:t>
             </w:r>
+            <w:proofErr w:type="spellStart"/>
             <w:r>
               <w:rPr>
                 <w:sz w:val="24"/>
@@ -2461,6 +2600,7 @@
               </w:rPr>
               <w:t>_training</w:t>
             </w:r>
+            <w:proofErr w:type="spellEnd"/>
             <w:r>
               <w:rPr>
                 <w:sz w:val="24"/>
@@ -2504,6 +2644,7 @@
             <w:r>
               <w:t xml:space="preserve"> </w:t>
             </w:r>
+            <w:proofErr w:type="spellStart"/>
             <w:r>
               <w:rPr>
                 <w:sz w:val="24"/>
@@ -2528,6 +2669,7 @@
               </w:rPr>
               <w:t>_srs</w:t>
             </w:r>
+            <w:proofErr w:type="spellEnd"/>
             <w:r>
               <w:rPr>
                 <w:sz w:val="24"/>
@@ -2568,6 +2710,7 @@
               </w:rPr>
               <w:t>{</w:t>
             </w:r>
+            <w:proofErr w:type="spellStart"/>
             <w:r>
               <w:rPr>
                 <w:sz w:val="24"/>
@@ -2576,6 +2719,7 @@
               </w:rPr>
               <w:t>hours_ext_all</w:t>
             </w:r>
+            <w:proofErr w:type="spellEnd"/>
             <w:r>
               <w:rPr>
                 <w:sz w:val="24"/>
@@ -2618,6 +2762,7 @@
             <w:r>
               <w:t xml:space="preserve"> </w:t>
             </w:r>
+            <w:proofErr w:type="spellStart"/>
             <w:r>
               <w:rPr>
                 <w:sz w:val="24"/>
@@ -2642,6 +2787,7 @@
               </w:rPr>
               <w:t>_test</w:t>
             </w:r>
+            <w:proofErr w:type="spellEnd"/>
             <w:r>
               <w:rPr>
                 <w:sz w:val="24"/>
@@ -3035,7 +3181,29 @@
           <w:sz w:val="28"/>
           <w:szCs w:val="28"/>
         </w:rPr>
-        <w:t>Робочу програму склав професор кафедри комп’ютерних наук, д.т.н., Дивак Микола Петрович.</w:t>
+        <w:t xml:space="preserve">Робочу програму склав професор кафедри комп’ютерних наук, </w:t>
+      </w:r>
+      <w:proofErr w:type="spellStart"/>
+      <w:r>
+        <w:rPr>
+          <w:color w:val="auto"/>
+          <w:spacing w:val="0"/>
+          <w:w w:val="101"/>
+          <w:sz w:val="28"/>
+          <w:szCs w:val="28"/>
+        </w:rPr>
+        <w:t>д.т.н</w:t>
+      </w:r>
+      <w:proofErr w:type="spellEnd"/>
+      <w:r>
+        <w:rPr>
+          <w:color w:val="auto"/>
+          <w:spacing w:val="0"/>
+          <w:w w:val="101"/>
+          <w:sz w:val="28"/>
+          <w:szCs w:val="28"/>
+        </w:rPr>
+        <w:t>., Дивак Микола Петрович.</w:t>
       </w:r>
     </w:p>
     <w:p>
@@ -3204,14 +3372,24 @@
           <w:szCs w:val="28"/>
         </w:rPr>
         <w:tab/>
-        <w:t xml:space="preserve"> к.т.н</w:t>
-      </w:r>
+        <w:t xml:space="preserve"> </w:t>
+      </w:r>
+      <w:proofErr w:type="spellStart"/>
       <w:r>
         <w:rPr>
           <w:color w:val="auto"/>
           <w:sz w:val="28"/>
           <w:szCs w:val="28"/>
         </w:rPr>
+        <w:t>к.т.н</w:t>
+      </w:r>
+      <w:proofErr w:type="spellEnd"/>
+      <w:r>
+        <w:rPr>
+          <w:color w:val="auto"/>
+          <w:sz w:val="28"/>
+          <w:szCs w:val="28"/>
+        </w:rPr>
         <w:t xml:space="preserve">, </w:t>
       </w:r>
       <w:r>
@@ -3220,7 +3398,25 @@
           <w:sz w:val="28"/>
           <w:szCs w:val="28"/>
         </w:rPr>
-        <w:t xml:space="preserve">доцент Пукас А.В. </w:t>
+        <w:t xml:space="preserve">доцент </w:t>
+      </w:r>
+      <w:proofErr w:type="spellStart"/>
+      <w:r>
+        <w:rPr>
+          <w:color w:val="auto"/>
+          <w:sz w:val="28"/>
+          <w:szCs w:val="28"/>
+        </w:rPr>
+        <w:t>Пукас</w:t>
+      </w:r>
+      <w:proofErr w:type="spellEnd"/>
+      <w:r>
+        <w:rPr>
+          <w:color w:val="auto"/>
+          <w:sz w:val="28"/>
+          <w:szCs w:val="28"/>
+        </w:rPr>
+        <w:t xml:space="preserve"> А.В. </w:t>
       </w:r>
       <w:r>
         <w:rPr>
@@ -3467,6 +3663,7 @@
         </w:rPr>
         <w:t>{</w:t>
       </w:r>
+      <w:proofErr w:type="spellStart"/>
       <w:r>
         <w:rPr>
           <w:w w:val="101"/>
@@ -3476,6 +3673,7 @@
         </w:rPr>
         <w:t>professional_program</w:t>
       </w:r>
+      <w:proofErr w:type="spellEnd"/>
       <w:r>
         <w:rPr>
           <w:w w:val="101"/>
@@ -3513,13 +3711,23 @@
           <w:noEndnote/>
         </w:sectPr>
       </w:pPr>
+      <w:proofErr w:type="spellStart"/>
       <w:r>
         <w:rPr>
           <w:w w:val="101"/>
           <w:sz w:val="28"/>
           <w:szCs w:val="28"/>
         </w:rPr>
-        <w:t>д.т.н., професор Дивак М.П.</w:t>
+        <w:t>д.т.н</w:t>
+      </w:r>
+      <w:proofErr w:type="spellEnd"/>
+      <w:r>
+        <w:rPr>
+          <w:w w:val="101"/>
+          <w:sz w:val="28"/>
+          <w:szCs w:val="28"/>
+        </w:rPr>
+        <w:t>., професор Дивак М.П.</w:t>
       </w:r>
       <w:r>
         <w:rPr>
@@ -4028,6 +4236,7 @@
               </w:rPr>
               <w:t>{</w:t>
             </w:r>
+            <w:proofErr w:type="spellStart"/>
             <w:r>
               <w:rPr>
                 <w:sz w:val="24"/>
@@ -4036,6 +4245,7 @@
               </w:rPr>
               <w:t>branch_number</w:t>
             </w:r>
+            <w:proofErr w:type="spellEnd"/>
             <w:r>
               <w:rPr>
                 <w:sz w:val="24"/>
@@ -4272,6 +4482,7 @@
               </w:rPr>
               <w:t>{</w:t>
             </w:r>
+            <w:proofErr w:type="spellStart"/>
             <w:r>
               <w:rPr>
                 <w:spacing w:val="1"/>
@@ -4281,6 +4492,7 @@
               </w:rPr>
               <w:t>credit_modules</w:t>
             </w:r>
+            <w:proofErr w:type="spellEnd"/>
             <w:r>
               <w:rPr>
                 <w:spacing w:val="1"/>
@@ -4330,6 +4542,7 @@
               </w:rPr>
               <w:t>{</w:t>
             </w:r>
+            <w:proofErr w:type="spellStart"/>
             <w:r>
               <w:rPr>
                 <w:sz w:val="24"/>
@@ -4338,6 +4551,7 @@
               </w:rPr>
               <w:t>profession_number</w:t>
             </w:r>
+            <w:proofErr w:type="spellEnd"/>
             <w:r>
               <w:rPr>
                 <w:sz w:val="24"/>
@@ -4456,6 +4670,7 @@
               </w:rPr>
               <w:t>{</w:t>
             </w:r>
+            <w:proofErr w:type="spellStart"/>
             <w:r>
               <w:rPr>
                 <w:i/>
@@ -4466,6 +4681,7 @@
               </w:rPr>
               <w:t>hours_day_course</w:t>
             </w:r>
+            <w:proofErr w:type="spellEnd"/>
             <w:r>
               <w:rPr>
                 <w:i/>
@@ -4518,6 +4734,7 @@
               </w:rPr>
               <w:t>{</w:t>
             </w:r>
+            <w:proofErr w:type="spellStart"/>
             <w:r>
               <w:rPr>
                 <w:i/>
@@ -4528,6 +4745,7 @@
               </w:rPr>
               <w:t>hours_ext_course</w:t>
             </w:r>
+            <w:proofErr w:type="spellEnd"/>
             <w:r>
               <w:rPr>
                 <w:i/>
@@ -4600,6 +4818,7 @@
               </w:rPr>
               <w:t>{</w:t>
             </w:r>
+            <w:proofErr w:type="spellStart"/>
             <w:r>
               <w:rPr>
                 <w:i/>
@@ -4610,6 +4829,7 @@
               </w:rPr>
               <w:t>hours_day_semester</w:t>
             </w:r>
+            <w:proofErr w:type="spellEnd"/>
             <w:r>
               <w:rPr>
                 <w:i/>
@@ -4660,6 +4880,7 @@
               </w:rPr>
               <w:t>{</w:t>
             </w:r>
+            <w:proofErr w:type="spellStart"/>
             <w:r>
               <w:rPr>
                 <w:i/>
@@ -4670,6 +4891,7 @@
               </w:rPr>
               <w:t>hours_ext_semester</w:t>
             </w:r>
+            <w:proofErr w:type="spellEnd"/>
             <w:r>
               <w:rPr>
                 <w:i/>
@@ -4756,6 +4978,7 @@
               </w:rPr>
               <w:t>{</w:t>
             </w:r>
+            <w:proofErr w:type="spellStart"/>
             <w:r>
               <w:rPr>
                 <w:spacing w:val="-1"/>
@@ -4765,6 +4988,7 @@
               </w:rPr>
               <w:t>content_modules</w:t>
             </w:r>
+            <w:proofErr w:type="spellEnd"/>
             <w:r>
               <w:rPr>
                 <w:spacing w:val="-1"/>
@@ -4934,6 +5158,7 @@
               </w:rPr>
               <w:t>{</w:t>
             </w:r>
+            <w:proofErr w:type="spellStart"/>
             <w:r>
               <w:rPr>
                 <w:spacing w:val="2"/>
@@ -4943,6 +5168,7 @@
               </w:rPr>
               <w:t>hours_day_lectures</w:t>
             </w:r>
+            <w:proofErr w:type="spellEnd"/>
             <w:r>
               <w:rPr>
                 <w:spacing w:val="2"/>
@@ -5000,6 +5226,7 @@
               </w:rPr>
               <w:t>{</w:t>
             </w:r>
+            <w:proofErr w:type="spellStart"/>
             <w:r>
               <w:rPr>
                 <w:spacing w:val="2"/>
@@ -5009,6 +5236,7 @@
               </w:rPr>
               <w:t>hours_ext_lectures</w:t>
             </w:r>
+            <w:proofErr w:type="spellEnd"/>
             <w:r>
               <w:rPr>
                 <w:spacing w:val="2"/>
@@ -5092,6 +5320,7 @@
               </w:rPr>
               <w:t>{</w:t>
             </w:r>
+            <w:proofErr w:type="spellStart"/>
             <w:r>
               <w:rPr>
                 <w:spacing w:val="2"/>
@@ -5101,6 +5330,7 @@
               </w:rPr>
               <w:t>hours_day_laboratory</w:t>
             </w:r>
+            <w:proofErr w:type="spellEnd"/>
             <w:r>
               <w:rPr>
                 <w:spacing w:val="2"/>
@@ -5156,6 +5386,7 @@
               </w:rPr>
               <w:t>{</w:t>
             </w:r>
+            <w:proofErr w:type="spellStart"/>
             <w:r>
               <w:rPr>
                 <w:spacing w:val="2"/>
@@ -5165,6 +5396,7 @@
               </w:rPr>
               <w:t>hours_ext_laboratory</w:t>
             </w:r>
+            <w:proofErr w:type="spellEnd"/>
             <w:r>
               <w:rPr>
                 <w:spacing w:val="2"/>
@@ -5260,6 +5492,7 @@
               </w:rPr>
               <w:t>_</w:t>
             </w:r>
+            <w:proofErr w:type="spellStart"/>
             <w:r>
               <w:rPr>
                 <w:spacing w:val="1"/>
@@ -5278,6 +5511,7 @@
               </w:rPr>
               <w:t>_all</w:t>
             </w:r>
+            <w:proofErr w:type="spellEnd"/>
             <w:r>
               <w:rPr>
                 <w:spacing w:val="1"/>
@@ -5402,6 +5636,7 @@
               </w:rPr>
               <w:t>{</w:t>
             </w:r>
+            <w:proofErr w:type="spellStart"/>
             <w:r>
               <w:rPr>
                 <w:spacing w:val="2"/>
@@ -5411,6 +5646,7 @@
               </w:rPr>
               <w:t>hours_day_srs</w:t>
             </w:r>
+            <w:proofErr w:type="spellEnd"/>
             <w:r>
               <w:rPr>
                 <w:spacing w:val="2"/>
@@ -5458,6 +5694,7 @@
               </w:rPr>
               <w:t>{</w:t>
             </w:r>
+            <w:proofErr w:type="spellStart"/>
             <w:r>
               <w:rPr>
                 <w:spacing w:val="2"/>
@@ -5467,6 +5704,7 @@
               </w:rPr>
               <w:t>hours_day_training</w:t>
             </w:r>
+            <w:proofErr w:type="spellEnd"/>
             <w:r>
               <w:rPr>
                 <w:spacing w:val="2"/>
@@ -5523,6 +5761,7 @@
               </w:rPr>
               <w:t>{</w:t>
             </w:r>
+            <w:proofErr w:type="spellStart"/>
             <w:r>
               <w:rPr>
                 <w:spacing w:val="2"/>
@@ -5532,6 +5771,7 @@
               </w:rPr>
               <w:t>hours_ext_srs</w:t>
             </w:r>
+            <w:proofErr w:type="spellEnd"/>
             <w:r>
               <w:rPr>
                 <w:spacing w:val="2"/>
@@ -5622,6 +5862,7 @@
               </w:rPr>
               <w:t>{</w:t>
             </w:r>
+            <w:proofErr w:type="spellStart"/>
             <w:r>
               <w:rPr>
                 <w:spacing w:val="1"/>
@@ -5631,6 +5872,7 @@
               </w:rPr>
               <w:t>hours_day_irs</w:t>
             </w:r>
+            <w:proofErr w:type="spellEnd"/>
             <w:r>
               <w:rPr>
                 <w:spacing w:val="1"/>
@@ -5705,6 +5947,7 @@
               </w:rPr>
               <w:t>{</w:t>
             </w:r>
+            <w:proofErr w:type="spellStart"/>
             <w:r>
               <w:rPr>
                 <w:sz w:val="24"/>
@@ -5713,6 +5956,7 @@
               </w:rPr>
               <w:t>weekly_hours</w:t>
             </w:r>
+            <w:proofErr w:type="spellEnd"/>
             <w:r>
               <w:rPr>
                 <w:sz w:val="24"/>
@@ -5761,6 +6005,7 @@
               </w:rPr>
               <w:t>{</w:t>
             </w:r>
+            <w:proofErr w:type="spellStart"/>
             <w:r>
               <w:rPr>
                 <w:sz w:val="24"/>
@@ -5769,6 +6014,7 @@
               </w:rPr>
               <w:t>classroom_hours</w:t>
             </w:r>
+            <w:proofErr w:type="spellEnd"/>
             <w:r>
               <w:rPr>
                 <w:sz w:val="24"/>
@@ -6228,8 +6474,9 @@
           <w:sz w:val="28"/>
           <w:szCs w:val="28"/>
         </w:rPr>
-        <w:t xml:space="preserve"> Найменування та опис компетентностей, формування котрих забезпечує вивчення дисципліни</w:t>
-      </w:r>
+        <w:t xml:space="preserve"> Найменування та опис </w:t>
+      </w:r>
+      <w:proofErr w:type="spellStart"/>
       <w:r>
         <w:rPr>
           <w:b/>
@@ -6238,8 +6485,9 @@
           <w:sz w:val="28"/>
           <w:szCs w:val="28"/>
         </w:rPr>
-        <w:t xml:space="preserve"> </w:t>
-      </w:r>
+        <w:t>компетентностей</w:t>
+      </w:r>
+      <w:proofErr w:type="spellEnd"/>
       <w:r>
         <w:rPr>
           <w:b/>
@@ -6248,7 +6496,49 @@
           <w:sz w:val="28"/>
           <w:szCs w:val="28"/>
         </w:rPr>
-        <w:t>«{discipline}»</w:t>
+        <w:t>, формування котрих забезпечує вивчення дисципліни</w:t>
+      </w:r>
+      <w:r>
+        <w:rPr>
+          <w:b/>
+          <w:bCs/>
+          <w:spacing w:val="2"/>
+          <w:sz w:val="28"/>
+          <w:szCs w:val="28"/>
+        </w:rPr>
+        <w:t xml:space="preserve"> </w:t>
+      </w:r>
+      <w:r>
+        <w:rPr>
+          <w:b/>
+          <w:bCs/>
+          <w:spacing w:val="2"/>
+          <w:sz w:val="28"/>
+          <w:szCs w:val="28"/>
+        </w:rPr>
+        <w:t>«{</w:t>
+      </w:r>
+      <w:proofErr w:type="spellStart"/>
+      <w:r>
+        <w:rPr>
+          <w:b/>
+          <w:bCs/>
+          <w:spacing w:val="2"/>
+          <w:sz w:val="28"/>
+          <w:szCs w:val="28"/>
+        </w:rPr>
+        <w:t>discipline</w:t>
+      </w:r>
+      <w:proofErr w:type="spellEnd"/>
+      <w:r>
+        <w:rPr>
+          <w:b/>
+          <w:bCs/>
+          <w:spacing w:val="2"/>
+          <w:sz w:val="28"/>
+          <w:szCs w:val="28"/>
+        </w:rPr>
+        <w:t>}»</w:t>
       </w:r>
     </w:p>
     <w:p>
@@ -7036,7 +7326,43 @@
           <w:szCs w:val="28"/>
           <w:lang w:val="ru-RU"/>
         </w:rPr>
-        <w:t>(денна форма навчання)</w:t>
+        <w:t>(</w:t>
+      </w:r>
+      <w:proofErr w:type="spellStart"/>
+      <w:r>
+        <w:rPr>
+          <w:sz w:val="28"/>
+          <w:szCs w:val="28"/>
+          <w:lang w:val="ru-RU"/>
+        </w:rPr>
+        <w:t>денна</w:t>
+      </w:r>
+      <w:proofErr w:type="spellEnd"/>
+      <w:r>
+        <w:rPr>
+          <w:sz w:val="28"/>
+          <w:szCs w:val="28"/>
+          <w:lang w:val="ru-RU"/>
+        </w:rPr>
+        <w:t xml:space="preserve"> форма </w:t>
+      </w:r>
+      <w:proofErr w:type="spellStart"/>
+      <w:r>
+        <w:rPr>
+          <w:sz w:val="28"/>
+          <w:szCs w:val="28"/>
+          <w:lang w:val="ru-RU"/>
+        </w:rPr>
+        <w:t>навчання</w:t>
+      </w:r>
+      <w:proofErr w:type="spellEnd"/>
+      <w:r>
+        <w:rPr>
+          <w:sz w:val="28"/>
+          <w:szCs w:val="28"/>
+          <w:lang w:val="ru-RU"/>
+        </w:rPr>
+        <w:t>)</w:t>
       </w:r>
     </w:p>
     <w:tbl>
@@ -7197,12 +7523,21 @@
                 <w:color w:val="000000"/>
               </w:rPr>
             </w:pPr>
+            <w:proofErr w:type="spellStart"/>
             <w:r>
               <w:rPr>
                 <w:bCs/>
                 <w:color w:val="000000"/>
               </w:rPr>
-              <w:t>Прак-</w:t>
+              <w:t>Прак</w:t>
+            </w:r>
+            <w:proofErr w:type="spellEnd"/>
+            <w:r>
+              <w:rPr>
+                <w:bCs/>
+                <w:color w:val="000000"/>
+              </w:rPr>
+              <w:t>-</w:t>
             </w:r>
           </w:p>
           <w:p>
@@ -7216,12 +7551,21 @@
                 <w:color w:val="000000"/>
               </w:rPr>
             </w:pPr>
+            <w:proofErr w:type="spellStart"/>
             <w:r>
               <w:rPr>
                 <w:bCs/>
                 <w:color w:val="000000"/>
               </w:rPr>
-              <w:t>тичні заняття</w:t>
+              <w:t>тичні</w:t>
+            </w:r>
+            <w:proofErr w:type="spellEnd"/>
+            <w:r>
+              <w:rPr>
+                <w:bCs/>
+                <w:color w:val="000000"/>
+              </w:rPr>
+              <w:t xml:space="preserve"> заняття</w:t>
             </w:r>
           </w:p>
         </w:tc>
@@ -7240,12 +7584,21 @@
                 <w:color w:val="000000"/>
               </w:rPr>
             </w:pPr>
+            <w:proofErr w:type="spellStart"/>
             <w:r>
               <w:rPr>
                 <w:bCs/>
                 <w:color w:val="000000"/>
               </w:rPr>
-              <w:t>Самостій-на робота</w:t>
+              <w:t>Самостій</w:t>
+            </w:r>
+            <w:proofErr w:type="spellEnd"/>
+            <w:r>
+              <w:rPr>
+                <w:bCs/>
+                <w:color w:val="000000"/>
+              </w:rPr>
+              <w:t>-на робота</w:t>
             </w:r>
           </w:p>
         </w:tc>
@@ -7264,12 +7617,21 @@
                 <w:color w:val="000000"/>
               </w:rPr>
             </w:pPr>
+            <w:proofErr w:type="spellStart"/>
             <w:r>
               <w:rPr>
                 <w:bCs/>
                 <w:color w:val="000000"/>
               </w:rPr>
-              <w:t>Індиві-</w:t>
+              <w:t>Індиві</w:t>
+            </w:r>
+            <w:proofErr w:type="spellEnd"/>
+            <w:r>
+              <w:rPr>
+                <w:bCs/>
+                <w:color w:val="000000"/>
+              </w:rPr>
+              <w:t>-</w:t>
             </w:r>
           </w:p>
           <w:p>
@@ -7402,6 +7764,7 @@
               </w:rPr>
               <w:t>{</w:t>
             </w:r>
+            <w:proofErr w:type="spellStart"/>
             <w:r>
               <w:rPr>
                 <w:sz w:val="24"/>
@@ -7418,6 +7781,7 @@
               </w:rPr>
               <w:t>_day</w:t>
             </w:r>
+            <w:proofErr w:type="spellEnd"/>
             <w:r>
               <w:rPr>
                 <w:sz w:val="24"/>
@@ -7450,6 +7814,7 @@
               </w:rPr>
               <w:t>{</w:t>
             </w:r>
+            <w:proofErr w:type="spellStart"/>
             <w:r>
               <w:rPr>
                 <w:sz w:val="24"/>
@@ -7466,6 +7831,7 @@
               </w:rPr>
               <w:t>_day</w:t>
             </w:r>
+            <w:proofErr w:type="spellEnd"/>
             <w:r>
               <w:rPr>
                 <w:sz w:val="24"/>
@@ -7498,6 +7864,7 @@
               </w:rPr>
               <w:t>{</w:t>
             </w:r>
+            <w:proofErr w:type="spellStart"/>
             <w:r>
               <w:rPr>
                 <w:sz w:val="24"/>
@@ -7514,6 +7881,7 @@
               </w:rPr>
               <w:t>_day</w:t>
             </w:r>
+            <w:proofErr w:type="spellEnd"/>
             <w:r>
               <w:rPr>
                 <w:sz w:val="24"/>
@@ -7545,6 +7913,7 @@
               </w:rPr>
               <w:t>{</w:t>
             </w:r>
+            <w:proofErr w:type="spellStart"/>
             <w:r>
               <w:rPr>
                 <w:sz w:val="24"/>
@@ -7561,6 +7930,7 @@
               </w:rPr>
               <w:t>_day</w:t>
             </w:r>
+            <w:proofErr w:type="spellEnd"/>
             <w:r>
               <w:rPr>
                 <w:sz w:val="24"/>
@@ -7596,6 +7966,7 @@
               </w:rPr>
               <w:t>{</w:t>
             </w:r>
+            <w:proofErr w:type="spellStart"/>
             <w:r>
               <w:rPr>
                 <w:sz w:val="24"/>
@@ -7612,6 +7983,7 @@
               </w:rPr>
               <w:t>_day</w:t>
             </w:r>
+            <w:proofErr w:type="spellEnd"/>
             <w:r>
               <w:rPr>
                 <w:sz w:val="24"/>
@@ -7637,13 +8009,23 @@
               </w:rPr>
               <w:t>/</w:t>
             </w:r>
+            <w:proofErr w:type="spellStart"/>
             <w:r>
               <w:rPr>
                 <w:spacing w:val="-1"/>
                 <w:sz w:val="24"/>
                 <w:szCs w:val="24"/>
               </w:rPr>
-              <w:t>topics}</w:t>
+              <w:t>topics</w:t>
+            </w:r>
+            <w:proofErr w:type="spellEnd"/>
+            <w:r>
+              <w:rPr>
+                <w:spacing w:val="-1"/>
+                <w:sz w:val="24"/>
+                <w:szCs w:val="24"/>
+              </w:rPr>
+              <w:t>}</w:t>
             </w:r>
           </w:p>
         </w:tc>
@@ -7746,6 +8128,7 @@
               </w:rPr>
               <w:t>{</w:t>
             </w:r>
+            <w:proofErr w:type="spellStart"/>
             <w:r>
               <w:rPr>
                 <w:sz w:val="24"/>
@@ -7754,6 +8137,7 @@
               </w:rPr>
               <w:t>hours_day_training</w:t>
             </w:r>
+            <w:proofErr w:type="spellEnd"/>
             <w:r>
               <w:rPr>
                 <w:sz w:val="24"/>
@@ -7866,6 +8250,7 @@
               </w:rPr>
               <w:t>{</w:t>
             </w:r>
+            <w:proofErr w:type="spellStart"/>
             <w:r>
               <w:rPr>
                 <w:sz w:val="24"/>
@@ -7890,6 +8275,7 @@
               </w:rPr>
               <w:t>_sum</w:t>
             </w:r>
+            <w:proofErr w:type="spellEnd"/>
             <w:r>
               <w:rPr>
                 <w:sz w:val="24"/>
@@ -7921,6 +8307,7 @@
               </w:rPr>
               <w:t>{</w:t>
             </w:r>
+            <w:proofErr w:type="spellStart"/>
             <w:r>
               <w:rPr>
                 <w:sz w:val="24"/>
@@ -7928,6 +8315,7 @@
               </w:rPr>
               <w:t>prac_day_sum</w:t>
             </w:r>
+            <w:proofErr w:type="spellEnd"/>
             <w:r>
               <w:rPr>
                 <w:sz w:val="24"/>
@@ -7958,6 +8346,7 @@
               </w:rPr>
               <w:t>{</w:t>
             </w:r>
+            <w:proofErr w:type="spellStart"/>
             <w:r>
               <w:rPr>
                 <w:sz w:val="24"/>
@@ -7965,6 +8354,7 @@
               </w:rPr>
               <w:t>srs_day_sum</w:t>
             </w:r>
+            <w:proofErr w:type="spellEnd"/>
             <w:r>
               <w:rPr>
                 <w:sz w:val="24"/>
@@ -7995,6 +8385,7 @@
               </w:rPr>
               <w:t>{</w:t>
             </w:r>
+            <w:proofErr w:type="spellStart"/>
             <w:r>
               <w:rPr>
                 <w:sz w:val="24"/>
@@ -8002,6 +8393,7 @@
               </w:rPr>
               <w:t>individual_day_sum</w:t>
             </w:r>
+            <w:proofErr w:type="spellEnd"/>
             <w:r>
               <w:rPr>
                 <w:sz w:val="24"/>
@@ -8052,6 +8444,7 @@
         </w:rPr>
         <w:t>(</w:t>
       </w:r>
+      <w:proofErr w:type="spellStart"/>
       <w:r>
         <w:rPr>
           <w:sz w:val="28"/>
@@ -8060,13 +8453,32 @@
         </w:rPr>
         <w:t>заочна</w:t>
       </w:r>
+      <w:proofErr w:type="spellEnd"/>
       <w:r>
         <w:rPr>
           <w:sz w:val="28"/>
           <w:szCs w:val="28"/>
           <w:lang w:val="ru-RU"/>
         </w:rPr>
-        <w:t xml:space="preserve"> форма навчання)</w:t>
+        <w:t xml:space="preserve"> форма </w:t>
+      </w:r>
+      <w:proofErr w:type="spellStart"/>
+      <w:r>
+        <w:rPr>
+          <w:sz w:val="28"/>
+          <w:szCs w:val="28"/>
+          <w:lang w:val="ru-RU"/>
+        </w:rPr>
+        <w:t>навчання</w:t>
+      </w:r>
+      <w:proofErr w:type="spellEnd"/>
+      <w:r>
+        <w:rPr>
+          <w:sz w:val="28"/>
+          <w:szCs w:val="28"/>
+          <w:lang w:val="ru-RU"/>
+        </w:rPr>
+        <w:t>)</w:t>
       </w:r>
     </w:p>
     <w:tbl>
@@ -8227,12 +8639,21 @@
                 <w:color w:val="000000"/>
               </w:rPr>
             </w:pPr>
+            <w:proofErr w:type="spellStart"/>
             <w:r>
               <w:rPr>
                 <w:bCs/>
                 <w:color w:val="000000"/>
               </w:rPr>
-              <w:t>Прак-</w:t>
+              <w:t>Прак</w:t>
+            </w:r>
+            <w:proofErr w:type="spellEnd"/>
+            <w:r>
+              <w:rPr>
+                <w:bCs/>
+                <w:color w:val="000000"/>
+              </w:rPr>
+              <w:t>-</w:t>
             </w:r>
           </w:p>
           <w:p>
@@ -8246,12 +8667,21 @@
                 <w:color w:val="000000"/>
               </w:rPr>
             </w:pPr>
+            <w:proofErr w:type="spellStart"/>
             <w:r>
               <w:rPr>
                 <w:bCs/>
                 <w:color w:val="000000"/>
               </w:rPr>
-              <w:t>тичні заняття</w:t>
+              <w:t>тичні</w:t>
+            </w:r>
+            <w:proofErr w:type="spellEnd"/>
+            <w:r>
+              <w:rPr>
+                <w:bCs/>
+                <w:color w:val="000000"/>
+              </w:rPr>
+              <w:t xml:space="preserve"> заняття</w:t>
             </w:r>
           </w:p>
         </w:tc>
@@ -8270,12 +8700,21 @@
                 <w:color w:val="000000"/>
               </w:rPr>
             </w:pPr>
+            <w:proofErr w:type="spellStart"/>
             <w:r>
               <w:rPr>
                 <w:bCs/>
                 <w:color w:val="000000"/>
               </w:rPr>
-              <w:t>Самостій-на робота</w:t>
+              <w:t>Самостій</w:t>
+            </w:r>
+            <w:proofErr w:type="spellEnd"/>
+            <w:r>
+              <w:rPr>
+                <w:bCs/>
+                <w:color w:val="000000"/>
+              </w:rPr>
+              <w:t>-на робота</w:t>
             </w:r>
           </w:p>
         </w:tc>
@@ -8294,12 +8733,21 @@
                 <w:color w:val="000000"/>
               </w:rPr>
             </w:pPr>
+            <w:proofErr w:type="spellStart"/>
             <w:r>
               <w:rPr>
                 <w:bCs/>
                 <w:color w:val="000000"/>
               </w:rPr>
-              <w:t>Індиві-</w:t>
+              <w:t>Індиві</w:t>
+            </w:r>
+            <w:proofErr w:type="spellEnd"/>
+            <w:r>
+              <w:rPr>
+                <w:bCs/>
+                <w:color w:val="000000"/>
+              </w:rPr>
+              <w:t>-</w:t>
             </w:r>
           </w:p>
           <w:p>
@@ -8432,6 +8880,7 @@
               </w:rPr>
               <w:t>{</w:t>
             </w:r>
+            <w:proofErr w:type="spellStart"/>
             <w:r>
               <w:rPr>
                 <w:sz w:val="24"/>
@@ -8456,6 +8905,7 @@
               </w:rPr>
               <w:t>ext</w:t>
             </w:r>
+            <w:proofErr w:type="spellEnd"/>
             <w:r>
               <w:rPr>
                 <w:sz w:val="24"/>
@@ -8488,6 +8938,7 @@
               </w:rPr>
               <w:t>{</w:t>
             </w:r>
+            <w:proofErr w:type="spellStart"/>
             <w:r>
               <w:rPr>
                 <w:sz w:val="24"/>
@@ -8512,6 +8963,7 @@
               </w:rPr>
               <w:t>ext</w:t>
             </w:r>
+            <w:proofErr w:type="spellEnd"/>
             <w:r>
               <w:rPr>
                 <w:sz w:val="24"/>
@@ -8544,6 +8996,7 @@
               </w:rPr>
               <w:t>{</w:t>
             </w:r>
+            <w:proofErr w:type="spellStart"/>
             <w:r>
               <w:rPr>
                 <w:sz w:val="24"/>
@@ -8568,6 +9021,7 @@
               </w:rPr>
               <w:t>ext</w:t>
             </w:r>
+            <w:proofErr w:type="spellEnd"/>
             <w:r>
               <w:rPr>
                 <w:sz w:val="24"/>
@@ -8599,6 +9053,7 @@
               </w:rPr>
               <w:t>{</w:t>
             </w:r>
+            <w:proofErr w:type="spellStart"/>
             <w:r>
               <w:rPr>
                 <w:sz w:val="24"/>
@@ -8623,6 +9078,7 @@
               </w:rPr>
               <w:t>ext</w:t>
             </w:r>
+            <w:proofErr w:type="spellEnd"/>
             <w:r>
               <w:rPr>
                 <w:sz w:val="24"/>
@@ -8658,6 +9114,7 @@
               </w:rPr>
               <w:t>{</w:t>
             </w:r>
+            <w:proofErr w:type="spellStart"/>
             <w:r>
               <w:rPr>
                 <w:sz w:val="24"/>
@@ -8682,6 +9139,7 @@
               </w:rPr>
               <w:t>ext</w:t>
             </w:r>
+            <w:proofErr w:type="spellEnd"/>
             <w:r>
               <w:rPr>
                 <w:sz w:val="24"/>
@@ -8707,13 +9165,23 @@
               </w:rPr>
               <w:t>/</w:t>
             </w:r>
+            <w:proofErr w:type="spellStart"/>
             <w:r>
               <w:rPr>
                 <w:spacing w:val="-1"/>
                 <w:sz w:val="24"/>
                 <w:szCs w:val="24"/>
               </w:rPr>
-              <w:t>topics}</w:t>
+              <w:t>topics</w:t>
+            </w:r>
+            <w:proofErr w:type="spellEnd"/>
+            <w:r>
+              <w:rPr>
+                <w:spacing w:val="-1"/>
+                <w:sz w:val="24"/>
+                <w:szCs w:val="24"/>
+              </w:rPr>
+              <w:t>}</w:t>
             </w:r>
           </w:p>
         </w:tc>
@@ -8785,6 +9253,7 @@
               </w:rPr>
               <w:t>{</w:t>
             </w:r>
+            <w:proofErr w:type="spellStart"/>
             <w:r>
               <w:rPr>
                 <w:sz w:val="24"/>
@@ -8815,7 +9284,16 @@
                 <w:szCs w:val="26"/>
                 <w:lang w:val="en-US"/>
               </w:rPr>
-              <w:t>_sum}</w:t>
+              <w:t>_sum</w:t>
+            </w:r>
+            <w:proofErr w:type="spellEnd"/>
+            <w:r>
+              <w:rPr>
+                <w:sz w:val="24"/>
+                <w:szCs w:val="26"/>
+                <w:lang w:val="en-US"/>
+              </w:rPr>
+              <w:t>}</w:t>
             </w:r>
           </w:p>
         </w:tc>
@@ -8840,6 +9318,7 @@
               </w:rPr>
               <w:t>{</w:t>
             </w:r>
+            <w:proofErr w:type="spellStart"/>
             <w:r>
               <w:rPr>
                 <w:sz w:val="24"/>
@@ -8861,6 +9340,7 @@
               </w:rPr>
               <w:t>_sum</w:t>
             </w:r>
+            <w:proofErr w:type="spellEnd"/>
             <w:r>
               <w:rPr>
                 <w:sz w:val="24"/>
@@ -8891,6 +9371,7 @@
               </w:rPr>
               <w:t>{</w:t>
             </w:r>
+            <w:proofErr w:type="spellStart"/>
             <w:r>
               <w:rPr>
                 <w:sz w:val="24"/>
@@ -8912,6 +9393,7 @@
               </w:rPr>
               <w:t>_sum</w:t>
             </w:r>
+            <w:proofErr w:type="spellEnd"/>
             <w:r>
               <w:rPr>
                 <w:sz w:val="24"/>
@@ -8942,6 +9424,7 @@
               </w:rPr>
               <w:t>{</w:t>
             </w:r>
+            <w:proofErr w:type="spellStart"/>
             <w:r>
               <w:rPr>
                 <w:sz w:val="24"/>
@@ -8963,6 +9446,7 @@
               </w:rPr>
               <w:t>_sum</w:t>
             </w:r>
+            <w:proofErr w:type="spellEnd"/>
             <w:r>
               <w:rPr>
                 <w:sz w:val="24"/>
@@ -9432,50 +9916,19 @@
           <w:sz w:val="28"/>
           <w:szCs w:val="28"/>
         </w:rPr>
-        <w:t>дивідуальне завдання (</w:t>
-      </w:r>
-      <w:r>
+        <w:t>дивідуальне завдання</w:t>
+      </w:r>
+    </w:p>
+    <w:p>
+      <w:pPr>
+        <w:shd w:val="clear" w:color="auto" w:fill="FFFFFF"/>
+        <w:ind w:firstLine="720"/>
         <w:rPr>
           <w:b/>
           <w:bCs/>
           <w:spacing w:val="2"/>
           <w:sz w:val="28"/>
           <w:szCs w:val="28"/>
-          <w:lang w:val="ru-RU"/>
-        </w:rPr>
-        <w:t>4</w:t>
-      </w:r>
-      <w:r>
-        <w:rPr>
-          <w:b/>
-          <w:bCs/>
-          <w:spacing w:val="2"/>
-          <w:sz w:val="28"/>
-          <w:szCs w:val="28"/>
-        </w:rPr>
-        <w:t xml:space="preserve"> год.</w:t>
-      </w:r>
-      <w:r>
-        <w:rPr>
-          <w:b/>
-          <w:bCs/>
-          <w:spacing w:val="2"/>
-          <w:sz w:val="28"/>
-          <w:szCs w:val="28"/>
-        </w:rPr>
-        <w:t>)</w:t>
-      </w:r>
-    </w:p>
-    <w:p>
-      <w:pPr>
-        <w:shd w:val="clear" w:color="auto" w:fill="FFFFFF"/>
-        <w:ind w:firstLine="720"/>
-        <w:rPr>
-          <w:b/>
-          <w:bCs/>
-          <w:spacing w:val="2"/>
-          <w:sz w:val="28"/>
-          <w:szCs w:val="28"/>
         </w:rPr>
       </w:pPr>
     </w:p>
@@ -9519,8 +9972,27 @@
           <w:spacing w:val="2"/>
           <w:sz w:val="28"/>
           <w:szCs w:val="28"/>
-        </w:rPr>
-        <w:t>Основи інженерії програмного забезпечення</w:t>
+          <w:lang w:val="en-US"/>
+        </w:rPr>
+        <w:t>{</w:t>
+      </w:r>
+      <w:r>
+        <w:rPr>
+          <w:spacing w:val="2"/>
+          <w:sz w:val="28"/>
+          <w:szCs w:val="28"/>
+          <w:lang w:val="en-US"/>
+        </w:rPr>
+        <w:t>discipline</w:t>
+      </w:r>
+      <w:r>
+        <w:rPr>
+          <w:spacing w:val="2"/>
+          <w:sz w:val="28"/>
+          <w:szCs w:val="28"/>
+          <w:lang w:val="en-US"/>
+        </w:rPr>
+        <w:t>}</w:t>
       </w:r>
       <w:r>
         <w:rPr>
@@ -9567,8 +10039,27 @@
           <w:spacing w:val="2"/>
           <w:sz w:val="28"/>
           <w:szCs w:val="28"/>
-        </w:rPr>
-        <w:t>Основи інженерії програмного забезпечення</w:t>
+          <w:lang w:val="en-US"/>
+        </w:rPr>
+        <w:t>{</w:t>
+      </w:r>
+      <w:r>
+        <w:rPr>
+          <w:spacing w:val="2"/>
+          <w:sz w:val="28"/>
+          <w:szCs w:val="28"/>
+          <w:lang w:val="en-US"/>
+        </w:rPr>
+        <w:t>discipline</w:t>
+      </w:r>
+      <w:r>
+        <w:rPr>
+          <w:spacing w:val="2"/>
+          <w:sz w:val="28"/>
+          <w:szCs w:val="28"/>
+          <w:lang w:val="en-US"/>
+        </w:rPr>
+        <w:t>}</w:t>
       </w:r>
       <w:r>
         <w:rPr>
@@ -9671,15 +10162,42 @@
           <w:sz w:val="28"/>
           <w:szCs w:val="28"/>
         </w:rPr>
-        <w:t>з дисципліни «</w:t>
+        <w:t xml:space="preserve">з дисципліни </w:t>
+      </w:r>
+      <w:r>
+        <w:rPr>
+          <w:spacing w:val="-5"/>
+          <w:sz w:val="28"/>
+          <w:szCs w:val="28"/>
+        </w:rPr>
+        <w:t>«</w:t>
       </w:r>
       <w:r>
         <w:rPr>
           <w:spacing w:val="2"/>
           <w:sz w:val="28"/>
           <w:szCs w:val="28"/>
-        </w:rPr>
-        <w:t>Основи інженерії програмного забезпечення</w:t>
+          <w:lang w:val="en-US"/>
+        </w:rPr>
+        <w:t>{</w:t>
+      </w:r>
+      <w:r>
+        <w:rPr>
+          <w:spacing w:val="2"/>
+          <w:sz w:val="28"/>
+          <w:szCs w:val="28"/>
+          <w:lang w:val="en-US"/>
+        </w:rPr>
+        <w:t>discipline</w:t>
+      </w:r>
+      <w:r>
+        <w:rPr>
+          <w:spacing w:val="2"/>
+          <w:sz w:val="28"/>
+          <w:szCs w:val="28"/>
+          <w:lang w:val="en-US"/>
+        </w:rPr>
+        <w:t>}</w:t>
       </w:r>
       <w:r>
         <w:rPr>
@@ -9687,7 +10205,7 @@
           <w:sz w:val="28"/>
           <w:szCs w:val="28"/>
         </w:rPr>
-        <w:t>».</w:t>
+        <w:t>»</w:t>
       </w:r>
     </w:p>
     <w:p>
@@ -9713,6 +10231,7 @@
           <w:spacing w:val="-5"/>
           <w:sz w:val="28"/>
           <w:szCs w:val="28"/>
+          <w:lang w:val="en-US"/>
         </w:rPr>
       </w:pPr>
       <w:r>
@@ -9722,7 +10241,7 @@
           <w:sz w:val="28"/>
           <w:szCs w:val="28"/>
         </w:rPr>
-        <w:t>Варіанти КПІЗ з дисципліни «</w:t>
+        <w:t xml:space="preserve">Варіанти КПІЗ з дисципліни </w:t>
       </w:r>
       <w:r>
         <w:rPr>
@@ -9731,8 +10250,9 @@
           <w:sz w:val="28"/>
           <w:szCs w:val="28"/>
         </w:rPr>
-        <w:t>Основи інженерії програмного забезпечення</w:t>
-      </w:r>
+        <w:t>«{</w:t>
+      </w:r>
+      <w:proofErr w:type="spellStart"/>
       <w:r>
         <w:rPr>
           <w:i/>
@@ -9740,1904 +10260,92 @@
           <w:sz w:val="28"/>
           <w:szCs w:val="28"/>
         </w:rPr>
-        <w:t>»:</w:t>
+        <w:t>discipline</w:t>
+      </w:r>
+      <w:proofErr w:type="spellEnd"/>
+      <w:r>
+        <w:rPr>
+          <w:i/>
+          <w:spacing w:val="-5"/>
+          <w:sz w:val="28"/>
+          <w:szCs w:val="28"/>
+        </w:rPr>
+        <w:t>}»</w:t>
+      </w:r>
+      <w:r>
+        <w:rPr>
+          <w:i/>
+          <w:spacing w:val="-5"/>
+          <w:sz w:val="28"/>
+          <w:szCs w:val="28"/>
+          <w:lang w:val="en-US"/>
+        </w:rPr>
+        <w:t>:</w:t>
       </w:r>
     </w:p>
     <w:p>
       <w:pPr>
-        <w:ind w:firstLine="567"/>
+        <w:shd w:val="clear" w:color="auto" w:fill="FFFFFF"/>
+        <w:ind w:firstLine="720"/>
         <w:jc w:val="both"/>
         <w:rPr>
-          <w:b/>
-          <w:sz w:val="28"/>
-          <w:szCs w:val="28"/>
-        </w:rPr>
-      </w:pPr>
-      <w:r>
-        <w:rPr>
-          <w:b/>
-          <w:sz w:val="28"/>
-          <w:szCs w:val="28"/>
-        </w:rPr>
-        <w:t xml:space="preserve">1. </w:t>
-      </w:r>
-      <w:r>
-        <w:rPr>
-          <w:sz w:val="28"/>
-          <w:szCs w:val="28"/>
-        </w:rPr>
-        <w:t>Програмний продукт</w:t>
-      </w:r>
-      <w:r>
-        <w:rPr>
-          <w:sz w:val="28"/>
-          <w:szCs w:val="28"/>
-        </w:rPr>
-        <w:t xml:space="preserve"> Sales </w:t>
-      </w:r>
-      <w:r>
-        <w:rPr>
-          <w:sz w:val="28"/>
-          <w:szCs w:val="28"/>
-        </w:rPr>
-        <w:t>2.0</w:t>
-      </w:r>
-      <w:r>
-        <w:rPr>
-          <w:sz w:val="28"/>
-          <w:szCs w:val="28"/>
-        </w:rPr>
-        <w:t xml:space="preserve">. </w:t>
+          <w:i/>
+          <w:spacing w:val="-5"/>
+          <w:sz w:val="28"/>
+          <w:szCs w:val="28"/>
+          <w:lang w:val="en-US"/>
+        </w:rPr>
+      </w:pPr>
+      <w:r>
+        <w:rPr>
+          <w:i/>
+          <w:spacing w:val="-5"/>
+          <w:sz w:val="28"/>
+          <w:szCs w:val="28"/>
+          <w:lang w:val="en-US"/>
+        </w:rPr>
+        <w:t>{#kpis}</w:t>
       </w:r>
     </w:p>
     <w:p>
       <w:pPr>
-        <w:ind w:firstLine="567"/>
+        <w:pStyle w:val="af"/>
+        <w:numPr>
+          <w:ilvl w:val="0"/>
+          <w:numId w:val="19"/>
+        </w:numPr>
         <w:jc w:val="both"/>
         <w:rPr>
           <w:sz w:val="28"/>
           <w:szCs w:val="28"/>
-        </w:rPr>
-      </w:pPr>
-      <w:r>
-        <w:rPr>
-          <w:b/>
-          <w:sz w:val="28"/>
-          <w:szCs w:val="28"/>
-        </w:rPr>
-        <w:t xml:space="preserve">2. </w:t>
-      </w:r>
-      <w:r>
-        <w:rPr>
-          <w:sz w:val="28"/>
-          <w:szCs w:val="28"/>
-        </w:rPr>
-        <w:t xml:space="preserve">Програмний продукт для </w:t>
-      </w:r>
-      <w:r>
-        <w:rPr>
-          <w:sz w:val="28"/>
-          <w:szCs w:val="28"/>
-        </w:rPr>
-        <w:t xml:space="preserve">компанії </w:t>
-      </w:r>
-      <w:r>
-        <w:rPr>
-          <w:sz w:val="28"/>
-          <w:szCs w:val="28"/>
-          <w:lang w:val="ru-RU"/>
-        </w:rPr>
-        <w:t>«</w:t>
-      </w:r>
-      <w:r>
-        <w:rPr>
-          <w:sz w:val="28"/>
-          <w:szCs w:val="28"/>
-        </w:rPr>
-        <w:t>Фармацевтика</w:t>
-      </w:r>
-      <w:r>
-        <w:rPr>
-          <w:sz w:val="28"/>
-          <w:szCs w:val="28"/>
-          <w:lang w:val="ru-RU"/>
-        </w:rPr>
-        <w:t>»</w:t>
-      </w:r>
-      <w:r>
-        <w:rPr>
-          <w:sz w:val="28"/>
-          <w:szCs w:val="28"/>
-          <w:lang w:val="ru-RU"/>
-        </w:rPr>
-        <w:t xml:space="preserve">. </w:t>
-      </w:r>
-    </w:p>
-    <w:p>
-      <w:pPr>
-        <w:ind w:firstLine="567"/>
-        <w:jc w:val="both"/>
-        <w:rPr>
-          <w:sz w:val="28"/>
-          <w:szCs w:val="28"/>
-        </w:rPr>
-      </w:pPr>
-      <w:r>
-        <w:rPr>
-          <w:b/>
-          <w:sz w:val="28"/>
-          <w:szCs w:val="28"/>
-        </w:rPr>
-        <w:t>3</w:t>
-      </w:r>
-      <w:r>
-        <w:rPr>
-          <w:sz w:val="28"/>
-          <w:szCs w:val="28"/>
-        </w:rPr>
-        <w:t xml:space="preserve">. </w:t>
-      </w:r>
-      <w:r>
-        <w:rPr>
-          <w:sz w:val="28"/>
-          <w:szCs w:val="28"/>
-        </w:rPr>
-        <w:t xml:space="preserve">Програмний продукт для </w:t>
-      </w:r>
-      <w:r>
-        <w:rPr>
-          <w:sz w:val="28"/>
-          <w:szCs w:val="28"/>
-        </w:rPr>
-        <w:t xml:space="preserve">компанії </w:t>
-      </w:r>
-      <w:r>
-        <w:rPr>
-          <w:sz w:val="28"/>
-          <w:szCs w:val="28"/>
-          <w:lang w:val="ru-RU"/>
-        </w:rPr>
-        <w:t>«</w:t>
-      </w:r>
-      <w:r>
-        <w:rPr>
-          <w:sz w:val="28"/>
-          <w:szCs w:val="28"/>
-        </w:rPr>
-        <w:t>Italian</w:t>
-      </w:r>
-      <w:r>
-        <w:rPr>
-          <w:sz w:val="28"/>
-          <w:szCs w:val="28"/>
-          <w:lang w:val="ru-RU"/>
-        </w:rPr>
-        <w:t xml:space="preserve"> </w:t>
-      </w:r>
-      <w:r>
-        <w:rPr>
-          <w:sz w:val="28"/>
-          <w:szCs w:val="28"/>
-        </w:rPr>
-        <w:t>Pizza</w:t>
-      </w:r>
-      <w:r>
-        <w:rPr>
-          <w:sz w:val="28"/>
-          <w:szCs w:val="28"/>
-          <w:lang w:val="ru-RU"/>
-        </w:rPr>
-        <w:t>»</w:t>
-      </w:r>
-      <w:r>
-        <w:rPr>
-          <w:sz w:val="28"/>
-          <w:szCs w:val="28"/>
-          <w:lang w:val="ru-RU"/>
-        </w:rPr>
-        <w:t xml:space="preserve">. </w:t>
-      </w:r>
-    </w:p>
-    <w:p>
-      <w:pPr>
-        <w:ind w:firstLine="567"/>
-        <w:jc w:val="both"/>
-        <w:rPr>
-          <w:sz w:val="28"/>
-          <w:szCs w:val="28"/>
-        </w:rPr>
-      </w:pPr>
-      <w:r>
-        <w:rPr>
-          <w:b/>
-          <w:sz w:val="28"/>
-          <w:szCs w:val="28"/>
-        </w:rPr>
-        <w:t xml:space="preserve">4. </w:t>
-      </w:r>
-      <w:r>
-        <w:rPr>
-          <w:sz w:val="28"/>
-          <w:szCs w:val="28"/>
-        </w:rPr>
-        <w:t xml:space="preserve">Програмний продукт для </w:t>
-      </w:r>
-      <w:r>
-        <w:rPr>
-          <w:sz w:val="28"/>
-          <w:szCs w:val="28"/>
-        </w:rPr>
-        <w:t xml:space="preserve">компанії </w:t>
-      </w:r>
-      <w:r>
-        <w:rPr>
-          <w:sz w:val="28"/>
-          <w:szCs w:val="28"/>
-          <w:lang w:val="ru-RU"/>
-        </w:rPr>
-        <w:t>«</w:t>
-      </w:r>
-      <w:r>
-        <w:rPr>
-          <w:sz w:val="28"/>
-          <w:szCs w:val="28"/>
-        </w:rPr>
-        <w:t>West</w:t>
-      </w:r>
-      <w:r>
-        <w:rPr>
-          <w:sz w:val="28"/>
-          <w:szCs w:val="28"/>
-          <w:lang w:val="ru-RU"/>
-        </w:rPr>
-        <w:t xml:space="preserve"> </w:t>
-      </w:r>
-      <w:r>
-        <w:rPr>
-          <w:sz w:val="28"/>
-          <w:szCs w:val="28"/>
-        </w:rPr>
-        <w:t>Railways</w:t>
-      </w:r>
-      <w:r>
-        <w:rPr>
-          <w:sz w:val="28"/>
-          <w:szCs w:val="28"/>
-          <w:lang w:val="ru-RU"/>
-        </w:rPr>
-        <w:t>»</w:t>
-      </w:r>
-      <w:r>
-        <w:rPr>
-          <w:sz w:val="28"/>
-          <w:szCs w:val="28"/>
-          <w:lang w:val="ru-RU"/>
-        </w:rPr>
-        <w:t xml:space="preserve">. </w:t>
-      </w:r>
-    </w:p>
-    <w:p>
-      <w:pPr>
-        <w:ind w:firstLine="567"/>
-        <w:jc w:val="both"/>
-        <w:rPr>
-          <w:sz w:val="28"/>
-          <w:szCs w:val="28"/>
-        </w:rPr>
-      </w:pPr>
-      <w:r>
-        <w:rPr>
-          <w:b/>
-          <w:sz w:val="28"/>
-          <w:szCs w:val="28"/>
-        </w:rPr>
-        <w:t xml:space="preserve">5. </w:t>
-      </w:r>
-      <w:r>
-        <w:rPr>
-          <w:sz w:val="28"/>
-          <w:szCs w:val="28"/>
-        </w:rPr>
-        <w:t xml:space="preserve">Програмний продукт для </w:t>
-      </w:r>
-      <w:r>
-        <w:rPr>
-          <w:sz w:val="28"/>
-          <w:szCs w:val="28"/>
-        </w:rPr>
-        <w:t xml:space="preserve">компанії </w:t>
-      </w:r>
-      <w:r>
-        <w:rPr>
-          <w:sz w:val="28"/>
-          <w:szCs w:val="28"/>
-          <w:lang w:val="ru-RU"/>
-        </w:rPr>
-        <w:t>«</w:t>
-      </w:r>
-      <w:r>
-        <w:rPr>
-          <w:sz w:val="28"/>
-          <w:szCs w:val="28"/>
-        </w:rPr>
-        <w:t>Net</w:t>
-      </w:r>
-      <w:r>
-        <w:rPr>
-          <w:sz w:val="28"/>
-          <w:szCs w:val="28"/>
-          <w:lang w:val="ru-RU"/>
-        </w:rPr>
-        <w:t xml:space="preserve"> </w:t>
-      </w:r>
-      <w:r>
-        <w:rPr>
-          <w:sz w:val="28"/>
-          <w:szCs w:val="28"/>
-        </w:rPr>
-        <w:t>Phone</w:t>
-      </w:r>
-      <w:r>
-        <w:rPr>
-          <w:sz w:val="28"/>
-          <w:szCs w:val="28"/>
-          <w:lang w:val="ru-RU"/>
-        </w:rPr>
-        <w:t>»</w:t>
-      </w:r>
-      <w:r>
-        <w:rPr>
-          <w:sz w:val="28"/>
-          <w:szCs w:val="28"/>
-          <w:lang w:val="ru-RU"/>
-        </w:rPr>
-        <w:t xml:space="preserve">. </w:t>
-      </w:r>
-    </w:p>
-    <w:p>
-      <w:pPr>
-        <w:ind w:firstLine="567"/>
-        <w:jc w:val="both"/>
-        <w:rPr>
-          <w:sz w:val="28"/>
-          <w:szCs w:val="28"/>
-        </w:rPr>
-      </w:pPr>
-      <w:r>
-        <w:rPr>
-          <w:b/>
-          <w:sz w:val="28"/>
-          <w:szCs w:val="28"/>
-        </w:rPr>
-        <w:t xml:space="preserve">6. </w:t>
-      </w:r>
-      <w:r>
-        <w:rPr>
-          <w:sz w:val="28"/>
-          <w:szCs w:val="28"/>
-        </w:rPr>
-        <w:t xml:space="preserve">Програмний продукт для </w:t>
-      </w:r>
-      <w:r>
-        <w:rPr>
-          <w:sz w:val="28"/>
-          <w:szCs w:val="28"/>
-        </w:rPr>
-        <w:t xml:space="preserve">компанії </w:t>
-      </w:r>
-      <w:r>
-        <w:rPr>
-          <w:sz w:val="28"/>
-          <w:szCs w:val="28"/>
-          <w:lang w:val="ru-RU"/>
-        </w:rPr>
-        <w:t>«</w:t>
-      </w:r>
-      <w:r>
-        <w:rPr>
-          <w:sz w:val="28"/>
-          <w:szCs w:val="28"/>
-        </w:rPr>
-        <w:t>Book</w:t>
-      </w:r>
-      <w:r>
-        <w:rPr>
-          <w:sz w:val="28"/>
-          <w:szCs w:val="28"/>
-          <w:lang w:val="ru-RU"/>
-        </w:rPr>
-        <w:t xml:space="preserve"> </w:t>
-      </w:r>
-      <w:r>
-        <w:rPr>
-          <w:sz w:val="28"/>
-          <w:szCs w:val="28"/>
-        </w:rPr>
-        <w:t>Press</w:t>
-      </w:r>
-      <w:r>
-        <w:rPr>
-          <w:sz w:val="28"/>
-          <w:szCs w:val="28"/>
-          <w:lang w:val="ru-RU"/>
-        </w:rPr>
-        <w:t>»</w:t>
-      </w:r>
-      <w:r>
-        <w:rPr>
-          <w:sz w:val="28"/>
-          <w:szCs w:val="28"/>
-          <w:lang w:val="ru-RU"/>
-        </w:rPr>
-        <w:t xml:space="preserve">. </w:t>
-      </w:r>
-    </w:p>
-    <w:p>
-      <w:pPr>
-        <w:ind w:firstLine="567"/>
-        <w:jc w:val="both"/>
-        <w:rPr>
-          <w:sz w:val="28"/>
-          <w:szCs w:val="28"/>
-        </w:rPr>
-      </w:pPr>
-      <w:r>
-        <w:rPr>
-          <w:b/>
-          <w:sz w:val="28"/>
-          <w:szCs w:val="28"/>
-        </w:rPr>
-        <w:t xml:space="preserve">7. </w:t>
-      </w:r>
-      <w:r>
-        <w:rPr>
-          <w:sz w:val="28"/>
-          <w:szCs w:val="28"/>
-        </w:rPr>
-        <w:t xml:space="preserve">Програмний продукт для </w:t>
-      </w:r>
-      <w:r>
-        <w:rPr>
-          <w:sz w:val="28"/>
-          <w:szCs w:val="28"/>
-        </w:rPr>
-        <w:t xml:space="preserve">компанії </w:t>
-      </w:r>
-      <w:r>
-        <w:rPr>
-          <w:sz w:val="28"/>
-          <w:szCs w:val="28"/>
-          <w:lang w:val="ru-RU"/>
-        </w:rPr>
-        <w:t>«</w:t>
-      </w:r>
-      <w:r>
-        <w:rPr>
-          <w:sz w:val="28"/>
-          <w:szCs w:val="28"/>
-        </w:rPr>
-        <w:t>Europe</w:t>
-      </w:r>
-      <w:r>
-        <w:rPr>
-          <w:sz w:val="28"/>
-          <w:szCs w:val="28"/>
-          <w:lang w:val="ru-RU"/>
-        </w:rPr>
-        <w:t xml:space="preserve"> </w:t>
-      </w:r>
-      <w:r>
-        <w:rPr>
-          <w:sz w:val="28"/>
-          <w:szCs w:val="28"/>
-        </w:rPr>
-        <w:t>tour</w:t>
-      </w:r>
-      <w:r>
-        <w:rPr>
-          <w:sz w:val="28"/>
-          <w:szCs w:val="28"/>
-          <w:lang w:val="ru-RU"/>
-        </w:rPr>
-        <w:t>»</w:t>
-      </w:r>
-      <w:r>
-        <w:rPr>
-          <w:sz w:val="28"/>
-          <w:szCs w:val="28"/>
-          <w:lang w:val="ru-RU"/>
-        </w:rPr>
-        <w:t xml:space="preserve">. </w:t>
-      </w:r>
-    </w:p>
-    <w:p>
-      <w:pPr>
-        <w:ind w:firstLine="567"/>
-        <w:jc w:val="both"/>
-        <w:rPr>
-          <w:sz w:val="28"/>
-          <w:szCs w:val="28"/>
-        </w:rPr>
-      </w:pPr>
-      <w:r>
-        <w:rPr>
-          <w:b/>
-          <w:sz w:val="28"/>
-          <w:szCs w:val="28"/>
-        </w:rPr>
-        <w:t xml:space="preserve">8. </w:t>
-      </w:r>
-      <w:r>
-        <w:rPr>
-          <w:sz w:val="28"/>
-          <w:szCs w:val="28"/>
-        </w:rPr>
-        <w:t xml:space="preserve">Програмний продукт для </w:t>
-      </w:r>
-      <w:r>
-        <w:rPr>
-          <w:sz w:val="28"/>
-          <w:szCs w:val="28"/>
-        </w:rPr>
-        <w:t xml:space="preserve">компанії </w:t>
-      </w:r>
-      <w:r>
-        <w:rPr>
-          <w:sz w:val="28"/>
-          <w:szCs w:val="28"/>
-        </w:rPr>
-        <w:t xml:space="preserve"> </w:t>
-      </w:r>
-      <w:r>
-        <w:rPr>
-          <w:sz w:val="28"/>
-          <w:szCs w:val="28"/>
-          <w:lang w:val="ru-RU"/>
-        </w:rPr>
-        <w:t>«</w:t>
-      </w:r>
-      <w:r>
-        <w:rPr>
-          <w:sz w:val="28"/>
-          <w:szCs w:val="28"/>
-        </w:rPr>
-        <w:t>Europe</w:t>
-      </w:r>
-      <w:r>
-        <w:rPr>
-          <w:sz w:val="28"/>
-          <w:szCs w:val="28"/>
-          <w:lang w:val="ru-RU"/>
-        </w:rPr>
-        <w:t xml:space="preserve"> </w:t>
-      </w:r>
-      <w:r>
-        <w:rPr>
-          <w:sz w:val="28"/>
-          <w:szCs w:val="28"/>
-        </w:rPr>
-        <w:t>taxi</w:t>
-      </w:r>
-      <w:r>
-        <w:rPr>
-          <w:sz w:val="28"/>
-          <w:szCs w:val="28"/>
-          <w:lang w:val="ru-RU"/>
-        </w:rPr>
-        <w:t>»</w:t>
-      </w:r>
-      <w:r>
-        <w:rPr>
-          <w:sz w:val="28"/>
-          <w:szCs w:val="28"/>
-          <w:lang w:val="ru-RU"/>
-        </w:rPr>
-        <w:t xml:space="preserve">. </w:t>
-      </w:r>
-    </w:p>
-    <w:p>
-      <w:pPr>
-        <w:ind w:firstLine="567"/>
-        <w:jc w:val="both"/>
-        <w:rPr>
-          <w:sz w:val="28"/>
-          <w:szCs w:val="28"/>
-        </w:rPr>
-      </w:pPr>
-      <w:r>
-        <w:rPr>
-          <w:b/>
-          <w:sz w:val="28"/>
-          <w:szCs w:val="28"/>
-        </w:rPr>
-        <w:t xml:space="preserve">9. </w:t>
-      </w:r>
-      <w:r>
-        <w:rPr>
-          <w:sz w:val="28"/>
-          <w:szCs w:val="28"/>
-        </w:rPr>
-        <w:t xml:space="preserve">Програмний продукт для </w:t>
-      </w:r>
-      <w:r>
-        <w:rPr>
-          <w:sz w:val="28"/>
-          <w:szCs w:val="28"/>
-        </w:rPr>
-        <w:t xml:space="preserve">компанії </w:t>
-      </w:r>
-      <w:r>
-        <w:rPr>
-          <w:sz w:val="28"/>
-          <w:szCs w:val="28"/>
-        </w:rPr>
-        <w:t xml:space="preserve"> </w:t>
-      </w:r>
-      <w:r>
-        <w:rPr>
-          <w:sz w:val="28"/>
-          <w:szCs w:val="28"/>
-          <w:lang w:val="ru-RU"/>
-        </w:rPr>
-        <w:t>«</w:t>
-      </w:r>
-      <w:r>
-        <w:rPr>
-          <w:sz w:val="28"/>
-          <w:szCs w:val="28"/>
-        </w:rPr>
-        <w:t>Ukraine</w:t>
-      </w:r>
-      <w:r>
-        <w:rPr>
-          <w:sz w:val="28"/>
-          <w:szCs w:val="28"/>
-          <w:lang w:val="ru-RU"/>
-        </w:rPr>
-        <w:t xml:space="preserve"> </w:t>
-      </w:r>
-      <w:r>
-        <w:rPr>
-          <w:sz w:val="28"/>
-          <w:szCs w:val="28"/>
-        </w:rPr>
-        <w:t>Cinema</w:t>
-      </w:r>
-      <w:r>
-        <w:rPr>
-          <w:sz w:val="28"/>
-          <w:szCs w:val="28"/>
-          <w:lang w:val="ru-RU"/>
-        </w:rPr>
-        <w:t>»</w:t>
-      </w:r>
-      <w:r>
-        <w:rPr>
-          <w:sz w:val="28"/>
-          <w:szCs w:val="28"/>
-          <w:lang w:val="ru-RU"/>
-        </w:rPr>
-        <w:t xml:space="preserve">. </w:t>
-      </w:r>
-    </w:p>
-    <w:p>
-      <w:pPr>
-        <w:ind w:firstLine="567"/>
-        <w:jc w:val="both"/>
-        <w:rPr>
-          <w:sz w:val="28"/>
-          <w:szCs w:val="28"/>
-        </w:rPr>
-      </w:pPr>
-      <w:r>
-        <w:rPr>
-          <w:b/>
-          <w:sz w:val="28"/>
-          <w:szCs w:val="28"/>
-        </w:rPr>
-        <w:t xml:space="preserve">10. </w:t>
-      </w:r>
-      <w:r>
-        <w:rPr>
-          <w:sz w:val="28"/>
-          <w:szCs w:val="28"/>
-        </w:rPr>
-        <w:t xml:space="preserve">Програмний продукт для </w:t>
-      </w:r>
-      <w:r>
-        <w:rPr>
-          <w:sz w:val="28"/>
-          <w:szCs w:val="28"/>
-        </w:rPr>
-        <w:t xml:space="preserve">компанії </w:t>
-      </w:r>
-      <w:r>
-        <w:rPr>
-          <w:sz w:val="28"/>
-          <w:szCs w:val="28"/>
-          <w:lang w:val="ru-RU"/>
-        </w:rPr>
-        <w:t>«</w:t>
-      </w:r>
-      <w:r>
-        <w:rPr>
-          <w:sz w:val="28"/>
-          <w:szCs w:val="28"/>
-        </w:rPr>
-        <w:t>Print</w:t>
-      </w:r>
-      <w:r>
-        <w:rPr>
-          <w:sz w:val="28"/>
-          <w:szCs w:val="28"/>
-          <w:lang w:val="ru-RU"/>
-        </w:rPr>
-        <w:t>»</w:t>
-      </w:r>
-      <w:r>
-        <w:rPr>
-          <w:sz w:val="28"/>
-          <w:szCs w:val="28"/>
-          <w:lang w:val="ru-RU"/>
-        </w:rPr>
-        <w:t xml:space="preserve">. </w:t>
-      </w:r>
-    </w:p>
-    <w:p>
-      <w:pPr>
-        <w:ind w:firstLine="567"/>
-        <w:jc w:val="both"/>
-        <w:rPr>
-          <w:b/>
-          <w:sz w:val="28"/>
-          <w:szCs w:val="28"/>
-        </w:rPr>
-      </w:pPr>
-      <w:r>
-        <w:rPr>
-          <w:b/>
-          <w:sz w:val="28"/>
-          <w:szCs w:val="28"/>
-        </w:rPr>
-        <w:t>11</w:t>
-      </w:r>
-      <w:r>
-        <w:rPr>
-          <w:b/>
-          <w:sz w:val="28"/>
-          <w:szCs w:val="28"/>
-        </w:rPr>
-        <w:t>.</w:t>
-      </w:r>
-      <w:r>
-        <w:rPr>
-          <w:sz w:val="28"/>
-          <w:szCs w:val="28"/>
-        </w:rPr>
-        <w:t xml:space="preserve"> </w:t>
-      </w:r>
-      <w:r>
-        <w:rPr>
-          <w:sz w:val="28"/>
-          <w:szCs w:val="28"/>
-        </w:rPr>
-        <w:t xml:space="preserve">Програмний продукт для </w:t>
-      </w:r>
-      <w:r>
-        <w:rPr>
-          <w:sz w:val="28"/>
-          <w:szCs w:val="28"/>
-        </w:rPr>
-        <w:t xml:space="preserve">компанії </w:t>
-      </w:r>
-      <w:r>
-        <w:rPr>
-          <w:sz w:val="28"/>
-          <w:szCs w:val="28"/>
-          <w:lang w:val="ru-RU"/>
-        </w:rPr>
-        <w:t>«</w:t>
-      </w:r>
-      <w:r>
-        <w:rPr>
-          <w:sz w:val="28"/>
-          <w:szCs w:val="28"/>
-        </w:rPr>
-        <w:t>Bus</w:t>
-      </w:r>
-      <w:r>
-        <w:rPr>
-          <w:sz w:val="28"/>
-          <w:szCs w:val="28"/>
-          <w:lang w:val="ru-RU"/>
-        </w:rPr>
-        <w:t xml:space="preserve"> </w:t>
-      </w:r>
-      <w:r>
-        <w:rPr>
-          <w:sz w:val="28"/>
-          <w:szCs w:val="28"/>
-        </w:rPr>
-        <w:t>corporation</w:t>
-      </w:r>
-      <w:r>
-        <w:rPr>
-          <w:sz w:val="28"/>
-          <w:szCs w:val="28"/>
-          <w:lang w:val="ru-RU"/>
-        </w:rPr>
-        <w:t>»</w:t>
-      </w:r>
-      <w:r>
-        <w:rPr>
-          <w:sz w:val="28"/>
-          <w:szCs w:val="28"/>
-        </w:rPr>
-        <w:t xml:space="preserve">. </w:t>
-      </w:r>
-      <w:r>
-        <w:rPr>
-          <w:sz w:val="28"/>
-          <w:szCs w:val="28"/>
-          <w:lang w:val="ru-RU"/>
-        </w:rPr>
-        <w:t xml:space="preserve"> </w:t>
-      </w:r>
-    </w:p>
-    <w:p>
-      <w:pPr>
-        <w:ind w:firstLine="567"/>
-        <w:jc w:val="both"/>
-        <w:rPr>
-          <w:sz w:val="28"/>
-          <w:szCs w:val="28"/>
-        </w:rPr>
-      </w:pPr>
-      <w:r>
-        <w:rPr>
-          <w:b/>
-          <w:sz w:val="28"/>
-          <w:szCs w:val="28"/>
-        </w:rPr>
-        <w:t xml:space="preserve">12. </w:t>
-      </w:r>
-      <w:r>
-        <w:rPr>
-          <w:sz w:val="28"/>
-          <w:szCs w:val="28"/>
-        </w:rPr>
-        <w:t xml:space="preserve">Програмний продукт для </w:t>
-      </w:r>
-      <w:r>
-        <w:rPr>
-          <w:sz w:val="28"/>
-          <w:szCs w:val="28"/>
-        </w:rPr>
-        <w:t xml:space="preserve">компанії </w:t>
-      </w:r>
-      <w:r>
-        <w:rPr>
-          <w:sz w:val="28"/>
-          <w:szCs w:val="28"/>
-          <w:lang w:val="ru-RU"/>
-        </w:rPr>
-        <w:t>«</w:t>
-      </w:r>
-      <w:r>
-        <w:rPr>
-          <w:sz w:val="28"/>
-          <w:szCs w:val="28"/>
-        </w:rPr>
-        <w:t>American</w:t>
-      </w:r>
-      <w:r>
-        <w:rPr>
-          <w:sz w:val="28"/>
-          <w:szCs w:val="28"/>
-          <w:lang w:val="ru-RU"/>
-        </w:rPr>
-        <w:t xml:space="preserve"> </w:t>
-      </w:r>
-      <w:r>
-        <w:rPr>
-          <w:sz w:val="28"/>
-          <w:szCs w:val="28"/>
-        </w:rPr>
-        <w:t>airlines</w:t>
-      </w:r>
-      <w:r>
-        <w:rPr>
-          <w:sz w:val="28"/>
-          <w:szCs w:val="28"/>
-          <w:lang w:val="ru-RU"/>
-        </w:rPr>
-        <w:t>»</w:t>
-      </w:r>
-      <w:r>
-        <w:rPr>
-          <w:sz w:val="28"/>
-          <w:szCs w:val="28"/>
-          <w:lang w:val="ru-RU"/>
-        </w:rPr>
-        <w:t xml:space="preserve">. </w:t>
-      </w:r>
-    </w:p>
-    <w:p>
-      <w:pPr>
-        <w:ind w:firstLine="567"/>
-        <w:jc w:val="both"/>
-        <w:rPr>
-          <w:sz w:val="28"/>
-          <w:szCs w:val="28"/>
-        </w:rPr>
-      </w:pPr>
-      <w:r>
-        <w:rPr>
-          <w:b/>
-          <w:sz w:val="28"/>
-          <w:szCs w:val="28"/>
-        </w:rPr>
-        <w:t xml:space="preserve">13. </w:t>
-      </w:r>
-      <w:r>
-        <w:rPr>
-          <w:sz w:val="28"/>
-          <w:szCs w:val="28"/>
-        </w:rPr>
-        <w:t xml:space="preserve">Програмний продукт для </w:t>
-      </w:r>
-      <w:r>
-        <w:rPr>
-          <w:sz w:val="28"/>
-          <w:szCs w:val="28"/>
-        </w:rPr>
-        <w:t xml:space="preserve">компанії </w:t>
-      </w:r>
-      <w:r>
-        <w:rPr>
-          <w:sz w:val="28"/>
-          <w:szCs w:val="28"/>
-          <w:lang w:val="ru-RU"/>
-        </w:rPr>
-        <w:t>«</w:t>
-      </w:r>
-      <w:r>
-        <w:rPr>
-          <w:sz w:val="28"/>
-          <w:szCs w:val="28"/>
-        </w:rPr>
-        <w:t>Ukarainian</w:t>
-      </w:r>
-      <w:r>
-        <w:rPr>
-          <w:sz w:val="28"/>
-          <w:szCs w:val="28"/>
-          <w:lang w:val="ru-RU"/>
-        </w:rPr>
-        <w:t xml:space="preserve">  </w:t>
-      </w:r>
-      <w:r>
-        <w:rPr>
-          <w:sz w:val="28"/>
-          <w:szCs w:val="28"/>
-        </w:rPr>
-        <w:t>games</w:t>
-      </w:r>
-      <w:r>
-        <w:rPr>
-          <w:sz w:val="28"/>
-          <w:szCs w:val="28"/>
-          <w:lang w:val="ru-RU"/>
-        </w:rPr>
-        <w:t>»</w:t>
-      </w:r>
-      <w:r>
-        <w:rPr>
-          <w:sz w:val="28"/>
-          <w:szCs w:val="28"/>
-          <w:lang w:val="ru-RU"/>
-        </w:rPr>
-        <w:t xml:space="preserve">. </w:t>
-      </w:r>
-    </w:p>
-    <w:p>
-      <w:pPr>
-        <w:ind w:firstLine="567"/>
-        <w:jc w:val="both"/>
-        <w:rPr>
-          <w:sz w:val="28"/>
-          <w:szCs w:val="28"/>
-        </w:rPr>
-      </w:pPr>
-      <w:r>
-        <w:rPr>
-          <w:b/>
-          <w:sz w:val="28"/>
-          <w:szCs w:val="28"/>
-        </w:rPr>
-        <w:t xml:space="preserve">14. </w:t>
-      </w:r>
-      <w:r>
-        <w:rPr>
-          <w:sz w:val="28"/>
-          <w:szCs w:val="28"/>
-        </w:rPr>
-        <w:t xml:space="preserve">Програмний продукт для </w:t>
-      </w:r>
-      <w:r>
-        <w:rPr>
-          <w:sz w:val="28"/>
-          <w:szCs w:val="28"/>
-        </w:rPr>
-        <w:t xml:space="preserve">компанії </w:t>
-      </w:r>
-      <w:r>
-        <w:rPr>
-          <w:sz w:val="28"/>
-          <w:szCs w:val="28"/>
-          <w:lang w:val="ru-RU"/>
-        </w:rPr>
-        <w:t>«</w:t>
-      </w:r>
-      <w:r>
-        <w:rPr>
-          <w:sz w:val="28"/>
-          <w:szCs w:val="28"/>
-        </w:rPr>
-        <w:t>Ukrainian</w:t>
-      </w:r>
-      <w:r>
-        <w:rPr>
-          <w:sz w:val="28"/>
-          <w:szCs w:val="28"/>
-          <w:lang w:val="ru-RU"/>
-        </w:rPr>
-        <w:t xml:space="preserve"> </w:t>
-      </w:r>
-      <w:r>
-        <w:rPr>
-          <w:sz w:val="28"/>
-          <w:szCs w:val="28"/>
-        </w:rPr>
-        <w:t>press</w:t>
-      </w:r>
-      <w:r>
-        <w:rPr>
-          <w:sz w:val="28"/>
-          <w:szCs w:val="28"/>
-          <w:lang w:val="ru-RU"/>
-        </w:rPr>
-        <w:t>»</w:t>
-      </w:r>
-      <w:r>
-        <w:rPr>
-          <w:sz w:val="28"/>
-          <w:szCs w:val="28"/>
-          <w:lang w:val="ru-RU"/>
-        </w:rPr>
-        <w:t xml:space="preserve">. </w:t>
-      </w:r>
-    </w:p>
-    <w:p>
-      <w:pPr>
-        <w:ind w:firstLine="567"/>
-        <w:jc w:val="both"/>
-        <w:rPr>
-          <w:sz w:val="28"/>
-          <w:szCs w:val="28"/>
-        </w:rPr>
-      </w:pPr>
-      <w:r>
-        <w:rPr>
-          <w:b/>
-          <w:sz w:val="28"/>
-          <w:szCs w:val="28"/>
-        </w:rPr>
-        <w:t xml:space="preserve">15. </w:t>
-      </w:r>
-      <w:r>
-        <w:rPr>
-          <w:sz w:val="28"/>
-          <w:szCs w:val="28"/>
-        </w:rPr>
-        <w:t xml:space="preserve">Програмний продукт для </w:t>
-      </w:r>
-      <w:r>
-        <w:rPr>
-          <w:sz w:val="28"/>
-          <w:szCs w:val="28"/>
-        </w:rPr>
-        <w:t xml:space="preserve">компанії </w:t>
-      </w:r>
-      <w:r>
-        <w:rPr>
-          <w:sz w:val="28"/>
-          <w:szCs w:val="28"/>
-          <w:lang w:val="ru-RU"/>
-        </w:rPr>
-        <w:t>«</w:t>
-      </w:r>
-      <w:r>
-        <w:rPr>
-          <w:sz w:val="28"/>
-          <w:szCs w:val="28"/>
-        </w:rPr>
-        <w:t>Best</w:t>
-      </w:r>
-      <w:r>
-        <w:rPr>
-          <w:sz w:val="28"/>
-          <w:szCs w:val="28"/>
-          <w:lang w:val="ru-RU"/>
-        </w:rPr>
-        <w:t xml:space="preserve"> </w:t>
-      </w:r>
-      <w:r>
-        <w:rPr>
-          <w:sz w:val="28"/>
-          <w:szCs w:val="28"/>
-        </w:rPr>
-        <w:t>juice</w:t>
-      </w:r>
-      <w:r>
-        <w:rPr>
-          <w:sz w:val="28"/>
-          <w:szCs w:val="28"/>
-          <w:lang w:val="ru-RU"/>
-        </w:rPr>
-        <w:t>»</w:t>
-      </w:r>
-      <w:r>
-        <w:rPr>
-          <w:sz w:val="28"/>
-          <w:szCs w:val="28"/>
-          <w:lang w:val="ru-RU"/>
-        </w:rPr>
-        <w:t xml:space="preserve">. </w:t>
-      </w:r>
-    </w:p>
-    <w:p>
-      <w:pPr>
-        <w:ind w:firstLine="567"/>
-        <w:jc w:val="both"/>
-        <w:rPr>
-          <w:sz w:val="28"/>
-          <w:szCs w:val="28"/>
-        </w:rPr>
-      </w:pPr>
-      <w:r>
-        <w:rPr>
-          <w:b/>
-          <w:sz w:val="28"/>
-          <w:szCs w:val="28"/>
-        </w:rPr>
-        <w:t xml:space="preserve">16. </w:t>
-      </w:r>
-      <w:r>
-        <w:rPr>
-          <w:sz w:val="28"/>
-          <w:szCs w:val="28"/>
-        </w:rPr>
-        <w:t xml:space="preserve">Програмний продукт для </w:t>
-      </w:r>
-      <w:r>
-        <w:rPr>
-          <w:sz w:val="28"/>
-          <w:szCs w:val="28"/>
-        </w:rPr>
-        <w:t xml:space="preserve">компанії </w:t>
-      </w:r>
-      <w:r>
-        <w:rPr>
-          <w:sz w:val="28"/>
-          <w:szCs w:val="28"/>
-          <w:lang w:val="ru-RU"/>
-        </w:rPr>
-        <w:t>«</w:t>
-      </w:r>
-      <w:r>
-        <w:rPr>
-          <w:sz w:val="28"/>
-          <w:szCs w:val="28"/>
-        </w:rPr>
-        <w:t>Sports</w:t>
-      </w:r>
-      <w:r>
-        <w:rPr>
-          <w:sz w:val="28"/>
-          <w:szCs w:val="28"/>
-          <w:lang w:val="ru-RU"/>
-        </w:rPr>
-        <w:t xml:space="preserve"> </w:t>
-      </w:r>
-      <w:r>
-        <w:rPr>
-          <w:sz w:val="28"/>
-          <w:szCs w:val="28"/>
-        </w:rPr>
-        <w:t>House</w:t>
-      </w:r>
-      <w:r>
-        <w:rPr>
-          <w:sz w:val="28"/>
-          <w:szCs w:val="28"/>
-          <w:lang w:val="ru-RU"/>
-        </w:rPr>
-        <w:t>»</w:t>
-      </w:r>
-      <w:r>
-        <w:rPr>
-          <w:sz w:val="28"/>
-          <w:szCs w:val="28"/>
-          <w:lang w:val="ru-RU"/>
-        </w:rPr>
-        <w:t xml:space="preserve">. </w:t>
-      </w:r>
-    </w:p>
-    <w:p>
-      <w:pPr>
-        <w:ind w:firstLine="567"/>
-        <w:jc w:val="both"/>
-        <w:rPr>
-          <w:sz w:val="28"/>
-          <w:szCs w:val="28"/>
-        </w:rPr>
-      </w:pPr>
-      <w:r>
-        <w:rPr>
-          <w:b/>
-          <w:sz w:val="28"/>
-          <w:szCs w:val="28"/>
-        </w:rPr>
-        <w:t xml:space="preserve">17. </w:t>
-      </w:r>
-      <w:r>
-        <w:rPr>
-          <w:sz w:val="28"/>
-          <w:szCs w:val="28"/>
-        </w:rPr>
-        <w:t xml:space="preserve">Програмний продукт для </w:t>
-      </w:r>
-      <w:r>
-        <w:rPr>
-          <w:sz w:val="28"/>
-          <w:szCs w:val="28"/>
-        </w:rPr>
-        <w:t xml:space="preserve">компанії </w:t>
-      </w:r>
-      <w:r>
-        <w:rPr>
-          <w:sz w:val="28"/>
-          <w:szCs w:val="28"/>
-          <w:lang w:val="ru-RU"/>
-        </w:rPr>
-        <w:t>«</w:t>
-      </w:r>
-      <w:r>
-        <w:rPr>
-          <w:sz w:val="28"/>
-          <w:szCs w:val="28"/>
-        </w:rPr>
-        <w:t>Builder</w:t>
-      </w:r>
-      <w:r>
-        <w:rPr>
-          <w:sz w:val="28"/>
-          <w:szCs w:val="28"/>
-          <w:lang w:val="ru-RU"/>
-        </w:rPr>
-        <w:t xml:space="preserve"> </w:t>
-      </w:r>
-      <w:r>
-        <w:rPr>
-          <w:sz w:val="28"/>
-          <w:szCs w:val="28"/>
-        </w:rPr>
-        <w:t>House</w:t>
-      </w:r>
-      <w:r>
-        <w:rPr>
-          <w:sz w:val="28"/>
-          <w:szCs w:val="28"/>
-          <w:lang w:val="ru-RU"/>
-        </w:rPr>
-        <w:t>»</w:t>
-      </w:r>
-      <w:r>
-        <w:rPr>
-          <w:sz w:val="28"/>
-          <w:szCs w:val="28"/>
-          <w:lang w:val="ru-RU"/>
-        </w:rPr>
-        <w:t xml:space="preserve">. </w:t>
-      </w:r>
-    </w:p>
-    <w:p>
-      <w:pPr>
-        <w:ind w:firstLine="567"/>
-        <w:jc w:val="both"/>
-        <w:rPr>
-          <w:sz w:val="28"/>
-          <w:szCs w:val="28"/>
-        </w:rPr>
-      </w:pPr>
-      <w:r>
-        <w:rPr>
-          <w:b/>
-          <w:sz w:val="28"/>
-          <w:szCs w:val="28"/>
-        </w:rPr>
-        <w:t xml:space="preserve">18. </w:t>
-      </w:r>
-      <w:r>
-        <w:rPr>
-          <w:sz w:val="28"/>
-          <w:szCs w:val="28"/>
-        </w:rPr>
-        <w:t xml:space="preserve">Програмний продукт для </w:t>
-      </w:r>
-      <w:r>
-        <w:rPr>
-          <w:sz w:val="28"/>
-          <w:szCs w:val="28"/>
-        </w:rPr>
-        <w:t xml:space="preserve">компанії </w:t>
-      </w:r>
-      <w:r>
-        <w:rPr>
-          <w:sz w:val="28"/>
-          <w:szCs w:val="28"/>
-          <w:lang w:val="ru-RU"/>
-        </w:rPr>
-        <w:t>«</w:t>
-      </w:r>
-      <w:r>
-        <w:rPr>
-          <w:sz w:val="28"/>
-          <w:szCs w:val="28"/>
-        </w:rPr>
-        <w:t>Net</w:t>
-      </w:r>
-      <w:r>
-        <w:rPr>
-          <w:sz w:val="28"/>
-          <w:szCs w:val="28"/>
-          <w:lang w:val="ru-RU"/>
-        </w:rPr>
-        <w:t xml:space="preserve"> </w:t>
-      </w:r>
-      <w:r>
-        <w:rPr>
-          <w:sz w:val="28"/>
-          <w:szCs w:val="28"/>
-        </w:rPr>
-        <w:t>Connection</w:t>
-      </w:r>
-      <w:r>
-        <w:rPr>
-          <w:sz w:val="28"/>
-          <w:szCs w:val="28"/>
-          <w:lang w:val="ru-RU"/>
-        </w:rPr>
-        <w:t>»</w:t>
-      </w:r>
-      <w:r>
-        <w:rPr>
-          <w:sz w:val="28"/>
-          <w:szCs w:val="28"/>
-          <w:lang w:val="ru-RU"/>
-        </w:rPr>
-        <w:t xml:space="preserve">. </w:t>
-      </w:r>
-    </w:p>
-    <w:p>
-      <w:pPr>
-        <w:ind w:firstLine="567"/>
-        <w:jc w:val="both"/>
-        <w:rPr>
-          <w:sz w:val="28"/>
-          <w:szCs w:val="28"/>
-        </w:rPr>
-      </w:pPr>
-      <w:r>
-        <w:rPr>
-          <w:b/>
-          <w:sz w:val="28"/>
-          <w:szCs w:val="28"/>
-        </w:rPr>
-        <w:lastRenderedPageBreak/>
-        <w:t>19</w:t>
-      </w:r>
-      <w:r>
-        <w:rPr>
-          <w:sz w:val="28"/>
-          <w:szCs w:val="28"/>
-        </w:rPr>
-        <w:t xml:space="preserve"> </w:t>
-      </w:r>
-      <w:r>
-        <w:rPr>
-          <w:sz w:val="28"/>
-          <w:szCs w:val="28"/>
-        </w:rPr>
-        <w:t xml:space="preserve">Програмний продукт для </w:t>
-      </w:r>
-      <w:r>
-        <w:rPr>
-          <w:sz w:val="28"/>
-          <w:szCs w:val="28"/>
-        </w:rPr>
-        <w:t xml:space="preserve">компанії </w:t>
-      </w:r>
-      <w:r>
-        <w:rPr>
-          <w:sz w:val="28"/>
-          <w:szCs w:val="28"/>
-          <w:lang w:val="ru-RU"/>
-        </w:rPr>
-        <w:t>«</w:t>
-      </w:r>
-      <w:r>
-        <w:rPr>
-          <w:sz w:val="28"/>
-          <w:szCs w:val="28"/>
-        </w:rPr>
-        <w:t>Computers</w:t>
-      </w:r>
-      <w:r>
-        <w:rPr>
-          <w:sz w:val="28"/>
-          <w:szCs w:val="28"/>
-          <w:lang w:val="ru-RU"/>
-        </w:rPr>
-        <w:t>»</w:t>
-      </w:r>
-      <w:r>
-        <w:rPr>
-          <w:sz w:val="28"/>
-          <w:szCs w:val="28"/>
-          <w:lang w:val="ru-RU"/>
-        </w:rPr>
-        <w:t xml:space="preserve">. </w:t>
-      </w:r>
-    </w:p>
-    <w:p>
-      <w:pPr>
-        <w:ind w:firstLine="567"/>
-        <w:jc w:val="both"/>
-        <w:rPr>
-          <w:sz w:val="28"/>
-          <w:szCs w:val="28"/>
-        </w:rPr>
-      </w:pPr>
-      <w:r>
-        <w:rPr>
-          <w:b/>
-          <w:sz w:val="28"/>
-          <w:szCs w:val="28"/>
-        </w:rPr>
-        <w:t xml:space="preserve">20. </w:t>
-      </w:r>
-      <w:r>
-        <w:rPr>
-          <w:sz w:val="28"/>
-          <w:szCs w:val="28"/>
-        </w:rPr>
-        <w:t xml:space="preserve">Програмний продукт для </w:t>
-      </w:r>
-      <w:r>
-        <w:rPr>
-          <w:sz w:val="28"/>
-          <w:szCs w:val="28"/>
-        </w:rPr>
-        <w:t xml:space="preserve">компанії </w:t>
-      </w:r>
-      <w:r>
-        <w:rPr>
-          <w:sz w:val="28"/>
-          <w:szCs w:val="28"/>
-          <w:lang w:val="ru-RU"/>
-        </w:rPr>
-        <w:t>«</w:t>
-      </w:r>
-      <w:r>
-        <w:rPr>
-          <w:sz w:val="28"/>
-          <w:szCs w:val="28"/>
-        </w:rPr>
-        <w:t>Technical</w:t>
-      </w:r>
-      <w:r>
-        <w:rPr>
-          <w:sz w:val="28"/>
-          <w:szCs w:val="28"/>
-          <w:lang w:val="ru-RU"/>
-        </w:rPr>
-        <w:t xml:space="preserve"> </w:t>
-      </w:r>
-      <w:r>
-        <w:rPr>
-          <w:sz w:val="28"/>
-          <w:szCs w:val="28"/>
-        </w:rPr>
-        <w:t>Constructor</w:t>
-      </w:r>
-      <w:r>
-        <w:rPr>
-          <w:sz w:val="28"/>
-          <w:szCs w:val="28"/>
-          <w:lang w:val="ru-RU"/>
-        </w:rPr>
-        <w:t>»</w:t>
-      </w:r>
-      <w:r>
-        <w:rPr>
-          <w:sz w:val="28"/>
-          <w:szCs w:val="28"/>
-          <w:lang w:val="ru-RU"/>
-        </w:rPr>
-        <w:t xml:space="preserve">. </w:t>
-      </w:r>
-    </w:p>
-    <w:p>
-      <w:pPr>
-        <w:ind w:firstLine="567"/>
-        <w:jc w:val="both"/>
-        <w:rPr>
-          <w:sz w:val="28"/>
-          <w:szCs w:val="28"/>
-        </w:rPr>
-      </w:pPr>
-      <w:r>
-        <w:rPr>
-          <w:b/>
-          <w:sz w:val="28"/>
-          <w:szCs w:val="28"/>
-        </w:rPr>
-        <w:t xml:space="preserve">21. </w:t>
-      </w:r>
-      <w:r>
-        <w:rPr>
-          <w:sz w:val="28"/>
-          <w:szCs w:val="28"/>
-        </w:rPr>
-        <w:t xml:space="preserve">Програмний продукт для </w:t>
-      </w:r>
-      <w:r>
-        <w:rPr>
-          <w:sz w:val="28"/>
-          <w:szCs w:val="28"/>
-        </w:rPr>
-        <w:t xml:space="preserve">компанії </w:t>
-      </w:r>
-      <w:r>
-        <w:rPr>
-          <w:sz w:val="28"/>
-          <w:szCs w:val="28"/>
-          <w:lang w:val="ru-RU"/>
-        </w:rPr>
-        <w:t>«</w:t>
-      </w:r>
-      <w:r>
-        <w:rPr>
-          <w:sz w:val="28"/>
-          <w:szCs w:val="28"/>
-        </w:rPr>
-        <w:t>Music</w:t>
-      </w:r>
-      <w:r>
-        <w:rPr>
-          <w:sz w:val="28"/>
-          <w:szCs w:val="28"/>
-          <w:lang w:val="ru-RU"/>
-        </w:rPr>
-        <w:t xml:space="preserve"> </w:t>
-      </w:r>
-      <w:r>
-        <w:rPr>
-          <w:sz w:val="28"/>
-          <w:szCs w:val="28"/>
-        </w:rPr>
-        <w:t>Company</w:t>
-      </w:r>
-      <w:r>
-        <w:rPr>
-          <w:sz w:val="28"/>
-          <w:szCs w:val="28"/>
-          <w:lang w:val="ru-RU"/>
-        </w:rPr>
-        <w:t>»</w:t>
-      </w:r>
-      <w:r>
-        <w:rPr>
-          <w:sz w:val="28"/>
-          <w:szCs w:val="28"/>
-          <w:lang w:val="ru-RU"/>
-        </w:rPr>
-        <w:t xml:space="preserve">. </w:t>
-      </w:r>
-    </w:p>
-    <w:p>
-      <w:pPr>
-        <w:ind w:firstLine="567"/>
-        <w:jc w:val="both"/>
-        <w:rPr>
-          <w:sz w:val="28"/>
-          <w:szCs w:val="28"/>
-        </w:rPr>
-      </w:pPr>
-      <w:r>
-        <w:rPr>
-          <w:b/>
-          <w:sz w:val="28"/>
-          <w:szCs w:val="28"/>
-        </w:rPr>
-        <w:t xml:space="preserve">22. </w:t>
-      </w:r>
-      <w:r>
-        <w:rPr>
-          <w:sz w:val="28"/>
-          <w:szCs w:val="28"/>
-        </w:rPr>
-        <w:t xml:space="preserve">Програмний продукт для </w:t>
-      </w:r>
-      <w:r>
-        <w:rPr>
-          <w:sz w:val="28"/>
-          <w:szCs w:val="28"/>
-        </w:rPr>
-        <w:t xml:space="preserve">компанії </w:t>
-      </w:r>
-      <w:r>
-        <w:rPr>
-          <w:sz w:val="28"/>
-          <w:szCs w:val="28"/>
-          <w:lang w:val="ru-RU"/>
-        </w:rPr>
-        <w:t>«</w:t>
-      </w:r>
-      <w:r>
-        <w:rPr>
-          <w:sz w:val="28"/>
-          <w:szCs w:val="28"/>
-        </w:rPr>
-        <w:t>Chocolate</w:t>
-      </w:r>
-      <w:r>
-        <w:rPr>
-          <w:sz w:val="28"/>
-          <w:szCs w:val="28"/>
-          <w:lang w:val="ru-RU"/>
-        </w:rPr>
-        <w:t>»</w:t>
-      </w:r>
-      <w:r>
-        <w:rPr>
-          <w:sz w:val="28"/>
-          <w:szCs w:val="28"/>
-          <w:lang w:val="ru-RU"/>
-        </w:rPr>
-        <w:t xml:space="preserve">. </w:t>
-      </w:r>
-    </w:p>
-    <w:p>
-      <w:pPr>
-        <w:ind w:firstLine="567"/>
-        <w:jc w:val="both"/>
-        <w:rPr>
-          <w:sz w:val="28"/>
-          <w:szCs w:val="28"/>
-          <w:lang w:val="ru-RU"/>
-        </w:rPr>
-      </w:pPr>
-      <w:r>
-        <w:rPr>
-          <w:b/>
-          <w:sz w:val="28"/>
-          <w:szCs w:val="28"/>
-        </w:rPr>
-        <w:t xml:space="preserve">23. </w:t>
-      </w:r>
-      <w:r>
-        <w:rPr>
-          <w:sz w:val="28"/>
-          <w:szCs w:val="28"/>
-        </w:rPr>
-        <w:t xml:space="preserve">Програмний продукт для </w:t>
-      </w:r>
-      <w:r>
-        <w:rPr>
-          <w:sz w:val="28"/>
-          <w:szCs w:val="28"/>
-        </w:rPr>
-        <w:t xml:space="preserve">компанії </w:t>
-      </w:r>
-      <w:r>
-        <w:rPr>
-          <w:sz w:val="28"/>
-          <w:szCs w:val="28"/>
-          <w:lang w:val="ru-RU"/>
-        </w:rPr>
-        <w:t>«</w:t>
-      </w:r>
-      <w:r>
-        <w:rPr>
-          <w:sz w:val="28"/>
-          <w:szCs w:val="28"/>
-        </w:rPr>
-        <w:t>Toys</w:t>
-      </w:r>
-      <w:r>
-        <w:rPr>
-          <w:sz w:val="28"/>
-          <w:szCs w:val="28"/>
-          <w:lang w:val="ru-RU"/>
-        </w:rPr>
-        <w:t>»</w:t>
-      </w:r>
-      <w:r>
-        <w:rPr>
-          <w:sz w:val="28"/>
-          <w:szCs w:val="28"/>
-          <w:lang w:val="ru-RU"/>
-        </w:rPr>
-        <w:t xml:space="preserve">. </w:t>
-      </w:r>
-    </w:p>
-    <w:p>
-      <w:pPr>
-        <w:ind w:firstLine="567"/>
-        <w:jc w:val="both"/>
-        <w:rPr>
-          <w:sz w:val="28"/>
-          <w:szCs w:val="28"/>
-        </w:rPr>
-      </w:pPr>
-      <w:r>
-        <w:rPr>
-          <w:b/>
-          <w:sz w:val="28"/>
-          <w:szCs w:val="28"/>
-        </w:rPr>
-        <w:t xml:space="preserve">24. </w:t>
-      </w:r>
-      <w:r>
-        <w:rPr>
-          <w:sz w:val="28"/>
-          <w:szCs w:val="28"/>
-        </w:rPr>
-        <w:t xml:space="preserve">Програмний продукт для </w:t>
-      </w:r>
-      <w:r>
-        <w:rPr>
-          <w:sz w:val="28"/>
-          <w:szCs w:val="28"/>
-        </w:rPr>
-        <w:t xml:space="preserve">компанії </w:t>
-      </w:r>
-      <w:r>
-        <w:rPr>
-          <w:sz w:val="28"/>
-          <w:szCs w:val="28"/>
-          <w:lang w:val="ru-RU"/>
-        </w:rPr>
-        <w:t>«</w:t>
-      </w:r>
-      <w:r>
-        <w:rPr>
-          <w:sz w:val="28"/>
-          <w:szCs w:val="28"/>
-        </w:rPr>
-        <w:t>Digital</w:t>
-      </w:r>
-      <w:r>
-        <w:rPr>
-          <w:sz w:val="28"/>
-          <w:szCs w:val="28"/>
-          <w:lang w:val="ru-RU"/>
-        </w:rPr>
-        <w:t xml:space="preserve"> </w:t>
-      </w:r>
-      <w:r>
-        <w:rPr>
-          <w:sz w:val="28"/>
-          <w:szCs w:val="28"/>
-        </w:rPr>
-        <w:t>Cameras</w:t>
-      </w:r>
-      <w:r>
-        <w:rPr>
-          <w:sz w:val="28"/>
-          <w:szCs w:val="28"/>
-          <w:lang w:val="ru-RU"/>
-        </w:rPr>
-        <w:t>»</w:t>
-      </w:r>
-      <w:r>
-        <w:rPr>
-          <w:sz w:val="28"/>
-          <w:szCs w:val="28"/>
-          <w:lang w:val="ru-RU"/>
-        </w:rPr>
-        <w:t xml:space="preserve">. </w:t>
-      </w:r>
-    </w:p>
-    <w:p>
-      <w:pPr>
-        <w:ind w:firstLine="567"/>
-        <w:jc w:val="both"/>
-        <w:rPr>
-          <w:sz w:val="28"/>
-          <w:szCs w:val="28"/>
-        </w:rPr>
-      </w:pPr>
-      <w:r>
-        <w:rPr>
-          <w:b/>
-          <w:sz w:val="28"/>
-          <w:szCs w:val="28"/>
-        </w:rPr>
-        <w:t xml:space="preserve">25. </w:t>
-      </w:r>
-      <w:r>
-        <w:rPr>
-          <w:sz w:val="28"/>
-          <w:szCs w:val="28"/>
-        </w:rPr>
-        <w:t xml:space="preserve">Програмний продукт для </w:t>
-      </w:r>
-      <w:r>
-        <w:rPr>
-          <w:sz w:val="28"/>
-          <w:szCs w:val="28"/>
-        </w:rPr>
-        <w:t xml:space="preserve">компанії </w:t>
-      </w:r>
-      <w:r>
-        <w:rPr>
-          <w:sz w:val="28"/>
-          <w:szCs w:val="28"/>
-          <w:lang w:val="ru-RU"/>
-        </w:rPr>
-        <w:t>«</w:t>
-      </w:r>
-      <w:r>
-        <w:rPr>
-          <w:sz w:val="28"/>
-          <w:szCs w:val="28"/>
-        </w:rPr>
-        <w:t>Atlantic</w:t>
-      </w:r>
-      <w:r>
-        <w:rPr>
-          <w:sz w:val="28"/>
-          <w:szCs w:val="28"/>
-          <w:lang w:val="ru-RU"/>
-        </w:rPr>
-        <w:t xml:space="preserve"> </w:t>
-      </w:r>
-      <w:r>
-        <w:rPr>
-          <w:sz w:val="28"/>
-          <w:szCs w:val="28"/>
-        </w:rPr>
-        <w:t>ship</w:t>
-      </w:r>
-      <w:r>
-        <w:rPr>
-          <w:sz w:val="28"/>
-          <w:szCs w:val="28"/>
-          <w:lang w:val="ru-RU"/>
-        </w:rPr>
-        <w:t>»</w:t>
-      </w:r>
-      <w:r>
-        <w:rPr>
-          <w:sz w:val="28"/>
-          <w:szCs w:val="28"/>
-          <w:lang w:val="ru-RU"/>
-        </w:rPr>
-        <w:t xml:space="preserve">. </w:t>
+          <w:lang w:val="en-US"/>
+        </w:rPr>
+      </w:pPr>
+      <w:r>
+        <w:rPr>
+          <w:sz w:val="28"/>
+          <w:szCs w:val="28"/>
+          <w:lang w:val="en-US"/>
+        </w:rPr>
+        <w:t>{title}{/</w:t>
+      </w:r>
+      <w:proofErr w:type="spellStart"/>
+      <w:r>
+        <w:rPr>
+          <w:sz w:val="28"/>
+          <w:szCs w:val="28"/>
+          <w:lang w:val="en-US"/>
+        </w:rPr>
+        <w:t>kpis</w:t>
+      </w:r>
+      <w:proofErr w:type="spellEnd"/>
+      <w:r>
+        <w:rPr>
+          <w:sz w:val="28"/>
+          <w:szCs w:val="28"/>
+          <w:lang w:val="en-US"/>
+        </w:rPr>
+        <w:t>}</w:t>
       </w:r>
     </w:p>
     <w:p>
@@ -13147,6 +11855,7 @@
                 <w:lang w:eastAsia="uk-UA"/>
               </w:rPr>
             </w:pPr>
+            <w:proofErr w:type="spellStart"/>
             <w:r>
               <w:rPr>
                 <w:color w:val="000000"/>
@@ -13154,7 +11863,17 @@
                 <w:szCs w:val="28"/>
                 <w:lang w:eastAsia="uk-UA"/>
               </w:rPr>
-              <w:t xml:space="preserve">Еволютивна модель. </w:t>
+              <w:t>Еволютивна</w:t>
+            </w:r>
+            <w:proofErr w:type="spellEnd"/>
+            <w:r>
+              <w:rPr>
+                <w:color w:val="000000"/>
+                <w:sz w:val="28"/>
+                <w:szCs w:val="28"/>
+                <w:lang w:eastAsia="uk-UA"/>
+              </w:rPr>
+              <w:t xml:space="preserve"> модель. </w:t>
             </w:r>
           </w:p>
         </w:tc>
@@ -14678,6 +13397,7 @@
                 <w:lang w:eastAsia="uk-UA"/>
               </w:rPr>
             </w:pPr>
+            <w:proofErr w:type="spellStart"/>
             <w:r>
               <w:rPr>
                 <w:color w:val="000000"/>
@@ -14685,7 +13405,17 @@
                 <w:szCs w:val="28"/>
                 <w:lang w:eastAsia="uk-UA"/>
               </w:rPr>
-              <w:t xml:space="preserve">Обєктно-орієнтована інженерія вимог. </w:t>
+              <w:t>Обєктно</w:t>
+            </w:r>
+            <w:proofErr w:type="spellEnd"/>
+            <w:r>
+              <w:rPr>
+                <w:color w:val="000000"/>
+                <w:sz w:val="28"/>
+                <w:szCs w:val="28"/>
+                <w:lang w:eastAsia="uk-UA"/>
+              </w:rPr>
+              <w:t xml:space="preserve">-орієнтована інженерія вимог. </w:t>
             </w:r>
           </w:p>
         </w:tc>
@@ -14824,7 +13554,27 @@
                 <w:szCs w:val="28"/>
                 <w:lang w:eastAsia="uk-UA"/>
               </w:rPr>
-              <w:t xml:space="preserve">Методи інженерії вимог. Інженерія вимог С. Леєра та С. Меллора. </w:t>
+              <w:t xml:space="preserve">Методи інженерії вимог. Інженерія вимог С. Леєра та С. </w:t>
+            </w:r>
+            <w:proofErr w:type="spellStart"/>
+            <w:r>
+              <w:rPr>
+                <w:color w:val="000000"/>
+                <w:sz w:val="28"/>
+                <w:szCs w:val="28"/>
+                <w:lang w:eastAsia="uk-UA"/>
+              </w:rPr>
+              <w:t>Меллора</w:t>
+            </w:r>
+            <w:proofErr w:type="spellEnd"/>
+            <w:r>
+              <w:rPr>
+                <w:color w:val="000000"/>
+                <w:sz w:val="28"/>
+                <w:szCs w:val="28"/>
+                <w:lang w:eastAsia="uk-UA"/>
+              </w:rPr>
+              <w:t xml:space="preserve">. </w:t>
             </w:r>
           </w:p>
         </w:tc>
@@ -14963,7 +13713,27 @@
                 <w:szCs w:val="28"/>
                 <w:lang w:eastAsia="uk-UA"/>
               </w:rPr>
-              <w:t xml:space="preserve">Метод інженерії вимог І. Джекобсона. </w:t>
+              <w:t xml:space="preserve">Метод інженерії вимог І. </w:t>
+            </w:r>
+            <w:proofErr w:type="spellStart"/>
+            <w:r>
+              <w:rPr>
+                <w:color w:val="000000"/>
+                <w:sz w:val="28"/>
+                <w:szCs w:val="28"/>
+                <w:lang w:eastAsia="uk-UA"/>
+              </w:rPr>
+              <w:t>Джекобсона</w:t>
+            </w:r>
+            <w:proofErr w:type="spellEnd"/>
+            <w:r>
+              <w:rPr>
+                <w:color w:val="000000"/>
+                <w:sz w:val="28"/>
+                <w:szCs w:val="28"/>
+                <w:lang w:eastAsia="uk-UA"/>
+              </w:rPr>
+              <w:t xml:space="preserve">. </w:t>
             </w:r>
           </w:p>
         </w:tc>
@@ -17483,7 +16253,27 @@
                 <w:szCs w:val="28"/>
                 <w:lang w:eastAsia="uk-UA"/>
               </w:rPr>
-              <w:t xml:space="preserve">Поняття про функціональність, надійність, супроводжуваність та ефективність ПЗ. </w:t>
+              <w:t xml:space="preserve">Поняття про функціональність, надійність, </w:t>
+            </w:r>
+            <w:proofErr w:type="spellStart"/>
+            <w:r>
+              <w:rPr>
+                <w:color w:val="000000"/>
+                <w:sz w:val="28"/>
+                <w:szCs w:val="28"/>
+                <w:lang w:eastAsia="uk-UA"/>
+              </w:rPr>
+              <w:t>супроводжуваність</w:t>
+            </w:r>
+            <w:proofErr w:type="spellEnd"/>
+            <w:r>
+              <w:rPr>
+                <w:color w:val="000000"/>
+                <w:sz w:val="28"/>
+                <w:szCs w:val="28"/>
+                <w:lang w:eastAsia="uk-UA"/>
+              </w:rPr>
+              <w:t xml:space="preserve"> та ефективність ПЗ. </w:t>
             </w:r>
           </w:p>
         </w:tc>
@@ -19292,17 +18082,7 @@
           <w:sz w:val="28"/>
           <w:szCs w:val="28"/>
         </w:rPr>
-        <w:t xml:space="preserve">інтегрованого середовища розробки програмних </w:t>
-      </w:r>
-      <w:r>
-        <w:rPr>
-          <w:bCs/>
-          <w:spacing w:val="3"/>
-          <w:sz w:val="28"/>
-          <w:szCs w:val="28"/>
-        </w:rPr>
-        <w:lastRenderedPageBreak/>
-        <w:t xml:space="preserve">продуктів </w:t>
+        <w:t xml:space="preserve">інтегрованого середовища розробки програмних продуктів </w:t>
       </w:r>
       <w:r>
         <w:rPr>
@@ -20011,6 +18791,7 @@
           <w:sz w:val="28"/>
           <w:szCs w:val="28"/>
         </w:rPr>
+        <w:lastRenderedPageBreak/>
         <w:t xml:space="preserve">Підсумковий бал (за 100-бальної шкалою) з дисципліни </w:t>
       </w:r>
       <w:r>
@@ -21739,13 +20520,31 @@
                 <w:szCs w:val="28"/>
               </w:rPr>
             </w:pPr>
-            <w:r>
-              <w:rPr>
-                <w:sz w:val="28"/>
-                <w:szCs w:val="28"/>
-              </w:rPr>
-              <w:t>Google Docs</w:t>
-            </w:r>
+            <w:proofErr w:type="spellStart"/>
+            <w:r>
+              <w:rPr>
+                <w:sz w:val="28"/>
+                <w:szCs w:val="28"/>
+              </w:rPr>
+              <w:t>Google</w:t>
+            </w:r>
+            <w:proofErr w:type="spellEnd"/>
+            <w:r>
+              <w:rPr>
+                <w:sz w:val="28"/>
+                <w:szCs w:val="28"/>
+              </w:rPr>
+              <w:t xml:space="preserve"> </w:t>
+            </w:r>
+            <w:proofErr w:type="spellStart"/>
+            <w:r>
+              <w:rPr>
+                <w:sz w:val="28"/>
+                <w:szCs w:val="28"/>
+              </w:rPr>
+              <w:t>Docs</w:t>
+            </w:r>
+            <w:proofErr w:type="spellEnd"/>
           </w:p>
         </w:tc>
         <w:tc>
@@ -21827,13 +20626,31 @@
                 <w:szCs w:val="28"/>
               </w:rPr>
             </w:pPr>
-            <w:r>
-              <w:rPr>
-                <w:sz w:val="28"/>
-                <w:szCs w:val="28"/>
-              </w:rPr>
-              <w:t>Rad Studio</w:t>
-            </w:r>
+            <w:proofErr w:type="spellStart"/>
+            <w:r>
+              <w:rPr>
+                <w:sz w:val="28"/>
+                <w:szCs w:val="28"/>
+              </w:rPr>
+              <w:t>Rad</w:t>
+            </w:r>
+            <w:proofErr w:type="spellEnd"/>
+            <w:r>
+              <w:rPr>
+                <w:sz w:val="28"/>
+                <w:szCs w:val="28"/>
+              </w:rPr>
+              <w:t xml:space="preserve"> </w:t>
+            </w:r>
+            <w:proofErr w:type="spellStart"/>
+            <w:r>
+              <w:rPr>
+                <w:sz w:val="28"/>
+                <w:szCs w:val="28"/>
+              </w:rPr>
+              <w:t>Studio</w:t>
+            </w:r>
+            <w:proofErr w:type="spellEnd"/>
           </w:p>
         </w:tc>
         <w:tc>
@@ -21917,12 +20734,21 @@
                 <w:szCs w:val="28"/>
               </w:rPr>
             </w:pPr>
-            <w:r>
-              <w:rPr>
-                <w:sz w:val="28"/>
-                <w:szCs w:val="28"/>
-              </w:rPr>
-              <w:t>Dev C++</w:t>
+            <w:proofErr w:type="spellStart"/>
+            <w:r>
+              <w:rPr>
+                <w:sz w:val="28"/>
+                <w:szCs w:val="28"/>
+              </w:rPr>
+              <w:t>Dev</w:t>
+            </w:r>
+            <w:proofErr w:type="spellEnd"/>
+            <w:r>
+              <w:rPr>
+                <w:sz w:val="28"/>
+                <w:szCs w:val="28"/>
+              </w:rPr>
+              <w:t xml:space="preserve"> C++</w:t>
             </w:r>
           </w:p>
         </w:tc>
@@ -22097,6 +20923,7 @@
                 <w:szCs w:val="28"/>
               </w:rPr>
             </w:pPr>
+            <w:proofErr w:type="spellStart"/>
             <w:r>
               <w:rPr>
                 <w:sz w:val="28"/>
@@ -22104,6 +20931,7 @@
               </w:rPr>
               <w:t>Ramus</w:t>
             </w:r>
+            <w:proofErr w:type="spellEnd"/>
           </w:p>
         </w:tc>
         <w:tc>
@@ -22201,8 +21029,33 @@
                 <w:sz w:val="28"/>
                 <w:szCs w:val="28"/>
               </w:rPr>
-              <w:t>Microsoft Visual Studio</w:t>
-            </w:r>
+              <w:t xml:space="preserve">Microsoft </w:t>
+            </w:r>
+            <w:proofErr w:type="spellStart"/>
+            <w:r>
+              <w:rPr>
+                <w:sz w:val="28"/>
+                <w:szCs w:val="28"/>
+              </w:rPr>
+              <w:t>Visual</w:t>
+            </w:r>
+            <w:proofErr w:type="spellEnd"/>
+            <w:r>
+              <w:rPr>
+                <w:sz w:val="28"/>
+                <w:szCs w:val="28"/>
+              </w:rPr>
+              <w:t xml:space="preserve"> </w:t>
+            </w:r>
+            <w:proofErr w:type="spellStart"/>
+            <w:r>
+              <w:rPr>
+                <w:sz w:val="28"/>
+                <w:szCs w:val="28"/>
+              </w:rPr>
+              <w:t>Studio</w:t>
+            </w:r>
+            <w:proofErr w:type="spellEnd"/>
           </w:p>
         </w:tc>
         <w:tc>
@@ -24504,6 +23357,92 @@
     </w:lvl>
   </w:abstractNum>
   <w:abstractNum w:abstractNumId="14" w15:restartNumberingAfterBreak="0">
+    <w:nsid w:val="581E2E95"/>
+    <w:multiLevelType w:val="hybridMultilevel"/>
+    <w:tmpl w:val="97B8ECF6"/>
+    <w:lvl w:ilvl="0" w:tplc="0422000F">
+      <w:start w:val="1"/>
+      <w:numFmt w:val="decimal"/>
+      <w:lvlText w:val="%1."/>
+      <w:lvlJc w:val="left"/>
+      <w:pPr>
+        <w:ind w:left="1287" w:hanging="360"/>
+      </w:pPr>
+    </w:lvl>
+    <w:lvl w:ilvl="1" w:tplc="04220019" w:tentative="1">
+      <w:start w:val="1"/>
+      <w:numFmt w:val="lowerLetter"/>
+      <w:lvlText w:val="%2."/>
+      <w:lvlJc w:val="left"/>
+      <w:pPr>
+        <w:ind w:left="2007" w:hanging="360"/>
+      </w:pPr>
+    </w:lvl>
+    <w:lvl w:ilvl="2" w:tplc="0422001B" w:tentative="1">
+      <w:start w:val="1"/>
+      <w:numFmt w:val="lowerRoman"/>
+      <w:lvlText w:val="%3."/>
+      <w:lvlJc w:val="right"/>
+      <w:pPr>
+        <w:ind w:left="2727" w:hanging="180"/>
+      </w:pPr>
+    </w:lvl>
+    <w:lvl w:ilvl="3" w:tplc="0422000F" w:tentative="1">
+      <w:start w:val="1"/>
+      <w:numFmt w:val="decimal"/>
+      <w:lvlText w:val="%4."/>
+      <w:lvlJc w:val="left"/>
+      <w:pPr>
+        <w:ind w:left="3447" w:hanging="360"/>
+      </w:pPr>
+    </w:lvl>
+    <w:lvl w:ilvl="4" w:tplc="04220019" w:tentative="1">
+      <w:start w:val="1"/>
+      <w:numFmt w:val="lowerLetter"/>
+      <w:lvlText w:val="%5."/>
+      <w:lvlJc w:val="left"/>
+      <w:pPr>
+        <w:ind w:left="4167" w:hanging="360"/>
+      </w:pPr>
+    </w:lvl>
+    <w:lvl w:ilvl="5" w:tplc="0422001B" w:tentative="1">
+      <w:start w:val="1"/>
+      <w:numFmt w:val="lowerRoman"/>
+      <w:lvlText w:val="%6."/>
+      <w:lvlJc w:val="right"/>
+      <w:pPr>
+        <w:ind w:left="4887" w:hanging="180"/>
+      </w:pPr>
+    </w:lvl>
+    <w:lvl w:ilvl="6" w:tplc="0422000F" w:tentative="1">
+      <w:start w:val="1"/>
+      <w:numFmt w:val="decimal"/>
+      <w:lvlText w:val="%7."/>
+      <w:lvlJc w:val="left"/>
+      <w:pPr>
+        <w:ind w:left="5607" w:hanging="360"/>
+      </w:pPr>
+    </w:lvl>
+    <w:lvl w:ilvl="7" w:tplc="04220019" w:tentative="1">
+      <w:start w:val="1"/>
+      <w:numFmt w:val="lowerLetter"/>
+      <w:lvlText w:val="%8."/>
+      <w:lvlJc w:val="left"/>
+      <w:pPr>
+        <w:ind w:left="6327" w:hanging="360"/>
+      </w:pPr>
+    </w:lvl>
+    <w:lvl w:ilvl="8" w:tplc="0422001B" w:tentative="1">
+      <w:start w:val="1"/>
+      <w:numFmt w:val="lowerRoman"/>
+      <w:lvlText w:val="%9."/>
+      <w:lvlJc w:val="right"/>
+      <w:pPr>
+        <w:ind w:left="7047" w:hanging="180"/>
+      </w:pPr>
+    </w:lvl>
+  </w:abstractNum>
+  <w:abstractNum w:abstractNumId="15" w15:restartNumberingAfterBreak="0">
     <w:nsid w:val="7BC92207"/>
     <w:multiLevelType w:val="hybridMultilevel"/>
     <w:tmpl w:val="2E1C5562"/>
@@ -24624,7 +23563,7 @@
       </w:pPr>
     </w:lvl>
   </w:abstractNum>
-  <w:abstractNum w:abstractNumId="15" w15:restartNumberingAfterBreak="0">
+  <w:abstractNum w:abstractNumId="16" w15:restartNumberingAfterBreak="0">
     <w:nsid w:val="7CDB218F"/>
     <w:multiLevelType w:val="multilevel"/>
     <w:tmpl w:val="6464B790"/>
@@ -24822,7 +23761,7 @@
     <w:abstractNumId w:val="8"/>
   </w:num>
   <w:num w:numId="5" w16cid:durableId="937562557">
-    <w:abstractNumId w:val="14"/>
+    <w:abstractNumId w:val="15"/>
   </w:num>
   <w:num w:numId="6" w16cid:durableId="1154225941">
     <w:abstractNumId w:val="2"/>
@@ -24846,7 +23785,7 @@
     <w:abstractNumId w:val="10"/>
   </w:num>
   <w:num w:numId="13" w16cid:durableId="345131850">
-    <w:abstractNumId w:val="15"/>
+    <w:abstractNumId w:val="16"/>
   </w:num>
   <w:num w:numId="14" w16cid:durableId="592519746">
     <w:abstractNumId w:val="7"/>
@@ -24862,6 +23801,9 @@
   </w:num>
   <w:num w:numId="18" w16cid:durableId="1600798558">
     <w:abstractNumId w:val="12"/>
+  </w:num>
+  <w:num w:numId="19" w16cid:durableId="1837836672">
+    <w:abstractNumId w:val="14"/>
   </w:num>
   <w:numIdMacAtCleanup w:val="7"/>
 </w:numbering>

</xml_diff>

<commit_message>
feat: 🎸 Form 9/11
</commit_message>
<xml_diff>
--- a/src/lib/template.docx
+++ b/src/lib/template.docx
@@ -9566,47 +9566,6 @@
         </w:rPr>
         <w:t>робіт</w:t>
       </w:r>
-      <w:r>
-        <w:rPr>
-          <w:b/>
-          <w:bCs/>
-          <w:spacing w:val="-3"/>
-          <w:sz w:val="28"/>
-          <w:szCs w:val="28"/>
-        </w:rPr>
-        <w:t xml:space="preserve"> (30</w:t>
-      </w:r>
-      <w:r>
-        <w:rPr>
-          <w:b/>
-          <w:bCs/>
-          <w:spacing w:val="-3"/>
-          <w:sz w:val="28"/>
-          <w:szCs w:val="28"/>
-          <w:lang w:val="en-US"/>
-        </w:rPr>
-        <w:t>/</w:t>
-      </w:r>
-      <w:r>
-        <w:rPr>
-          <w:b/>
-          <w:bCs/>
-          <w:spacing w:val="-3"/>
-          <w:sz w:val="28"/>
-          <w:szCs w:val="28"/>
-        </w:rPr>
-        <w:t>2</w:t>
-      </w:r>
-      <w:r>
-        <w:rPr>
-          <w:b/>
-          <w:bCs/>
-          <w:spacing w:val="-3"/>
-          <w:sz w:val="28"/>
-          <w:szCs w:val="28"/>
-        </w:rPr>
-        <w:t xml:space="preserve"> год.)</w:t>
-      </w:r>
     </w:p>
     <w:p>
       <w:pPr>
@@ -11145,7 +11104,7 @@
           <w:sz w:val="28"/>
           <w:szCs w:val="28"/>
         </w:rPr>
-        <w:t xml:space="preserve"> (4 год.)</w:t>
+        <w:t xml:space="preserve"> </w:t>
       </w:r>
     </w:p>
     <w:p>
@@ -11167,7 +11126,7 @@
           <w:sz w:val="28"/>
           <w:szCs w:val="28"/>
         </w:rPr>
-        <w:t xml:space="preserve">Тематика: </w:t>
+        <w:t>Тематика:</w:t>
       </w:r>
       <w:r>
         <w:rPr>
@@ -11175,17 +11134,31 @@
           <w:spacing w:val="3"/>
           <w:sz w:val="28"/>
           <w:szCs w:val="28"/>
-        </w:rPr>
-        <w:t>Основи реалізації</w:t>
-      </w:r>
+          <w:lang w:val="en-US"/>
+        </w:rPr>
+        <w:t>{</w:t>
+      </w:r>
+      <w:proofErr w:type="spellStart"/>
       <w:r>
         <w:rPr>
           <w:bCs/>
           <w:spacing w:val="3"/>
           <w:sz w:val="28"/>
           <w:szCs w:val="28"/>
-        </w:rPr>
-        <w:t xml:space="preserve"> життєвого циклу програмного продукту.</w:t>
+          <w:lang w:val="en-US"/>
+        </w:rPr>
+        <w:t>training_topic</w:t>
+      </w:r>
+      <w:proofErr w:type="spellEnd"/>
+      <w:r>
+        <w:rPr>
+          <w:bCs/>
+          <w:spacing w:val="3"/>
+          <w:sz w:val="28"/>
+          <w:szCs w:val="28"/>
+          <w:lang w:val="en-US"/>
+        </w:rPr>
+        <w:t>}</w:t>
       </w:r>
     </w:p>
     <w:p>
@@ -11198,6 +11171,7 @@
           <w:spacing w:val="3"/>
           <w:sz w:val="28"/>
           <w:szCs w:val="28"/>
+          <w:lang w:val="en-US"/>
         </w:rPr>
       </w:pPr>
       <w:r>
@@ -11207,21 +11181,39 @@
           <w:sz w:val="28"/>
           <w:szCs w:val="28"/>
         </w:rPr>
-        <w:t xml:space="preserve">Завданням проведення тренінгу є освоєння основних </w:t>
-      </w:r>
-      <w:r>
-        <w:rPr>
-          <w:sz w:val="28"/>
-          <w:szCs w:val="28"/>
-        </w:rPr>
-        <w:t>методів і засобів програмної інженерії</w:t>
-      </w:r>
-      <w:r>
-        <w:rPr>
-          <w:sz w:val="28"/>
-          <w:szCs w:val="28"/>
-        </w:rPr>
-        <w:t>.</w:t>
+        <w:t xml:space="preserve">Завданням проведення тренінгу є </w:t>
+      </w:r>
+      <w:r>
+        <w:rPr>
+          <w:bCs/>
+          <w:spacing w:val="3"/>
+          <w:sz w:val="28"/>
+          <w:szCs w:val="28"/>
+          <w:lang w:val="en-US"/>
+        </w:rPr>
+        <w:t>{</w:t>
+      </w:r>
+      <w:proofErr w:type="spellStart"/>
+      <w:r>
+        <w:rPr>
+          <w:bCs/>
+          <w:spacing w:val="3"/>
+          <w:sz w:val="28"/>
+          <w:szCs w:val="28"/>
+          <w:lang w:val="en-US"/>
+        </w:rPr>
+        <w:t>training_task</w:t>
+      </w:r>
+      <w:proofErr w:type="spellEnd"/>
+      <w:r>
+        <w:rPr>
+          <w:bCs/>
+          <w:spacing w:val="3"/>
+          <w:sz w:val="28"/>
+          <w:szCs w:val="28"/>
+          <w:lang w:val="en-US"/>
+        </w:rPr>
+        <w:t>}</w:t>
       </w:r>
     </w:p>
     <w:p>
@@ -11289,369 +11281,49 @@
           <w:spacing w:val="3"/>
           <w:sz w:val="28"/>
           <w:szCs w:val="28"/>
-        </w:rPr>
-        <w:t>постановка задачі, формування вербального опису, щодо об’єкта створення ПЗ;</w:t>
-      </w:r>
-    </w:p>
-    <w:p>
-      <w:pPr>
-        <w:numPr>
-          <w:ilvl w:val="0"/>
-          <w:numId w:val="10"/>
-        </w:numPr>
-        <w:shd w:val="clear" w:color="auto" w:fill="FFFFFF"/>
-        <w:tabs>
-          <w:tab w:val="left" w:pos="993"/>
-        </w:tabs>
-        <w:ind w:left="709" w:firstLine="0"/>
-        <w:jc w:val="both"/>
+          <w:lang w:val="en-US"/>
+        </w:rPr>
+        <w:t>{#</w:t>
+      </w:r>
+      <w:r>
         <w:rPr>
           <w:bCs/>
           <w:spacing w:val="3"/>
           <w:sz w:val="28"/>
           <w:szCs w:val="28"/>
-        </w:rPr>
-      </w:pPr>
+          <w:lang w:val="en-US"/>
+        </w:rPr>
+        <w:t>training</w:t>
+      </w:r>
       <w:r>
         <w:rPr>
           <w:bCs/>
           <w:spacing w:val="3"/>
           <w:sz w:val="28"/>
           <w:szCs w:val="28"/>
-        </w:rPr>
-        <w:lastRenderedPageBreak/>
-        <w:t>аналіз та специфікація вимог до ПЗ;</w:t>
-      </w:r>
-    </w:p>
-    <w:p>
-      <w:pPr>
-        <w:numPr>
-          <w:ilvl w:val="0"/>
-          <w:numId w:val="10"/>
-        </w:numPr>
-        <w:shd w:val="clear" w:color="auto" w:fill="FFFFFF"/>
-        <w:tabs>
-          <w:tab w:val="left" w:pos="993"/>
-        </w:tabs>
-        <w:ind w:left="709" w:firstLine="0"/>
-        <w:jc w:val="both"/>
+          <w:lang w:val="en-US"/>
+        </w:rPr>
+        <w:t>}{title}{/</w:t>
+      </w:r>
+      <w:r>
         <w:rPr>
           <w:bCs/>
           <w:spacing w:val="3"/>
           <w:sz w:val="28"/>
           <w:szCs w:val="28"/>
-        </w:rPr>
-      </w:pPr>
+          <w:lang w:val="en-US"/>
+        </w:rPr>
+        <w:t>training</w:t>
+      </w:r>
       <w:r>
         <w:rPr>
           <w:bCs/>
           <w:spacing w:val="3"/>
           <w:sz w:val="28"/>
           <w:szCs w:val="28"/>
-        </w:rPr>
-        <w:t>особливості обґрунтування вибору та проектування архітектури ПЗ;</w:t>
-      </w:r>
-    </w:p>
-    <w:p>
-      <w:pPr>
-        <w:numPr>
-          <w:ilvl w:val="0"/>
-          <w:numId w:val="10"/>
-        </w:numPr>
-        <w:shd w:val="clear" w:color="auto" w:fill="FFFFFF"/>
-        <w:tabs>
-          <w:tab w:val="left" w:pos="993"/>
-        </w:tabs>
-        <w:ind w:left="709" w:firstLine="0"/>
-        <w:jc w:val="both"/>
-        <w:rPr>
-          <w:bCs/>
-          <w:spacing w:val="3"/>
-          <w:sz w:val="28"/>
-          <w:szCs w:val="28"/>
-        </w:rPr>
-      </w:pPr>
-      <w:r>
-        <w:rPr>
-          <w:bCs/>
-          <w:spacing w:val="3"/>
-          <w:sz w:val="28"/>
-          <w:szCs w:val="28"/>
-        </w:rPr>
-        <w:t>проектування ПЗ;</w:t>
-      </w:r>
-    </w:p>
-    <w:p>
-      <w:pPr>
-        <w:numPr>
-          <w:ilvl w:val="0"/>
-          <w:numId w:val="10"/>
-        </w:numPr>
-        <w:shd w:val="clear" w:color="auto" w:fill="FFFFFF"/>
-        <w:tabs>
-          <w:tab w:val="left" w:pos="993"/>
-        </w:tabs>
-        <w:ind w:left="709" w:firstLine="0"/>
-        <w:jc w:val="both"/>
-        <w:rPr>
-          <w:bCs/>
-          <w:spacing w:val="3"/>
-          <w:sz w:val="28"/>
-          <w:szCs w:val="28"/>
-        </w:rPr>
-      </w:pPr>
-      <w:r>
-        <w:rPr>
-          <w:bCs/>
-          <w:spacing w:val="3"/>
-          <w:sz w:val="28"/>
-          <w:szCs w:val="28"/>
-        </w:rPr>
-        <w:t xml:space="preserve">застосування засобів </w:t>
-      </w:r>
-      <w:r>
-        <w:rPr>
-          <w:bCs/>
-          <w:spacing w:val="3"/>
-          <w:sz w:val="28"/>
-          <w:szCs w:val="28"/>
-        </w:rPr>
-        <w:t xml:space="preserve">інтегрованого середовища розробки програмних продуктів </w:t>
-      </w:r>
-      <w:r>
-        <w:rPr>
-          <w:bCs/>
-          <w:spacing w:val="3"/>
-          <w:sz w:val="28"/>
-          <w:szCs w:val="28"/>
           <w:lang w:val="en-US"/>
         </w:rPr>
-        <w:t>M</w:t>
-      </w:r>
-      <w:r>
-        <w:rPr>
-          <w:bCs/>
-          <w:spacing w:val="3"/>
-          <w:sz w:val="28"/>
-          <w:szCs w:val="28"/>
-          <w:lang w:val="pl-PL"/>
-        </w:rPr>
-        <w:t xml:space="preserve">icrosoft </w:t>
-      </w:r>
-      <w:r>
-        <w:rPr>
-          <w:bCs/>
-          <w:spacing w:val="3"/>
-          <w:sz w:val="28"/>
-          <w:szCs w:val="28"/>
-          <w:lang w:val="en-US"/>
-        </w:rPr>
-        <w:t>Visual</w:t>
-      </w:r>
-      <w:r>
-        <w:rPr>
-          <w:bCs/>
-          <w:spacing w:val="3"/>
-          <w:sz w:val="28"/>
-          <w:szCs w:val="28"/>
-        </w:rPr>
-        <w:t xml:space="preserve"> </w:t>
-      </w:r>
-      <w:r>
-        <w:rPr>
-          <w:bCs/>
-          <w:spacing w:val="3"/>
-          <w:sz w:val="28"/>
-          <w:szCs w:val="28"/>
-          <w:lang w:val="en-US"/>
-        </w:rPr>
-        <w:t>Studio</w:t>
-      </w:r>
-      <w:r>
-        <w:rPr>
-          <w:bCs/>
-          <w:spacing w:val="3"/>
-          <w:sz w:val="28"/>
-          <w:szCs w:val="28"/>
-        </w:rPr>
-        <w:t xml:space="preserve"> </w:t>
-      </w:r>
-      <w:r>
-        <w:rPr>
-          <w:bCs/>
-          <w:spacing w:val="3"/>
-          <w:sz w:val="28"/>
-          <w:szCs w:val="28"/>
-        </w:rPr>
-        <w:t>для кодування;</w:t>
-      </w:r>
-    </w:p>
-    <w:p>
-      <w:pPr>
-        <w:numPr>
-          <w:ilvl w:val="0"/>
-          <w:numId w:val="10"/>
-        </w:numPr>
-        <w:shd w:val="clear" w:color="auto" w:fill="FFFFFF"/>
-        <w:tabs>
-          <w:tab w:val="left" w:pos="993"/>
-        </w:tabs>
-        <w:ind w:left="709" w:firstLine="0"/>
-        <w:jc w:val="both"/>
-        <w:rPr>
-          <w:bCs/>
-          <w:spacing w:val="3"/>
-          <w:sz w:val="28"/>
-          <w:szCs w:val="28"/>
-        </w:rPr>
-      </w:pPr>
-      <w:r>
-        <w:rPr>
-          <w:bCs/>
-          <w:spacing w:val="3"/>
-          <w:sz w:val="28"/>
-          <w:szCs w:val="28"/>
-        </w:rPr>
-        <w:t>тестування ПЗ;</w:t>
-      </w:r>
-    </w:p>
-    <w:p>
-      <w:pPr>
-        <w:numPr>
-          <w:ilvl w:val="0"/>
-          <w:numId w:val="10"/>
-        </w:numPr>
-        <w:shd w:val="clear" w:color="auto" w:fill="FFFFFF"/>
-        <w:tabs>
-          <w:tab w:val="left" w:pos="993"/>
-        </w:tabs>
-        <w:ind w:left="709" w:firstLine="0"/>
-        <w:jc w:val="both"/>
-        <w:rPr>
-          <w:bCs/>
-          <w:spacing w:val="3"/>
-          <w:sz w:val="28"/>
-          <w:szCs w:val="28"/>
-        </w:rPr>
-      </w:pPr>
-      <w:r>
-        <w:rPr>
-          <w:bCs/>
-          <w:spacing w:val="3"/>
-          <w:sz w:val="28"/>
-          <w:szCs w:val="28"/>
-        </w:rPr>
-        <w:t xml:space="preserve">створення документації: </w:t>
-      </w:r>
-      <w:r>
-        <w:rPr>
-          <w:bCs/>
-          <w:spacing w:val="3"/>
-          <w:sz w:val="28"/>
-          <w:szCs w:val="28"/>
-        </w:rPr>
-        <w:t>«</w:t>
-      </w:r>
-      <w:r>
-        <w:rPr>
-          <w:bCs/>
-          <w:spacing w:val="3"/>
-          <w:sz w:val="28"/>
-          <w:szCs w:val="28"/>
-        </w:rPr>
-        <w:t>Інструкція користувачу</w:t>
-      </w:r>
-      <w:r>
-        <w:rPr>
-          <w:bCs/>
-          <w:spacing w:val="3"/>
-          <w:sz w:val="28"/>
-          <w:szCs w:val="28"/>
-        </w:rPr>
-        <w:t>»</w:t>
-      </w:r>
-      <w:r>
-        <w:rPr>
-          <w:bCs/>
-          <w:spacing w:val="3"/>
-          <w:sz w:val="28"/>
-          <w:szCs w:val="28"/>
-        </w:rPr>
-        <w:t xml:space="preserve">, </w:t>
-      </w:r>
-      <w:r>
-        <w:rPr>
-          <w:bCs/>
-          <w:spacing w:val="3"/>
-          <w:sz w:val="28"/>
-          <w:szCs w:val="28"/>
-        </w:rPr>
-        <w:t>«</w:t>
-      </w:r>
-      <w:r>
-        <w:rPr>
-          <w:bCs/>
-          <w:spacing w:val="3"/>
-          <w:sz w:val="28"/>
-          <w:szCs w:val="28"/>
-        </w:rPr>
-        <w:t>Інстру</w:t>
-      </w:r>
-      <w:r>
-        <w:rPr>
-          <w:bCs/>
-          <w:spacing w:val="3"/>
-          <w:sz w:val="28"/>
-          <w:szCs w:val="28"/>
-        </w:rPr>
-        <w:t>кція системному адміністратору</w:t>
-      </w:r>
-      <w:r>
-        <w:rPr>
-          <w:bCs/>
-          <w:spacing w:val="3"/>
-          <w:sz w:val="28"/>
-          <w:szCs w:val="28"/>
-        </w:rPr>
-        <w:t>»</w:t>
-      </w:r>
-      <w:r>
-        <w:rPr>
-          <w:bCs/>
-          <w:spacing w:val="3"/>
-          <w:sz w:val="28"/>
-          <w:szCs w:val="28"/>
-        </w:rPr>
-        <w:t>;</w:t>
-      </w:r>
-    </w:p>
-    <w:p>
-      <w:pPr>
-        <w:numPr>
-          <w:ilvl w:val="0"/>
-          <w:numId w:val="10"/>
-        </w:numPr>
-        <w:shd w:val="clear" w:color="auto" w:fill="FFFFFF"/>
-        <w:tabs>
-          <w:tab w:val="left" w:pos="993"/>
-        </w:tabs>
-        <w:ind w:left="709" w:firstLine="0"/>
-        <w:jc w:val="both"/>
-        <w:rPr>
-          <w:bCs/>
-          <w:spacing w:val="3"/>
-          <w:sz w:val="28"/>
-          <w:szCs w:val="28"/>
-        </w:rPr>
-      </w:pPr>
-      <w:r>
-        <w:rPr>
-          <w:bCs/>
-          <w:spacing w:val="3"/>
-          <w:sz w:val="28"/>
-          <w:szCs w:val="28"/>
-        </w:rPr>
-        <w:t>особливості побудови презентації проекту.</w:t>
+        <w:t>}</w:t>
       </w:r>
     </w:p>
     <w:p>
@@ -11673,7 +11345,39 @@
           <w:sz w:val="28"/>
           <w:szCs w:val="28"/>
         </w:rPr>
-        <w:t>Література: 1, 2, 3, 6, 7</w:t>
+        <w:t>Література:</w:t>
+      </w:r>
+      <w:r>
+        <w:rPr>
+          <w:bCs/>
+          <w:spacing w:val="3"/>
+          <w:sz w:val="28"/>
+          <w:szCs w:val="28"/>
+          <w:lang w:val="en-US"/>
+        </w:rPr>
+        <w:t>{</w:t>
+      </w:r>
+      <w:proofErr w:type="spellStart"/>
+      <w:r>
+        <w:rPr>
+          <w:bCs/>
+          <w:spacing w:val="3"/>
+          <w:sz w:val="28"/>
+          <w:szCs w:val="28"/>
+          <w:lang w:val="en-US"/>
+        </w:rPr>
+        <w:t>training_lit</w:t>
+      </w:r>
+      <w:proofErr w:type="spellEnd"/>
+      <w:r>
+        <w:rPr>
+          <w:bCs/>
+          <w:spacing w:val="3"/>
+          <w:sz w:val="28"/>
+          <w:szCs w:val="28"/>
+          <w:lang w:val="en-US"/>
+        </w:rPr>
+        <w:t>}</w:t>
       </w:r>
       <w:r>
         <w:rPr>
@@ -11726,6 +11430,7 @@
           <w:sz w:val="28"/>
           <w:szCs w:val="28"/>
         </w:rPr>
+        <w:lastRenderedPageBreak/>
         <w:t xml:space="preserve">9. </w:t>
       </w:r>
       <w:r>
@@ -11805,23 +11510,25 @@
           <w:szCs w:val="28"/>
           <w:lang w:eastAsia="uk-UA"/>
         </w:rPr>
-        <w:t>«</w:t>
-      </w:r>
-      <w:r>
-        <w:rPr>
-          <w:spacing w:val="2"/>
-          <w:sz w:val="28"/>
-          <w:szCs w:val="28"/>
-        </w:rPr>
-        <w:t>Основи інженерії програмного забезпечення</w:t>
-      </w:r>
+        <w:t>«{</w:t>
+      </w:r>
+      <w:proofErr w:type="spellStart"/>
       <w:r>
         <w:rPr>
           <w:sz w:val="28"/>
           <w:szCs w:val="28"/>
           <w:lang w:eastAsia="uk-UA"/>
         </w:rPr>
-        <w:t>»</w:t>
+        <w:t>discipline</w:t>
+      </w:r>
+      <w:proofErr w:type="spellEnd"/>
+      <w:r>
+        <w:rPr>
+          <w:sz w:val="28"/>
+          <w:szCs w:val="28"/>
+          <w:lang w:eastAsia="uk-UA"/>
+        </w:rPr>
+        <w:t xml:space="preserve">}» </w:t>
       </w:r>
       <w:r>
         <w:rPr>
@@ -11830,7 +11537,7 @@
           <w:sz w:val="28"/>
           <w:szCs w:val="28"/>
         </w:rPr>
-        <w:t xml:space="preserve"> використовуються наступні засоби оцінювання та методи демонстрування результатів навчання:</w:t>
+        <w:t>використовуються наступні засоби оцінювання та методи демонстрування результатів навчання:</w:t>
       </w:r>
     </w:p>
     <w:p>
@@ -12133,23 +11840,25 @@
           <w:sz w:val="28"/>
           <w:szCs w:val="28"/>
         </w:rPr>
-        <w:t>«</w:t>
-      </w:r>
-      <w:r>
-        <w:rPr>
-          <w:spacing w:val="2"/>
-          <w:sz w:val="28"/>
-          <w:szCs w:val="28"/>
-        </w:rPr>
-        <w:t>Основи інженерії програмного забезпечення</w:t>
-      </w:r>
+        <w:t>«{</w:t>
+      </w:r>
+      <w:proofErr w:type="spellStart"/>
       <w:r>
         <w:rPr>
           <w:spacing w:val="-4"/>
           <w:sz w:val="28"/>
           <w:szCs w:val="28"/>
         </w:rPr>
-        <w:t>»</w:t>
+        <w:t>discipline</w:t>
+      </w:r>
+      <w:proofErr w:type="spellEnd"/>
+      <w:r>
+        <w:rPr>
+          <w:spacing w:val="-4"/>
+          <w:sz w:val="28"/>
+          <w:szCs w:val="28"/>
+        </w:rPr>
+        <w:t xml:space="preserve">}» </w:t>
       </w:r>
       <w:r>
         <w:rPr>

</xml_diff>

<commit_message>
feat: 🎸 Form 10/11
</commit_message>
<xml_diff>
--- a/src/lib/template.docx
+++ b/src/lib/template.docx
@@ -268,23 +268,7 @@
                 <w:sz w:val="24"/>
                 <w:szCs w:val="24"/>
               </w:rPr>
-              <w:t xml:space="preserve">___________ </w:t>
-            </w:r>
-            <w:proofErr w:type="spellStart"/>
-            <w:r>
-              <w:rPr>
-                <w:sz w:val="24"/>
-                <w:szCs w:val="24"/>
-              </w:rPr>
-              <w:t>Шинкарик</w:t>
-            </w:r>
-            <w:proofErr w:type="spellEnd"/>
-            <w:r>
-              <w:rPr>
-                <w:sz w:val="24"/>
-                <w:szCs w:val="24"/>
-              </w:rPr>
-              <w:t xml:space="preserve"> М.І.</w:t>
+              <w:t>___________ Шинкарик М.І.</w:t>
             </w:r>
           </w:p>
         </w:tc>
@@ -317,23 +301,7 @@
                 <w:sz w:val="24"/>
                 <w:szCs w:val="24"/>
               </w:rPr>
-              <w:t>{</w:t>
-            </w:r>
-            <w:proofErr w:type="spellStart"/>
-            <w:r>
-              <w:rPr>
-                <w:sz w:val="24"/>
-                <w:szCs w:val="24"/>
-              </w:rPr>
-              <w:t>year</w:t>
-            </w:r>
-            <w:proofErr w:type="spellEnd"/>
-            <w:r>
-              <w:rPr>
-                <w:sz w:val="24"/>
-                <w:szCs w:val="24"/>
-              </w:rPr>
-              <w:t>}</w:t>
+              <w:t>{year}</w:t>
             </w:r>
             <w:r>
               <w:rPr>
@@ -368,23 +336,7 @@
                 <w:sz w:val="24"/>
                 <w:szCs w:val="24"/>
               </w:rPr>
-              <w:t>{</w:t>
-            </w:r>
-            <w:proofErr w:type="spellStart"/>
-            <w:r>
-              <w:rPr>
-                <w:sz w:val="24"/>
-                <w:szCs w:val="24"/>
-              </w:rPr>
-              <w:t>year</w:t>
-            </w:r>
-            <w:proofErr w:type="spellEnd"/>
-            <w:r>
-              <w:rPr>
-                <w:sz w:val="24"/>
-                <w:szCs w:val="24"/>
-              </w:rPr>
-              <w:t>}</w:t>
+              <w:t>{year}</w:t>
             </w:r>
             <w:r>
               <w:rPr>
@@ -567,23 +519,7 @@
                 <w:szCs w:val="24"/>
               </w:rPr>
               <w:softHyphen/>
-              <w:t xml:space="preserve">___________ </w:t>
-            </w:r>
-            <w:proofErr w:type="spellStart"/>
-            <w:r>
-              <w:rPr>
-                <w:sz w:val="24"/>
-                <w:szCs w:val="24"/>
-              </w:rPr>
-              <w:t>Брич</w:t>
-            </w:r>
-            <w:proofErr w:type="spellEnd"/>
-            <w:r>
-              <w:rPr>
-                <w:sz w:val="24"/>
-                <w:szCs w:val="24"/>
-              </w:rPr>
-              <w:t xml:space="preserve"> В.Я</w:t>
+              <w:t>___________ Брич В.Я</w:t>
             </w:r>
             <w:r>
               <w:rPr>
@@ -623,23 +559,7 @@
                 <w:sz w:val="24"/>
                 <w:szCs w:val="24"/>
               </w:rPr>
-              <w:t>{</w:t>
-            </w:r>
-            <w:proofErr w:type="spellStart"/>
-            <w:r>
-              <w:rPr>
-                <w:sz w:val="24"/>
-                <w:szCs w:val="24"/>
-              </w:rPr>
-              <w:t>year</w:t>
-            </w:r>
-            <w:proofErr w:type="spellEnd"/>
-            <w:r>
-              <w:rPr>
-                <w:sz w:val="24"/>
-                <w:szCs w:val="24"/>
-              </w:rPr>
-              <w:t>}</w:t>
+              <w:t>{year}</w:t>
             </w:r>
             <w:r>
               <w:rPr>
@@ -875,7 +795,6 @@
         </w:rPr>
         <w:t>{</w:t>
       </w:r>
-      <w:proofErr w:type="spellStart"/>
       <w:r>
         <w:rPr>
           <w:sz w:val="28"/>
@@ -884,7 +803,6 @@
         </w:rPr>
         <w:t>branch_number</w:t>
       </w:r>
-      <w:proofErr w:type="spellEnd"/>
       <w:r>
         <w:rPr>
           <w:sz w:val="28"/>
@@ -954,7 +872,6 @@
         </w:rPr>
         <w:t>{</w:t>
       </w:r>
-      <w:proofErr w:type="spellStart"/>
       <w:r>
         <w:rPr>
           <w:sz w:val="28"/>
@@ -963,7 +880,6 @@
         </w:rPr>
         <w:t>profession_number</w:t>
       </w:r>
-      <w:proofErr w:type="spellEnd"/>
       <w:r>
         <w:rPr>
           <w:sz w:val="28"/>
@@ -1077,7 +993,6 @@
         </w:rPr>
         <w:t>{</w:t>
       </w:r>
-      <w:proofErr w:type="spellStart"/>
       <w:r>
         <w:rPr>
           <w:sz w:val="28"/>
@@ -1086,7 +1001,6 @@
         </w:rPr>
         <w:t>professional_program</w:t>
       </w:r>
-      <w:proofErr w:type="spellEnd"/>
       <w:r>
         <w:rPr>
           <w:sz w:val="28"/>
@@ -1309,7 +1223,6 @@
                 <w:szCs w:val="24"/>
               </w:rPr>
             </w:pPr>
-            <w:proofErr w:type="spellStart"/>
             <w:r>
               <w:rPr>
                 <w:spacing w:val="-2"/>
@@ -1317,29 +1230,8 @@
                 <w:szCs w:val="24"/>
                 <w:lang w:val="en-US"/>
               </w:rPr>
-              <w:t>Лекції</w:t>
-            </w:r>
-            <w:proofErr w:type="spellEnd"/>
-            <w:r>
-              <w:rPr>
-                <w:spacing w:val="-2"/>
-                <w:sz w:val="24"/>
-                <w:szCs w:val="24"/>
-                <w:lang w:val="en-US"/>
-              </w:rPr>
-              <w:t xml:space="preserve"> (</w:t>
-            </w:r>
-            <w:proofErr w:type="spellStart"/>
-            <w:r>
-              <w:rPr>
-                <w:spacing w:val="-2"/>
-                <w:sz w:val="24"/>
-                <w:szCs w:val="24"/>
-                <w:lang w:val="en-US"/>
-              </w:rPr>
-              <w:t>год</w:t>
-            </w:r>
-            <w:proofErr w:type="spellEnd"/>
+              <w:t>Лекції (год</w:t>
+            </w:r>
             <w:r>
               <w:rPr>
                 <w:spacing w:val="-2"/>
@@ -1380,7 +1272,6 @@
                 <w:szCs w:val="24"/>
               </w:rPr>
             </w:pPr>
-            <w:proofErr w:type="spellStart"/>
             <w:r>
               <w:rPr>
                 <w:spacing w:val="-2"/>
@@ -1389,7 +1280,6 @@
               </w:rPr>
               <w:t>Лаб</w:t>
             </w:r>
-            <w:proofErr w:type="spellEnd"/>
             <w:r>
               <w:rPr>
                 <w:spacing w:val="-2"/>
@@ -1723,7 +1613,6 @@
             <w:r>
               <w:t xml:space="preserve"> </w:t>
             </w:r>
-            <w:proofErr w:type="spellStart"/>
             <w:r>
               <w:rPr>
                 <w:sz w:val="24"/>
@@ -1732,7 +1621,6 @@
               </w:rPr>
               <w:t>hours_day_course</w:t>
             </w:r>
-            <w:proofErr w:type="spellEnd"/>
             <w:r>
               <w:rPr>
                 <w:sz w:val="24"/>
@@ -1776,7 +1664,6 @@
             <w:r>
               <w:t xml:space="preserve"> </w:t>
             </w:r>
-            <w:proofErr w:type="spellStart"/>
             <w:r>
               <w:rPr>
                 <w:sz w:val="24"/>
@@ -1785,7 +1672,6 @@
               </w:rPr>
               <w:t>hours_day_semester</w:t>
             </w:r>
-            <w:proofErr w:type="spellEnd"/>
             <w:r>
               <w:rPr>
                 <w:sz w:val="24"/>
@@ -1829,7 +1715,6 @@
             <w:r>
               <w:t xml:space="preserve"> </w:t>
             </w:r>
-            <w:proofErr w:type="spellStart"/>
             <w:r>
               <w:rPr>
                 <w:sz w:val="24"/>
@@ -1838,7 +1723,6 @@
               </w:rPr>
               <w:t>hours_day_lectures</w:t>
             </w:r>
-            <w:proofErr w:type="spellEnd"/>
             <w:r>
               <w:rPr>
                 <w:sz w:val="24"/>
@@ -1882,7 +1766,6 @@
             <w:r>
               <w:t xml:space="preserve"> </w:t>
             </w:r>
-            <w:proofErr w:type="spellStart"/>
             <w:r>
               <w:rPr>
                 <w:sz w:val="24"/>
@@ -1891,7 +1774,6 @@
               </w:rPr>
               <w:t>hours_day_laboratory</w:t>
             </w:r>
-            <w:proofErr w:type="spellEnd"/>
             <w:r>
               <w:rPr>
                 <w:sz w:val="24"/>
@@ -1935,7 +1817,6 @@
             <w:r>
               <w:t xml:space="preserve"> </w:t>
             </w:r>
-            <w:proofErr w:type="spellStart"/>
             <w:r>
               <w:rPr>
                 <w:sz w:val="24"/>
@@ -1944,7 +1825,6 @@
               </w:rPr>
               <w:t>hours_day_irs</w:t>
             </w:r>
-            <w:proofErr w:type="spellEnd"/>
             <w:r>
               <w:rPr>
                 <w:sz w:val="24"/>
@@ -1988,7 +1868,6 @@
             <w:r>
               <w:t xml:space="preserve"> </w:t>
             </w:r>
-            <w:proofErr w:type="spellStart"/>
             <w:r>
               <w:rPr>
                 <w:sz w:val="24"/>
@@ -1997,7 +1876,6 @@
               </w:rPr>
               <w:t>hours_day_training</w:t>
             </w:r>
-            <w:proofErr w:type="spellEnd"/>
             <w:r>
               <w:rPr>
                 <w:sz w:val="24"/>
@@ -2041,7 +1919,6 @@
             <w:r>
               <w:t xml:space="preserve"> </w:t>
             </w:r>
-            <w:proofErr w:type="spellStart"/>
             <w:r>
               <w:rPr>
                 <w:sz w:val="24"/>
@@ -2050,7 +1927,6 @@
               </w:rPr>
               <w:t>hours_day_srs</w:t>
             </w:r>
-            <w:proofErr w:type="spellEnd"/>
             <w:r>
               <w:rPr>
                 <w:sz w:val="24"/>
@@ -2091,7 +1967,6 @@
               </w:rPr>
               <w:t>{</w:t>
             </w:r>
-            <w:proofErr w:type="spellStart"/>
             <w:r>
               <w:rPr>
                 <w:sz w:val="24"/>
@@ -2100,7 +1975,6 @@
               </w:rPr>
               <w:t>hours_day_all</w:t>
             </w:r>
-            <w:proofErr w:type="spellEnd"/>
             <w:r>
               <w:rPr>
                 <w:sz w:val="24"/>
@@ -2144,7 +2018,6 @@
             <w:r>
               <w:t xml:space="preserve"> </w:t>
             </w:r>
-            <w:proofErr w:type="spellStart"/>
             <w:r>
               <w:rPr>
                 <w:sz w:val="24"/>
@@ -2153,7 +2026,6 @@
               </w:rPr>
               <w:t>hours_day_test</w:t>
             </w:r>
-            <w:proofErr w:type="spellEnd"/>
             <w:r>
               <w:rPr>
                 <w:sz w:val="24"/>
@@ -2230,7 +2102,6 @@
             <w:r>
               <w:t xml:space="preserve"> </w:t>
             </w:r>
-            <w:proofErr w:type="spellStart"/>
             <w:r>
               <w:rPr>
                 <w:sz w:val="24"/>
@@ -2255,7 +2126,6 @@
               </w:rPr>
               <w:t>_course</w:t>
             </w:r>
-            <w:proofErr w:type="spellEnd"/>
             <w:r>
               <w:rPr>
                 <w:sz w:val="24"/>
@@ -2299,7 +2169,6 @@
             <w:r>
               <w:t xml:space="preserve"> </w:t>
             </w:r>
-            <w:proofErr w:type="spellStart"/>
             <w:r>
               <w:rPr>
                 <w:sz w:val="24"/>
@@ -2324,7 +2193,6 @@
               </w:rPr>
               <w:t>_semester</w:t>
             </w:r>
-            <w:proofErr w:type="spellEnd"/>
             <w:r>
               <w:rPr>
                 <w:sz w:val="24"/>
@@ -2368,7 +2236,6 @@
             <w:r>
               <w:t xml:space="preserve"> </w:t>
             </w:r>
-            <w:proofErr w:type="spellStart"/>
             <w:r>
               <w:rPr>
                 <w:sz w:val="24"/>
@@ -2393,7 +2260,6 @@
               </w:rPr>
               <w:t>_lectures</w:t>
             </w:r>
-            <w:proofErr w:type="spellEnd"/>
             <w:r>
               <w:rPr>
                 <w:sz w:val="24"/>
@@ -2437,7 +2303,6 @@
             <w:r>
               <w:t xml:space="preserve"> </w:t>
             </w:r>
-            <w:proofErr w:type="spellStart"/>
             <w:r>
               <w:rPr>
                 <w:sz w:val="24"/>
@@ -2462,7 +2327,6 @@
               </w:rPr>
               <w:t>_laboratory</w:t>
             </w:r>
-            <w:proofErr w:type="spellEnd"/>
             <w:r>
               <w:rPr>
                 <w:sz w:val="24"/>
@@ -2506,7 +2370,6 @@
             <w:r>
               <w:t xml:space="preserve"> </w:t>
             </w:r>
-            <w:proofErr w:type="spellStart"/>
             <w:r>
               <w:rPr>
                 <w:sz w:val="24"/>
@@ -2531,7 +2394,6 @@
               </w:rPr>
               <w:t>_irs</w:t>
             </w:r>
-            <w:proofErr w:type="spellEnd"/>
             <w:r>
               <w:rPr>
                 <w:sz w:val="24"/>
@@ -2575,7 +2437,6 @@
             <w:r>
               <w:t xml:space="preserve"> </w:t>
             </w:r>
-            <w:proofErr w:type="spellStart"/>
             <w:r>
               <w:rPr>
                 <w:sz w:val="24"/>
@@ -2600,7 +2461,6 @@
               </w:rPr>
               <w:t>_training</w:t>
             </w:r>
-            <w:proofErr w:type="spellEnd"/>
             <w:r>
               <w:rPr>
                 <w:sz w:val="24"/>
@@ -2644,7 +2504,6 @@
             <w:r>
               <w:t xml:space="preserve"> </w:t>
             </w:r>
-            <w:proofErr w:type="spellStart"/>
             <w:r>
               <w:rPr>
                 <w:sz w:val="24"/>
@@ -2669,7 +2528,6 @@
               </w:rPr>
               <w:t>_srs</w:t>
             </w:r>
-            <w:proofErr w:type="spellEnd"/>
             <w:r>
               <w:rPr>
                 <w:sz w:val="24"/>
@@ -2710,7 +2568,6 @@
               </w:rPr>
               <w:t>{</w:t>
             </w:r>
-            <w:proofErr w:type="spellStart"/>
             <w:r>
               <w:rPr>
                 <w:sz w:val="24"/>
@@ -2719,7 +2576,6 @@
               </w:rPr>
               <w:t>hours_ext_all</w:t>
             </w:r>
-            <w:proofErr w:type="spellEnd"/>
             <w:r>
               <w:rPr>
                 <w:sz w:val="24"/>
@@ -2762,7 +2618,6 @@
             <w:r>
               <w:t xml:space="preserve"> </w:t>
             </w:r>
-            <w:proofErr w:type="spellStart"/>
             <w:r>
               <w:rPr>
                 <w:sz w:val="24"/>
@@ -2787,7 +2642,6 @@
               </w:rPr>
               <w:t>_test</w:t>
             </w:r>
-            <w:proofErr w:type="spellEnd"/>
             <w:r>
               <w:rPr>
                 <w:sz w:val="24"/>
@@ -3181,29 +3035,7 @@
           <w:sz w:val="28"/>
           <w:szCs w:val="28"/>
         </w:rPr>
-        <w:t xml:space="preserve">Робочу програму склав професор кафедри комп’ютерних наук, </w:t>
-      </w:r>
-      <w:proofErr w:type="spellStart"/>
-      <w:r>
-        <w:rPr>
-          <w:color w:val="auto"/>
-          <w:spacing w:val="0"/>
-          <w:w w:val="101"/>
-          <w:sz w:val="28"/>
-          <w:szCs w:val="28"/>
-        </w:rPr>
-        <w:t>д.т.н</w:t>
-      </w:r>
-      <w:proofErr w:type="spellEnd"/>
-      <w:r>
-        <w:rPr>
-          <w:color w:val="auto"/>
-          <w:spacing w:val="0"/>
-          <w:w w:val="101"/>
-          <w:sz w:val="28"/>
-          <w:szCs w:val="28"/>
-        </w:rPr>
-        <w:t>., Дивак Микола Петрович.</w:t>
+        <w:t>Робочу програму склав професор кафедри комп’ютерних наук, д.т.н., Дивак Микола Петрович.</w:t>
       </w:r>
     </w:p>
     <w:p>
@@ -3372,51 +3204,23 @@
           <w:szCs w:val="28"/>
         </w:rPr>
         <w:tab/>
-        <w:t xml:space="preserve"> </w:t>
-      </w:r>
-      <w:proofErr w:type="spellStart"/>
+        <w:t xml:space="preserve"> к.т.н</w:t>
+      </w:r>
       <w:r>
         <w:rPr>
           <w:color w:val="auto"/>
           <w:sz w:val="28"/>
           <w:szCs w:val="28"/>
         </w:rPr>
-        <w:t>к.т.н</w:t>
-      </w:r>
-      <w:proofErr w:type="spellEnd"/>
+        <w:t xml:space="preserve">, </w:t>
+      </w:r>
       <w:r>
         <w:rPr>
           <w:color w:val="auto"/>
           <w:sz w:val="28"/>
           <w:szCs w:val="28"/>
         </w:rPr>
-        <w:t xml:space="preserve">, </w:t>
-      </w:r>
-      <w:r>
-        <w:rPr>
-          <w:color w:val="auto"/>
-          <w:sz w:val="28"/>
-          <w:szCs w:val="28"/>
-        </w:rPr>
-        <w:t xml:space="preserve">доцент </w:t>
-      </w:r>
-      <w:proofErr w:type="spellStart"/>
-      <w:r>
-        <w:rPr>
-          <w:color w:val="auto"/>
-          <w:sz w:val="28"/>
-          <w:szCs w:val="28"/>
-        </w:rPr>
-        <w:t>Пукас</w:t>
-      </w:r>
-      <w:proofErr w:type="spellEnd"/>
-      <w:r>
-        <w:rPr>
-          <w:color w:val="auto"/>
-          <w:sz w:val="28"/>
-          <w:szCs w:val="28"/>
-        </w:rPr>
-        <w:t xml:space="preserve"> А.В. </w:t>
+        <w:t xml:space="preserve">доцент Пукас А.В. </w:t>
       </w:r>
       <w:r>
         <w:rPr>
@@ -3663,7 +3467,6 @@
         </w:rPr>
         <w:t>{</w:t>
       </w:r>
-      <w:proofErr w:type="spellStart"/>
       <w:r>
         <w:rPr>
           <w:w w:val="101"/>
@@ -3673,7 +3476,6 @@
         </w:rPr>
         <w:t>professional_program</w:t>
       </w:r>
-      <w:proofErr w:type="spellEnd"/>
       <w:r>
         <w:rPr>
           <w:w w:val="101"/>
@@ -3711,23 +3513,13 @@
           <w:noEndnote/>
         </w:sectPr>
       </w:pPr>
-      <w:proofErr w:type="spellStart"/>
       <w:r>
         <w:rPr>
           <w:w w:val="101"/>
           <w:sz w:val="28"/>
           <w:szCs w:val="28"/>
         </w:rPr>
-        <w:t>д.т.н</w:t>
-      </w:r>
-      <w:proofErr w:type="spellEnd"/>
-      <w:r>
-        <w:rPr>
-          <w:w w:val="101"/>
-          <w:sz w:val="28"/>
-          <w:szCs w:val="28"/>
-        </w:rPr>
-        <w:t>., професор Дивак М.П.</w:t>
+        <w:t>д.т.н., професор Дивак М.П.</w:t>
       </w:r>
       <w:r>
         <w:rPr>
@@ -4236,7 +4028,6 @@
               </w:rPr>
               <w:t>{</w:t>
             </w:r>
-            <w:proofErr w:type="spellStart"/>
             <w:r>
               <w:rPr>
                 <w:sz w:val="24"/>
@@ -4245,7 +4036,6 @@
               </w:rPr>
               <w:t>branch_number</w:t>
             </w:r>
-            <w:proofErr w:type="spellEnd"/>
             <w:r>
               <w:rPr>
                 <w:sz w:val="24"/>
@@ -4482,7 +4272,6 @@
               </w:rPr>
               <w:t>{</w:t>
             </w:r>
-            <w:proofErr w:type="spellStart"/>
             <w:r>
               <w:rPr>
                 <w:spacing w:val="1"/>
@@ -4492,7 +4281,6 @@
               </w:rPr>
               <w:t>credit_modules</w:t>
             </w:r>
-            <w:proofErr w:type="spellEnd"/>
             <w:r>
               <w:rPr>
                 <w:spacing w:val="1"/>
@@ -4542,7 +4330,6 @@
               </w:rPr>
               <w:t>{</w:t>
             </w:r>
-            <w:proofErr w:type="spellStart"/>
             <w:r>
               <w:rPr>
                 <w:sz w:val="24"/>
@@ -4551,7 +4338,6 @@
               </w:rPr>
               <w:t>profession_number</w:t>
             </w:r>
-            <w:proofErr w:type="spellEnd"/>
             <w:r>
               <w:rPr>
                 <w:sz w:val="24"/>
@@ -4670,7 +4456,6 @@
               </w:rPr>
               <w:t>{</w:t>
             </w:r>
-            <w:proofErr w:type="spellStart"/>
             <w:r>
               <w:rPr>
                 <w:i/>
@@ -4681,7 +4466,6 @@
               </w:rPr>
               <w:t>hours_day_course</w:t>
             </w:r>
-            <w:proofErr w:type="spellEnd"/>
             <w:r>
               <w:rPr>
                 <w:i/>
@@ -4734,7 +4518,6 @@
               </w:rPr>
               <w:t>{</w:t>
             </w:r>
-            <w:proofErr w:type="spellStart"/>
             <w:r>
               <w:rPr>
                 <w:i/>
@@ -4745,7 +4528,6 @@
               </w:rPr>
               <w:t>hours_ext_course</w:t>
             </w:r>
-            <w:proofErr w:type="spellEnd"/>
             <w:r>
               <w:rPr>
                 <w:i/>
@@ -4818,7 +4600,6 @@
               </w:rPr>
               <w:t>{</w:t>
             </w:r>
-            <w:proofErr w:type="spellStart"/>
             <w:r>
               <w:rPr>
                 <w:i/>
@@ -4829,7 +4610,6 @@
               </w:rPr>
               <w:t>hours_day_semester</w:t>
             </w:r>
-            <w:proofErr w:type="spellEnd"/>
             <w:r>
               <w:rPr>
                 <w:i/>
@@ -4880,7 +4660,6 @@
               </w:rPr>
               <w:t>{</w:t>
             </w:r>
-            <w:proofErr w:type="spellStart"/>
             <w:r>
               <w:rPr>
                 <w:i/>
@@ -4891,7 +4670,6 @@
               </w:rPr>
               <w:t>hours_ext_semester</w:t>
             </w:r>
-            <w:proofErr w:type="spellEnd"/>
             <w:r>
               <w:rPr>
                 <w:i/>
@@ -4978,7 +4756,6 @@
               </w:rPr>
               <w:t>{</w:t>
             </w:r>
-            <w:proofErr w:type="spellStart"/>
             <w:r>
               <w:rPr>
                 <w:spacing w:val="-1"/>
@@ -4988,7 +4765,6 @@
               </w:rPr>
               <w:t>content_modules</w:t>
             </w:r>
-            <w:proofErr w:type="spellEnd"/>
             <w:r>
               <w:rPr>
                 <w:spacing w:val="-1"/>
@@ -5158,7 +4934,6 @@
               </w:rPr>
               <w:t>{</w:t>
             </w:r>
-            <w:proofErr w:type="spellStart"/>
             <w:r>
               <w:rPr>
                 <w:spacing w:val="2"/>
@@ -5168,7 +4943,6 @@
               </w:rPr>
               <w:t>hours_day_lectures</w:t>
             </w:r>
-            <w:proofErr w:type="spellEnd"/>
             <w:r>
               <w:rPr>
                 <w:spacing w:val="2"/>
@@ -5226,7 +5000,6 @@
               </w:rPr>
               <w:t>{</w:t>
             </w:r>
-            <w:proofErr w:type="spellStart"/>
             <w:r>
               <w:rPr>
                 <w:spacing w:val="2"/>
@@ -5236,7 +5009,6 @@
               </w:rPr>
               <w:t>hours_ext_lectures</w:t>
             </w:r>
-            <w:proofErr w:type="spellEnd"/>
             <w:r>
               <w:rPr>
                 <w:spacing w:val="2"/>
@@ -5320,7 +5092,6 @@
               </w:rPr>
               <w:t>{</w:t>
             </w:r>
-            <w:proofErr w:type="spellStart"/>
             <w:r>
               <w:rPr>
                 <w:spacing w:val="2"/>
@@ -5330,7 +5101,6 @@
               </w:rPr>
               <w:t>hours_day_laboratory</w:t>
             </w:r>
-            <w:proofErr w:type="spellEnd"/>
             <w:r>
               <w:rPr>
                 <w:spacing w:val="2"/>
@@ -5386,7 +5156,6 @@
               </w:rPr>
               <w:t>{</w:t>
             </w:r>
-            <w:proofErr w:type="spellStart"/>
             <w:r>
               <w:rPr>
                 <w:spacing w:val="2"/>
@@ -5396,7 +5165,6 @@
               </w:rPr>
               <w:t>hours_ext_laboratory</w:t>
             </w:r>
-            <w:proofErr w:type="spellEnd"/>
             <w:r>
               <w:rPr>
                 <w:spacing w:val="2"/>
@@ -5492,7 +5260,6 @@
               </w:rPr>
               <w:t>_</w:t>
             </w:r>
-            <w:proofErr w:type="spellStart"/>
             <w:r>
               <w:rPr>
                 <w:spacing w:val="1"/>
@@ -5511,7 +5278,6 @@
               </w:rPr>
               <w:t>_all</w:t>
             </w:r>
-            <w:proofErr w:type="spellEnd"/>
             <w:r>
               <w:rPr>
                 <w:spacing w:val="1"/>
@@ -5636,7 +5402,6 @@
               </w:rPr>
               <w:t>{</w:t>
             </w:r>
-            <w:proofErr w:type="spellStart"/>
             <w:r>
               <w:rPr>
                 <w:spacing w:val="2"/>
@@ -5646,7 +5411,6 @@
               </w:rPr>
               <w:t>hours_day_srs</w:t>
             </w:r>
-            <w:proofErr w:type="spellEnd"/>
             <w:r>
               <w:rPr>
                 <w:spacing w:val="2"/>
@@ -5694,7 +5458,6 @@
               </w:rPr>
               <w:t>{</w:t>
             </w:r>
-            <w:proofErr w:type="spellStart"/>
             <w:r>
               <w:rPr>
                 <w:spacing w:val="2"/>
@@ -5704,7 +5467,6 @@
               </w:rPr>
               <w:t>hours_day_training</w:t>
             </w:r>
-            <w:proofErr w:type="spellEnd"/>
             <w:r>
               <w:rPr>
                 <w:spacing w:val="2"/>
@@ -5761,7 +5523,6 @@
               </w:rPr>
               <w:t>{</w:t>
             </w:r>
-            <w:proofErr w:type="spellStart"/>
             <w:r>
               <w:rPr>
                 <w:spacing w:val="2"/>
@@ -5771,7 +5532,6 @@
               </w:rPr>
               <w:t>hours_ext_srs</w:t>
             </w:r>
-            <w:proofErr w:type="spellEnd"/>
             <w:r>
               <w:rPr>
                 <w:spacing w:val="2"/>
@@ -5862,7 +5622,6 @@
               </w:rPr>
               <w:t>{</w:t>
             </w:r>
-            <w:proofErr w:type="spellStart"/>
             <w:r>
               <w:rPr>
                 <w:spacing w:val="1"/>
@@ -5872,7 +5631,6 @@
               </w:rPr>
               <w:t>hours_day_irs</w:t>
             </w:r>
-            <w:proofErr w:type="spellEnd"/>
             <w:r>
               <w:rPr>
                 <w:spacing w:val="1"/>
@@ -5947,7 +5705,6 @@
               </w:rPr>
               <w:t>{</w:t>
             </w:r>
-            <w:proofErr w:type="spellStart"/>
             <w:r>
               <w:rPr>
                 <w:sz w:val="24"/>
@@ -5956,7 +5713,6 @@
               </w:rPr>
               <w:t>weekly_hours</w:t>
             </w:r>
-            <w:proofErr w:type="spellEnd"/>
             <w:r>
               <w:rPr>
                 <w:sz w:val="24"/>
@@ -6005,7 +5761,6 @@
               </w:rPr>
               <w:t>{</w:t>
             </w:r>
-            <w:proofErr w:type="spellStart"/>
             <w:r>
               <w:rPr>
                 <w:sz w:val="24"/>
@@ -6014,7 +5769,6 @@
               </w:rPr>
               <w:t>classroom_hours</w:t>
             </w:r>
-            <w:proofErr w:type="spellEnd"/>
             <w:r>
               <w:rPr>
                 <w:sz w:val="24"/>
@@ -6474,9 +6228,8 @@
           <w:sz w:val="28"/>
           <w:szCs w:val="28"/>
         </w:rPr>
-        <w:t xml:space="preserve"> Найменування та опис </w:t>
-      </w:r>
-      <w:proofErr w:type="spellStart"/>
+        <w:t xml:space="preserve"> Найменування та опис компетентностей, формування котрих забезпечує вивчення дисципліни</w:t>
+      </w:r>
       <w:r>
         <w:rPr>
           <w:b/>
@@ -6485,9 +6238,8 @@
           <w:sz w:val="28"/>
           <w:szCs w:val="28"/>
         </w:rPr>
-        <w:t>компетентностей</w:t>
-      </w:r>
-      <w:proofErr w:type="spellEnd"/>
+        <w:t xml:space="preserve"> </w:t>
+      </w:r>
       <w:r>
         <w:rPr>
           <w:b/>
@@ -6496,49 +6248,7 @@
           <w:sz w:val="28"/>
           <w:szCs w:val="28"/>
         </w:rPr>
-        <w:t>, формування котрих забезпечує вивчення дисципліни</w:t>
-      </w:r>
-      <w:r>
-        <w:rPr>
-          <w:b/>
-          <w:bCs/>
-          <w:spacing w:val="2"/>
-          <w:sz w:val="28"/>
-          <w:szCs w:val="28"/>
-        </w:rPr>
-        <w:t xml:space="preserve"> </w:t>
-      </w:r>
-      <w:r>
-        <w:rPr>
-          <w:b/>
-          <w:bCs/>
-          <w:spacing w:val="2"/>
-          <w:sz w:val="28"/>
-          <w:szCs w:val="28"/>
-        </w:rPr>
-        <w:t>«{</w:t>
-      </w:r>
-      <w:proofErr w:type="spellStart"/>
-      <w:r>
-        <w:rPr>
-          <w:b/>
-          <w:bCs/>
-          <w:spacing w:val="2"/>
-          <w:sz w:val="28"/>
-          <w:szCs w:val="28"/>
-        </w:rPr>
-        <w:t>discipline</w:t>
-      </w:r>
-      <w:proofErr w:type="spellEnd"/>
-      <w:r>
-        <w:rPr>
-          <w:b/>
-          <w:bCs/>
-          <w:spacing w:val="2"/>
-          <w:sz w:val="28"/>
-          <w:szCs w:val="28"/>
-        </w:rPr>
-        <w:t>}»</w:t>
+        <w:t>«{discipline}»</w:t>
       </w:r>
     </w:p>
     <w:p>
@@ -7326,43 +7036,7 @@
           <w:szCs w:val="28"/>
           <w:lang w:val="ru-RU"/>
         </w:rPr>
-        <w:t>(</w:t>
-      </w:r>
-      <w:proofErr w:type="spellStart"/>
-      <w:r>
-        <w:rPr>
-          <w:sz w:val="28"/>
-          <w:szCs w:val="28"/>
-          <w:lang w:val="ru-RU"/>
-        </w:rPr>
-        <w:t>денна</w:t>
-      </w:r>
-      <w:proofErr w:type="spellEnd"/>
-      <w:r>
-        <w:rPr>
-          <w:sz w:val="28"/>
-          <w:szCs w:val="28"/>
-          <w:lang w:val="ru-RU"/>
-        </w:rPr>
-        <w:t xml:space="preserve"> форма </w:t>
-      </w:r>
-      <w:proofErr w:type="spellStart"/>
-      <w:r>
-        <w:rPr>
-          <w:sz w:val="28"/>
-          <w:szCs w:val="28"/>
-          <w:lang w:val="ru-RU"/>
-        </w:rPr>
-        <w:t>навчання</w:t>
-      </w:r>
-      <w:proofErr w:type="spellEnd"/>
-      <w:r>
-        <w:rPr>
-          <w:sz w:val="28"/>
-          <w:szCs w:val="28"/>
-          <w:lang w:val="ru-RU"/>
-        </w:rPr>
-        <w:t>)</w:t>
+        <w:t>(денна форма навчання)</w:t>
       </w:r>
     </w:p>
     <w:tbl>
@@ -7523,21 +7197,12 @@
                 <w:color w:val="000000"/>
               </w:rPr>
             </w:pPr>
-            <w:proofErr w:type="spellStart"/>
             <w:r>
               <w:rPr>
                 <w:bCs/>
                 <w:color w:val="000000"/>
               </w:rPr>
-              <w:t>Прак</w:t>
-            </w:r>
-            <w:proofErr w:type="spellEnd"/>
-            <w:r>
-              <w:rPr>
-                <w:bCs/>
-                <w:color w:val="000000"/>
-              </w:rPr>
-              <w:t>-</w:t>
+              <w:t>Прак-</w:t>
             </w:r>
           </w:p>
           <w:p>
@@ -7551,21 +7216,12 @@
                 <w:color w:val="000000"/>
               </w:rPr>
             </w:pPr>
-            <w:proofErr w:type="spellStart"/>
             <w:r>
               <w:rPr>
                 <w:bCs/>
                 <w:color w:val="000000"/>
               </w:rPr>
-              <w:t>тичні</w:t>
-            </w:r>
-            <w:proofErr w:type="spellEnd"/>
-            <w:r>
-              <w:rPr>
-                <w:bCs/>
-                <w:color w:val="000000"/>
-              </w:rPr>
-              <w:t xml:space="preserve"> заняття</w:t>
+              <w:t>тичні заняття</w:t>
             </w:r>
           </w:p>
         </w:tc>
@@ -7584,21 +7240,12 @@
                 <w:color w:val="000000"/>
               </w:rPr>
             </w:pPr>
-            <w:proofErr w:type="spellStart"/>
             <w:r>
               <w:rPr>
                 <w:bCs/>
                 <w:color w:val="000000"/>
               </w:rPr>
-              <w:t>Самостій</w:t>
-            </w:r>
-            <w:proofErr w:type="spellEnd"/>
-            <w:r>
-              <w:rPr>
-                <w:bCs/>
-                <w:color w:val="000000"/>
-              </w:rPr>
-              <w:t>-на робота</w:t>
+              <w:t>Самостій-на робота</w:t>
             </w:r>
           </w:p>
         </w:tc>
@@ -7617,21 +7264,12 @@
                 <w:color w:val="000000"/>
               </w:rPr>
             </w:pPr>
-            <w:proofErr w:type="spellStart"/>
             <w:r>
               <w:rPr>
                 <w:bCs/>
                 <w:color w:val="000000"/>
               </w:rPr>
-              <w:t>Індиві</w:t>
-            </w:r>
-            <w:proofErr w:type="spellEnd"/>
-            <w:r>
-              <w:rPr>
-                <w:bCs/>
-                <w:color w:val="000000"/>
-              </w:rPr>
-              <w:t>-</w:t>
+              <w:t>Індиві-</w:t>
             </w:r>
           </w:p>
           <w:p>
@@ -7764,7 +7402,6 @@
               </w:rPr>
               <w:t>{</w:t>
             </w:r>
-            <w:proofErr w:type="spellStart"/>
             <w:r>
               <w:rPr>
                 <w:sz w:val="24"/>
@@ -7781,7 +7418,6 @@
               </w:rPr>
               <w:t>_day</w:t>
             </w:r>
-            <w:proofErr w:type="spellEnd"/>
             <w:r>
               <w:rPr>
                 <w:sz w:val="24"/>
@@ -7814,7 +7450,6 @@
               </w:rPr>
               <w:t>{</w:t>
             </w:r>
-            <w:proofErr w:type="spellStart"/>
             <w:r>
               <w:rPr>
                 <w:sz w:val="24"/>
@@ -7831,7 +7466,6 @@
               </w:rPr>
               <w:t>_day</w:t>
             </w:r>
-            <w:proofErr w:type="spellEnd"/>
             <w:r>
               <w:rPr>
                 <w:sz w:val="24"/>
@@ -7864,7 +7498,6 @@
               </w:rPr>
               <w:t>{</w:t>
             </w:r>
-            <w:proofErr w:type="spellStart"/>
             <w:r>
               <w:rPr>
                 <w:sz w:val="24"/>
@@ -7881,7 +7514,6 @@
               </w:rPr>
               <w:t>_day</w:t>
             </w:r>
-            <w:proofErr w:type="spellEnd"/>
             <w:r>
               <w:rPr>
                 <w:sz w:val="24"/>
@@ -7913,7 +7545,6 @@
               </w:rPr>
               <w:t>{</w:t>
             </w:r>
-            <w:proofErr w:type="spellStart"/>
             <w:r>
               <w:rPr>
                 <w:sz w:val="24"/>
@@ -7930,7 +7561,6 @@
               </w:rPr>
               <w:t>_day</w:t>
             </w:r>
-            <w:proofErr w:type="spellEnd"/>
             <w:r>
               <w:rPr>
                 <w:sz w:val="24"/>
@@ -7966,7 +7596,6 @@
               </w:rPr>
               <w:t>{</w:t>
             </w:r>
-            <w:proofErr w:type="spellStart"/>
             <w:r>
               <w:rPr>
                 <w:sz w:val="24"/>
@@ -7983,7 +7612,6 @@
               </w:rPr>
               <w:t>_day</w:t>
             </w:r>
-            <w:proofErr w:type="spellEnd"/>
             <w:r>
               <w:rPr>
                 <w:sz w:val="24"/>
@@ -8009,23 +7637,13 @@
               </w:rPr>
               <w:t>/</w:t>
             </w:r>
-            <w:proofErr w:type="spellStart"/>
             <w:r>
               <w:rPr>
                 <w:spacing w:val="-1"/>
                 <w:sz w:val="24"/>
                 <w:szCs w:val="24"/>
               </w:rPr>
-              <w:t>topics</w:t>
-            </w:r>
-            <w:proofErr w:type="spellEnd"/>
-            <w:r>
-              <w:rPr>
-                <w:spacing w:val="-1"/>
-                <w:sz w:val="24"/>
-                <w:szCs w:val="24"/>
-              </w:rPr>
-              <w:t>}</w:t>
+              <w:t>topics}</w:t>
             </w:r>
           </w:p>
         </w:tc>
@@ -8128,7 +7746,6 @@
               </w:rPr>
               <w:t>{</w:t>
             </w:r>
-            <w:proofErr w:type="spellStart"/>
             <w:r>
               <w:rPr>
                 <w:sz w:val="24"/>
@@ -8137,7 +7754,6 @@
               </w:rPr>
               <w:t>hours_day_training</w:t>
             </w:r>
-            <w:proofErr w:type="spellEnd"/>
             <w:r>
               <w:rPr>
                 <w:sz w:val="24"/>
@@ -8250,7 +7866,6 @@
               </w:rPr>
               <w:t>{</w:t>
             </w:r>
-            <w:proofErr w:type="spellStart"/>
             <w:r>
               <w:rPr>
                 <w:sz w:val="24"/>
@@ -8265,16 +7880,7 @@
                 <w:szCs w:val="26"/>
                 <w:lang w:val="en-US"/>
               </w:rPr>
-              <w:t>_day_sum</w:t>
-            </w:r>
-            <w:proofErr w:type="spellEnd"/>
-            <w:r>
-              <w:rPr>
-                <w:sz w:val="24"/>
-                <w:szCs w:val="26"/>
-                <w:lang w:val="en-US"/>
-              </w:rPr>
-              <w:t>}</w:t>
+              <w:t>_day_sum}</w:t>
             </w:r>
           </w:p>
         </w:tc>
@@ -8299,7 +7905,6 @@
               </w:rPr>
               <w:t>{</w:t>
             </w:r>
-            <w:proofErr w:type="spellStart"/>
             <w:r>
               <w:rPr>
                 <w:sz w:val="24"/>
@@ -8307,7 +7912,6 @@
               </w:rPr>
               <w:t>prac_day_sum</w:t>
             </w:r>
-            <w:proofErr w:type="spellEnd"/>
             <w:r>
               <w:rPr>
                 <w:sz w:val="24"/>
@@ -8338,7 +7942,6 @@
               </w:rPr>
               <w:t>{</w:t>
             </w:r>
-            <w:proofErr w:type="spellStart"/>
             <w:r>
               <w:rPr>
                 <w:sz w:val="24"/>
@@ -8346,7 +7949,6 @@
               </w:rPr>
               <w:t>srs_day_sum</w:t>
             </w:r>
-            <w:proofErr w:type="spellEnd"/>
             <w:r>
               <w:rPr>
                 <w:sz w:val="24"/>
@@ -8377,7 +7979,6 @@
               </w:rPr>
               <w:t>{</w:t>
             </w:r>
-            <w:proofErr w:type="spellStart"/>
             <w:r>
               <w:rPr>
                 <w:sz w:val="24"/>
@@ -8385,7 +7986,6 @@
               </w:rPr>
               <w:t>individual_day_sum</w:t>
             </w:r>
-            <w:proofErr w:type="spellEnd"/>
             <w:r>
               <w:rPr>
                 <w:sz w:val="24"/>
@@ -8436,7 +8036,6 @@
         </w:rPr>
         <w:t>(</w:t>
       </w:r>
-      <w:proofErr w:type="spellStart"/>
       <w:r>
         <w:rPr>
           <w:sz w:val="28"/>
@@ -8445,32 +8044,13 @@
         </w:rPr>
         <w:t>заочна</w:t>
       </w:r>
-      <w:proofErr w:type="spellEnd"/>
       <w:r>
         <w:rPr>
           <w:sz w:val="28"/>
           <w:szCs w:val="28"/>
           <w:lang w:val="ru-RU"/>
         </w:rPr>
-        <w:t xml:space="preserve"> форма </w:t>
-      </w:r>
-      <w:proofErr w:type="spellStart"/>
-      <w:r>
-        <w:rPr>
-          <w:sz w:val="28"/>
-          <w:szCs w:val="28"/>
-          <w:lang w:val="ru-RU"/>
-        </w:rPr>
-        <w:t>навчання</w:t>
-      </w:r>
-      <w:proofErr w:type="spellEnd"/>
-      <w:r>
-        <w:rPr>
-          <w:sz w:val="28"/>
-          <w:szCs w:val="28"/>
-          <w:lang w:val="ru-RU"/>
-        </w:rPr>
-        <w:t>)</w:t>
+        <w:t xml:space="preserve"> форма навчання)</w:t>
       </w:r>
     </w:p>
     <w:tbl>
@@ -8631,21 +8211,12 @@
                 <w:color w:val="000000"/>
               </w:rPr>
             </w:pPr>
-            <w:proofErr w:type="spellStart"/>
             <w:r>
               <w:rPr>
                 <w:bCs/>
                 <w:color w:val="000000"/>
               </w:rPr>
-              <w:t>Прак</w:t>
-            </w:r>
-            <w:proofErr w:type="spellEnd"/>
-            <w:r>
-              <w:rPr>
-                <w:bCs/>
-                <w:color w:val="000000"/>
-              </w:rPr>
-              <w:t>-</w:t>
+              <w:t>Прак-</w:t>
             </w:r>
           </w:p>
           <w:p>
@@ -8659,21 +8230,12 @@
                 <w:color w:val="000000"/>
               </w:rPr>
             </w:pPr>
-            <w:proofErr w:type="spellStart"/>
             <w:r>
               <w:rPr>
                 <w:bCs/>
                 <w:color w:val="000000"/>
               </w:rPr>
-              <w:t>тичні</w:t>
-            </w:r>
-            <w:proofErr w:type="spellEnd"/>
-            <w:r>
-              <w:rPr>
-                <w:bCs/>
-                <w:color w:val="000000"/>
-              </w:rPr>
-              <w:t xml:space="preserve"> заняття</w:t>
+              <w:t>тичні заняття</w:t>
             </w:r>
           </w:p>
         </w:tc>
@@ -8692,21 +8254,12 @@
                 <w:color w:val="000000"/>
               </w:rPr>
             </w:pPr>
-            <w:proofErr w:type="spellStart"/>
             <w:r>
               <w:rPr>
                 <w:bCs/>
                 <w:color w:val="000000"/>
               </w:rPr>
-              <w:t>Самостій</w:t>
-            </w:r>
-            <w:proofErr w:type="spellEnd"/>
-            <w:r>
-              <w:rPr>
-                <w:bCs/>
-                <w:color w:val="000000"/>
-              </w:rPr>
-              <w:t>-на робота</w:t>
+              <w:t>Самостій-на робота</w:t>
             </w:r>
           </w:p>
         </w:tc>
@@ -8725,21 +8278,12 @@
                 <w:color w:val="000000"/>
               </w:rPr>
             </w:pPr>
-            <w:proofErr w:type="spellStart"/>
             <w:r>
               <w:rPr>
                 <w:bCs/>
                 <w:color w:val="000000"/>
               </w:rPr>
-              <w:t>Індиві</w:t>
-            </w:r>
-            <w:proofErr w:type="spellEnd"/>
-            <w:r>
-              <w:rPr>
-                <w:bCs/>
-                <w:color w:val="000000"/>
-              </w:rPr>
-              <w:t>-</w:t>
+              <w:t>Індиві-</w:t>
             </w:r>
           </w:p>
           <w:p>
@@ -8872,7 +8416,6 @@
               </w:rPr>
               <w:t>{</w:t>
             </w:r>
-            <w:proofErr w:type="spellStart"/>
             <w:r>
               <w:rPr>
                 <w:sz w:val="24"/>
@@ -8897,7 +8440,6 @@
               </w:rPr>
               <w:t>ext</w:t>
             </w:r>
-            <w:proofErr w:type="spellEnd"/>
             <w:r>
               <w:rPr>
                 <w:sz w:val="24"/>
@@ -8930,7 +8472,6 @@
               </w:rPr>
               <w:t>{</w:t>
             </w:r>
-            <w:proofErr w:type="spellStart"/>
             <w:r>
               <w:rPr>
                 <w:sz w:val="24"/>
@@ -8955,7 +8496,6 @@
               </w:rPr>
               <w:t>ext</w:t>
             </w:r>
-            <w:proofErr w:type="spellEnd"/>
             <w:r>
               <w:rPr>
                 <w:sz w:val="24"/>
@@ -8988,7 +8528,6 @@
               </w:rPr>
               <w:t>{</w:t>
             </w:r>
-            <w:proofErr w:type="spellStart"/>
             <w:r>
               <w:rPr>
                 <w:sz w:val="24"/>
@@ -9013,7 +8552,6 @@
               </w:rPr>
               <w:t>ext</w:t>
             </w:r>
-            <w:proofErr w:type="spellEnd"/>
             <w:r>
               <w:rPr>
                 <w:sz w:val="24"/>
@@ -9045,7 +8583,6 @@
               </w:rPr>
               <w:t>{</w:t>
             </w:r>
-            <w:proofErr w:type="spellStart"/>
             <w:r>
               <w:rPr>
                 <w:sz w:val="24"/>
@@ -9070,7 +8607,6 @@
               </w:rPr>
               <w:t>ext</w:t>
             </w:r>
-            <w:proofErr w:type="spellEnd"/>
             <w:r>
               <w:rPr>
                 <w:sz w:val="24"/>
@@ -9106,7 +8642,6 @@
               </w:rPr>
               <w:t>{</w:t>
             </w:r>
-            <w:proofErr w:type="spellStart"/>
             <w:r>
               <w:rPr>
                 <w:sz w:val="24"/>
@@ -9131,7 +8666,6 @@
               </w:rPr>
               <w:t>ext</w:t>
             </w:r>
-            <w:proofErr w:type="spellEnd"/>
             <w:r>
               <w:rPr>
                 <w:sz w:val="24"/>
@@ -9157,23 +8691,13 @@
               </w:rPr>
               <w:t>/</w:t>
             </w:r>
-            <w:proofErr w:type="spellStart"/>
             <w:r>
               <w:rPr>
                 <w:spacing w:val="-1"/>
                 <w:sz w:val="24"/>
                 <w:szCs w:val="24"/>
               </w:rPr>
-              <w:t>topics</w:t>
-            </w:r>
-            <w:proofErr w:type="spellEnd"/>
-            <w:r>
-              <w:rPr>
-                <w:spacing w:val="-1"/>
-                <w:sz w:val="24"/>
-                <w:szCs w:val="24"/>
-              </w:rPr>
-              <w:t>}</w:t>
+              <w:t>topics}</w:t>
             </w:r>
           </w:p>
         </w:tc>
@@ -9245,7 +8769,6 @@
               </w:rPr>
               <w:t>{</w:t>
             </w:r>
-            <w:proofErr w:type="spellStart"/>
             <w:r>
               <w:rPr>
                 <w:sz w:val="24"/>
@@ -9276,16 +8799,7 @@
                 <w:szCs w:val="26"/>
                 <w:lang w:val="en-US"/>
               </w:rPr>
-              <w:t>_sum</w:t>
-            </w:r>
-            <w:proofErr w:type="spellEnd"/>
-            <w:r>
-              <w:rPr>
-                <w:sz w:val="24"/>
-                <w:szCs w:val="26"/>
-                <w:lang w:val="en-US"/>
-              </w:rPr>
-              <w:t>}</w:t>
+              <w:t>_sum}</w:t>
             </w:r>
           </w:p>
         </w:tc>
@@ -9310,7 +8824,6 @@
               </w:rPr>
               <w:t>{</w:t>
             </w:r>
-            <w:proofErr w:type="spellStart"/>
             <w:r>
               <w:rPr>
                 <w:sz w:val="24"/>
@@ -9332,7 +8845,6 @@
               </w:rPr>
               <w:t>_sum</w:t>
             </w:r>
-            <w:proofErr w:type="spellEnd"/>
             <w:r>
               <w:rPr>
                 <w:sz w:val="24"/>
@@ -9363,7 +8875,6 @@
               </w:rPr>
               <w:t>{</w:t>
             </w:r>
-            <w:proofErr w:type="spellStart"/>
             <w:r>
               <w:rPr>
                 <w:sz w:val="24"/>
@@ -9385,7 +8896,6 @@
               </w:rPr>
               <w:t>_sum</w:t>
             </w:r>
-            <w:proofErr w:type="spellEnd"/>
             <w:r>
               <w:rPr>
                 <w:sz w:val="24"/>
@@ -9416,7 +8926,6 @@
               </w:rPr>
               <w:t>{</w:t>
             </w:r>
-            <w:proofErr w:type="spellStart"/>
             <w:r>
               <w:rPr>
                 <w:sz w:val="24"/>
@@ -9438,7 +8947,6 @@
               </w:rPr>
               <w:t>_sum</w:t>
             </w:r>
-            <w:proofErr w:type="spellEnd"/>
             <w:r>
               <w:rPr>
                 <w:sz w:val="24"/>
@@ -10192,27 +9700,7 @@
           <w:sz w:val="28"/>
           <w:szCs w:val="28"/>
         </w:rPr>
-        <w:t>«{</w:t>
-      </w:r>
-      <w:proofErr w:type="spellStart"/>
-      <w:r>
-        <w:rPr>
-          <w:i/>
-          <w:spacing w:val="-5"/>
-          <w:sz w:val="28"/>
-          <w:szCs w:val="28"/>
-        </w:rPr>
-        <w:t>discipline</w:t>
-      </w:r>
-      <w:proofErr w:type="spellEnd"/>
-      <w:r>
-        <w:rPr>
-          <w:i/>
-          <w:spacing w:val="-5"/>
-          <w:sz w:val="28"/>
-          <w:szCs w:val="28"/>
-        </w:rPr>
-        <w:t>}»</w:t>
+        <w:t>«{discipline}»</w:t>
       </w:r>
       <w:r>
         <w:rPr>
@@ -10269,25 +9757,7 @@
           <w:szCs w:val="28"/>
           <w:lang w:val="en-US"/>
         </w:rPr>
-        <w:t>{title}{/</w:t>
-      </w:r>
-      <w:proofErr w:type="spellStart"/>
-      <w:r>
-        <w:rPr>
-          <w:sz w:val="28"/>
-          <w:szCs w:val="28"/>
-          <w:lang w:val="en-US"/>
-        </w:rPr>
-        <w:t>kpis</w:t>
-      </w:r>
-      <w:proofErr w:type="spellEnd"/>
-      <w:r>
-        <w:rPr>
-          <w:sz w:val="28"/>
-          <w:szCs w:val="28"/>
-          <w:lang w:val="en-US"/>
-        </w:rPr>
-        <w:t>}</w:t>
+        <w:t>{title}{/kpis}</w:t>
       </w:r>
     </w:p>
     <w:p>
@@ -10703,7 +10173,6 @@
             <w:r>
               <w:t xml:space="preserve"> </w:t>
             </w:r>
-            <w:proofErr w:type="spellStart"/>
             <w:r>
               <w:rPr>
                 <w:color w:val="000000"/>
@@ -10713,7 +10182,6 @@
               </w:rPr>
               <w:t>srs_variants</w:t>
             </w:r>
-            <w:proofErr w:type="spellEnd"/>
             <w:r>
               <w:rPr>
                 <w:color w:val="000000"/>
@@ -10785,39 +10253,19 @@
                 <w:szCs w:val="28"/>
                 <w:lang w:val="en-US"/>
               </w:rPr>
-              <w:t>{</w:t>
-            </w:r>
-            <w:proofErr w:type="spellStart"/>
+              <w:t>{ext}{/</w:t>
+            </w:r>
+            <w:r>
+              <w:t xml:space="preserve"> </w:t>
+            </w:r>
             <w:r>
               <w:rPr>
                 <w:sz w:val="28"/>
                 <w:szCs w:val="28"/>
                 <w:lang w:val="en-US"/>
               </w:rPr>
-              <w:t>ext</w:t>
-            </w:r>
-            <w:proofErr w:type="spellEnd"/>
-            <w:r>
-              <w:rPr>
-                <w:sz w:val="28"/>
-                <w:szCs w:val="28"/>
-                <w:lang w:val="en-US"/>
-              </w:rPr>
-              <w:t>}{/</w:t>
-            </w:r>
-            <w:r>
-              <w:t xml:space="preserve"> </w:t>
-            </w:r>
-            <w:proofErr w:type="spellStart"/>
-            <w:r>
-              <w:rPr>
-                <w:sz w:val="28"/>
-                <w:szCs w:val="28"/>
-                <w:lang w:val="en-US"/>
-              </w:rPr>
               <w:t>srs_variants</w:t>
             </w:r>
-            <w:proofErr w:type="spellEnd"/>
             <w:r>
               <w:rPr>
                 <w:sz w:val="28"/>
@@ -10908,27 +10356,7 @@
                 <w:szCs w:val="28"/>
                 <w:lang w:eastAsia="uk-UA"/>
               </w:rPr>
-              <w:t>{</w:t>
-            </w:r>
-            <w:proofErr w:type="spellStart"/>
-            <w:r>
-              <w:rPr>
-                <w:color w:val="000000"/>
-                <w:sz w:val="28"/>
-                <w:szCs w:val="28"/>
-                <w:lang w:eastAsia="uk-UA"/>
-              </w:rPr>
-              <w:t>hours_day_srs</w:t>
-            </w:r>
-            <w:proofErr w:type="spellEnd"/>
-            <w:r>
-              <w:rPr>
-                <w:color w:val="000000"/>
-                <w:sz w:val="28"/>
-                <w:szCs w:val="28"/>
-                <w:lang w:eastAsia="uk-UA"/>
-              </w:rPr>
-              <w:t>}</w:t>
+              <w:t>{hours_day_srs}</w:t>
             </w:r>
           </w:p>
         </w:tc>
@@ -10964,9 +10392,17 @@
                 <w:szCs w:val="28"/>
                 <w:lang w:eastAsia="uk-UA"/>
               </w:rPr>
-              <w:t>{</w:t>
-            </w:r>
-            <w:proofErr w:type="spellStart"/>
+              <w:t>{hours_</w:t>
+            </w:r>
+            <w:r>
+              <w:rPr>
+                <w:color w:val="000000"/>
+                <w:sz w:val="28"/>
+                <w:szCs w:val="28"/>
+                <w:lang w:val="en-US" w:eastAsia="uk-UA"/>
+              </w:rPr>
+              <w:t>ext</w:t>
+            </w:r>
             <w:r>
               <w:rPr>
                 <w:color w:val="000000"/>
@@ -10974,77 +10410,27 @@
                 <w:szCs w:val="28"/>
                 <w:lang w:eastAsia="uk-UA"/>
               </w:rPr>
-              <w:t>hours</w:t>
-            </w:r>
-            <w:proofErr w:type="spellEnd"/>
-            <w:r>
+              <w:t>_srs}</w:t>
+            </w:r>
+          </w:p>
+        </w:tc>
+        <w:tc>
+          <w:tcPr>
+            <w:tcW w:w="222" w:type="dxa"/>
+            <w:vAlign w:val="center"/>
+          </w:tcPr>
+          <w:p>
+            <w:pPr>
+              <w:widowControl/>
+              <w:autoSpaceDE/>
+              <w:autoSpaceDN/>
+              <w:adjustRightInd/>
               <w:rPr>
                 <w:color w:val="000000"/>
                 <w:sz w:val="28"/>
                 <w:szCs w:val="28"/>
                 <w:lang w:eastAsia="uk-UA"/>
               </w:rPr>
-              <w:t>_</w:t>
-            </w:r>
-            <w:proofErr w:type="spellStart"/>
-            <w:r>
-              <w:rPr>
-                <w:color w:val="000000"/>
-                <w:sz w:val="28"/>
-                <w:szCs w:val="28"/>
-                <w:lang w:val="en-US" w:eastAsia="uk-UA"/>
-              </w:rPr>
-              <w:t>ext</w:t>
-            </w:r>
-            <w:proofErr w:type="spellEnd"/>
-            <w:r>
-              <w:rPr>
-                <w:color w:val="000000"/>
-                <w:sz w:val="28"/>
-                <w:szCs w:val="28"/>
-                <w:lang w:eastAsia="uk-UA"/>
-              </w:rPr>
-              <w:t>_</w:t>
-            </w:r>
-            <w:proofErr w:type="spellStart"/>
-            <w:r>
-              <w:rPr>
-                <w:color w:val="000000"/>
-                <w:sz w:val="28"/>
-                <w:szCs w:val="28"/>
-                <w:lang w:eastAsia="uk-UA"/>
-              </w:rPr>
-              <w:t>srs</w:t>
-            </w:r>
-            <w:proofErr w:type="spellEnd"/>
-            <w:r>
-              <w:rPr>
-                <w:color w:val="000000"/>
-                <w:sz w:val="28"/>
-                <w:szCs w:val="28"/>
-                <w:lang w:eastAsia="uk-UA"/>
-              </w:rPr>
-              <w:t>}</w:t>
-            </w:r>
-          </w:p>
-        </w:tc>
-        <w:tc>
-          <w:tcPr>
-            <w:tcW w:w="222" w:type="dxa"/>
-            <w:vAlign w:val="center"/>
-          </w:tcPr>
-          <w:p>
-            <w:pPr>
-              <w:widowControl/>
-              <w:autoSpaceDE/>
-              <w:autoSpaceDN/>
-              <w:adjustRightInd/>
-              <w:rPr>
-                <w:color w:val="000000"/>
-                <w:sz w:val="28"/>
-                <w:szCs w:val="28"/>
-                <w:lang w:eastAsia="uk-UA"/>
-              </w:rPr>
             </w:pPr>
           </w:p>
         </w:tc>
@@ -11138,7 +10524,6 @@
         </w:rPr>
         <w:t>{</w:t>
       </w:r>
-      <w:proofErr w:type="spellStart"/>
       <w:r>
         <w:rPr>
           <w:bCs/>
@@ -11149,7 +10534,6 @@
         </w:rPr>
         <w:t>training_topic</w:t>
       </w:r>
-      <w:proofErr w:type="spellEnd"/>
       <w:r>
         <w:rPr>
           <w:bCs/>
@@ -11193,7 +10577,6 @@
         </w:rPr>
         <w:t>{</w:t>
       </w:r>
-      <w:proofErr w:type="spellStart"/>
       <w:r>
         <w:rPr>
           <w:bCs/>
@@ -11204,7 +10587,6 @@
         </w:rPr>
         <w:t>training_task</w:t>
       </w:r>
-      <w:proofErr w:type="spellEnd"/>
       <w:r>
         <w:rPr>
           <w:bCs/>
@@ -11357,7 +10739,6 @@
         </w:rPr>
         <w:t>{</w:t>
       </w:r>
-      <w:proofErr w:type="spellStart"/>
       <w:r>
         <w:rPr>
           <w:bCs/>
@@ -11368,7 +10749,6 @@
         </w:rPr>
         <w:t>training_lit</w:t>
       </w:r>
-      <w:proofErr w:type="spellEnd"/>
       <w:r>
         <w:rPr>
           <w:bCs/>
@@ -11510,25 +10890,7 @@
           <w:szCs w:val="28"/>
           <w:lang w:eastAsia="uk-UA"/>
         </w:rPr>
-        <w:t>«{</w:t>
-      </w:r>
-      <w:proofErr w:type="spellStart"/>
-      <w:r>
-        <w:rPr>
-          <w:sz w:val="28"/>
-          <w:szCs w:val="28"/>
-          <w:lang w:eastAsia="uk-UA"/>
-        </w:rPr>
-        <w:t>discipline</w:t>
-      </w:r>
-      <w:proofErr w:type="spellEnd"/>
-      <w:r>
-        <w:rPr>
-          <w:sz w:val="28"/>
-          <w:szCs w:val="28"/>
-          <w:lang w:eastAsia="uk-UA"/>
-        </w:rPr>
-        <w:t xml:space="preserve">}» </w:t>
+        <w:t xml:space="preserve">«{discipline}» </w:t>
       </w:r>
       <w:r>
         <w:rPr>
@@ -11840,25 +11202,7 @@
           <w:sz w:val="28"/>
           <w:szCs w:val="28"/>
         </w:rPr>
-        <w:t>«{</w:t>
-      </w:r>
-      <w:proofErr w:type="spellStart"/>
-      <w:r>
-        <w:rPr>
-          <w:spacing w:val="-4"/>
-          <w:sz w:val="28"/>
-          <w:szCs w:val="28"/>
-        </w:rPr>
-        <w:t>discipline</w:t>
-      </w:r>
-      <w:proofErr w:type="spellEnd"/>
-      <w:r>
-        <w:rPr>
-          <w:spacing w:val="-4"/>
-          <w:sz w:val="28"/>
-          <w:szCs w:val="28"/>
-        </w:rPr>
-        <w:t xml:space="preserve">}» </w:t>
+        <w:t xml:space="preserve">«{discipline}» </w:t>
       </w:r>
       <w:r>
         <w:rPr>
@@ -12133,6 +11477,7 @@
                 <w:color w:val="000000"/>
                 <w:sz w:val="24"/>
                 <w:szCs w:val="24"/>
+                <w:lang w:val="en-US"/>
               </w:rPr>
             </w:pPr>
             <w:r>
@@ -12140,8 +11485,9 @@
                 <w:color w:val="000000"/>
                 <w:sz w:val="24"/>
                 <w:szCs w:val="24"/>
-              </w:rPr>
-              <w:softHyphen/>
+                <w:lang w:val="en-US"/>
+              </w:rPr>
+              <w:t>{</w:t>
             </w:r>
             <w:r>
               <w:rPr>
@@ -12149,33 +11495,16 @@
                 <w:sz w:val="24"/>
                 <w:szCs w:val="24"/>
               </w:rPr>
-              <w:softHyphen/>
+              <w:t>mod_1</w:t>
             </w:r>
             <w:r>
               <w:rPr>
                 <w:color w:val="000000"/>
                 <w:sz w:val="24"/>
                 <w:szCs w:val="24"/>
-              </w:rPr>
-              <w:softHyphen/>
-              <w:t>6-9</w:t>
-            </w:r>
-            <w:r>
-              <w:rPr>
-                <w:color w:val="000000"/>
-                <w:sz w:val="24"/>
-                <w:szCs w:val="24"/>
-                <w:lang w:val="en-US"/>
-              </w:rPr>
-              <w:t xml:space="preserve"> </w:t>
-            </w:r>
-            <w:r>
-              <w:rPr>
-                <w:color w:val="000000"/>
-                <w:sz w:val="24"/>
-                <w:szCs w:val="24"/>
-              </w:rPr>
-              <w:t>тиждень</w:t>
+                <w:lang w:val="en-US"/>
+              </w:rPr>
+              <w:t>}</w:t>
             </w:r>
           </w:p>
         </w:tc>
@@ -12196,6 +11525,7 @@
                 <w:color w:val="000000"/>
                 <w:sz w:val="24"/>
                 <w:szCs w:val="24"/>
+                <w:lang w:val="en-US"/>
               </w:rPr>
             </w:pPr>
             <w:r>
@@ -12203,9 +11533,9 @@
                 <w:color w:val="000000"/>
                 <w:sz w:val="24"/>
                 <w:szCs w:val="24"/>
-              </w:rPr>
-              <w:softHyphen/>
-              <w:t>15</w:t>
+                <w:lang w:val="en-US"/>
+              </w:rPr>
+              <w:t>{</w:t>
             </w:r>
             <w:r>
               <w:rPr>
@@ -12213,7 +11543,16 @@
                 <w:sz w:val="24"/>
                 <w:szCs w:val="24"/>
               </w:rPr>
-              <w:t xml:space="preserve"> тиждень</w:t>
+              <w:t>mod_</w:t>
+            </w:r>
+            <w:r>
+              <w:rPr>
+                <w:color w:val="000000"/>
+                <w:sz w:val="24"/>
+                <w:szCs w:val="24"/>
+                <w:lang w:val="en-US"/>
+              </w:rPr>
+              <w:t>2}</w:t>
             </w:r>
           </w:p>
         </w:tc>
@@ -12234,6 +11573,7 @@
                 <w:color w:val="000000"/>
                 <w:sz w:val="24"/>
                 <w:szCs w:val="24"/>
+                <w:lang w:val="en-US"/>
               </w:rPr>
             </w:pPr>
             <w:r>
@@ -12241,8 +11581,9 @@
                 <w:color w:val="000000"/>
                 <w:sz w:val="24"/>
                 <w:szCs w:val="24"/>
-              </w:rPr>
-              <w:t>згідно наказу № 275 від 25 червня</w:t>
+                <w:lang w:val="en-US"/>
+              </w:rPr>
+              <w:t>{</w:t>
             </w:r>
             <w:r>
               <w:rPr>
@@ -12250,15 +11591,16 @@
                 <w:sz w:val="24"/>
                 <w:szCs w:val="24"/>
               </w:rPr>
-              <w:t xml:space="preserve"> </w:t>
+              <w:t>mod_</w:t>
             </w:r>
             <w:r>
               <w:rPr>
                 <w:color w:val="000000"/>
                 <w:sz w:val="24"/>
                 <w:szCs w:val="24"/>
-              </w:rPr>
-              <w:t>2021 року</w:t>
+                <w:lang w:val="en-US"/>
+              </w:rPr>
+              <w:t>3}</w:t>
             </w:r>
           </w:p>
         </w:tc>
@@ -13562,31 +12904,13 @@
                 <w:szCs w:val="28"/>
               </w:rPr>
             </w:pPr>
-            <w:proofErr w:type="spellStart"/>
             <w:r>
               <w:rPr>
                 <w:sz w:val="28"/>
                 <w:szCs w:val="28"/>
               </w:rPr>
-              <w:t>Google</w:t>
-            </w:r>
-            <w:proofErr w:type="spellEnd"/>
-            <w:r>
-              <w:rPr>
-                <w:sz w:val="28"/>
-                <w:szCs w:val="28"/>
-              </w:rPr>
-              <w:t xml:space="preserve"> </w:t>
-            </w:r>
-            <w:proofErr w:type="spellStart"/>
-            <w:r>
-              <w:rPr>
-                <w:sz w:val="28"/>
-                <w:szCs w:val="28"/>
-              </w:rPr>
-              <w:t>Docs</w:t>
-            </w:r>
-            <w:proofErr w:type="spellEnd"/>
+              <w:t>Google Docs</w:t>
+            </w:r>
           </w:p>
         </w:tc>
         <w:tc>
@@ -13668,31 +12992,13 @@
                 <w:szCs w:val="28"/>
               </w:rPr>
             </w:pPr>
-            <w:proofErr w:type="spellStart"/>
             <w:r>
               <w:rPr>
                 <w:sz w:val="28"/>
                 <w:szCs w:val="28"/>
               </w:rPr>
-              <w:t>Rad</w:t>
-            </w:r>
-            <w:proofErr w:type="spellEnd"/>
-            <w:r>
-              <w:rPr>
-                <w:sz w:val="28"/>
-                <w:szCs w:val="28"/>
-              </w:rPr>
-              <w:t xml:space="preserve"> </w:t>
-            </w:r>
-            <w:proofErr w:type="spellStart"/>
-            <w:r>
-              <w:rPr>
-                <w:sz w:val="28"/>
-                <w:szCs w:val="28"/>
-              </w:rPr>
-              <w:t>Studio</w:t>
-            </w:r>
-            <w:proofErr w:type="spellEnd"/>
+              <w:t>Rad Studio</w:t>
+            </w:r>
           </w:p>
         </w:tc>
         <w:tc>
@@ -13776,21 +13082,12 @@
                 <w:szCs w:val="28"/>
               </w:rPr>
             </w:pPr>
-            <w:proofErr w:type="spellStart"/>
             <w:r>
               <w:rPr>
                 <w:sz w:val="28"/>
                 <w:szCs w:val="28"/>
               </w:rPr>
-              <w:t>Dev</w:t>
-            </w:r>
-            <w:proofErr w:type="spellEnd"/>
-            <w:r>
-              <w:rPr>
-                <w:sz w:val="28"/>
-                <w:szCs w:val="28"/>
-              </w:rPr>
-              <w:t xml:space="preserve"> C++</w:t>
+              <w:t>Dev C++</w:t>
             </w:r>
           </w:p>
         </w:tc>
@@ -13965,7 +13262,6 @@
                 <w:szCs w:val="28"/>
               </w:rPr>
             </w:pPr>
-            <w:proofErr w:type="spellStart"/>
             <w:r>
               <w:rPr>
                 <w:sz w:val="28"/>
@@ -13973,7 +13269,6 @@
               </w:rPr>
               <w:t>Ramus</w:t>
             </w:r>
-            <w:proofErr w:type="spellEnd"/>
           </w:p>
         </w:tc>
         <w:tc>
@@ -14071,33 +13366,8 @@
                 <w:sz w:val="28"/>
                 <w:szCs w:val="28"/>
               </w:rPr>
-              <w:t xml:space="preserve">Microsoft </w:t>
-            </w:r>
-            <w:proofErr w:type="spellStart"/>
-            <w:r>
-              <w:rPr>
-                <w:sz w:val="28"/>
-                <w:szCs w:val="28"/>
-              </w:rPr>
-              <w:t>Visual</w:t>
-            </w:r>
-            <w:proofErr w:type="spellEnd"/>
-            <w:r>
-              <w:rPr>
-                <w:sz w:val="28"/>
-                <w:szCs w:val="28"/>
-              </w:rPr>
-              <w:t xml:space="preserve"> </w:t>
-            </w:r>
-            <w:proofErr w:type="spellStart"/>
-            <w:r>
-              <w:rPr>
-                <w:sz w:val="28"/>
-                <w:szCs w:val="28"/>
-              </w:rPr>
-              <w:t>Studio</w:t>
-            </w:r>
-            <w:proofErr w:type="spellEnd"/>
+              <w:t>Microsoft Visual Studio</w:t>
+            </w:r>
           </w:p>
         </w:tc>
         <w:tc>

</xml_diff>

<commit_message>
feat: 🎸 Form 11/11
</commit_message>
<xml_diff>
--- a/src/lib/template.docx
+++ b/src/lib/template.docx
@@ -268,7 +268,23 @@
                 <w:sz w:val="24"/>
                 <w:szCs w:val="24"/>
               </w:rPr>
-              <w:t>___________ Шинкарик М.І.</w:t>
+              <w:t xml:space="preserve">___________ </w:t>
+            </w:r>
+            <w:proofErr w:type="spellStart"/>
+            <w:r>
+              <w:rPr>
+                <w:sz w:val="24"/>
+                <w:szCs w:val="24"/>
+              </w:rPr>
+              <w:t>Шинкарик</w:t>
+            </w:r>
+            <w:proofErr w:type="spellEnd"/>
+            <w:r>
+              <w:rPr>
+                <w:sz w:val="24"/>
+                <w:szCs w:val="24"/>
+              </w:rPr>
+              <w:t xml:space="preserve"> М.І.</w:t>
             </w:r>
           </w:p>
         </w:tc>
@@ -301,7 +317,23 @@
                 <w:sz w:val="24"/>
                 <w:szCs w:val="24"/>
               </w:rPr>
-              <w:t>{year}</w:t>
+              <w:t>{</w:t>
+            </w:r>
+            <w:proofErr w:type="spellStart"/>
+            <w:r>
+              <w:rPr>
+                <w:sz w:val="24"/>
+                <w:szCs w:val="24"/>
+              </w:rPr>
+              <w:t>year</w:t>
+            </w:r>
+            <w:proofErr w:type="spellEnd"/>
+            <w:r>
+              <w:rPr>
+                <w:sz w:val="24"/>
+                <w:szCs w:val="24"/>
+              </w:rPr>
+              <w:t>}</w:t>
             </w:r>
             <w:r>
               <w:rPr>
@@ -336,7 +368,23 @@
                 <w:sz w:val="24"/>
                 <w:szCs w:val="24"/>
               </w:rPr>
-              <w:t>{year}</w:t>
+              <w:t>{</w:t>
+            </w:r>
+            <w:proofErr w:type="spellStart"/>
+            <w:r>
+              <w:rPr>
+                <w:sz w:val="24"/>
+                <w:szCs w:val="24"/>
+              </w:rPr>
+              <w:t>year</w:t>
+            </w:r>
+            <w:proofErr w:type="spellEnd"/>
+            <w:r>
+              <w:rPr>
+                <w:sz w:val="24"/>
+                <w:szCs w:val="24"/>
+              </w:rPr>
+              <w:t>}</w:t>
             </w:r>
             <w:r>
               <w:rPr>
@@ -519,7 +567,23 @@
                 <w:szCs w:val="24"/>
               </w:rPr>
               <w:softHyphen/>
-              <w:t>___________ Брич В.Я</w:t>
+              <w:t xml:space="preserve">___________ </w:t>
+            </w:r>
+            <w:proofErr w:type="spellStart"/>
+            <w:r>
+              <w:rPr>
+                <w:sz w:val="24"/>
+                <w:szCs w:val="24"/>
+              </w:rPr>
+              <w:t>Брич</w:t>
+            </w:r>
+            <w:proofErr w:type="spellEnd"/>
+            <w:r>
+              <w:rPr>
+                <w:sz w:val="24"/>
+                <w:szCs w:val="24"/>
+              </w:rPr>
+              <w:t xml:space="preserve"> В.Я</w:t>
             </w:r>
             <w:r>
               <w:rPr>
@@ -559,7 +623,23 @@
                 <w:sz w:val="24"/>
                 <w:szCs w:val="24"/>
               </w:rPr>
-              <w:t>{year}</w:t>
+              <w:t>{</w:t>
+            </w:r>
+            <w:proofErr w:type="spellStart"/>
+            <w:r>
+              <w:rPr>
+                <w:sz w:val="24"/>
+                <w:szCs w:val="24"/>
+              </w:rPr>
+              <w:t>year</w:t>
+            </w:r>
+            <w:proofErr w:type="spellEnd"/>
+            <w:r>
+              <w:rPr>
+                <w:sz w:val="24"/>
+                <w:szCs w:val="24"/>
+              </w:rPr>
+              <w:t>}</w:t>
             </w:r>
             <w:r>
               <w:rPr>
@@ -795,6 +875,7 @@
         </w:rPr>
         <w:t>{</w:t>
       </w:r>
+      <w:proofErr w:type="spellStart"/>
       <w:r>
         <w:rPr>
           <w:sz w:val="28"/>
@@ -803,6 +884,7 @@
         </w:rPr>
         <w:t>branch_number</w:t>
       </w:r>
+      <w:proofErr w:type="spellEnd"/>
       <w:r>
         <w:rPr>
           <w:sz w:val="28"/>
@@ -872,6 +954,7 @@
         </w:rPr>
         <w:t>{</w:t>
       </w:r>
+      <w:proofErr w:type="spellStart"/>
       <w:r>
         <w:rPr>
           <w:sz w:val="28"/>
@@ -880,6 +963,7 @@
         </w:rPr>
         <w:t>profession_number</w:t>
       </w:r>
+      <w:proofErr w:type="spellEnd"/>
       <w:r>
         <w:rPr>
           <w:sz w:val="28"/>
@@ -993,6 +1077,7 @@
         </w:rPr>
         <w:t>{</w:t>
       </w:r>
+      <w:proofErr w:type="spellStart"/>
       <w:r>
         <w:rPr>
           <w:sz w:val="28"/>
@@ -1001,6 +1086,7 @@
         </w:rPr>
         <w:t>professional_program</w:t>
       </w:r>
+      <w:proofErr w:type="spellEnd"/>
       <w:r>
         <w:rPr>
           <w:sz w:val="28"/>
@@ -1223,6 +1309,7 @@
                 <w:szCs w:val="24"/>
               </w:rPr>
             </w:pPr>
+            <w:proofErr w:type="spellStart"/>
             <w:r>
               <w:rPr>
                 <w:spacing w:val="-2"/>
@@ -1230,8 +1317,29 @@
                 <w:szCs w:val="24"/>
                 <w:lang w:val="en-US"/>
               </w:rPr>
-              <w:t>Лекції (год</w:t>
-            </w:r>
+              <w:t>Лекції</w:t>
+            </w:r>
+            <w:proofErr w:type="spellEnd"/>
+            <w:r>
+              <w:rPr>
+                <w:spacing w:val="-2"/>
+                <w:sz w:val="24"/>
+                <w:szCs w:val="24"/>
+                <w:lang w:val="en-US"/>
+              </w:rPr>
+              <w:t xml:space="preserve"> (</w:t>
+            </w:r>
+            <w:proofErr w:type="spellStart"/>
+            <w:r>
+              <w:rPr>
+                <w:spacing w:val="-2"/>
+                <w:sz w:val="24"/>
+                <w:szCs w:val="24"/>
+                <w:lang w:val="en-US"/>
+              </w:rPr>
+              <w:t>год</w:t>
+            </w:r>
+            <w:proofErr w:type="spellEnd"/>
             <w:r>
               <w:rPr>
                 <w:spacing w:val="-2"/>
@@ -1272,6 +1380,7 @@
                 <w:szCs w:val="24"/>
               </w:rPr>
             </w:pPr>
+            <w:proofErr w:type="spellStart"/>
             <w:r>
               <w:rPr>
                 <w:spacing w:val="-2"/>
@@ -1280,6 +1389,7 @@
               </w:rPr>
               <w:t>Лаб</w:t>
             </w:r>
+            <w:proofErr w:type="spellEnd"/>
             <w:r>
               <w:rPr>
                 <w:spacing w:val="-2"/>
@@ -1602,6 +1712,7 @@
                 <w:lang w:val="en-US"/>
               </w:rPr>
             </w:pPr>
+            <w:proofErr w:type="gramStart"/>
             <w:r>
               <w:rPr>
                 <w:sz w:val="24"/>
@@ -1613,14 +1724,25 @@
             <w:r>
               <w:t xml:space="preserve"> </w:t>
             </w:r>
-            <w:r>
-              <w:rPr>
-                <w:sz w:val="24"/>
-                <w:szCs w:val="24"/>
-                <w:lang w:val="en-US"/>
-              </w:rPr>
-              <w:t>hours_day_course</w:t>
-            </w:r>
+            <w:proofErr w:type="spellStart"/>
+            <w:r>
+              <w:rPr>
+                <w:sz w:val="24"/>
+                <w:szCs w:val="24"/>
+                <w:lang w:val="en-US"/>
+              </w:rPr>
+              <w:t>hours</w:t>
+            </w:r>
+            <w:proofErr w:type="gramEnd"/>
+            <w:r>
+              <w:rPr>
+                <w:sz w:val="24"/>
+                <w:szCs w:val="24"/>
+                <w:lang w:val="en-US"/>
+              </w:rPr>
+              <w:t>_day_course</w:t>
+            </w:r>
+            <w:proofErr w:type="spellEnd"/>
             <w:r>
               <w:rPr>
                 <w:sz w:val="24"/>
@@ -1653,6 +1775,7 @@
                 <w:lang w:val="en-US"/>
               </w:rPr>
             </w:pPr>
+            <w:proofErr w:type="gramStart"/>
             <w:r>
               <w:rPr>
                 <w:sz w:val="24"/>
@@ -1664,14 +1787,25 @@
             <w:r>
               <w:t xml:space="preserve"> </w:t>
             </w:r>
-            <w:r>
-              <w:rPr>
-                <w:sz w:val="24"/>
-                <w:szCs w:val="24"/>
-                <w:lang w:val="en-US"/>
-              </w:rPr>
-              <w:t>hours_day_semester</w:t>
-            </w:r>
+            <w:proofErr w:type="spellStart"/>
+            <w:r>
+              <w:rPr>
+                <w:sz w:val="24"/>
+                <w:szCs w:val="24"/>
+                <w:lang w:val="en-US"/>
+              </w:rPr>
+              <w:t>hours</w:t>
+            </w:r>
+            <w:proofErr w:type="gramEnd"/>
+            <w:r>
+              <w:rPr>
+                <w:sz w:val="24"/>
+                <w:szCs w:val="24"/>
+                <w:lang w:val="en-US"/>
+              </w:rPr>
+              <w:t>_day_semester</w:t>
+            </w:r>
+            <w:proofErr w:type="spellEnd"/>
             <w:r>
               <w:rPr>
                 <w:sz w:val="24"/>
@@ -1704,6 +1838,7 @@
                 <w:lang w:val="en-US"/>
               </w:rPr>
             </w:pPr>
+            <w:proofErr w:type="gramStart"/>
             <w:r>
               <w:rPr>
                 <w:sz w:val="24"/>
@@ -1715,14 +1850,25 @@
             <w:r>
               <w:t xml:space="preserve"> </w:t>
             </w:r>
-            <w:r>
-              <w:rPr>
-                <w:sz w:val="24"/>
-                <w:szCs w:val="24"/>
-                <w:lang w:val="en-US"/>
-              </w:rPr>
-              <w:t>hours_day_lectures</w:t>
-            </w:r>
+            <w:proofErr w:type="spellStart"/>
+            <w:r>
+              <w:rPr>
+                <w:sz w:val="24"/>
+                <w:szCs w:val="24"/>
+                <w:lang w:val="en-US"/>
+              </w:rPr>
+              <w:t>hours</w:t>
+            </w:r>
+            <w:proofErr w:type="gramEnd"/>
+            <w:r>
+              <w:rPr>
+                <w:sz w:val="24"/>
+                <w:szCs w:val="24"/>
+                <w:lang w:val="en-US"/>
+              </w:rPr>
+              <w:t>_day_lectures</w:t>
+            </w:r>
+            <w:proofErr w:type="spellEnd"/>
             <w:r>
               <w:rPr>
                 <w:sz w:val="24"/>
@@ -1755,6 +1901,7 @@
                 <w:lang w:val="en-US"/>
               </w:rPr>
             </w:pPr>
+            <w:proofErr w:type="gramStart"/>
             <w:r>
               <w:rPr>
                 <w:sz w:val="24"/>
@@ -1766,14 +1913,25 @@
             <w:r>
               <w:t xml:space="preserve"> </w:t>
             </w:r>
-            <w:r>
-              <w:rPr>
-                <w:sz w:val="24"/>
-                <w:szCs w:val="24"/>
-                <w:lang w:val="en-US"/>
-              </w:rPr>
-              <w:t>hours_day_laboratory</w:t>
-            </w:r>
+            <w:proofErr w:type="spellStart"/>
+            <w:r>
+              <w:rPr>
+                <w:sz w:val="24"/>
+                <w:szCs w:val="24"/>
+                <w:lang w:val="en-US"/>
+              </w:rPr>
+              <w:t>hours</w:t>
+            </w:r>
+            <w:proofErr w:type="gramEnd"/>
+            <w:r>
+              <w:rPr>
+                <w:sz w:val="24"/>
+                <w:szCs w:val="24"/>
+                <w:lang w:val="en-US"/>
+              </w:rPr>
+              <w:t>_day_laboratory</w:t>
+            </w:r>
+            <w:proofErr w:type="spellEnd"/>
             <w:r>
               <w:rPr>
                 <w:sz w:val="24"/>
@@ -1806,6 +1964,7 @@
                 <w:lang w:val="en-US"/>
               </w:rPr>
             </w:pPr>
+            <w:proofErr w:type="gramStart"/>
             <w:r>
               <w:rPr>
                 <w:sz w:val="24"/>
@@ -1817,14 +1976,25 @@
             <w:r>
               <w:t xml:space="preserve"> </w:t>
             </w:r>
-            <w:r>
-              <w:rPr>
-                <w:sz w:val="24"/>
-                <w:szCs w:val="24"/>
-                <w:lang w:val="en-US"/>
-              </w:rPr>
-              <w:t>hours_day_irs</w:t>
-            </w:r>
+            <w:proofErr w:type="spellStart"/>
+            <w:r>
+              <w:rPr>
+                <w:sz w:val="24"/>
+                <w:szCs w:val="24"/>
+                <w:lang w:val="en-US"/>
+              </w:rPr>
+              <w:t>hours</w:t>
+            </w:r>
+            <w:proofErr w:type="gramEnd"/>
+            <w:r>
+              <w:rPr>
+                <w:sz w:val="24"/>
+                <w:szCs w:val="24"/>
+                <w:lang w:val="en-US"/>
+              </w:rPr>
+              <w:t>_day_irs</w:t>
+            </w:r>
+            <w:proofErr w:type="spellEnd"/>
             <w:r>
               <w:rPr>
                 <w:sz w:val="24"/>
@@ -1857,6 +2027,7 @@
                 <w:lang w:val="en-US"/>
               </w:rPr>
             </w:pPr>
+            <w:proofErr w:type="gramStart"/>
             <w:r>
               <w:rPr>
                 <w:sz w:val="24"/>
@@ -1868,14 +2039,25 @@
             <w:r>
               <w:t xml:space="preserve"> </w:t>
             </w:r>
-            <w:r>
-              <w:rPr>
-                <w:sz w:val="24"/>
-                <w:szCs w:val="24"/>
-                <w:lang w:val="en-US"/>
-              </w:rPr>
-              <w:t>hours_day_training</w:t>
-            </w:r>
+            <w:proofErr w:type="spellStart"/>
+            <w:r>
+              <w:rPr>
+                <w:sz w:val="24"/>
+                <w:szCs w:val="24"/>
+                <w:lang w:val="en-US"/>
+              </w:rPr>
+              <w:t>hours</w:t>
+            </w:r>
+            <w:proofErr w:type="gramEnd"/>
+            <w:r>
+              <w:rPr>
+                <w:sz w:val="24"/>
+                <w:szCs w:val="24"/>
+                <w:lang w:val="en-US"/>
+              </w:rPr>
+              <w:t>_day_training</w:t>
+            </w:r>
+            <w:proofErr w:type="spellEnd"/>
             <w:r>
               <w:rPr>
                 <w:sz w:val="24"/>
@@ -1908,6 +2090,7 @@
                 <w:lang w:val="en-US"/>
               </w:rPr>
             </w:pPr>
+            <w:proofErr w:type="gramStart"/>
             <w:r>
               <w:rPr>
                 <w:sz w:val="24"/>
@@ -1919,14 +2102,25 @@
             <w:r>
               <w:t xml:space="preserve"> </w:t>
             </w:r>
-            <w:r>
-              <w:rPr>
-                <w:sz w:val="24"/>
-                <w:szCs w:val="24"/>
-                <w:lang w:val="en-US"/>
-              </w:rPr>
-              <w:t>hours_day_srs</w:t>
-            </w:r>
+            <w:proofErr w:type="spellStart"/>
+            <w:r>
+              <w:rPr>
+                <w:sz w:val="24"/>
+                <w:szCs w:val="24"/>
+                <w:lang w:val="en-US"/>
+              </w:rPr>
+              <w:t>hours</w:t>
+            </w:r>
+            <w:proofErr w:type="gramEnd"/>
+            <w:r>
+              <w:rPr>
+                <w:sz w:val="24"/>
+                <w:szCs w:val="24"/>
+                <w:lang w:val="en-US"/>
+              </w:rPr>
+              <w:t>_day_srs</w:t>
+            </w:r>
+            <w:proofErr w:type="spellEnd"/>
             <w:r>
               <w:rPr>
                 <w:sz w:val="24"/>
@@ -1967,6 +2161,7 @@
               </w:rPr>
               <w:t>{</w:t>
             </w:r>
+            <w:proofErr w:type="spellStart"/>
             <w:r>
               <w:rPr>
                 <w:sz w:val="24"/>
@@ -1975,6 +2170,7 @@
               </w:rPr>
               <w:t>hours_day_all</w:t>
             </w:r>
+            <w:proofErr w:type="spellEnd"/>
             <w:r>
               <w:rPr>
                 <w:sz w:val="24"/>
@@ -2007,6 +2203,7 @@
                 <w:lang w:val="en-US"/>
               </w:rPr>
             </w:pPr>
+            <w:proofErr w:type="gramStart"/>
             <w:r>
               <w:rPr>
                 <w:sz w:val="24"/>
@@ -2018,14 +2215,25 @@
             <w:r>
               <w:t xml:space="preserve"> </w:t>
             </w:r>
-            <w:r>
-              <w:rPr>
-                <w:sz w:val="24"/>
-                <w:szCs w:val="24"/>
-                <w:lang w:val="en-US"/>
-              </w:rPr>
-              <w:t>hours_day_test</w:t>
-            </w:r>
+            <w:proofErr w:type="spellStart"/>
+            <w:r>
+              <w:rPr>
+                <w:sz w:val="24"/>
+                <w:szCs w:val="24"/>
+                <w:lang w:val="en-US"/>
+              </w:rPr>
+              <w:t>hours</w:t>
+            </w:r>
+            <w:proofErr w:type="gramEnd"/>
+            <w:r>
+              <w:rPr>
+                <w:sz w:val="24"/>
+                <w:szCs w:val="24"/>
+                <w:lang w:val="en-US"/>
+              </w:rPr>
+              <w:t>_day_test</w:t>
+            </w:r>
+            <w:proofErr w:type="spellEnd"/>
             <w:r>
               <w:rPr>
                 <w:sz w:val="24"/>
@@ -2091,6 +2299,7 @@
                 <w:szCs w:val="24"/>
               </w:rPr>
             </w:pPr>
+            <w:proofErr w:type="gramStart"/>
             <w:r>
               <w:rPr>
                 <w:sz w:val="24"/>
@@ -2102,13 +2311,23 @@
             <w:r>
               <w:t xml:space="preserve"> </w:t>
             </w:r>
-            <w:r>
-              <w:rPr>
-                <w:sz w:val="24"/>
-                <w:szCs w:val="24"/>
-                <w:lang w:val="en-US"/>
-              </w:rPr>
-              <w:t>hours_</w:t>
+            <w:proofErr w:type="spellStart"/>
+            <w:r>
+              <w:rPr>
+                <w:sz w:val="24"/>
+                <w:szCs w:val="24"/>
+                <w:lang w:val="en-US"/>
+              </w:rPr>
+              <w:t>hours</w:t>
+            </w:r>
+            <w:proofErr w:type="gramEnd"/>
+            <w:r>
+              <w:rPr>
+                <w:sz w:val="24"/>
+                <w:szCs w:val="24"/>
+                <w:lang w:val="en-US"/>
+              </w:rPr>
+              <w:t>_</w:t>
             </w:r>
             <w:r>
               <w:rPr>
@@ -2126,6 +2345,7 @@
               </w:rPr>
               <w:t>_course</w:t>
             </w:r>
+            <w:proofErr w:type="spellEnd"/>
             <w:r>
               <w:rPr>
                 <w:sz w:val="24"/>
@@ -2158,6 +2378,7 @@
                 <w:lang w:val="ru-RU"/>
               </w:rPr>
             </w:pPr>
+            <w:proofErr w:type="gramStart"/>
             <w:r>
               <w:rPr>
                 <w:sz w:val="24"/>
@@ -2169,13 +2390,23 @@
             <w:r>
               <w:t xml:space="preserve"> </w:t>
             </w:r>
-            <w:r>
-              <w:rPr>
-                <w:sz w:val="24"/>
-                <w:szCs w:val="24"/>
-                <w:lang w:val="en-US"/>
-              </w:rPr>
-              <w:t>hours_</w:t>
+            <w:proofErr w:type="spellStart"/>
+            <w:r>
+              <w:rPr>
+                <w:sz w:val="24"/>
+                <w:szCs w:val="24"/>
+                <w:lang w:val="en-US"/>
+              </w:rPr>
+              <w:t>hours</w:t>
+            </w:r>
+            <w:proofErr w:type="gramEnd"/>
+            <w:r>
+              <w:rPr>
+                <w:sz w:val="24"/>
+                <w:szCs w:val="24"/>
+                <w:lang w:val="en-US"/>
+              </w:rPr>
+              <w:t>_</w:t>
             </w:r>
             <w:r>
               <w:rPr>
@@ -2193,6 +2424,7 @@
               </w:rPr>
               <w:t>_semester</w:t>
             </w:r>
+            <w:proofErr w:type="spellEnd"/>
             <w:r>
               <w:rPr>
                 <w:sz w:val="24"/>
@@ -2225,6 +2457,7 @@
                 <w:lang w:val="ru-RU"/>
               </w:rPr>
             </w:pPr>
+            <w:proofErr w:type="gramStart"/>
             <w:r>
               <w:rPr>
                 <w:sz w:val="24"/>
@@ -2236,13 +2469,23 @@
             <w:r>
               <w:t xml:space="preserve"> </w:t>
             </w:r>
-            <w:r>
-              <w:rPr>
-                <w:sz w:val="24"/>
-                <w:szCs w:val="24"/>
-                <w:lang w:val="en-US"/>
-              </w:rPr>
-              <w:t>hours_</w:t>
+            <w:proofErr w:type="spellStart"/>
+            <w:r>
+              <w:rPr>
+                <w:sz w:val="24"/>
+                <w:szCs w:val="24"/>
+                <w:lang w:val="en-US"/>
+              </w:rPr>
+              <w:t>hours</w:t>
+            </w:r>
+            <w:proofErr w:type="gramEnd"/>
+            <w:r>
+              <w:rPr>
+                <w:sz w:val="24"/>
+                <w:szCs w:val="24"/>
+                <w:lang w:val="en-US"/>
+              </w:rPr>
+              <w:t>_</w:t>
             </w:r>
             <w:r>
               <w:rPr>
@@ -2260,6 +2503,7 @@
               </w:rPr>
               <w:t>_lectures</w:t>
             </w:r>
+            <w:proofErr w:type="spellEnd"/>
             <w:r>
               <w:rPr>
                 <w:sz w:val="24"/>
@@ -2292,6 +2536,7 @@
                 <w:lang w:val="ru-RU"/>
               </w:rPr>
             </w:pPr>
+            <w:proofErr w:type="gramStart"/>
             <w:r>
               <w:rPr>
                 <w:sz w:val="24"/>
@@ -2303,13 +2548,23 @@
             <w:r>
               <w:t xml:space="preserve"> </w:t>
             </w:r>
-            <w:r>
-              <w:rPr>
-                <w:sz w:val="24"/>
-                <w:szCs w:val="24"/>
-                <w:lang w:val="en-US"/>
-              </w:rPr>
-              <w:t>hours_</w:t>
+            <w:proofErr w:type="spellStart"/>
+            <w:r>
+              <w:rPr>
+                <w:sz w:val="24"/>
+                <w:szCs w:val="24"/>
+                <w:lang w:val="en-US"/>
+              </w:rPr>
+              <w:t>hours</w:t>
+            </w:r>
+            <w:proofErr w:type="gramEnd"/>
+            <w:r>
+              <w:rPr>
+                <w:sz w:val="24"/>
+                <w:szCs w:val="24"/>
+                <w:lang w:val="en-US"/>
+              </w:rPr>
+              <w:t>_</w:t>
             </w:r>
             <w:r>
               <w:rPr>
@@ -2327,6 +2582,7 @@
               </w:rPr>
               <w:t>_laboratory</w:t>
             </w:r>
+            <w:proofErr w:type="spellEnd"/>
             <w:r>
               <w:rPr>
                 <w:sz w:val="24"/>
@@ -2359,6 +2615,7 @@
                 <w:lang w:val="ru-RU"/>
               </w:rPr>
             </w:pPr>
+            <w:proofErr w:type="gramStart"/>
             <w:r>
               <w:rPr>
                 <w:sz w:val="24"/>
@@ -2370,13 +2627,23 @@
             <w:r>
               <w:t xml:space="preserve"> </w:t>
             </w:r>
-            <w:r>
-              <w:rPr>
-                <w:sz w:val="24"/>
-                <w:szCs w:val="24"/>
-                <w:lang w:val="en-US"/>
-              </w:rPr>
-              <w:t>hours_</w:t>
+            <w:proofErr w:type="spellStart"/>
+            <w:r>
+              <w:rPr>
+                <w:sz w:val="24"/>
+                <w:szCs w:val="24"/>
+                <w:lang w:val="en-US"/>
+              </w:rPr>
+              <w:t>hours</w:t>
+            </w:r>
+            <w:proofErr w:type="gramEnd"/>
+            <w:r>
+              <w:rPr>
+                <w:sz w:val="24"/>
+                <w:szCs w:val="24"/>
+                <w:lang w:val="en-US"/>
+              </w:rPr>
+              <w:t>_</w:t>
             </w:r>
             <w:r>
               <w:rPr>
@@ -2394,6 +2661,7 @@
               </w:rPr>
               <w:t>_irs</w:t>
             </w:r>
+            <w:proofErr w:type="spellEnd"/>
             <w:r>
               <w:rPr>
                 <w:sz w:val="24"/>
@@ -2426,6 +2694,7 @@
                 <w:lang w:val="en-US"/>
               </w:rPr>
             </w:pPr>
+            <w:proofErr w:type="gramStart"/>
             <w:r>
               <w:rPr>
                 <w:sz w:val="24"/>
@@ -2437,13 +2706,23 @@
             <w:r>
               <w:t xml:space="preserve"> </w:t>
             </w:r>
-            <w:r>
-              <w:rPr>
-                <w:sz w:val="24"/>
-                <w:szCs w:val="24"/>
-                <w:lang w:val="en-US"/>
-              </w:rPr>
-              <w:t>hours_</w:t>
+            <w:proofErr w:type="spellStart"/>
+            <w:r>
+              <w:rPr>
+                <w:sz w:val="24"/>
+                <w:szCs w:val="24"/>
+                <w:lang w:val="en-US"/>
+              </w:rPr>
+              <w:t>hours</w:t>
+            </w:r>
+            <w:proofErr w:type="gramEnd"/>
+            <w:r>
+              <w:rPr>
+                <w:sz w:val="24"/>
+                <w:szCs w:val="24"/>
+                <w:lang w:val="en-US"/>
+              </w:rPr>
+              <w:t>_</w:t>
             </w:r>
             <w:r>
               <w:rPr>
@@ -2461,6 +2740,7 @@
               </w:rPr>
               <w:t>_training</w:t>
             </w:r>
+            <w:proofErr w:type="spellEnd"/>
             <w:r>
               <w:rPr>
                 <w:sz w:val="24"/>
@@ -2493,6 +2773,7 @@
                 <w:lang w:val="ru-RU"/>
               </w:rPr>
             </w:pPr>
+            <w:proofErr w:type="gramStart"/>
             <w:r>
               <w:rPr>
                 <w:sz w:val="24"/>
@@ -2504,13 +2785,23 @@
             <w:r>
               <w:t xml:space="preserve"> </w:t>
             </w:r>
-            <w:r>
-              <w:rPr>
-                <w:sz w:val="24"/>
-                <w:szCs w:val="24"/>
-                <w:lang w:val="en-US"/>
-              </w:rPr>
-              <w:t>hours_</w:t>
+            <w:proofErr w:type="spellStart"/>
+            <w:r>
+              <w:rPr>
+                <w:sz w:val="24"/>
+                <w:szCs w:val="24"/>
+                <w:lang w:val="en-US"/>
+              </w:rPr>
+              <w:t>hours</w:t>
+            </w:r>
+            <w:proofErr w:type="gramEnd"/>
+            <w:r>
+              <w:rPr>
+                <w:sz w:val="24"/>
+                <w:szCs w:val="24"/>
+                <w:lang w:val="en-US"/>
+              </w:rPr>
+              <w:t>_</w:t>
             </w:r>
             <w:r>
               <w:rPr>
@@ -2528,6 +2819,7 @@
               </w:rPr>
               <w:t>_srs</w:t>
             </w:r>
+            <w:proofErr w:type="spellEnd"/>
             <w:r>
               <w:rPr>
                 <w:sz w:val="24"/>
@@ -2568,6 +2860,7 @@
               </w:rPr>
               <w:t>{</w:t>
             </w:r>
+            <w:proofErr w:type="spellStart"/>
             <w:r>
               <w:rPr>
                 <w:sz w:val="24"/>
@@ -2576,6 +2869,7 @@
               </w:rPr>
               <w:t>hours_ext_all</w:t>
             </w:r>
+            <w:proofErr w:type="spellEnd"/>
             <w:r>
               <w:rPr>
                 <w:sz w:val="24"/>
@@ -2607,6 +2901,7 @@
                 <w:szCs w:val="24"/>
               </w:rPr>
             </w:pPr>
+            <w:proofErr w:type="gramStart"/>
             <w:r>
               <w:rPr>
                 <w:sz w:val="24"/>
@@ -2618,13 +2913,23 @@
             <w:r>
               <w:t xml:space="preserve"> </w:t>
             </w:r>
-            <w:r>
-              <w:rPr>
-                <w:sz w:val="24"/>
-                <w:szCs w:val="24"/>
-                <w:lang w:val="en-US"/>
-              </w:rPr>
-              <w:t>hours_</w:t>
+            <w:proofErr w:type="spellStart"/>
+            <w:r>
+              <w:rPr>
+                <w:sz w:val="24"/>
+                <w:szCs w:val="24"/>
+                <w:lang w:val="en-US"/>
+              </w:rPr>
+              <w:t>hours</w:t>
+            </w:r>
+            <w:proofErr w:type="gramEnd"/>
+            <w:r>
+              <w:rPr>
+                <w:sz w:val="24"/>
+                <w:szCs w:val="24"/>
+                <w:lang w:val="en-US"/>
+              </w:rPr>
+              <w:t>_</w:t>
             </w:r>
             <w:r>
               <w:rPr>
@@ -2642,6 +2947,7 @@
               </w:rPr>
               <w:t>_test</w:t>
             </w:r>
+            <w:proofErr w:type="spellEnd"/>
             <w:r>
               <w:rPr>
                 <w:sz w:val="24"/>
@@ -3035,7 +3341,29 @@
           <w:sz w:val="28"/>
           <w:szCs w:val="28"/>
         </w:rPr>
-        <w:t>Робочу програму склав професор кафедри комп’ютерних наук, д.т.н., Дивак Микола Петрович.</w:t>
+        <w:t xml:space="preserve">Робочу програму склав професор кафедри комп’ютерних наук, </w:t>
+      </w:r>
+      <w:proofErr w:type="spellStart"/>
+      <w:r>
+        <w:rPr>
+          <w:color w:val="auto"/>
+          <w:spacing w:val="0"/>
+          <w:w w:val="101"/>
+          <w:sz w:val="28"/>
+          <w:szCs w:val="28"/>
+        </w:rPr>
+        <w:t>д.т.н</w:t>
+      </w:r>
+      <w:proofErr w:type="spellEnd"/>
+      <w:r>
+        <w:rPr>
+          <w:color w:val="auto"/>
+          <w:spacing w:val="0"/>
+          <w:w w:val="101"/>
+          <w:sz w:val="28"/>
+          <w:szCs w:val="28"/>
+        </w:rPr>
+        <w:t>., Дивак Микола Петрович.</w:t>
       </w:r>
     </w:p>
     <w:p>
@@ -3204,14 +3532,24 @@
           <w:szCs w:val="28"/>
         </w:rPr>
         <w:tab/>
-        <w:t xml:space="preserve"> к.т.н</w:t>
-      </w:r>
+        <w:t xml:space="preserve"> </w:t>
+      </w:r>
+      <w:proofErr w:type="spellStart"/>
       <w:r>
         <w:rPr>
           <w:color w:val="auto"/>
           <w:sz w:val="28"/>
           <w:szCs w:val="28"/>
         </w:rPr>
+        <w:t>к.т.н</w:t>
+      </w:r>
+      <w:proofErr w:type="spellEnd"/>
+      <w:r>
+        <w:rPr>
+          <w:color w:val="auto"/>
+          <w:sz w:val="28"/>
+          <w:szCs w:val="28"/>
+        </w:rPr>
         <w:t xml:space="preserve">, </w:t>
       </w:r>
       <w:r>
@@ -3220,7 +3558,25 @@
           <w:sz w:val="28"/>
           <w:szCs w:val="28"/>
         </w:rPr>
-        <w:t xml:space="preserve">доцент Пукас А.В. </w:t>
+        <w:t xml:space="preserve">доцент </w:t>
+      </w:r>
+      <w:proofErr w:type="spellStart"/>
+      <w:r>
+        <w:rPr>
+          <w:color w:val="auto"/>
+          <w:sz w:val="28"/>
+          <w:szCs w:val="28"/>
+        </w:rPr>
+        <w:t>Пукас</w:t>
+      </w:r>
+      <w:proofErr w:type="spellEnd"/>
+      <w:r>
+        <w:rPr>
+          <w:color w:val="auto"/>
+          <w:sz w:val="28"/>
+          <w:szCs w:val="28"/>
+        </w:rPr>
+        <w:t xml:space="preserve"> А.В. </w:t>
       </w:r>
       <w:r>
         <w:rPr>
@@ -3467,6 +3823,7 @@
         </w:rPr>
         <w:t>{</w:t>
       </w:r>
+      <w:proofErr w:type="spellStart"/>
       <w:r>
         <w:rPr>
           <w:w w:val="101"/>
@@ -3476,6 +3833,7 @@
         </w:rPr>
         <w:t>professional_program</w:t>
       </w:r>
+      <w:proofErr w:type="spellEnd"/>
       <w:r>
         <w:rPr>
           <w:w w:val="101"/>
@@ -3513,13 +3871,23 @@
           <w:noEndnote/>
         </w:sectPr>
       </w:pPr>
+      <w:proofErr w:type="spellStart"/>
       <w:r>
         <w:rPr>
           <w:w w:val="101"/>
           <w:sz w:val="28"/>
           <w:szCs w:val="28"/>
         </w:rPr>
-        <w:t>д.т.н., професор Дивак М.П.</w:t>
+        <w:t>д.т.н</w:t>
+      </w:r>
+      <w:proofErr w:type="spellEnd"/>
+      <w:r>
+        <w:rPr>
+          <w:w w:val="101"/>
+          <w:sz w:val="28"/>
+          <w:szCs w:val="28"/>
+        </w:rPr>
+        <w:t>., професор Дивак М.П.</w:t>
       </w:r>
       <w:r>
         <w:rPr>
@@ -4028,6 +4396,7 @@
               </w:rPr>
               <w:t>{</w:t>
             </w:r>
+            <w:proofErr w:type="spellStart"/>
             <w:r>
               <w:rPr>
                 <w:sz w:val="24"/>
@@ -4036,6 +4405,7 @@
               </w:rPr>
               <w:t>branch_number</w:t>
             </w:r>
+            <w:proofErr w:type="spellEnd"/>
             <w:r>
               <w:rPr>
                 <w:sz w:val="24"/>
@@ -4272,6 +4642,7 @@
               </w:rPr>
               <w:t>{</w:t>
             </w:r>
+            <w:proofErr w:type="spellStart"/>
             <w:r>
               <w:rPr>
                 <w:spacing w:val="1"/>
@@ -4281,6 +4652,7 @@
               </w:rPr>
               <w:t>credit_modules</w:t>
             </w:r>
+            <w:proofErr w:type="spellEnd"/>
             <w:r>
               <w:rPr>
                 <w:spacing w:val="1"/>
@@ -4330,6 +4702,7 @@
               </w:rPr>
               <w:t>{</w:t>
             </w:r>
+            <w:proofErr w:type="spellStart"/>
             <w:r>
               <w:rPr>
                 <w:sz w:val="24"/>
@@ -4338,6 +4711,7 @@
               </w:rPr>
               <w:t>profession_number</w:t>
             </w:r>
+            <w:proofErr w:type="spellEnd"/>
             <w:r>
               <w:rPr>
                 <w:sz w:val="24"/>
@@ -4456,6 +4830,7 @@
               </w:rPr>
               <w:t>{</w:t>
             </w:r>
+            <w:proofErr w:type="spellStart"/>
             <w:r>
               <w:rPr>
                 <w:i/>
@@ -4466,6 +4841,7 @@
               </w:rPr>
               <w:t>hours_day_course</w:t>
             </w:r>
+            <w:proofErr w:type="spellEnd"/>
             <w:r>
               <w:rPr>
                 <w:i/>
@@ -4518,6 +4894,7 @@
               </w:rPr>
               <w:t>{</w:t>
             </w:r>
+            <w:proofErr w:type="spellStart"/>
             <w:r>
               <w:rPr>
                 <w:i/>
@@ -4528,6 +4905,7 @@
               </w:rPr>
               <w:t>hours_ext_course</w:t>
             </w:r>
+            <w:proofErr w:type="spellEnd"/>
             <w:r>
               <w:rPr>
                 <w:i/>
@@ -4600,6 +4978,7 @@
               </w:rPr>
               <w:t>{</w:t>
             </w:r>
+            <w:proofErr w:type="spellStart"/>
             <w:r>
               <w:rPr>
                 <w:i/>
@@ -4610,6 +4989,7 @@
               </w:rPr>
               <w:t>hours_day_semester</w:t>
             </w:r>
+            <w:proofErr w:type="spellEnd"/>
             <w:r>
               <w:rPr>
                 <w:i/>
@@ -4660,6 +5040,7 @@
               </w:rPr>
               <w:t>{</w:t>
             </w:r>
+            <w:proofErr w:type="spellStart"/>
             <w:r>
               <w:rPr>
                 <w:i/>
@@ -4670,6 +5051,7 @@
               </w:rPr>
               <w:t>hours_ext_semester</w:t>
             </w:r>
+            <w:proofErr w:type="spellEnd"/>
             <w:r>
               <w:rPr>
                 <w:i/>
@@ -4756,6 +5138,7 @@
               </w:rPr>
               <w:t>{</w:t>
             </w:r>
+            <w:proofErr w:type="spellStart"/>
             <w:r>
               <w:rPr>
                 <w:spacing w:val="-1"/>
@@ -4765,6 +5148,7 @@
               </w:rPr>
               <w:t>content_modules</w:t>
             </w:r>
+            <w:proofErr w:type="spellEnd"/>
             <w:r>
               <w:rPr>
                 <w:spacing w:val="-1"/>
@@ -4934,6 +5318,7 @@
               </w:rPr>
               <w:t>{</w:t>
             </w:r>
+            <w:proofErr w:type="spellStart"/>
             <w:r>
               <w:rPr>
                 <w:spacing w:val="2"/>
@@ -4943,6 +5328,7 @@
               </w:rPr>
               <w:t>hours_day_lectures</w:t>
             </w:r>
+            <w:proofErr w:type="spellEnd"/>
             <w:r>
               <w:rPr>
                 <w:spacing w:val="2"/>
@@ -5000,6 +5386,7 @@
               </w:rPr>
               <w:t>{</w:t>
             </w:r>
+            <w:proofErr w:type="spellStart"/>
             <w:r>
               <w:rPr>
                 <w:spacing w:val="2"/>
@@ -5009,6 +5396,7 @@
               </w:rPr>
               <w:t>hours_ext_lectures</w:t>
             </w:r>
+            <w:proofErr w:type="spellEnd"/>
             <w:r>
               <w:rPr>
                 <w:spacing w:val="2"/>
@@ -5092,6 +5480,7 @@
               </w:rPr>
               <w:t>{</w:t>
             </w:r>
+            <w:proofErr w:type="spellStart"/>
             <w:r>
               <w:rPr>
                 <w:spacing w:val="2"/>
@@ -5101,6 +5490,7 @@
               </w:rPr>
               <w:t>hours_day_laboratory</w:t>
             </w:r>
+            <w:proofErr w:type="spellEnd"/>
             <w:r>
               <w:rPr>
                 <w:spacing w:val="2"/>
@@ -5156,6 +5546,7 @@
               </w:rPr>
               <w:t>{</w:t>
             </w:r>
+            <w:proofErr w:type="spellStart"/>
             <w:r>
               <w:rPr>
                 <w:spacing w:val="2"/>
@@ -5165,6 +5556,7 @@
               </w:rPr>
               <w:t>hours_ext_laboratory</w:t>
             </w:r>
+            <w:proofErr w:type="spellEnd"/>
             <w:r>
               <w:rPr>
                 <w:spacing w:val="2"/>
@@ -5260,6 +5652,7 @@
               </w:rPr>
               <w:t>_</w:t>
             </w:r>
+            <w:proofErr w:type="spellStart"/>
             <w:r>
               <w:rPr>
                 <w:spacing w:val="1"/>
@@ -5278,6 +5671,7 @@
               </w:rPr>
               <w:t>_all</w:t>
             </w:r>
+            <w:proofErr w:type="spellEnd"/>
             <w:r>
               <w:rPr>
                 <w:spacing w:val="1"/>
@@ -5402,6 +5796,7 @@
               </w:rPr>
               <w:t>{</w:t>
             </w:r>
+            <w:proofErr w:type="spellStart"/>
             <w:r>
               <w:rPr>
                 <w:spacing w:val="2"/>
@@ -5411,6 +5806,7 @@
               </w:rPr>
               <w:t>hours_day_srs</w:t>
             </w:r>
+            <w:proofErr w:type="spellEnd"/>
             <w:r>
               <w:rPr>
                 <w:spacing w:val="2"/>
@@ -5458,6 +5854,7 @@
               </w:rPr>
               <w:t>{</w:t>
             </w:r>
+            <w:proofErr w:type="spellStart"/>
             <w:r>
               <w:rPr>
                 <w:spacing w:val="2"/>
@@ -5467,6 +5864,7 @@
               </w:rPr>
               <w:t>hours_day_training</w:t>
             </w:r>
+            <w:proofErr w:type="spellEnd"/>
             <w:r>
               <w:rPr>
                 <w:spacing w:val="2"/>
@@ -5523,6 +5921,7 @@
               </w:rPr>
               <w:t>{</w:t>
             </w:r>
+            <w:proofErr w:type="spellStart"/>
             <w:r>
               <w:rPr>
                 <w:spacing w:val="2"/>
@@ -5532,6 +5931,7 @@
               </w:rPr>
               <w:t>hours_ext_srs</w:t>
             </w:r>
+            <w:proofErr w:type="spellEnd"/>
             <w:r>
               <w:rPr>
                 <w:spacing w:val="2"/>
@@ -5622,6 +6022,7 @@
               </w:rPr>
               <w:t>{</w:t>
             </w:r>
+            <w:proofErr w:type="spellStart"/>
             <w:r>
               <w:rPr>
                 <w:spacing w:val="1"/>
@@ -5631,6 +6032,7 @@
               </w:rPr>
               <w:t>hours_day_irs</w:t>
             </w:r>
+            <w:proofErr w:type="spellEnd"/>
             <w:r>
               <w:rPr>
                 <w:spacing w:val="1"/>
@@ -5705,6 +6107,7 @@
               </w:rPr>
               <w:t>{</w:t>
             </w:r>
+            <w:proofErr w:type="spellStart"/>
             <w:r>
               <w:rPr>
                 <w:sz w:val="24"/>
@@ -5713,6 +6116,7 @@
               </w:rPr>
               <w:t>weekly_hours</w:t>
             </w:r>
+            <w:proofErr w:type="spellEnd"/>
             <w:r>
               <w:rPr>
                 <w:sz w:val="24"/>
@@ -5761,6 +6165,7 @@
               </w:rPr>
               <w:t>{</w:t>
             </w:r>
+            <w:proofErr w:type="spellStart"/>
             <w:r>
               <w:rPr>
                 <w:sz w:val="24"/>
@@ -5769,6 +6174,7 @@
               </w:rPr>
               <w:t>classroom_hours</w:t>
             </w:r>
+            <w:proofErr w:type="spellEnd"/>
             <w:r>
               <w:rPr>
                 <w:sz w:val="24"/>
@@ -6228,8 +6634,9 @@
           <w:sz w:val="28"/>
           <w:szCs w:val="28"/>
         </w:rPr>
-        <w:t xml:space="preserve"> Найменування та опис компетентностей, формування котрих забезпечує вивчення дисципліни</w:t>
-      </w:r>
+        <w:t xml:space="preserve"> Найменування та опис </w:t>
+      </w:r>
+      <w:proofErr w:type="spellStart"/>
       <w:r>
         <w:rPr>
           <w:b/>
@@ -6238,6 +6645,27 @@
           <w:sz w:val="28"/>
           <w:szCs w:val="28"/>
         </w:rPr>
+        <w:t>компетентностей</w:t>
+      </w:r>
+      <w:proofErr w:type="spellEnd"/>
+      <w:r>
+        <w:rPr>
+          <w:b/>
+          <w:bCs/>
+          <w:spacing w:val="2"/>
+          <w:sz w:val="28"/>
+          <w:szCs w:val="28"/>
+        </w:rPr>
+        <w:t>, формування котрих забезпечує вивчення дисципліни</w:t>
+      </w:r>
+      <w:r>
+        <w:rPr>
+          <w:b/>
+          <w:bCs/>
+          <w:spacing w:val="2"/>
+          <w:sz w:val="28"/>
+          <w:szCs w:val="28"/>
+        </w:rPr>
         <w:t xml:space="preserve"> </w:t>
       </w:r>
       <w:r>
@@ -6248,7 +6676,29 @@
           <w:sz w:val="28"/>
           <w:szCs w:val="28"/>
         </w:rPr>
-        <w:t>«{discipline}»</w:t>
+        <w:t>«{</w:t>
+      </w:r>
+      <w:proofErr w:type="spellStart"/>
+      <w:r>
+        <w:rPr>
+          <w:b/>
+          <w:bCs/>
+          <w:spacing w:val="2"/>
+          <w:sz w:val="28"/>
+          <w:szCs w:val="28"/>
+        </w:rPr>
+        <w:t>discipline</w:t>
+      </w:r>
+      <w:proofErr w:type="spellEnd"/>
+      <w:r>
+        <w:rPr>
+          <w:b/>
+          <w:bCs/>
+          <w:spacing w:val="2"/>
+          <w:sz w:val="28"/>
+          <w:szCs w:val="28"/>
+        </w:rPr>
+        <w:t>}»</w:t>
       </w:r>
     </w:p>
     <w:p>
@@ -7036,7 +7486,43 @@
           <w:szCs w:val="28"/>
           <w:lang w:val="ru-RU"/>
         </w:rPr>
-        <w:t>(денна форма навчання)</w:t>
+        <w:t>(</w:t>
+      </w:r>
+      <w:proofErr w:type="spellStart"/>
+      <w:r>
+        <w:rPr>
+          <w:sz w:val="28"/>
+          <w:szCs w:val="28"/>
+          <w:lang w:val="ru-RU"/>
+        </w:rPr>
+        <w:t>денна</w:t>
+      </w:r>
+      <w:proofErr w:type="spellEnd"/>
+      <w:r>
+        <w:rPr>
+          <w:sz w:val="28"/>
+          <w:szCs w:val="28"/>
+          <w:lang w:val="ru-RU"/>
+        </w:rPr>
+        <w:t xml:space="preserve"> форма </w:t>
+      </w:r>
+      <w:proofErr w:type="spellStart"/>
+      <w:r>
+        <w:rPr>
+          <w:sz w:val="28"/>
+          <w:szCs w:val="28"/>
+          <w:lang w:val="ru-RU"/>
+        </w:rPr>
+        <w:t>навчання</w:t>
+      </w:r>
+      <w:proofErr w:type="spellEnd"/>
+      <w:r>
+        <w:rPr>
+          <w:sz w:val="28"/>
+          <w:szCs w:val="28"/>
+          <w:lang w:val="ru-RU"/>
+        </w:rPr>
+        <w:t>)</w:t>
       </w:r>
     </w:p>
     <w:tbl>
@@ -7197,12 +7683,21 @@
                 <w:color w:val="000000"/>
               </w:rPr>
             </w:pPr>
+            <w:proofErr w:type="spellStart"/>
             <w:r>
               <w:rPr>
                 <w:bCs/>
                 <w:color w:val="000000"/>
               </w:rPr>
-              <w:t>Прак-</w:t>
+              <w:t>Прак</w:t>
+            </w:r>
+            <w:proofErr w:type="spellEnd"/>
+            <w:r>
+              <w:rPr>
+                <w:bCs/>
+                <w:color w:val="000000"/>
+              </w:rPr>
+              <w:t>-</w:t>
             </w:r>
           </w:p>
           <w:p>
@@ -7216,12 +7711,21 @@
                 <w:color w:val="000000"/>
               </w:rPr>
             </w:pPr>
+            <w:proofErr w:type="spellStart"/>
             <w:r>
               <w:rPr>
                 <w:bCs/>
                 <w:color w:val="000000"/>
               </w:rPr>
-              <w:t>тичні заняття</w:t>
+              <w:t>тичні</w:t>
+            </w:r>
+            <w:proofErr w:type="spellEnd"/>
+            <w:r>
+              <w:rPr>
+                <w:bCs/>
+                <w:color w:val="000000"/>
+              </w:rPr>
+              <w:t xml:space="preserve"> заняття</w:t>
             </w:r>
           </w:p>
         </w:tc>
@@ -7240,12 +7744,21 @@
                 <w:color w:val="000000"/>
               </w:rPr>
             </w:pPr>
+            <w:proofErr w:type="spellStart"/>
             <w:r>
               <w:rPr>
                 <w:bCs/>
                 <w:color w:val="000000"/>
               </w:rPr>
-              <w:t>Самостій-на робота</w:t>
+              <w:t>Самостій</w:t>
+            </w:r>
+            <w:proofErr w:type="spellEnd"/>
+            <w:r>
+              <w:rPr>
+                <w:bCs/>
+                <w:color w:val="000000"/>
+              </w:rPr>
+              <w:t>-на робота</w:t>
             </w:r>
           </w:p>
         </w:tc>
@@ -7264,12 +7777,21 @@
                 <w:color w:val="000000"/>
               </w:rPr>
             </w:pPr>
+            <w:proofErr w:type="spellStart"/>
             <w:r>
               <w:rPr>
                 <w:bCs/>
                 <w:color w:val="000000"/>
               </w:rPr>
-              <w:t>Індиві-</w:t>
+              <w:t>Індиві</w:t>
+            </w:r>
+            <w:proofErr w:type="spellEnd"/>
+            <w:r>
+              <w:rPr>
+                <w:bCs/>
+                <w:color w:val="000000"/>
+              </w:rPr>
+              <w:t>-</w:t>
             </w:r>
           </w:p>
           <w:p>
@@ -7402,6 +7924,7 @@
               </w:rPr>
               <w:t>{</w:t>
             </w:r>
+            <w:proofErr w:type="spellStart"/>
             <w:r>
               <w:rPr>
                 <w:sz w:val="24"/>
@@ -7418,6 +7941,7 @@
               </w:rPr>
               <w:t>_day</w:t>
             </w:r>
+            <w:proofErr w:type="spellEnd"/>
             <w:r>
               <w:rPr>
                 <w:sz w:val="24"/>
@@ -7450,6 +7974,7 @@
               </w:rPr>
               <w:t>{</w:t>
             </w:r>
+            <w:proofErr w:type="spellStart"/>
             <w:r>
               <w:rPr>
                 <w:sz w:val="24"/>
@@ -7466,6 +7991,7 @@
               </w:rPr>
               <w:t>_day</w:t>
             </w:r>
+            <w:proofErr w:type="spellEnd"/>
             <w:r>
               <w:rPr>
                 <w:sz w:val="24"/>
@@ -7498,6 +8024,7 @@
               </w:rPr>
               <w:t>{</w:t>
             </w:r>
+            <w:proofErr w:type="spellStart"/>
             <w:r>
               <w:rPr>
                 <w:sz w:val="24"/>
@@ -7514,6 +8041,7 @@
               </w:rPr>
               <w:t>_day</w:t>
             </w:r>
+            <w:proofErr w:type="spellEnd"/>
             <w:r>
               <w:rPr>
                 <w:sz w:val="24"/>
@@ -7545,6 +8073,7 @@
               </w:rPr>
               <w:t>{</w:t>
             </w:r>
+            <w:proofErr w:type="spellStart"/>
             <w:r>
               <w:rPr>
                 <w:sz w:val="24"/>
@@ -7561,6 +8090,7 @@
               </w:rPr>
               <w:t>_day</w:t>
             </w:r>
+            <w:proofErr w:type="spellEnd"/>
             <w:r>
               <w:rPr>
                 <w:sz w:val="24"/>
@@ -7596,6 +8126,7 @@
               </w:rPr>
               <w:t>{</w:t>
             </w:r>
+            <w:proofErr w:type="spellStart"/>
             <w:r>
               <w:rPr>
                 <w:sz w:val="24"/>
@@ -7610,14 +8141,24 @@
                 <w:szCs w:val="26"/>
                 <w:lang w:val="en-US"/>
               </w:rPr>
-              <w:t>_day</w:t>
-            </w:r>
+              <w:t>_</w:t>
+            </w:r>
+            <w:proofErr w:type="gramStart"/>
             <w:r>
               <w:rPr>
                 <w:sz w:val="24"/>
                 <w:szCs w:val="26"/>
                 <w:lang w:val="en-US"/>
               </w:rPr>
+              <w:t>day</w:t>
+            </w:r>
+            <w:proofErr w:type="spellEnd"/>
+            <w:r>
+              <w:rPr>
+                <w:sz w:val="24"/>
+                <w:szCs w:val="26"/>
+                <w:lang w:val="en-US"/>
+              </w:rPr>
               <w:t>}</w:t>
             </w:r>
             <w:r>
@@ -7628,6 +8169,7 @@
               </w:rPr>
               <w:t>{</w:t>
             </w:r>
+            <w:proofErr w:type="gramEnd"/>
             <w:r>
               <w:rPr>
                 <w:spacing w:val="-1"/>
@@ -7637,13 +8179,23 @@
               </w:rPr>
               <w:t>/</w:t>
             </w:r>
+            <w:proofErr w:type="spellStart"/>
             <w:r>
               <w:rPr>
                 <w:spacing w:val="-1"/>
                 <w:sz w:val="24"/>
                 <w:szCs w:val="24"/>
               </w:rPr>
-              <w:t>topics}</w:t>
+              <w:t>topics</w:t>
+            </w:r>
+            <w:proofErr w:type="spellEnd"/>
+            <w:r>
+              <w:rPr>
+                <w:spacing w:val="-1"/>
+                <w:sz w:val="24"/>
+                <w:szCs w:val="24"/>
+              </w:rPr>
+              <w:t>}</w:t>
             </w:r>
           </w:p>
         </w:tc>
@@ -7746,6 +8298,7 @@
               </w:rPr>
               <w:t>{</w:t>
             </w:r>
+            <w:proofErr w:type="spellStart"/>
             <w:r>
               <w:rPr>
                 <w:sz w:val="24"/>
@@ -7754,6 +8307,7 @@
               </w:rPr>
               <w:t>hours_day_training</w:t>
             </w:r>
+            <w:proofErr w:type="spellEnd"/>
             <w:r>
               <w:rPr>
                 <w:sz w:val="24"/>
@@ -7866,6 +8420,7 @@
               </w:rPr>
               <w:t>{</w:t>
             </w:r>
+            <w:proofErr w:type="spellStart"/>
             <w:r>
               <w:rPr>
                 <w:sz w:val="24"/>
@@ -7880,7 +8435,16 @@
                 <w:szCs w:val="26"/>
                 <w:lang w:val="en-US"/>
               </w:rPr>
-              <w:t>_day_sum}</w:t>
+              <w:t>_day_sum</w:t>
+            </w:r>
+            <w:proofErr w:type="spellEnd"/>
+            <w:r>
+              <w:rPr>
+                <w:sz w:val="24"/>
+                <w:szCs w:val="26"/>
+                <w:lang w:val="en-US"/>
+              </w:rPr>
+              <w:t>}</w:t>
             </w:r>
           </w:p>
         </w:tc>
@@ -7905,6 +8469,7 @@
               </w:rPr>
               <w:t>{</w:t>
             </w:r>
+            <w:proofErr w:type="spellStart"/>
             <w:r>
               <w:rPr>
                 <w:sz w:val="24"/>
@@ -7912,6 +8477,7 @@
               </w:rPr>
               <w:t>prac_day_sum</w:t>
             </w:r>
+            <w:proofErr w:type="spellEnd"/>
             <w:r>
               <w:rPr>
                 <w:sz w:val="24"/>
@@ -7942,6 +8508,7 @@
               </w:rPr>
               <w:t>{</w:t>
             </w:r>
+            <w:proofErr w:type="spellStart"/>
             <w:r>
               <w:rPr>
                 <w:sz w:val="24"/>
@@ -7949,6 +8516,7 @@
               </w:rPr>
               <w:t>srs_day_sum</w:t>
             </w:r>
+            <w:proofErr w:type="spellEnd"/>
             <w:r>
               <w:rPr>
                 <w:sz w:val="24"/>
@@ -7979,6 +8547,7 @@
               </w:rPr>
               <w:t>{</w:t>
             </w:r>
+            <w:proofErr w:type="spellStart"/>
             <w:r>
               <w:rPr>
                 <w:sz w:val="24"/>
@@ -7986,6 +8555,7 @@
               </w:rPr>
               <w:t>individual_day_sum</w:t>
             </w:r>
+            <w:proofErr w:type="spellEnd"/>
             <w:r>
               <w:rPr>
                 <w:sz w:val="24"/>
@@ -8036,6 +8606,7 @@
         </w:rPr>
         <w:t>(</w:t>
       </w:r>
+      <w:proofErr w:type="spellStart"/>
       <w:r>
         <w:rPr>
           <w:sz w:val="28"/>
@@ -8044,13 +8615,32 @@
         </w:rPr>
         <w:t>заочна</w:t>
       </w:r>
+      <w:proofErr w:type="spellEnd"/>
       <w:r>
         <w:rPr>
           <w:sz w:val="28"/>
           <w:szCs w:val="28"/>
           <w:lang w:val="ru-RU"/>
         </w:rPr>
-        <w:t xml:space="preserve"> форма навчання)</w:t>
+        <w:t xml:space="preserve"> форма </w:t>
+      </w:r>
+      <w:proofErr w:type="spellStart"/>
+      <w:r>
+        <w:rPr>
+          <w:sz w:val="28"/>
+          <w:szCs w:val="28"/>
+          <w:lang w:val="ru-RU"/>
+        </w:rPr>
+        <w:t>навчання</w:t>
+      </w:r>
+      <w:proofErr w:type="spellEnd"/>
+      <w:r>
+        <w:rPr>
+          <w:sz w:val="28"/>
+          <w:szCs w:val="28"/>
+          <w:lang w:val="ru-RU"/>
+        </w:rPr>
+        <w:t>)</w:t>
       </w:r>
     </w:p>
     <w:tbl>
@@ -8211,12 +8801,21 @@
                 <w:color w:val="000000"/>
               </w:rPr>
             </w:pPr>
+            <w:proofErr w:type="spellStart"/>
             <w:r>
               <w:rPr>
                 <w:bCs/>
                 <w:color w:val="000000"/>
               </w:rPr>
-              <w:t>Прак-</w:t>
+              <w:t>Прак</w:t>
+            </w:r>
+            <w:proofErr w:type="spellEnd"/>
+            <w:r>
+              <w:rPr>
+                <w:bCs/>
+                <w:color w:val="000000"/>
+              </w:rPr>
+              <w:t>-</w:t>
             </w:r>
           </w:p>
           <w:p>
@@ -8230,12 +8829,21 @@
                 <w:color w:val="000000"/>
               </w:rPr>
             </w:pPr>
+            <w:proofErr w:type="spellStart"/>
             <w:r>
               <w:rPr>
                 <w:bCs/>
                 <w:color w:val="000000"/>
               </w:rPr>
-              <w:t>тичні заняття</w:t>
+              <w:t>тичні</w:t>
+            </w:r>
+            <w:proofErr w:type="spellEnd"/>
+            <w:r>
+              <w:rPr>
+                <w:bCs/>
+                <w:color w:val="000000"/>
+              </w:rPr>
+              <w:t xml:space="preserve"> заняття</w:t>
             </w:r>
           </w:p>
         </w:tc>
@@ -8254,12 +8862,21 @@
                 <w:color w:val="000000"/>
               </w:rPr>
             </w:pPr>
+            <w:proofErr w:type="spellStart"/>
             <w:r>
               <w:rPr>
                 <w:bCs/>
                 <w:color w:val="000000"/>
               </w:rPr>
-              <w:t>Самостій-на робота</w:t>
+              <w:t>Самостій</w:t>
+            </w:r>
+            <w:proofErr w:type="spellEnd"/>
+            <w:r>
+              <w:rPr>
+                <w:bCs/>
+                <w:color w:val="000000"/>
+              </w:rPr>
+              <w:t>-на робота</w:t>
             </w:r>
           </w:p>
         </w:tc>
@@ -8278,12 +8895,21 @@
                 <w:color w:val="000000"/>
               </w:rPr>
             </w:pPr>
+            <w:proofErr w:type="spellStart"/>
             <w:r>
               <w:rPr>
                 <w:bCs/>
                 <w:color w:val="000000"/>
               </w:rPr>
-              <w:t>Індиві-</w:t>
+              <w:t>Індиві</w:t>
+            </w:r>
+            <w:proofErr w:type="spellEnd"/>
+            <w:r>
+              <w:rPr>
+                <w:bCs/>
+                <w:color w:val="000000"/>
+              </w:rPr>
+              <w:t>-</w:t>
             </w:r>
           </w:p>
           <w:p>
@@ -8416,6 +9042,7 @@
               </w:rPr>
               <w:t>{</w:t>
             </w:r>
+            <w:proofErr w:type="spellStart"/>
             <w:r>
               <w:rPr>
                 <w:sz w:val="24"/>
@@ -8440,6 +9067,7 @@
               </w:rPr>
               <w:t>ext</w:t>
             </w:r>
+            <w:proofErr w:type="spellEnd"/>
             <w:r>
               <w:rPr>
                 <w:sz w:val="24"/>
@@ -8472,6 +9100,7 @@
               </w:rPr>
               <w:t>{</w:t>
             </w:r>
+            <w:proofErr w:type="spellStart"/>
             <w:r>
               <w:rPr>
                 <w:sz w:val="24"/>
@@ -8496,6 +9125,7 @@
               </w:rPr>
               <w:t>ext</w:t>
             </w:r>
+            <w:proofErr w:type="spellEnd"/>
             <w:r>
               <w:rPr>
                 <w:sz w:val="24"/>
@@ -8528,6 +9158,7 @@
               </w:rPr>
               <w:t>{</w:t>
             </w:r>
+            <w:proofErr w:type="spellStart"/>
             <w:r>
               <w:rPr>
                 <w:sz w:val="24"/>
@@ -8552,6 +9183,7 @@
               </w:rPr>
               <w:t>ext</w:t>
             </w:r>
+            <w:proofErr w:type="spellEnd"/>
             <w:r>
               <w:rPr>
                 <w:sz w:val="24"/>
@@ -8583,6 +9215,7 @@
               </w:rPr>
               <w:t>{</w:t>
             </w:r>
+            <w:proofErr w:type="spellStart"/>
             <w:r>
               <w:rPr>
                 <w:sz w:val="24"/>
@@ -8607,6 +9240,7 @@
               </w:rPr>
               <w:t>ext</w:t>
             </w:r>
+            <w:proofErr w:type="spellEnd"/>
             <w:r>
               <w:rPr>
                 <w:sz w:val="24"/>
@@ -8642,6 +9276,7 @@
               </w:rPr>
               <w:t>{</w:t>
             </w:r>
+            <w:proofErr w:type="spellStart"/>
             <w:r>
               <w:rPr>
                 <w:sz w:val="24"/>
@@ -8658,6 +9293,7 @@
               </w:rPr>
               <w:t>_</w:t>
             </w:r>
+            <w:proofErr w:type="gramStart"/>
             <w:r>
               <w:rPr>
                 <w:sz w:val="24"/>
@@ -8666,6 +9302,7 @@
               </w:rPr>
               <w:t>ext</w:t>
             </w:r>
+            <w:proofErr w:type="spellEnd"/>
             <w:r>
               <w:rPr>
                 <w:sz w:val="24"/>
@@ -8682,6 +9319,7 @@
               </w:rPr>
               <w:t>{</w:t>
             </w:r>
+            <w:proofErr w:type="gramEnd"/>
             <w:r>
               <w:rPr>
                 <w:spacing w:val="-1"/>
@@ -8691,13 +9329,23 @@
               </w:rPr>
               <w:t>/</w:t>
             </w:r>
+            <w:proofErr w:type="spellStart"/>
             <w:r>
               <w:rPr>
                 <w:spacing w:val="-1"/>
                 <w:sz w:val="24"/>
                 <w:szCs w:val="24"/>
               </w:rPr>
-              <w:t>topics}</w:t>
+              <w:t>topics</w:t>
+            </w:r>
+            <w:proofErr w:type="spellEnd"/>
+            <w:r>
+              <w:rPr>
+                <w:spacing w:val="-1"/>
+                <w:sz w:val="24"/>
+                <w:szCs w:val="24"/>
+              </w:rPr>
+              <w:t>}</w:t>
             </w:r>
           </w:p>
         </w:tc>
@@ -8769,6 +9417,7 @@
               </w:rPr>
               <w:t>{</w:t>
             </w:r>
+            <w:proofErr w:type="spellStart"/>
             <w:r>
               <w:rPr>
                 <w:sz w:val="24"/>
@@ -8799,7 +9448,16 @@
                 <w:szCs w:val="26"/>
                 <w:lang w:val="en-US"/>
               </w:rPr>
-              <w:t>_sum}</w:t>
+              <w:t>_sum</w:t>
+            </w:r>
+            <w:proofErr w:type="spellEnd"/>
+            <w:r>
+              <w:rPr>
+                <w:sz w:val="24"/>
+                <w:szCs w:val="26"/>
+                <w:lang w:val="en-US"/>
+              </w:rPr>
+              <w:t>}</w:t>
             </w:r>
           </w:p>
         </w:tc>
@@ -8824,6 +9482,7 @@
               </w:rPr>
               <w:t>{</w:t>
             </w:r>
+            <w:proofErr w:type="spellStart"/>
             <w:r>
               <w:rPr>
                 <w:sz w:val="24"/>
@@ -8845,6 +9504,7 @@
               </w:rPr>
               <w:t>_sum</w:t>
             </w:r>
+            <w:proofErr w:type="spellEnd"/>
             <w:r>
               <w:rPr>
                 <w:sz w:val="24"/>
@@ -8875,6 +9535,7 @@
               </w:rPr>
               <w:t>{</w:t>
             </w:r>
+            <w:proofErr w:type="spellStart"/>
             <w:r>
               <w:rPr>
                 <w:sz w:val="24"/>
@@ -8896,6 +9557,7 @@
               </w:rPr>
               <w:t>_sum</w:t>
             </w:r>
+            <w:proofErr w:type="spellEnd"/>
             <w:r>
               <w:rPr>
                 <w:sz w:val="24"/>
@@ -8926,6 +9588,7 @@
               </w:rPr>
               <w:t>{</w:t>
             </w:r>
+            <w:proofErr w:type="spellStart"/>
             <w:r>
               <w:rPr>
                 <w:sz w:val="24"/>
@@ -8947,6 +9610,7 @@
               </w:rPr>
               <w:t>_sum</w:t>
             </w:r>
+            <w:proofErr w:type="spellEnd"/>
             <w:r>
               <w:rPr>
                 <w:sz w:val="24"/>
@@ -9700,7 +10364,27 @@
           <w:sz w:val="28"/>
           <w:szCs w:val="28"/>
         </w:rPr>
-        <w:t>«{discipline}»</w:t>
+        <w:t>«{</w:t>
+      </w:r>
+      <w:proofErr w:type="spellStart"/>
+      <w:r>
+        <w:rPr>
+          <w:i/>
+          <w:spacing w:val="-5"/>
+          <w:sz w:val="28"/>
+          <w:szCs w:val="28"/>
+        </w:rPr>
+        <w:t>discipline</w:t>
+      </w:r>
+      <w:proofErr w:type="spellEnd"/>
+      <w:r>
+        <w:rPr>
+          <w:i/>
+          <w:spacing w:val="-5"/>
+          <w:sz w:val="28"/>
+          <w:szCs w:val="28"/>
+        </w:rPr>
+        <w:t>}»</w:t>
       </w:r>
       <w:r>
         <w:rPr>
@@ -9757,7 +10441,25 @@
           <w:szCs w:val="28"/>
           <w:lang w:val="en-US"/>
         </w:rPr>
-        <w:t>{title}{/kpis}</w:t>
+        <w:t>{title}{/</w:t>
+      </w:r>
+      <w:proofErr w:type="spellStart"/>
+      <w:r>
+        <w:rPr>
+          <w:sz w:val="28"/>
+          <w:szCs w:val="28"/>
+          <w:lang w:val="en-US"/>
+        </w:rPr>
+        <w:t>kpis</w:t>
+      </w:r>
+      <w:proofErr w:type="spellEnd"/>
+      <w:r>
+        <w:rPr>
+          <w:sz w:val="28"/>
+          <w:szCs w:val="28"/>
+          <w:lang w:val="en-US"/>
+        </w:rPr>
+        <w:t>}</w:t>
       </w:r>
     </w:p>
     <w:p>
@@ -10173,6 +10875,7 @@
             <w:r>
               <w:t xml:space="preserve"> </w:t>
             </w:r>
+            <w:proofErr w:type="spellStart"/>
             <w:r>
               <w:rPr>
                 <w:color w:val="000000"/>
@@ -10180,8 +10883,9 @@
                 <w:szCs w:val="28"/>
                 <w:lang w:val="en-US" w:eastAsia="uk-UA"/>
               </w:rPr>
-              <w:t>srs_variants</w:t>
-            </w:r>
+              <w:t>srs_</w:t>
+            </w:r>
+            <w:proofErr w:type="gramStart"/>
             <w:r>
               <w:rPr>
                 <w:color w:val="000000"/>
@@ -10189,7 +10893,27 @@
                 <w:szCs w:val="28"/>
                 <w:lang w:val="en-US" w:eastAsia="uk-UA"/>
               </w:rPr>
-              <w:t>}{title}</w:t>
+              <w:t>variants</w:t>
+            </w:r>
+            <w:proofErr w:type="spellEnd"/>
+            <w:r>
+              <w:rPr>
+                <w:color w:val="000000"/>
+                <w:sz w:val="28"/>
+                <w:szCs w:val="28"/>
+                <w:lang w:val="en-US" w:eastAsia="uk-UA"/>
+              </w:rPr>
+              <w:t>}{</w:t>
+            </w:r>
+            <w:proofErr w:type="gramEnd"/>
+            <w:r>
+              <w:rPr>
+                <w:color w:val="000000"/>
+                <w:sz w:val="28"/>
+                <w:szCs w:val="28"/>
+                <w:lang w:val="en-US" w:eastAsia="uk-UA"/>
+              </w:rPr>
+              <w:t>title}</w:t>
             </w:r>
           </w:p>
         </w:tc>
@@ -10253,19 +10977,49 @@
                 <w:szCs w:val="28"/>
                 <w:lang w:val="en-US"/>
               </w:rPr>
-              <w:t>{ext}{/</w:t>
-            </w:r>
-            <w:r>
-              <w:t xml:space="preserve"> </w:t>
-            </w:r>
+              <w:t>{</w:t>
+            </w:r>
+            <w:proofErr w:type="spellStart"/>
             <w:r>
               <w:rPr>
                 <w:sz w:val="28"/>
                 <w:szCs w:val="28"/>
                 <w:lang w:val="en-US"/>
               </w:rPr>
+              <w:t>ext</w:t>
+            </w:r>
+            <w:proofErr w:type="spellEnd"/>
+            <w:proofErr w:type="gramStart"/>
+            <w:r>
+              <w:rPr>
+                <w:sz w:val="28"/>
+                <w:szCs w:val="28"/>
+                <w:lang w:val="en-US"/>
+              </w:rPr>
+              <w:t>}{</w:t>
+            </w:r>
+            <w:proofErr w:type="gramEnd"/>
+            <w:r>
+              <w:rPr>
+                <w:sz w:val="28"/>
+                <w:szCs w:val="28"/>
+                <w:lang w:val="en-US"/>
+              </w:rPr>
+              <w:t>/</w:t>
+            </w:r>
+            <w:r>
+              <w:t xml:space="preserve"> </w:t>
+            </w:r>
+            <w:proofErr w:type="spellStart"/>
+            <w:r>
+              <w:rPr>
+                <w:sz w:val="28"/>
+                <w:szCs w:val="28"/>
+                <w:lang w:val="en-US"/>
+              </w:rPr>
               <w:t>srs_variants</w:t>
             </w:r>
+            <w:proofErr w:type="spellEnd"/>
             <w:r>
               <w:rPr>
                 <w:sz w:val="28"/>
@@ -10356,7 +11110,27 @@
                 <w:szCs w:val="28"/>
                 <w:lang w:eastAsia="uk-UA"/>
               </w:rPr>
-              <w:t>{hours_day_srs}</w:t>
+              <w:t>{</w:t>
+            </w:r>
+            <w:proofErr w:type="spellStart"/>
+            <w:r>
+              <w:rPr>
+                <w:color w:val="000000"/>
+                <w:sz w:val="28"/>
+                <w:szCs w:val="28"/>
+                <w:lang w:eastAsia="uk-UA"/>
+              </w:rPr>
+              <w:t>hours_day_srs</w:t>
+            </w:r>
+            <w:proofErr w:type="spellEnd"/>
+            <w:r>
+              <w:rPr>
+                <w:color w:val="000000"/>
+                <w:sz w:val="28"/>
+                <w:szCs w:val="28"/>
+                <w:lang w:eastAsia="uk-UA"/>
+              </w:rPr>
+              <w:t>}</w:t>
             </w:r>
           </w:p>
         </w:tc>
@@ -10392,8 +11166,29 @@
                 <w:szCs w:val="28"/>
                 <w:lang w:eastAsia="uk-UA"/>
               </w:rPr>
-              <w:t>{hours_</w:t>
-            </w:r>
+              <w:t>{</w:t>
+            </w:r>
+            <w:proofErr w:type="spellStart"/>
+            <w:r>
+              <w:rPr>
+                <w:color w:val="000000"/>
+                <w:sz w:val="28"/>
+                <w:szCs w:val="28"/>
+                <w:lang w:eastAsia="uk-UA"/>
+              </w:rPr>
+              <w:t>hours</w:t>
+            </w:r>
+            <w:proofErr w:type="spellEnd"/>
+            <w:r>
+              <w:rPr>
+                <w:color w:val="000000"/>
+                <w:sz w:val="28"/>
+                <w:szCs w:val="28"/>
+                <w:lang w:eastAsia="uk-UA"/>
+              </w:rPr>
+              <w:t>_</w:t>
+            </w:r>
+            <w:proofErr w:type="spellStart"/>
             <w:r>
               <w:rPr>
                 <w:color w:val="000000"/>
@@ -10403,6 +11198,7 @@
               </w:rPr>
               <w:t>ext</w:t>
             </w:r>
+            <w:proofErr w:type="spellEnd"/>
             <w:r>
               <w:rPr>
                 <w:color w:val="000000"/>
@@ -10410,7 +11206,27 @@
                 <w:szCs w:val="28"/>
                 <w:lang w:eastAsia="uk-UA"/>
               </w:rPr>
-              <w:t>_srs}</w:t>
+              <w:t>_</w:t>
+            </w:r>
+            <w:proofErr w:type="spellStart"/>
+            <w:r>
+              <w:rPr>
+                <w:color w:val="000000"/>
+                <w:sz w:val="28"/>
+                <w:szCs w:val="28"/>
+                <w:lang w:eastAsia="uk-UA"/>
+              </w:rPr>
+              <w:t>srs</w:t>
+            </w:r>
+            <w:proofErr w:type="spellEnd"/>
+            <w:r>
+              <w:rPr>
+                <w:color w:val="000000"/>
+                <w:sz w:val="28"/>
+                <w:szCs w:val="28"/>
+                <w:lang w:eastAsia="uk-UA"/>
+              </w:rPr>
+              <w:t>}</w:t>
             </w:r>
           </w:p>
         </w:tc>
@@ -10524,6 +11340,7 @@
         </w:rPr>
         <w:t>{</w:t>
       </w:r>
+      <w:proofErr w:type="spellStart"/>
       <w:r>
         <w:rPr>
           <w:bCs/>
@@ -10534,6 +11351,7 @@
         </w:rPr>
         <w:t>training_topic</w:t>
       </w:r>
+      <w:proofErr w:type="spellEnd"/>
       <w:r>
         <w:rPr>
           <w:bCs/>
@@ -10577,6 +11395,7 @@
         </w:rPr>
         <w:t>{</w:t>
       </w:r>
+      <w:proofErr w:type="spellStart"/>
       <w:r>
         <w:rPr>
           <w:bCs/>
@@ -10587,6 +11406,7 @@
         </w:rPr>
         <w:t>training_task</w:t>
       </w:r>
+      <w:proofErr w:type="spellEnd"/>
       <w:r>
         <w:rPr>
           <w:bCs/>
@@ -10667,6 +11487,7 @@
         </w:rPr>
         <w:t>{#</w:t>
       </w:r>
+      <w:proofErr w:type="gramStart"/>
       <w:r>
         <w:rPr>
           <w:bCs/>
@@ -10685,7 +11506,18 @@
           <w:szCs w:val="28"/>
           <w:lang w:val="en-US"/>
         </w:rPr>
-        <w:t>}{title}{/</w:t>
+        <w:t>}{</w:t>
+      </w:r>
+      <w:proofErr w:type="gramEnd"/>
+      <w:r>
+        <w:rPr>
+          <w:bCs/>
+          <w:spacing w:val="3"/>
+          <w:sz w:val="28"/>
+          <w:szCs w:val="28"/>
+          <w:lang w:val="en-US"/>
+        </w:rPr>
+        <w:t>title}{/</w:t>
       </w:r>
       <w:r>
         <w:rPr>
@@ -10739,6 +11571,7 @@
         </w:rPr>
         <w:t>{</w:t>
       </w:r>
+      <w:proofErr w:type="spellStart"/>
       <w:r>
         <w:rPr>
           <w:bCs/>
@@ -10749,6 +11582,7 @@
         </w:rPr>
         <w:t>training_lit</w:t>
       </w:r>
+      <w:proofErr w:type="spellEnd"/>
       <w:r>
         <w:rPr>
           <w:bCs/>
@@ -10890,7 +11724,25 @@
           <w:szCs w:val="28"/>
           <w:lang w:eastAsia="uk-UA"/>
         </w:rPr>
-        <w:t xml:space="preserve">«{discipline}» </w:t>
+        <w:t>«{</w:t>
+      </w:r>
+      <w:proofErr w:type="spellStart"/>
+      <w:r>
+        <w:rPr>
+          <w:sz w:val="28"/>
+          <w:szCs w:val="28"/>
+          <w:lang w:eastAsia="uk-UA"/>
+        </w:rPr>
+        <w:t>discipline</w:t>
+      </w:r>
+      <w:proofErr w:type="spellEnd"/>
+      <w:r>
+        <w:rPr>
+          <w:sz w:val="28"/>
+          <w:szCs w:val="28"/>
+          <w:lang w:eastAsia="uk-UA"/>
+        </w:rPr>
+        <w:t xml:space="preserve">}» </w:t>
       </w:r>
       <w:r>
         <w:rPr>
@@ -11202,7 +12054,25 @@
           <w:sz w:val="28"/>
           <w:szCs w:val="28"/>
         </w:rPr>
-        <w:t xml:space="preserve">«{discipline}» </w:t>
+        <w:t>«{</w:t>
+      </w:r>
+      <w:proofErr w:type="spellStart"/>
+      <w:r>
+        <w:rPr>
+          <w:spacing w:val="-4"/>
+          <w:sz w:val="28"/>
+          <w:szCs w:val="28"/>
+        </w:rPr>
+        <w:t>discipline</w:t>
+      </w:r>
+      <w:proofErr w:type="spellEnd"/>
+      <w:r>
+        <w:rPr>
+          <w:spacing w:val="-4"/>
+          <w:sz w:val="28"/>
+          <w:szCs w:val="28"/>
+        </w:rPr>
+        <w:t xml:space="preserve">}» </w:t>
       </w:r>
       <w:r>
         <w:rPr>
@@ -11537,13 +12407,23 @@
               </w:rPr>
               <w:t>{</w:t>
             </w:r>
+            <w:proofErr w:type="spellStart"/>
             <w:r>
               <w:rPr>
                 <w:color w:val="000000"/>
                 <w:sz w:val="24"/>
                 <w:szCs w:val="24"/>
               </w:rPr>
-              <w:t>mod_</w:t>
+              <w:t>mod</w:t>
+            </w:r>
+            <w:proofErr w:type="spellEnd"/>
+            <w:r>
+              <w:rPr>
+                <w:color w:val="000000"/>
+                <w:sz w:val="24"/>
+                <w:szCs w:val="24"/>
+              </w:rPr>
+              <w:t>_</w:t>
             </w:r>
             <w:r>
               <w:rPr>
@@ -11585,13 +12465,23 @@
               </w:rPr>
               <w:t>{</w:t>
             </w:r>
+            <w:proofErr w:type="spellStart"/>
             <w:r>
               <w:rPr>
                 <w:color w:val="000000"/>
                 <w:sz w:val="24"/>
                 <w:szCs w:val="24"/>
               </w:rPr>
-              <w:t>mod_</w:t>
+              <w:t>mod</w:t>
+            </w:r>
+            <w:proofErr w:type="spellEnd"/>
+            <w:r>
+              <w:rPr>
+                <w:color w:val="000000"/>
+                <w:sz w:val="24"/>
+                <w:szCs w:val="24"/>
+              </w:rPr>
+              <w:t>_</w:t>
             </w:r>
             <w:r>
               <w:rPr>
@@ -12744,8 +13634,7 @@
     </w:p>
     <w:tbl>
       <w:tblPr>
-        <w:tblW w:w="0" w:type="auto"/>
-        <w:tblInd w:w="108" w:type="dxa"/>
+        <w:tblW w:w="5000" w:type="pct"/>
         <w:tblBorders>
           <w:top w:val="single" w:sz="4" w:space="0" w:color="auto"/>
           <w:left w:val="single" w:sz="4" w:space="0" w:color="auto"/>
@@ -12757,9 +13646,9 @@
         <w:tblLook w:val="0000" w:firstRow="0" w:lastRow="0" w:firstColumn="0" w:lastColumn="0" w:noHBand="0" w:noVBand="0"/>
       </w:tblPr>
       <w:tblGrid>
-        <w:gridCol w:w="1080"/>
-        <w:gridCol w:w="6300"/>
-        <w:gridCol w:w="1834"/>
+        <w:gridCol w:w="788"/>
+        <w:gridCol w:w="4578"/>
+        <w:gridCol w:w="4264"/>
       </w:tblGrid>
       <w:tr>
         <w:trPr>
@@ -12767,7 +13656,7 @@
         </w:trPr>
         <w:tc>
           <w:tcPr>
-            <w:tcW w:w="1080" w:type="dxa"/>
+            <w:tcW w:w="409" w:type="pct"/>
           </w:tcPr>
           <w:p>
             <w:pPr>
@@ -12797,7 +13686,7 @@
         </w:tc>
         <w:tc>
           <w:tcPr>
-            <w:tcW w:w="6300" w:type="dxa"/>
+            <w:tcW w:w="2377" w:type="pct"/>
           </w:tcPr>
           <w:p>
             <w:pPr>
@@ -12828,7 +13717,7 @@
         </w:tc>
         <w:tc>
           <w:tcPr>
-            <w:tcW w:w="1834" w:type="dxa"/>
+            <w:tcW w:w="2214" w:type="pct"/>
           </w:tcPr>
           <w:p>
             <w:pPr>
@@ -12863,15 +13752,18 @@
         </w:trPr>
         <w:tc>
           <w:tcPr>
-            <w:tcW w:w="1080" w:type="dxa"/>
+            <w:tcW w:w="409" w:type="pct"/>
           </w:tcPr>
           <w:p>
             <w:pPr>
+              <w:pStyle w:val="af"/>
+              <w:numPr>
+                <w:ilvl w:val="0"/>
+                <w:numId w:val="20"/>
+              </w:numPr>
               <w:tabs>
                 <w:tab w:val="left" w:pos="709"/>
               </w:tabs>
-              <w:ind w:firstLine="34"/>
-              <w:jc w:val="both"/>
               <w:rPr>
                 <w:b/>
                 <w:bCs/>
@@ -12880,50 +13772,76 @@
                 <w:szCs w:val="28"/>
               </w:rPr>
             </w:pPr>
-            <w:r>
-              <w:rPr>
-                <w:b/>
+          </w:p>
+        </w:tc>
+        <w:tc>
+          <w:tcPr>
+            <w:tcW w:w="2377" w:type="pct"/>
+          </w:tcPr>
+          <w:p>
+            <w:pPr>
+              <w:shd w:val="clear" w:color="auto" w:fill="FFFFFF"/>
+              <w:rPr>
+                <w:sz w:val="28"/>
+                <w:szCs w:val="28"/>
+                <w:lang w:val="en-US"/>
+              </w:rPr>
+            </w:pPr>
+            <w:r>
+              <w:rPr>
+                <w:sz w:val="28"/>
+                <w:szCs w:val="28"/>
+                <w:lang w:val="en-US"/>
+              </w:rPr>
+              <w:t>{#</w:t>
+            </w:r>
+            <w:proofErr w:type="gramStart"/>
+            <w:r>
+              <w:rPr>
+                <w:sz w:val="28"/>
+                <w:szCs w:val="28"/>
+                <w:lang w:val="en-US"/>
+              </w:rPr>
+              <w:t>instruments</w:t>
+            </w:r>
+            <w:r>
+              <w:rPr>
+                <w:sz w:val="28"/>
+                <w:szCs w:val="28"/>
+                <w:lang w:val="en-US"/>
+              </w:rPr>
+              <w:t>}{</w:t>
+            </w:r>
+            <w:proofErr w:type="gramEnd"/>
+            <w:r>
+              <w:rPr>
+                <w:sz w:val="28"/>
+                <w:szCs w:val="28"/>
+                <w:lang w:val="en-US"/>
+              </w:rPr>
+              <w:t>title}</w:t>
+            </w:r>
+          </w:p>
+        </w:tc>
+        <w:tc>
+          <w:tcPr>
+            <w:tcW w:w="2214" w:type="pct"/>
+          </w:tcPr>
+          <w:p>
+            <w:pPr>
+              <w:tabs>
+                <w:tab w:val="left" w:pos="709"/>
+              </w:tabs>
+              <w:jc w:val="center"/>
+              <w:rPr>
                 <w:bCs/>
                 <w:color w:val="000000"/>
                 <w:sz w:val="28"/>
                 <w:szCs w:val="28"/>
-              </w:rPr>
-              <w:t>1.</w:t>
-            </w:r>
-          </w:p>
-        </w:tc>
-        <w:tc>
-          <w:tcPr>
-            <w:tcW w:w="6300" w:type="dxa"/>
-          </w:tcPr>
-          <w:p>
-            <w:pPr>
-              <w:shd w:val="clear" w:color="auto" w:fill="FFFFFF"/>
-              <w:rPr>
-                <w:sz w:val="28"/>
-                <w:szCs w:val="28"/>
-              </w:rPr>
-            </w:pPr>
-            <w:r>
-              <w:rPr>
-                <w:sz w:val="28"/>
-                <w:szCs w:val="28"/>
-              </w:rPr>
-              <w:t>Google Docs</w:t>
-            </w:r>
-          </w:p>
-        </w:tc>
-        <w:tc>
-          <w:tcPr>
-            <w:tcW w:w="1834" w:type="dxa"/>
-          </w:tcPr>
-          <w:p>
-            <w:pPr>
-              <w:tabs>
-                <w:tab w:val="left" w:pos="709"/>
-              </w:tabs>
-              <w:ind w:firstLine="709"/>
-              <w:jc w:val="both"/>
+                <w:lang w:val="en-US"/>
+              </w:rPr>
+            </w:pPr>
+            <w:r>
               <w:rPr>
                 <w:bCs/>
                 <w:color w:val="000000"/>
@@ -12931,7 +13849,8 @@
                 <w:szCs w:val="28"/>
                 <w:lang w:val="en-US"/>
               </w:rPr>
-            </w:pPr>
+              <w:t>{</w:t>
+            </w:r>
             <w:r>
               <w:rPr>
                 <w:bCs/>
@@ -12940,78 +13859,29 @@
                 <w:szCs w:val="28"/>
                 <w:lang w:val="en-US"/>
               </w:rPr>
-              <w:t>1-11</w:t>
-            </w:r>
-          </w:p>
-        </w:tc>
-      </w:tr>
-      <w:tr>
-        <w:trPr>
-          <w:trHeight w:val="140"/>
-        </w:trPr>
-        <w:tc>
-          <w:tcPr>
-            <w:tcW w:w="1080" w:type="dxa"/>
-          </w:tcPr>
-          <w:p>
-            <w:pPr>
-              <w:tabs>
-                <w:tab w:val="left" w:pos="709"/>
-              </w:tabs>
-              <w:ind w:firstLine="34"/>
-              <w:jc w:val="both"/>
-              <w:rPr>
-                <w:b/>
+              <w:t>topic</w:t>
+            </w:r>
+            <w:r>
+              <w:rPr>
                 <w:bCs/>
                 <w:color w:val="000000"/>
                 <w:sz w:val="28"/>
                 <w:szCs w:val="28"/>
-              </w:rPr>
-            </w:pPr>
-            <w:r>
-              <w:rPr>
-                <w:b/>
+                <w:lang w:val="en-US"/>
+              </w:rPr>
+              <w:t>}{/</w:t>
+            </w:r>
+            <w:r>
+              <w:rPr>
                 <w:bCs/>
                 <w:color w:val="000000"/>
                 <w:sz w:val="28"/>
                 <w:szCs w:val="28"/>
-              </w:rPr>
-              <w:t>2.</w:t>
-            </w:r>
-          </w:p>
-        </w:tc>
-        <w:tc>
-          <w:tcPr>
-            <w:tcW w:w="6300" w:type="dxa"/>
-          </w:tcPr>
-          <w:p>
-            <w:pPr>
-              <w:shd w:val="clear" w:color="auto" w:fill="FFFFFF"/>
-              <w:rPr>
-                <w:sz w:val="28"/>
-                <w:szCs w:val="28"/>
-              </w:rPr>
-            </w:pPr>
-            <w:r>
-              <w:rPr>
-                <w:sz w:val="28"/>
-                <w:szCs w:val="28"/>
-              </w:rPr>
-              <w:t>Rad Studio</w:t>
-            </w:r>
-          </w:p>
-        </w:tc>
-        <w:tc>
-          <w:tcPr>
-            <w:tcW w:w="1834" w:type="dxa"/>
-          </w:tcPr>
-          <w:p>
-            <w:pPr>
-              <w:tabs>
-                <w:tab w:val="left" w:pos="709"/>
-              </w:tabs>
-              <w:ind w:firstLine="709"/>
-              <w:jc w:val="both"/>
+                <w:lang w:val="en-US"/>
+              </w:rPr>
+              <w:t>instruments</w:t>
+            </w:r>
+            <w:r>
               <w:rPr>
                 <w:bCs/>
                 <w:color w:val="000000"/>
@@ -13019,848 +13889,7 @@
                 <w:szCs w:val="28"/>
                 <w:lang w:val="en-US"/>
               </w:rPr>
-            </w:pPr>
-            <w:r>
-              <w:rPr>
-                <w:bCs/>
-                <w:color w:val="000000"/>
-                <w:sz w:val="28"/>
-                <w:szCs w:val="28"/>
-                <w:lang w:val="en-US"/>
-              </w:rPr>
-              <w:t>1-2</w:t>
-            </w:r>
-          </w:p>
-        </w:tc>
-      </w:tr>
-      <w:tr>
-        <w:trPr>
-          <w:trHeight w:val="140"/>
-        </w:trPr>
-        <w:tc>
-          <w:tcPr>
-            <w:tcW w:w="1080" w:type="dxa"/>
-          </w:tcPr>
-          <w:p>
-            <w:pPr>
-              <w:tabs>
-                <w:tab w:val="left" w:pos="709"/>
-              </w:tabs>
-              <w:ind w:firstLine="34"/>
-              <w:jc w:val="both"/>
-              <w:rPr>
-                <w:b/>
-                <w:bCs/>
-                <w:color w:val="000000"/>
-                <w:sz w:val="28"/>
-                <w:szCs w:val="28"/>
-                <w:lang w:val="en-US"/>
-              </w:rPr>
-            </w:pPr>
-            <w:r>
-              <w:rPr>
-                <w:b/>
-                <w:bCs/>
-                <w:color w:val="000000"/>
-                <w:sz w:val="28"/>
-                <w:szCs w:val="28"/>
-                <w:lang w:val="en-US"/>
-              </w:rPr>
-              <w:t>3.</w:t>
-            </w:r>
-          </w:p>
-        </w:tc>
-        <w:tc>
-          <w:tcPr>
-            <w:tcW w:w="6300" w:type="dxa"/>
-          </w:tcPr>
-          <w:p>
-            <w:pPr>
-              <w:shd w:val="clear" w:color="auto" w:fill="FFFFFF"/>
-              <w:rPr>
-                <w:sz w:val="28"/>
-                <w:szCs w:val="28"/>
-              </w:rPr>
-            </w:pPr>
-            <w:r>
-              <w:rPr>
-                <w:sz w:val="28"/>
-                <w:szCs w:val="28"/>
-              </w:rPr>
-              <w:t>Dev C++</w:t>
-            </w:r>
-          </w:p>
-        </w:tc>
-        <w:tc>
-          <w:tcPr>
-            <w:tcW w:w="1834" w:type="dxa"/>
-          </w:tcPr>
-          <w:p>
-            <w:pPr>
-              <w:tabs>
-                <w:tab w:val="left" w:pos="709"/>
-              </w:tabs>
-              <w:ind w:firstLine="709"/>
-              <w:jc w:val="both"/>
-              <w:rPr>
-                <w:bCs/>
-                <w:color w:val="000000"/>
-                <w:sz w:val="28"/>
-                <w:szCs w:val="28"/>
-                <w:lang w:val="en-US"/>
-              </w:rPr>
-            </w:pPr>
-            <w:r>
-              <w:rPr>
-                <w:bCs/>
-                <w:color w:val="000000"/>
-                <w:sz w:val="28"/>
-                <w:szCs w:val="28"/>
-                <w:lang w:val="en-US"/>
-              </w:rPr>
-              <w:t>1-11</w:t>
-            </w:r>
-          </w:p>
-        </w:tc>
-      </w:tr>
-      <w:tr>
-        <w:trPr>
-          <w:trHeight w:val="140"/>
-        </w:trPr>
-        <w:tc>
-          <w:tcPr>
-            <w:tcW w:w="1080" w:type="dxa"/>
-          </w:tcPr>
-          <w:p>
-            <w:pPr>
-              <w:tabs>
-                <w:tab w:val="left" w:pos="709"/>
-              </w:tabs>
-              <w:ind w:firstLine="34"/>
-              <w:jc w:val="both"/>
-              <w:rPr>
-                <w:b/>
-                <w:bCs/>
-                <w:color w:val="000000"/>
-                <w:sz w:val="28"/>
-                <w:szCs w:val="28"/>
-                <w:lang w:val="en-US"/>
-              </w:rPr>
-            </w:pPr>
-            <w:r>
-              <w:rPr>
-                <w:b/>
-                <w:bCs/>
-                <w:color w:val="000000"/>
-                <w:sz w:val="28"/>
-                <w:szCs w:val="28"/>
-                <w:lang w:val="en-US"/>
-              </w:rPr>
-              <w:t>4.</w:t>
-            </w:r>
-          </w:p>
-        </w:tc>
-        <w:tc>
-          <w:tcPr>
-            <w:tcW w:w="6300" w:type="dxa"/>
-          </w:tcPr>
-          <w:p>
-            <w:pPr>
-              <w:shd w:val="clear" w:color="auto" w:fill="FFFFFF"/>
-              <w:rPr>
-                <w:sz w:val="28"/>
-                <w:szCs w:val="28"/>
-              </w:rPr>
-            </w:pPr>
-            <w:r>
-              <w:rPr>
-                <w:sz w:val="28"/>
-                <w:szCs w:val="28"/>
-              </w:rPr>
-              <w:t>Microsoft Visio</w:t>
-            </w:r>
-          </w:p>
-        </w:tc>
-        <w:tc>
-          <w:tcPr>
-            <w:tcW w:w="1834" w:type="dxa"/>
-          </w:tcPr>
-          <w:p>
-            <w:pPr>
-              <w:tabs>
-                <w:tab w:val="left" w:pos="709"/>
-              </w:tabs>
-              <w:ind w:firstLine="709"/>
-              <w:jc w:val="both"/>
-              <w:rPr>
-                <w:bCs/>
-                <w:color w:val="000000"/>
-                <w:sz w:val="28"/>
-                <w:szCs w:val="28"/>
-                <w:lang w:val="en-US"/>
-              </w:rPr>
-            </w:pPr>
-            <w:r>
-              <w:rPr>
-                <w:bCs/>
-                <w:color w:val="000000"/>
-                <w:sz w:val="28"/>
-                <w:szCs w:val="28"/>
-                <w:lang w:val="en-US"/>
-              </w:rPr>
-              <w:t>4-7</w:t>
-            </w:r>
-          </w:p>
-        </w:tc>
-      </w:tr>
-      <w:tr>
-        <w:trPr>
-          <w:trHeight w:val="140"/>
-        </w:trPr>
-        <w:tc>
-          <w:tcPr>
-            <w:tcW w:w="1080" w:type="dxa"/>
-          </w:tcPr>
-          <w:p>
-            <w:pPr>
-              <w:tabs>
-                <w:tab w:val="left" w:pos="709"/>
-              </w:tabs>
-              <w:ind w:firstLine="34"/>
-              <w:jc w:val="both"/>
-              <w:rPr>
-                <w:b/>
-                <w:bCs/>
-                <w:color w:val="000000"/>
-                <w:sz w:val="28"/>
-                <w:szCs w:val="28"/>
-                <w:lang w:val="en-US"/>
-              </w:rPr>
-            </w:pPr>
-            <w:r>
-              <w:rPr>
-                <w:b/>
-                <w:bCs/>
-                <w:color w:val="000000"/>
-                <w:sz w:val="28"/>
-                <w:szCs w:val="28"/>
-                <w:lang w:val="en-US"/>
-              </w:rPr>
-              <w:t>5.</w:t>
-            </w:r>
-          </w:p>
-        </w:tc>
-        <w:tc>
-          <w:tcPr>
-            <w:tcW w:w="6300" w:type="dxa"/>
-          </w:tcPr>
-          <w:p>
-            <w:pPr>
-              <w:shd w:val="clear" w:color="auto" w:fill="FFFFFF"/>
-              <w:rPr>
-                <w:sz w:val="28"/>
-                <w:szCs w:val="28"/>
-              </w:rPr>
-            </w:pPr>
-            <w:r>
-              <w:rPr>
-                <w:sz w:val="28"/>
-                <w:szCs w:val="28"/>
-              </w:rPr>
-              <w:t>Ramus</w:t>
-            </w:r>
-          </w:p>
-        </w:tc>
-        <w:tc>
-          <w:tcPr>
-            <w:tcW w:w="1834" w:type="dxa"/>
-          </w:tcPr>
-          <w:p>
-            <w:pPr>
-              <w:tabs>
-                <w:tab w:val="left" w:pos="709"/>
-              </w:tabs>
-              <w:ind w:firstLine="709"/>
-              <w:jc w:val="both"/>
-              <w:rPr>
-                <w:bCs/>
-                <w:color w:val="000000"/>
-                <w:sz w:val="28"/>
-                <w:szCs w:val="28"/>
-                <w:lang w:val="en-US"/>
-              </w:rPr>
-            </w:pPr>
-            <w:r>
-              <w:rPr>
-                <w:bCs/>
-                <w:color w:val="000000"/>
-                <w:sz w:val="28"/>
-                <w:szCs w:val="28"/>
-                <w:lang w:val="en-US"/>
-              </w:rPr>
-              <w:t>4-7</w:t>
-            </w:r>
-          </w:p>
-        </w:tc>
-      </w:tr>
-      <w:tr>
-        <w:trPr>
-          <w:trHeight w:val="140"/>
-        </w:trPr>
-        <w:tc>
-          <w:tcPr>
-            <w:tcW w:w="1080" w:type="dxa"/>
-          </w:tcPr>
-          <w:p>
-            <w:pPr>
-              <w:tabs>
-                <w:tab w:val="left" w:pos="709"/>
-              </w:tabs>
-              <w:ind w:firstLine="34"/>
-              <w:jc w:val="both"/>
-              <w:rPr>
-                <w:b/>
-                <w:bCs/>
-                <w:color w:val="000000"/>
-                <w:sz w:val="28"/>
-                <w:szCs w:val="28"/>
-              </w:rPr>
-            </w:pPr>
-            <w:r>
-              <w:rPr>
-                <w:b/>
-                <w:bCs/>
-                <w:color w:val="000000"/>
-                <w:sz w:val="28"/>
-                <w:szCs w:val="28"/>
-                <w:lang w:val="en-US"/>
-              </w:rPr>
-              <w:t>6</w:t>
-            </w:r>
-            <w:r>
-              <w:rPr>
-                <w:b/>
-                <w:bCs/>
-                <w:color w:val="000000"/>
-                <w:sz w:val="28"/>
-                <w:szCs w:val="28"/>
-              </w:rPr>
-              <w:t>.</w:t>
-            </w:r>
-          </w:p>
-        </w:tc>
-        <w:tc>
-          <w:tcPr>
-            <w:tcW w:w="6300" w:type="dxa"/>
-          </w:tcPr>
-          <w:p>
-            <w:pPr>
-              <w:shd w:val="clear" w:color="auto" w:fill="FFFFFF"/>
-              <w:rPr>
-                <w:sz w:val="28"/>
-                <w:szCs w:val="28"/>
-              </w:rPr>
-            </w:pPr>
-            <w:r>
-              <w:rPr>
-                <w:sz w:val="28"/>
-                <w:szCs w:val="28"/>
-              </w:rPr>
-              <w:t>Microsoft Visual Studio</w:t>
-            </w:r>
-          </w:p>
-        </w:tc>
-        <w:tc>
-          <w:tcPr>
-            <w:tcW w:w="1834" w:type="dxa"/>
-          </w:tcPr>
-          <w:p>
-            <w:pPr>
-              <w:tabs>
-                <w:tab w:val="left" w:pos="709"/>
-              </w:tabs>
-              <w:ind w:firstLine="709"/>
-              <w:jc w:val="both"/>
-              <w:rPr>
-                <w:bCs/>
-                <w:color w:val="000000"/>
-                <w:sz w:val="28"/>
-                <w:szCs w:val="28"/>
-                <w:lang w:val="en-US"/>
-              </w:rPr>
-            </w:pPr>
-            <w:r>
-              <w:rPr>
-                <w:bCs/>
-                <w:color w:val="000000"/>
-                <w:sz w:val="28"/>
-                <w:szCs w:val="28"/>
-                <w:lang w:val="en-US"/>
-              </w:rPr>
-              <w:t>1-1</w:t>
-            </w:r>
-            <w:r>
-              <w:rPr>
-                <w:bCs/>
-                <w:color w:val="000000"/>
-                <w:sz w:val="28"/>
-                <w:szCs w:val="28"/>
-                <w:lang w:val="en-US"/>
-              </w:rPr>
-              <w:t>1</w:t>
-            </w:r>
-          </w:p>
-        </w:tc>
-      </w:tr>
-      <w:tr>
-        <w:trPr>
-          <w:trHeight w:val="140"/>
-        </w:trPr>
-        <w:tc>
-          <w:tcPr>
-            <w:tcW w:w="1080" w:type="dxa"/>
-          </w:tcPr>
-          <w:p>
-            <w:pPr>
-              <w:tabs>
-                <w:tab w:val="left" w:pos="709"/>
-              </w:tabs>
-              <w:ind w:firstLine="34"/>
-              <w:jc w:val="both"/>
-              <w:rPr>
-                <w:b/>
-                <w:bCs/>
-                <w:color w:val="000000"/>
-                <w:sz w:val="28"/>
-                <w:szCs w:val="28"/>
-                <w:lang w:val="en-US"/>
-              </w:rPr>
-            </w:pPr>
-            <w:r>
-              <w:rPr>
-                <w:b/>
-                <w:bCs/>
-                <w:color w:val="000000"/>
-                <w:sz w:val="28"/>
-                <w:szCs w:val="28"/>
-                <w:lang w:val="en-US"/>
-              </w:rPr>
-              <w:t>7.</w:t>
-            </w:r>
-          </w:p>
-        </w:tc>
-        <w:tc>
-          <w:tcPr>
-            <w:tcW w:w="6300" w:type="dxa"/>
-          </w:tcPr>
-          <w:p>
-            <w:pPr>
-              <w:shd w:val="clear" w:color="auto" w:fill="FFFFFF"/>
-            </w:pPr>
-            <w:r>
-              <w:rPr>
-                <w:spacing w:val="-3"/>
-                <w:sz w:val="28"/>
-                <w:szCs w:val="28"/>
-              </w:rPr>
-              <w:t>Електронний варіант лекцій</w:t>
-            </w:r>
-            <w:r>
-              <w:t xml:space="preserve"> </w:t>
-            </w:r>
-          </w:p>
-        </w:tc>
-        <w:tc>
-          <w:tcPr>
-            <w:tcW w:w="1834" w:type="dxa"/>
-          </w:tcPr>
-          <w:p>
-            <w:pPr>
-              <w:tabs>
-                <w:tab w:val="left" w:pos="709"/>
-              </w:tabs>
-              <w:ind w:firstLine="709"/>
-              <w:jc w:val="both"/>
-              <w:rPr>
-                <w:bCs/>
-                <w:color w:val="000000"/>
-                <w:sz w:val="28"/>
-                <w:szCs w:val="28"/>
-                <w:lang w:val="en-US"/>
-              </w:rPr>
-            </w:pPr>
-            <w:r>
-              <w:rPr>
-                <w:bCs/>
-                <w:color w:val="000000"/>
-                <w:sz w:val="28"/>
-                <w:szCs w:val="28"/>
-                <w:lang w:val="en-US"/>
-              </w:rPr>
-              <w:t>1-11</w:t>
-            </w:r>
-          </w:p>
-        </w:tc>
-      </w:tr>
-      <w:tr>
-        <w:trPr>
-          <w:trHeight w:val="140"/>
-        </w:trPr>
-        <w:tc>
-          <w:tcPr>
-            <w:tcW w:w="1080" w:type="dxa"/>
-          </w:tcPr>
-          <w:p>
-            <w:pPr>
-              <w:tabs>
-                <w:tab w:val="left" w:pos="709"/>
-              </w:tabs>
-              <w:ind w:firstLine="34"/>
-              <w:jc w:val="both"/>
-              <w:rPr>
-                <w:b/>
-                <w:bCs/>
-                <w:color w:val="000000"/>
-                <w:sz w:val="28"/>
-                <w:szCs w:val="28"/>
-                <w:lang w:val="en-US"/>
-              </w:rPr>
-            </w:pPr>
-            <w:r>
-              <w:rPr>
-                <w:b/>
-                <w:bCs/>
-                <w:color w:val="000000"/>
-                <w:sz w:val="28"/>
-                <w:szCs w:val="28"/>
-                <w:lang w:val="en-US"/>
-              </w:rPr>
-              <w:t xml:space="preserve">8. </w:t>
-            </w:r>
-          </w:p>
-        </w:tc>
-        <w:tc>
-          <w:tcPr>
-            <w:tcW w:w="6300" w:type="dxa"/>
-          </w:tcPr>
-          <w:p>
-            <w:pPr>
-              <w:shd w:val="clear" w:color="auto" w:fill="FFFFFF"/>
-              <w:spacing w:line="317" w:lineRule="exact"/>
-              <w:ind w:right="202"/>
-            </w:pPr>
-            <w:r>
-              <w:rPr>
-                <w:spacing w:val="-2"/>
-                <w:sz w:val="28"/>
-                <w:szCs w:val="28"/>
-              </w:rPr>
-              <w:t xml:space="preserve">Індивідуальні завдання для самостійного виконання </w:t>
-            </w:r>
-            <w:r>
-              <w:rPr>
-                <w:spacing w:val="-1"/>
-                <w:sz w:val="28"/>
-                <w:szCs w:val="28"/>
-              </w:rPr>
-              <w:t>(електронний варіант)</w:t>
-            </w:r>
-            <w:r>
-              <w:t xml:space="preserve"> </w:t>
-            </w:r>
-          </w:p>
-        </w:tc>
-        <w:tc>
-          <w:tcPr>
-            <w:tcW w:w="1834" w:type="dxa"/>
-          </w:tcPr>
-          <w:p>
-            <w:pPr>
-              <w:tabs>
-                <w:tab w:val="left" w:pos="709"/>
-              </w:tabs>
-              <w:ind w:firstLine="709"/>
-              <w:jc w:val="both"/>
-              <w:rPr>
-                <w:bCs/>
-                <w:color w:val="000000"/>
-                <w:sz w:val="28"/>
-                <w:szCs w:val="28"/>
-                <w:lang w:val="en-US"/>
-              </w:rPr>
-            </w:pPr>
-            <w:r>
-              <w:rPr>
-                <w:bCs/>
-                <w:color w:val="000000"/>
-                <w:sz w:val="28"/>
-                <w:szCs w:val="28"/>
-                <w:lang w:val="en-US"/>
-              </w:rPr>
-              <w:t>1-11</w:t>
-            </w:r>
-          </w:p>
-        </w:tc>
-      </w:tr>
-      <w:tr>
-        <w:trPr>
-          <w:trHeight w:val="140"/>
-        </w:trPr>
-        <w:tc>
-          <w:tcPr>
-            <w:tcW w:w="1080" w:type="dxa"/>
-          </w:tcPr>
-          <w:p>
-            <w:pPr>
-              <w:tabs>
-                <w:tab w:val="left" w:pos="709"/>
-              </w:tabs>
-              <w:ind w:firstLine="34"/>
-              <w:jc w:val="both"/>
-              <w:rPr>
-                <w:b/>
-                <w:bCs/>
-                <w:color w:val="000000"/>
-                <w:sz w:val="28"/>
-                <w:szCs w:val="28"/>
-                <w:lang w:val="en-US"/>
-              </w:rPr>
-            </w:pPr>
-            <w:r>
-              <w:rPr>
-                <w:b/>
-                <w:bCs/>
-                <w:color w:val="000000"/>
-                <w:sz w:val="28"/>
-                <w:szCs w:val="28"/>
-                <w:lang w:val="en-US"/>
-              </w:rPr>
-              <w:t xml:space="preserve">9. </w:t>
-            </w:r>
-          </w:p>
-        </w:tc>
-        <w:tc>
-          <w:tcPr>
-            <w:tcW w:w="6300" w:type="dxa"/>
-          </w:tcPr>
-          <w:p>
-            <w:pPr>
-              <w:shd w:val="clear" w:color="auto" w:fill="FFFFFF"/>
-            </w:pPr>
-            <w:r>
-              <w:rPr>
-                <w:spacing w:val="-2"/>
-                <w:sz w:val="28"/>
-                <w:szCs w:val="28"/>
-              </w:rPr>
-              <w:t>Вихідні дані для виконання лабораторних робіт</w:t>
-            </w:r>
-          </w:p>
-        </w:tc>
-        <w:tc>
-          <w:tcPr>
-            <w:tcW w:w="1834" w:type="dxa"/>
-          </w:tcPr>
-          <w:p>
-            <w:pPr>
-              <w:tabs>
-                <w:tab w:val="left" w:pos="709"/>
-              </w:tabs>
-              <w:ind w:firstLine="709"/>
-              <w:jc w:val="both"/>
-              <w:rPr>
-                <w:bCs/>
-                <w:color w:val="000000"/>
-                <w:sz w:val="28"/>
-                <w:szCs w:val="28"/>
-                <w:lang w:val="en-US"/>
-              </w:rPr>
-            </w:pPr>
-            <w:r>
-              <w:rPr>
-                <w:bCs/>
-                <w:color w:val="000000"/>
-                <w:sz w:val="28"/>
-                <w:szCs w:val="28"/>
-                <w:lang w:val="en-US"/>
-              </w:rPr>
-              <w:t xml:space="preserve">2-11 </w:t>
-            </w:r>
-          </w:p>
-        </w:tc>
-      </w:tr>
-      <w:tr>
-        <w:trPr>
-          <w:trHeight w:val="140"/>
-        </w:trPr>
-        <w:tc>
-          <w:tcPr>
-            <w:tcW w:w="1080" w:type="dxa"/>
-          </w:tcPr>
-          <w:p>
-            <w:pPr>
-              <w:tabs>
-                <w:tab w:val="left" w:pos="709"/>
-              </w:tabs>
-              <w:ind w:firstLine="34"/>
-              <w:jc w:val="both"/>
-              <w:rPr>
-                <w:b/>
-                <w:bCs/>
-                <w:color w:val="000000"/>
-                <w:sz w:val="28"/>
-                <w:szCs w:val="28"/>
-              </w:rPr>
-            </w:pPr>
-            <w:r>
-              <w:rPr>
-                <w:b/>
-                <w:bCs/>
-                <w:color w:val="000000"/>
-                <w:sz w:val="28"/>
-                <w:szCs w:val="28"/>
-              </w:rPr>
-              <w:t>10.</w:t>
-            </w:r>
-          </w:p>
-        </w:tc>
-        <w:tc>
-          <w:tcPr>
-            <w:tcW w:w="6300" w:type="dxa"/>
-          </w:tcPr>
-          <w:p>
-            <w:pPr>
-              <w:shd w:val="clear" w:color="auto" w:fill="FFFFFF"/>
-              <w:rPr>
-                <w:spacing w:val="-2"/>
-                <w:sz w:val="28"/>
-                <w:szCs w:val="28"/>
-              </w:rPr>
-            </w:pPr>
-            <w:r>
-              <w:rPr>
-                <w:spacing w:val="-2"/>
-                <w:sz w:val="28"/>
-                <w:szCs w:val="28"/>
-              </w:rPr>
-              <w:t>Проектор</w:t>
-            </w:r>
-          </w:p>
-        </w:tc>
-        <w:tc>
-          <w:tcPr>
-            <w:tcW w:w="1834" w:type="dxa"/>
-          </w:tcPr>
-          <w:p>
-            <w:pPr>
-              <w:tabs>
-                <w:tab w:val="left" w:pos="709"/>
-              </w:tabs>
-              <w:ind w:firstLine="709"/>
-              <w:jc w:val="both"/>
-              <w:rPr>
-                <w:bCs/>
-                <w:color w:val="000000"/>
-                <w:sz w:val="28"/>
-                <w:szCs w:val="28"/>
-              </w:rPr>
-            </w:pPr>
-            <w:r>
-              <w:rPr>
-                <w:bCs/>
-                <w:color w:val="000000"/>
-                <w:sz w:val="28"/>
-                <w:szCs w:val="28"/>
-              </w:rPr>
-              <w:t>1-11</w:t>
-            </w:r>
-          </w:p>
-        </w:tc>
-      </w:tr>
-      <w:tr>
-        <w:trPr>
-          <w:trHeight w:val="140"/>
-        </w:trPr>
-        <w:tc>
-          <w:tcPr>
-            <w:tcW w:w="1080" w:type="dxa"/>
-          </w:tcPr>
-          <w:p>
-            <w:pPr>
-              <w:tabs>
-                <w:tab w:val="left" w:pos="709"/>
-              </w:tabs>
-              <w:ind w:firstLine="34"/>
-              <w:jc w:val="both"/>
-              <w:rPr>
-                <w:b/>
-                <w:bCs/>
-                <w:color w:val="000000"/>
-                <w:sz w:val="28"/>
-                <w:szCs w:val="28"/>
-              </w:rPr>
-            </w:pPr>
-            <w:r>
-              <w:rPr>
-                <w:b/>
-                <w:bCs/>
-                <w:color w:val="000000"/>
-                <w:sz w:val="28"/>
-                <w:szCs w:val="28"/>
-              </w:rPr>
-              <w:t>11.</w:t>
-            </w:r>
-          </w:p>
-        </w:tc>
-        <w:tc>
-          <w:tcPr>
-            <w:tcW w:w="6300" w:type="dxa"/>
-          </w:tcPr>
-          <w:p>
-            <w:pPr>
-              <w:shd w:val="clear" w:color="auto" w:fill="FFFFFF"/>
-              <w:rPr>
-                <w:spacing w:val="-2"/>
-                <w:sz w:val="28"/>
-                <w:szCs w:val="28"/>
-              </w:rPr>
-            </w:pPr>
-            <w:r>
-              <w:rPr>
-                <w:spacing w:val="-2"/>
-                <w:sz w:val="28"/>
-                <w:szCs w:val="28"/>
-              </w:rPr>
-              <w:t>ПК</w:t>
-            </w:r>
-          </w:p>
-        </w:tc>
-        <w:tc>
-          <w:tcPr>
-            <w:tcW w:w="1834" w:type="dxa"/>
-          </w:tcPr>
-          <w:p>
-            <w:pPr>
-              <w:tabs>
-                <w:tab w:val="left" w:pos="709"/>
-              </w:tabs>
-              <w:ind w:firstLine="709"/>
-              <w:jc w:val="both"/>
-              <w:rPr>
-                <w:bCs/>
-                <w:color w:val="000000"/>
-                <w:sz w:val="28"/>
-                <w:szCs w:val="28"/>
-              </w:rPr>
-            </w:pPr>
-            <w:r>
-              <w:rPr>
-                <w:bCs/>
-                <w:color w:val="000000"/>
-                <w:sz w:val="28"/>
-                <w:szCs w:val="28"/>
-              </w:rPr>
-              <w:t>1-11</w:t>
+              <w:t>}</w:t>
             </w:r>
           </w:p>
         </w:tc>
@@ -15671,7 +15700,7 @@
   <w:abstractNum w:abstractNumId="14" w15:restartNumberingAfterBreak="0">
     <w:nsid w:val="581E2E95"/>
     <w:multiLevelType w:val="hybridMultilevel"/>
-    <w:tmpl w:val="97B8ECF6"/>
+    <w:tmpl w:val="7ADE37E2"/>
     <w:lvl w:ilvl="0" w:tplc="0422000F">
       <w:start w:val="1"/>
       <w:numFmt w:val="decimal"/>
@@ -15755,6 +15784,95 @@
     </w:lvl>
   </w:abstractNum>
   <w:abstractNum w:abstractNumId="15" w15:restartNumberingAfterBreak="0">
+    <w:nsid w:val="5D6949CC"/>
+    <w:multiLevelType w:val="hybridMultilevel"/>
+    <w:tmpl w:val="CB504E28"/>
+    <w:lvl w:ilvl="0" w:tplc="0422000F">
+      <w:start w:val="1"/>
+      <w:numFmt w:val="decimal"/>
+      <w:lvlText w:val="%1."/>
+      <w:lvlJc w:val="left"/>
+      <w:pPr>
+        <w:ind w:left="360" w:hanging="360"/>
+      </w:pPr>
+      <w:rPr>
+        <w:rFonts w:hint="default"/>
+      </w:rPr>
+    </w:lvl>
+    <w:lvl w:ilvl="1" w:tplc="FFFFFFFF" w:tentative="1">
+      <w:start w:val="1"/>
+      <w:numFmt w:val="lowerLetter"/>
+      <w:lvlText w:val="%2."/>
+      <w:lvlJc w:val="left"/>
+      <w:pPr>
+        <w:ind w:left="1080" w:hanging="360"/>
+      </w:pPr>
+    </w:lvl>
+    <w:lvl w:ilvl="2" w:tplc="FFFFFFFF" w:tentative="1">
+      <w:start w:val="1"/>
+      <w:numFmt w:val="lowerRoman"/>
+      <w:lvlText w:val="%3."/>
+      <w:lvlJc w:val="right"/>
+      <w:pPr>
+        <w:ind w:left="1800" w:hanging="180"/>
+      </w:pPr>
+    </w:lvl>
+    <w:lvl w:ilvl="3" w:tplc="FFFFFFFF" w:tentative="1">
+      <w:start w:val="1"/>
+      <w:numFmt w:val="decimal"/>
+      <w:lvlText w:val="%4."/>
+      <w:lvlJc w:val="left"/>
+      <w:pPr>
+        <w:ind w:left="2520" w:hanging="360"/>
+      </w:pPr>
+    </w:lvl>
+    <w:lvl w:ilvl="4" w:tplc="FFFFFFFF" w:tentative="1">
+      <w:start w:val="1"/>
+      <w:numFmt w:val="lowerLetter"/>
+      <w:lvlText w:val="%5."/>
+      <w:lvlJc w:val="left"/>
+      <w:pPr>
+        <w:ind w:left="3240" w:hanging="360"/>
+      </w:pPr>
+    </w:lvl>
+    <w:lvl w:ilvl="5" w:tplc="FFFFFFFF" w:tentative="1">
+      <w:start w:val="1"/>
+      <w:numFmt w:val="lowerRoman"/>
+      <w:lvlText w:val="%6."/>
+      <w:lvlJc w:val="right"/>
+      <w:pPr>
+        <w:ind w:left="3960" w:hanging="180"/>
+      </w:pPr>
+    </w:lvl>
+    <w:lvl w:ilvl="6" w:tplc="FFFFFFFF" w:tentative="1">
+      <w:start w:val="1"/>
+      <w:numFmt w:val="decimal"/>
+      <w:lvlText w:val="%7."/>
+      <w:lvlJc w:val="left"/>
+      <w:pPr>
+        <w:ind w:left="4680" w:hanging="360"/>
+      </w:pPr>
+    </w:lvl>
+    <w:lvl w:ilvl="7" w:tplc="FFFFFFFF" w:tentative="1">
+      <w:start w:val="1"/>
+      <w:numFmt w:val="lowerLetter"/>
+      <w:lvlText w:val="%8."/>
+      <w:lvlJc w:val="left"/>
+      <w:pPr>
+        <w:ind w:left="5400" w:hanging="360"/>
+      </w:pPr>
+    </w:lvl>
+    <w:lvl w:ilvl="8" w:tplc="FFFFFFFF" w:tentative="1">
+      <w:start w:val="1"/>
+      <w:numFmt w:val="lowerRoman"/>
+      <w:lvlText w:val="%9."/>
+      <w:lvlJc w:val="right"/>
+      <w:pPr>
+        <w:ind w:left="6120" w:hanging="180"/>
+      </w:pPr>
+    </w:lvl>
+  </w:abstractNum>
+  <w:abstractNum w:abstractNumId="16" w15:restartNumberingAfterBreak="0">
     <w:nsid w:val="7BC92207"/>
     <w:multiLevelType w:val="hybridMultilevel"/>
     <w:tmpl w:val="2E1C5562"/>
@@ -15875,7 +15993,7 @@
       </w:pPr>
     </w:lvl>
   </w:abstractNum>
-  <w:abstractNum w:abstractNumId="16" w15:restartNumberingAfterBreak="0">
+  <w:abstractNum w:abstractNumId="17" w15:restartNumberingAfterBreak="0">
     <w:nsid w:val="7CDB218F"/>
     <w:multiLevelType w:val="multilevel"/>
     <w:tmpl w:val="6464B790"/>
@@ -16073,7 +16191,7 @@
     <w:abstractNumId w:val="8"/>
   </w:num>
   <w:num w:numId="5" w16cid:durableId="937562557">
-    <w:abstractNumId w:val="15"/>
+    <w:abstractNumId w:val="16"/>
   </w:num>
   <w:num w:numId="6" w16cid:durableId="1154225941">
     <w:abstractNumId w:val="2"/>
@@ -16097,7 +16215,7 @@
     <w:abstractNumId w:val="10"/>
   </w:num>
   <w:num w:numId="13" w16cid:durableId="345131850">
-    <w:abstractNumId w:val="16"/>
+    <w:abstractNumId w:val="17"/>
   </w:num>
   <w:num w:numId="14" w16cid:durableId="592519746">
     <w:abstractNumId w:val="7"/>
@@ -16116,6 +16234,9 @@
   </w:num>
   <w:num w:numId="19" w16cid:durableId="1837836672">
     <w:abstractNumId w:val="14"/>
+  </w:num>
+  <w:num w:numId="20" w16cid:durableId="1359703119">
+    <w:abstractNumId w:val="15"/>
   </w:num>
   <w:numIdMacAtCleanup w:val="7"/>
 </w:numbering>

</xml_diff>

<commit_message>
fix: 🐛 pdf generate
</commit_message>
<xml_diff>
--- a/src/lib/template.docx
+++ b/src/lib/template.docx
@@ -4076,6 +4076,14 @@
       <w:tblPr>
         <w:tblW w:w="0" w:type="auto"/>
         <w:tblInd w:w="40" w:type="dxa"/>
+        <w:tblBorders>
+          <w:top w:val="single" w:sz="4" w:space="0" w:color="auto"/>
+          <w:left w:val="single" w:sz="4" w:space="0" w:color="auto"/>
+          <w:bottom w:val="single" w:sz="4" w:space="0" w:color="auto"/>
+          <w:right w:val="single" w:sz="4" w:space="0" w:color="auto"/>
+          <w:insideH w:val="single" w:sz="4" w:space="0" w:color="auto"/>
+          <w:insideV w:val="single" w:sz="4" w:space="0" w:color="auto"/>
+        </w:tblBorders>
         <w:tblLayout w:type="fixed"/>
         <w:tblCellMar>
           <w:left w:w="40" w:type="dxa"/>
@@ -4095,12 +4103,6 @@
         <w:tc>
           <w:tcPr>
             <w:tcW w:w="3557" w:type="dxa"/>
-            <w:tcBorders>
-              <w:top w:val="single" w:sz="6" w:space="0" w:color="auto"/>
-              <w:left w:val="single" w:sz="6" w:space="0" w:color="auto"/>
-              <w:bottom w:val="single" w:sz="6" w:space="0" w:color="auto"/>
-              <w:right w:val="single" w:sz="6" w:space="0" w:color="auto"/>
-            </w:tcBorders>
             <w:shd w:val="clear" w:color="auto" w:fill="FFFFFF"/>
             <w:vAlign w:val="center"/>
           </w:tcPr>
@@ -4170,12 +4172,6 @@
         <w:tc>
           <w:tcPr>
             <w:tcW w:w="2873" w:type="dxa"/>
-            <w:tcBorders>
-              <w:top w:val="single" w:sz="6" w:space="0" w:color="auto"/>
-              <w:left w:val="single" w:sz="6" w:space="0" w:color="auto"/>
-              <w:bottom w:val="single" w:sz="6" w:space="0" w:color="auto"/>
-              <w:right w:val="single" w:sz="6" w:space="0" w:color="auto"/>
-            </w:tcBorders>
             <w:shd w:val="clear" w:color="auto" w:fill="FFFFFF"/>
             <w:vAlign w:val="center"/>
           </w:tcPr>
@@ -4243,12 +4239,6 @@
         <w:tc>
           <w:tcPr>
             <w:tcW w:w="3478" w:type="dxa"/>
-            <w:tcBorders>
-              <w:top w:val="single" w:sz="6" w:space="0" w:color="auto"/>
-              <w:left w:val="single" w:sz="6" w:space="0" w:color="auto"/>
-              <w:bottom w:val="single" w:sz="6" w:space="0" w:color="auto"/>
-              <w:right w:val="single" w:sz="6" w:space="0" w:color="auto"/>
-            </w:tcBorders>
             <w:shd w:val="clear" w:color="auto" w:fill="FFFFFF"/>
             <w:vAlign w:val="center"/>
           </w:tcPr>
@@ -4289,12 +4279,6 @@
         <w:tc>
           <w:tcPr>
             <w:tcW w:w="3557" w:type="dxa"/>
-            <w:tcBorders>
-              <w:top w:val="single" w:sz="6" w:space="0" w:color="auto"/>
-              <w:left w:val="single" w:sz="6" w:space="0" w:color="auto"/>
-              <w:bottom w:val="single" w:sz="6" w:space="0" w:color="auto"/>
-              <w:right w:val="single" w:sz="6" w:space="0" w:color="auto"/>
-            </w:tcBorders>
             <w:shd w:val="clear" w:color="auto" w:fill="FFFFFF"/>
           </w:tcPr>
           <w:p>
@@ -4363,12 +4347,6 @@
         <w:tc>
           <w:tcPr>
             <w:tcW w:w="2873" w:type="dxa"/>
-            <w:tcBorders>
-              <w:top w:val="single" w:sz="6" w:space="0" w:color="auto"/>
-              <w:left w:val="single" w:sz="6" w:space="0" w:color="auto"/>
-              <w:bottom w:val="single" w:sz="6" w:space="0" w:color="auto"/>
-              <w:right w:val="single" w:sz="6" w:space="0" w:color="auto"/>
-            </w:tcBorders>
             <w:shd w:val="clear" w:color="auto" w:fill="FFFFFF"/>
           </w:tcPr>
           <w:p>
@@ -4454,12 +4432,6 @@
         <w:tc>
           <w:tcPr>
             <w:tcW w:w="3478" w:type="dxa"/>
-            <w:tcBorders>
-              <w:top w:val="single" w:sz="6" w:space="0" w:color="auto"/>
-              <w:left w:val="single" w:sz="6" w:space="0" w:color="auto"/>
-              <w:bottom w:val="single" w:sz="6" w:space="0" w:color="auto"/>
-              <w:right w:val="single" w:sz="6" w:space="0" w:color="auto"/>
-            </w:tcBorders>
             <w:shd w:val="clear" w:color="auto" w:fill="FFFFFF"/>
           </w:tcPr>
           <w:p>
@@ -4590,12 +4562,6 @@
         <w:tc>
           <w:tcPr>
             <w:tcW w:w="3557" w:type="dxa"/>
-            <w:tcBorders>
-              <w:top w:val="single" w:sz="6" w:space="0" w:color="auto"/>
-              <w:left w:val="single" w:sz="6" w:space="0" w:color="auto"/>
-              <w:bottom w:val="single" w:sz="6" w:space="0" w:color="auto"/>
-              <w:right w:val="single" w:sz="6" w:space="0" w:color="auto"/>
-            </w:tcBorders>
             <w:shd w:val="clear" w:color="auto" w:fill="FFFFFF"/>
           </w:tcPr>
           <w:p>
@@ -4667,12 +4633,6 @@
         <w:tc>
           <w:tcPr>
             <w:tcW w:w="2873" w:type="dxa"/>
-            <w:tcBorders>
-              <w:top w:val="single" w:sz="6" w:space="0" w:color="auto"/>
-              <w:left w:val="single" w:sz="6" w:space="0" w:color="auto"/>
-              <w:bottom w:val="single" w:sz="6" w:space="0" w:color="auto"/>
-              <w:right w:val="single" w:sz="6" w:space="0" w:color="auto"/>
-            </w:tcBorders>
             <w:shd w:val="clear" w:color="auto" w:fill="FFFFFF"/>
           </w:tcPr>
           <w:p>
@@ -4761,12 +4721,6 @@
         <w:tc>
           <w:tcPr>
             <w:tcW w:w="3478" w:type="dxa"/>
-            <w:tcBorders>
-              <w:top w:val="single" w:sz="6" w:space="0" w:color="auto"/>
-              <w:left w:val="single" w:sz="6" w:space="0" w:color="auto"/>
-              <w:bottom w:val="single" w:sz="6" w:space="0" w:color="auto"/>
-              <w:right w:val="single" w:sz="6" w:space="0" w:color="auto"/>
-            </w:tcBorders>
             <w:shd w:val="clear" w:color="auto" w:fill="FFFFFF"/>
           </w:tcPr>
           <w:p>
@@ -5072,12 +5026,6 @@
         <w:tc>
           <w:tcPr>
             <w:tcW w:w="3557" w:type="dxa"/>
-            <w:tcBorders>
-              <w:top w:val="single" w:sz="6" w:space="0" w:color="auto"/>
-              <w:left w:val="single" w:sz="6" w:space="0" w:color="auto"/>
-              <w:bottom w:val="single" w:sz="6" w:space="0" w:color="auto"/>
-              <w:right w:val="single" w:sz="6" w:space="0" w:color="auto"/>
-            </w:tcBorders>
             <w:shd w:val="clear" w:color="auto" w:fill="FFFFFF"/>
           </w:tcPr>
           <w:p>
@@ -5170,12 +5118,6 @@
         <w:tc>
           <w:tcPr>
             <w:tcW w:w="2873" w:type="dxa"/>
-            <w:tcBorders>
-              <w:top w:val="single" w:sz="6" w:space="0" w:color="auto"/>
-              <w:left w:val="single" w:sz="6" w:space="0" w:color="auto"/>
-              <w:bottom w:val="single" w:sz="6" w:space="0" w:color="auto"/>
-              <w:right w:val="single" w:sz="6" w:space="0" w:color="auto"/>
-            </w:tcBorders>
             <w:shd w:val="clear" w:color="auto" w:fill="FFFFFF"/>
           </w:tcPr>
           <w:p>
@@ -5244,12 +5186,6 @@
         <w:tc>
           <w:tcPr>
             <w:tcW w:w="3478" w:type="dxa"/>
-            <w:tcBorders>
-              <w:top w:val="single" w:sz="6" w:space="0" w:color="auto"/>
-              <w:left w:val="single" w:sz="6" w:space="0" w:color="auto"/>
-              <w:bottom w:val="single" w:sz="6" w:space="0" w:color="auto"/>
-              <w:right w:val="single" w:sz="6" w:space="0" w:color="auto"/>
-            </w:tcBorders>
             <w:shd w:val="clear" w:color="auto" w:fill="FFFFFF"/>
           </w:tcPr>
           <w:p>
@@ -5584,12 +5520,6 @@
         <w:tc>
           <w:tcPr>
             <w:tcW w:w="3557" w:type="dxa"/>
-            <w:tcBorders>
-              <w:top w:val="single" w:sz="6" w:space="0" w:color="auto"/>
-              <w:left w:val="single" w:sz="6" w:space="0" w:color="auto"/>
-              <w:bottom w:val="single" w:sz="6" w:space="0" w:color="auto"/>
-              <w:right w:val="single" w:sz="6" w:space="0" w:color="auto"/>
-            </w:tcBorders>
             <w:shd w:val="clear" w:color="auto" w:fill="FFFFFF"/>
           </w:tcPr>
           <w:p>
@@ -5694,12 +5624,6 @@
         <w:tc>
           <w:tcPr>
             <w:tcW w:w="2873" w:type="dxa"/>
-            <w:tcBorders>
-              <w:top w:val="single" w:sz="6" w:space="0" w:color="auto"/>
-              <w:left w:val="single" w:sz="6" w:space="0" w:color="auto"/>
-              <w:bottom w:val="single" w:sz="6" w:space="0" w:color="auto"/>
-              <w:right w:val="single" w:sz="6" w:space="0" w:color="auto"/>
-            </w:tcBorders>
             <w:shd w:val="clear" w:color="auto" w:fill="FFFFFF"/>
           </w:tcPr>
           <w:p>
@@ -5715,12 +5639,6 @@
         <w:tc>
           <w:tcPr>
             <w:tcW w:w="3478" w:type="dxa"/>
-            <w:tcBorders>
-              <w:top w:val="single" w:sz="6" w:space="0" w:color="auto"/>
-              <w:left w:val="single" w:sz="6" w:space="0" w:color="auto"/>
-              <w:bottom w:val="single" w:sz="6" w:space="0" w:color="auto"/>
-              <w:right w:val="single" w:sz="6" w:space="0" w:color="auto"/>
-            </w:tcBorders>
             <w:shd w:val="clear" w:color="auto" w:fill="FFFFFF"/>
           </w:tcPr>
           <w:p>
@@ -6067,12 +5985,6 @@
         <w:tc>
           <w:tcPr>
             <w:tcW w:w="3557" w:type="dxa"/>
-            <w:tcBorders>
-              <w:top w:val="single" w:sz="6" w:space="0" w:color="auto"/>
-              <w:left w:val="single" w:sz="6" w:space="0" w:color="auto"/>
-              <w:bottom w:val="single" w:sz="6" w:space="0" w:color="auto"/>
-              <w:right w:val="single" w:sz="6" w:space="0" w:color="auto"/>
-            </w:tcBorders>
             <w:shd w:val="clear" w:color="auto" w:fill="FFFFFF"/>
           </w:tcPr>
           <w:p>
@@ -6195,12 +6107,6 @@
         <w:tc>
           <w:tcPr>
             <w:tcW w:w="2873" w:type="dxa"/>
-            <w:tcBorders>
-              <w:top w:val="single" w:sz="6" w:space="0" w:color="auto"/>
-              <w:left w:val="single" w:sz="6" w:space="0" w:color="auto"/>
-              <w:bottom w:val="single" w:sz="6" w:space="0" w:color="auto"/>
-              <w:right w:val="single" w:sz="6" w:space="0" w:color="auto"/>
-            </w:tcBorders>
             <w:shd w:val="clear" w:color="auto" w:fill="FFFFFF"/>
           </w:tcPr>
           <w:p>
@@ -6216,12 +6122,6 @@
         <w:tc>
           <w:tcPr>
             <w:tcW w:w="3478" w:type="dxa"/>
-            <w:tcBorders>
-              <w:top w:val="single" w:sz="6" w:space="0" w:color="auto"/>
-              <w:left w:val="single" w:sz="6" w:space="0" w:color="auto"/>
-              <w:bottom w:val="single" w:sz="6" w:space="0" w:color="auto"/>
-              <w:right w:val="single" w:sz="6" w:space="0" w:color="auto"/>
-            </w:tcBorders>
             <w:shd w:val="clear" w:color="auto" w:fill="FFFFFF"/>
           </w:tcPr>
           <w:p>
@@ -7529,6 +7429,14 @@
       <w:tblPr>
         <w:tblW w:w="9781" w:type="dxa"/>
         <w:tblInd w:w="-102" w:type="dxa"/>
+        <w:tblBorders>
+          <w:top w:val="single" w:sz="4" w:space="0" w:color="auto"/>
+          <w:left w:val="single" w:sz="4" w:space="0" w:color="auto"/>
+          <w:bottom w:val="single" w:sz="4" w:space="0" w:color="auto"/>
+          <w:right w:val="single" w:sz="4" w:space="0" w:color="auto"/>
+          <w:insideH w:val="single" w:sz="4" w:space="0" w:color="auto"/>
+          <w:insideV w:val="single" w:sz="4" w:space="0" w:color="auto"/>
+        </w:tblBorders>
         <w:tblLayout w:type="fixed"/>
         <w:tblCellMar>
           <w:left w:w="40" w:type="dxa"/>
@@ -7554,11 +7462,6 @@
           <w:tcPr>
             <w:tcW w:w="4678" w:type="dxa"/>
             <w:gridSpan w:val="2"/>
-            <w:tcBorders>
-              <w:top w:val="single" w:sz="6" w:space="0" w:color="auto"/>
-              <w:left w:val="single" w:sz="6" w:space="0" w:color="auto"/>
-              <w:right w:val="single" w:sz="6" w:space="0" w:color="auto"/>
-            </w:tcBorders>
             <w:shd w:val="clear" w:color="auto" w:fill="FFFFFF"/>
             <w:vAlign w:val="center"/>
           </w:tcPr>
@@ -7575,12 +7478,6 @@
           <w:tcPr>
             <w:tcW w:w="5103" w:type="dxa"/>
             <w:gridSpan w:val="5"/>
-            <w:tcBorders>
-              <w:top w:val="single" w:sz="6" w:space="0" w:color="auto"/>
-              <w:left w:val="single" w:sz="6" w:space="0" w:color="auto"/>
-              <w:bottom w:val="single" w:sz="6" w:space="0" w:color="auto"/>
-              <w:right w:val="single" w:sz="6" w:space="0" w:color="auto"/>
-            </w:tcBorders>
             <w:shd w:val="clear" w:color="auto" w:fill="FFFFFF"/>
             <w:vAlign w:val="center"/>
           </w:tcPr>
@@ -7607,14 +7504,6 @@
       </w:tr>
       <w:tr>
         <w:tblPrEx>
-          <w:tblBorders>
-            <w:top w:val="single" w:sz="4" w:space="0" w:color="auto"/>
-            <w:left w:val="single" w:sz="4" w:space="0" w:color="auto"/>
-            <w:bottom w:val="single" w:sz="4" w:space="0" w:color="auto"/>
-            <w:right w:val="single" w:sz="4" w:space="0" w:color="auto"/>
-            <w:insideH w:val="single" w:sz="4" w:space="0" w:color="auto"/>
-            <w:insideV w:val="single" w:sz="4" w:space="0" w:color="auto"/>
-          </w:tblBorders>
           <w:tblCellMar>
             <w:left w:w="108" w:type="dxa"/>
             <w:right w:w="108" w:type="dxa"/>
@@ -7841,14 +7730,6 @@
       </w:tr>
       <w:tr>
         <w:tblPrEx>
-          <w:tblBorders>
-            <w:top w:val="single" w:sz="4" w:space="0" w:color="auto"/>
-            <w:left w:val="single" w:sz="4" w:space="0" w:color="auto"/>
-            <w:bottom w:val="single" w:sz="4" w:space="0" w:color="auto"/>
-            <w:right w:val="single" w:sz="4" w:space="0" w:color="auto"/>
-            <w:insideH w:val="single" w:sz="4" w:space="0" w:color="auto"/>
-            <w:insideV w:val="single" w:sz="4" w:space="0" w:color="auto"/>
-          </w:tblBorders>
           <w:tblCellMar>
             <w:left w:w="108" w:type="dxa"/>
             <w:right w:w="108" w:type="dxa"/>
@@ -8202,14 +8083,6 @@
       </w:tr>
       <w:tr>
         <w:tblPrEx>
-          <w:tblBorders>
-            <w:top w:val="single" w:sz="4" w:space="0" w:color="auto"/>
-            <w:left w:val="single" w:sz="4" w:space="0" w:color="auto"/>
-            <w:bottom w:val="single" w:sz="4" w:space="0" w:color="auto"/>
-            <w:right w:val="single" w:sz="4" w:space="0" w:color="auto"/>
-            <w:insideH w:val="single" w:sz="4" w:space="0" w:color="auto"/>
-            <w:insideV w:val="single" w:sz="4" w:space="0" w:color="auto"/>
-          </w:tblBorders>
           <w:tblCellMar>
             <w:left w:w="108" w:type="dxa"/>
             <w:right w:w="108" w:type="dxa"/>
@@ -8355,14 +8228,6 @@
       </w:tr>
       <w:tr>
         <w:tblPrEx>
-          <w:tblBorders>
-            <w:top w:val="single" w:sz="4" w:space="0" w:color="auto"/>
-            <w:left w:val="single" w:sz="4" w:space="0" w:color="auto"/>
-            <w:bottom w:val="single" w:sz="4" w:space="0" w:color="auto"/>
-            <w:right w:val="single" w:sz="4" w:space="0" w:color="auto"/>
-            <w:insideH w:val="single" w:sz="4" w:space="0" w:color="auto"/>
-            <w:insideV w:val="single" w:sz="4" w:space="0" w:color="auto"/>
-          </w:tblBorders>
           <w:tblCellMar>
             <w:left w:w="108" w:type="dxa"/>
             <w:right w:w="108" w:type="dxa"/>
@@ -8647,6 +8512,14 @@
       <w:tblPr>
         <w:tblW w:w="9781" w:type="dxa"/>
         <w:tblInd w:w="-102" w:type="dxa"/>
+        <w:tblBorders>
+          <w:top w:val="single" w:sz="4" w:space="0" w:color="auto"/>
+          <w:left w:val="single" w:sz="4" w:space="0" w:color="auto"/>
+          <w:bottom w:val="single" w:sz="4" w:space="0" w:color="auto"/>
+          <w:right w:val="single" w:sz="4" w:space="0" w:color="auto"/>
+          <w:insideH w:val="single" w:sz="4" w:space="0" w:color="auto"/>
+          <w:insideV w:val="single" w:sz="4" w:space="0" w:color="auto"/>
+        </w:tblBorders>
         <w:tblLayout w:type="fixed"/>
         <w:tblCellMar>
           <w:left w:w="40" w:type="dxa"/>
@@ -8672,11 +8545,6 @@
           <w:tcPr>
             <w:tcW w:w="4678" w:type="dxa"/>
             <w:gridSpan w:val="2"/>
-            <w:tcBorders>
-              <w:top w:val="single" w:sz="6" w:space="0" w:color="auto"/>
-              <w:left w:val="single" w:sz="6" w:space="0" w:color="auto"/>
-              <w:right w:val="single" w:sz="6" w:space="0" w:color="auto"/>
-            </w:tcBorders>
             <w:shd w:val="clear" w:color="auto" w:fill="FFFFFF"/>
             <w:vAlign w:val="center"/>
           </w:tcPr>
@@ -8693,12 +8561,6 @@
           <w:tcPr>
             <w:tcW w:w="5103" w:type="dxa"/>
             <w:gridSpan w:val="5"/>
-            <w:tcBorders>
-              <w:top w:val="single" w:sz="6" w:space="0" w:color="auto"/>
-              <w:left w:val="single" w:sz="6" w:space="0" w:color="auto"/>
-              <w:bottom w:val="single" w:sz="6" w:space="0" w:color="auto"/>
-              <w:right w:val="single" w:sz="6" w:space="0" w:color="auto"/>
-            </w:tcBorders>
             <w:shd w:val="clear" w:color="auto" w:fill="FFFFFF"/>
             <w:vAlign w:val="center"/>
           </w:tcPr>
@@ -8725,14 +8587,6 @@
       </w:tr>
       <w:tr>
         <w:tblPrEx>
-          <w:tblBorders>
-            <w:top w:val="single" w:sz="4" w:space="0" w:color="auto"/>
-            <w:left w:val="single" w:sz="4" w:space="0" w:color="auto"/>
-            <w:bottom w:val="single" w:sz="4" w:space="0" w:color="auto"/>
-            <w:right w:val="single" w:sz="4" w:space="0" w:color="auto"/>
-            <w:insideH w:val="single" w:sz="4" w:space="0" w:color="auto"/>
-            <w:insideV w:val="single" w:sz="4" w:space="0" w:color="auto"/>
-          </w:tblBorders>
           <w:tblCellMar>
             <w:left w:w="108" w:type="dxa"/>
             <w:right w:w="108" w:type="dxa"/>
@@ -8959,14 +8813,6 @@
       </w:tr>
       <w:tr>
         <w:tblPrEx>
-          <w:tblBorders>
-            <w:top w:val="single" w:sz="4" w:space="0" w:color="auto"/>
-            <w:left w:val="single" w:sz="4" w:space="0" w:color="auto"/>
-            <w:bottom w:val="single" w:sz="4" w:space="0" w:color="auto"/>
-            <w:right w:val="single" w:sz="4" w:space="0" w:color="auto"/>
-            <w:insideH w:val="single" w:sz="4" w:space="0" w:color="auto"/>
-            <w:insideV w:val="single" w:sz="4" w:space="0" w:color="auto"/>
-          </w:tblBorders>
           <w:tblCellMar>
             <w:left w:w="108" w:type="dxa"/>
             <w:right w:w="108" w:type="dxa"/>
@@ -9352,14 +9198,6 @@
       </w:tr>
       <w:tr>
         <w:tblPrEx>
-          <w:tblBorders>
-            <w:top w:val="single" w:sz="4" w:space="0" w:color="auto"/>
-            <w:left w:val="single" w:sz="4" w:space="0" w:color="auto"/>
-            <w:bottom w:val="single" w:sz="4" w:space="0" w:color="auto"/>
-            <w:right w:val="single" w:sz="4" w:space="0" w:color="auto"/>
-            <w:insideH w:val="single" w:sz="4" w:space="0" w:color="auto"/>
-            <w:insideV w:val="single" w:sz="4" w:space="0" w:color="auto"/>
-          </w:tblBorders>
           <w:tblCellMar>
             <w:left w:w="108" w:type="dxa"/>
             <w:right w:w="108" w:type="dxa"/>
@@ -10535,6 +10373,14 @@
       <w:tblPr>
         <w:tblW w:w="10064" w:type="dxa"/>
         <w:tblInd w:w="93" w:type="dxa"/>
+        <w:tblBorders>
+          <w:top w:val="single" w:sz="4" w:space="0" w:color="auto"/>
+          <w:left w:val="single" w:sz="4" w:space="0" w:color="auto"/>
+          <w:bottom w:val="single" w:sz="4" w:space="0" w:color="auto"/>
+          <w:right w:val="single" w:sz="4" w:space="0" w:color="auto"/>
+          <w:insideH w:val="single" w:sz="4" w:space="0" w:color="auto"/>
+          <w:insideV w:val="single" w:sz="4" w:space="0" w:color="auto"/>
+        </w:tblBorders>
         <w:tblLook w:val="04A0" w:firstRow="1" w:lastRow="0" w:firstColumn="1" w:lastColumn="0" w:noHBand="0" w:noVBand="1"/>
       </w:tblPr>
       <w:tblGrid>
@@ -10553,12 +10399,6 @@
         <w:tc>
           <w:tcPr>
             <w:tcW w:w="617" w:type="dxa"/>
-            <w:tcBorders>
-              <w:top w:val="single" w:sz="4" w:space="0" w:color="auto"/>
-              <w:left w:val="single" w:sz="4" w:space="0" w:color="auto"/>
-              <w:bottom w:val="single" w:sz="4" w:space="0" w:color="auto"/>
-              <w:right w:val="single" w:sz="4" w:space="0" w:color="auto"/>
-            </w:tcBorders>
             <w:shd w:val="clear" w:color="auto" w:fill="auto"/>
             <w:noWrap/>
             <w:vAlign w:val="center"/>
@@ -10593,12 +10433,6 @@
         <w:tc>
           <w:tcPr>
             <w:tcW w:w="5063" w:type="dxa"/>
-            <w:tcBorders>
-              <w:top w:val="single" w:sz="4" w:space="0" w:color="auto"/>
-              <w:left w:val="nil"/>
-              <w:bottom w:val="single" w:sz="4" w:space="0" w:color="auto"/>
-              <w:right w:val="single" w:sz="4" w:space="0" w:color="auto"/>
-            </w:tcBorders>
             <w:shd w:val="clear" w:color="auto" w:fill="auto"/>
             <w:noWrap/>
             <w:vAlign w:val="center"/>
@@ -10633,12 +10467,6 @@
         <w:tc>
           <w:tcPr>
             <w:tcW w:w="2103" w:type="dxa"/>
-            <w:tcBorders>
-              <w:top w:val="single" w:sz="4" w:space="0" w:color="auto"/>
-              <w:left w:val="nil"/>
-              <w:bottom w:val="single" w:sz="4" w:space="0" w:color="auto"/>
-              <w:right w:val="single" w:sz="4" w:space="0" w:color="auto"/>
-            </w:tcBorders>
             <w:shd w:val="clear" w:color="auto" w:fill="auto"/>
             <w:noWrap/>
             <w:vAlign w:val="center"/>
@@ -10717,12 +10545,6 @@
         <w:tc>
           <w:tcPr>
             <w:tcW w:w="2059" w:type="dxa"/>
-            <w:tcBorders>
-              <w:top w:val="single" w:sz="4" w:space="0" w:color="auto"/>
-              <w:left w:val="nil"/>
-              <w:bottom w:val="single" w:sz="4" w:space="0" w:color="auto"/>
-              <w:right w:val="single" w:sz="4" w:space="0" w:color="auto"/>
-            </w:tcBorders>
             <w:vAlign w:val="center"/>
           </w:tcPr>
           <w:p>
@@ -10806,12 +10628,6 @@
         <w:tc>
           <w:tcPr>
             <w:tcW w:w="617" w:type="dxa"/>
-            <w:tcBorders>
-              <w:top w:val="nil"/>
-              <w:left w:val="single" w:sz="4" w:space="0" w:color="auto"/>
-              <w:bottom w:val="single" w:sz="4" w:space="0" w:color="auto"/>
-              <w:right w:val="single" w:sz="4" w:space="0" w:color="auto"/>
-            </w:tcBorders>
             <w:shd w:val="clear" w:color="auto" w:fill="auto"/>
             <w:noWrap/>
             <w:vAlign w:val="center"/>
@@ -10839,12 +10655,6 @@
         <w:tc>
           <w:tcPr>
             <w:tcW w:w="5063" w:type="dxa"/>
-            <w:tcBorders>
-              <w:top w:val="nil"/>
-              <w:left w:val="nil"/>
-              <w:bottom w:val="single" w:sz="4" w:space="0" w:color="auto"/>
-              <w:right w:val="single" w:sz="4" w:space="0" w:color="auto"/>
-            </w:tcBorders>
             <w:shd w:val="clear" w:color="auto" w:fill="auto"/>
             <w:noWrap/>
             <w:vAlign w:val="center"/>
@@ -10920,12 +10730,6 @@
         <w:tc>
           <w:tcPr>
             <w:tcW w:w="2103" w:type="dxa"/>
-            <w:tcBorders>
-              <w:top w:val="nil"/>
-              <w:left w:val="nil"/>
-              <w:bottom w:val="single" w:sz="4" w:space="0" w:color="auto"/>
-              <w:right w:val="single" w:sz="4" w:space="0" w:color="auto"/>
-            </w:tcBorders>
             <w:shd w:val="clear" w:color="auto" w:fill="auto"/>
             <w:noWrap/>
             <w:vAlign w:val="center"/>
@@ -10954,12 +10758,6 @@
         <w:tc>
           <w:tcPr>
             <w:tcW w:w="2059" w:type="dxa"/>
-            <w:tcBorders>
-              <w:top w:val="nil"/>
-              <w:left w:val="nil"/>
-              <w:bottom w:val="single" w:sz="4" w:space="0" w:color="auto"/>
-              <w:right w:val="single" w:sz="4" w:space="0" w:color="auto"/>
-            </w:tcBorders>
             <w:vAlign w:val="center"/>
           </w:tcPr>
           <w:p>
@@ -11039,12 +10837,6 @@
           <w:tcPr>
             <w:tcW w:w="5680" w:type="dxa"/>
             <w:gridSpan w:val="2"/>
-            <w:tcBorders>
-              <w:top w:val="single" w:sz="4" w:space="0" w:color="auto"/>
-              <w:left w:val="single" w:sz="4" w:space="0" w:color="auto"/>
-              <w:bottom w:val="single" w:sz="4" w:space="0" w:color="auto"/>
-              <w:right w:val="single" w:sz="4" w:space="0" w:color="auto"/>
-            </w:tcBorders>
             <w:shd w:val="clear" w:color="auto" w:fill="auto"/>
             <w:noWrap/>
             <w:vAlign w:val="center"/>
@@ -11079,12 +10871,6 @@
         <w:tc>
           <w:tcPr>
             <w:tcW w:w="2103" w:type="dxa"/>
-            <w:tcBorders>
-              <w:top w:val="single" w:sz="4" w:space="0" w:color="auto"/>
-              <w:left w:val="nil"/>
-              <w:bottom w:val="single" w:sz="4" w:space="0" w:color="auto"/>
-              <w:right w:val="single" w:sz="4" w:space="0" w:color="auto"/>
-            </w:tcBorders>
             <w:shd w:val="clear" w:color="auto" w:fill="auto"/>
             <w:noWrap/>
             <w:vAlign w:val="center"/>
@@ -11137,12 +10923,6 @@
         <w:tc>
           <w:tcPr>
             <w:tcW w:w="2059" w:type="dxa"/>
-            <w:tcBorders>
-              <w:top w:val="single" w:sz="4" w:space="0" w:color="auto"/>
-              <w:left w:val="nil"/>
-              <w:bottom w:val="single" w:sz="4" w:space="0" w:color="auto"/>
-              <w:right w:val="single" w:sz="4" w:space="0" w:color="auto"/>
-            </w:tcBorders>
             <w:vAlign w:val="center"/>
           </w:tcPr>
           <w:p>

</xml_diff>